<commit_message>
Kleine layout updates n.a.v. 0.3.1 inhoud wijzigingen. Innovatieratio aan elkaar, en markdown lopende tekst er uit (we hebben nu de word doc dev hiervoor)
</commit_message>
<xml_diff>
--- a/2020-EBM-Gids-NL-dev.docx
+++ b/2020-EBM-Gids-NL-dev.docx
@@ -4765,17 +4765,43 @@
               </w:rPr>
               <w:t>Dubbele KVM ‘hersteltijd’ uit de Appendix verwijderd en tabel van wijzigingen ingevoegd.</w:t>
             </w:r>
+            <w:r>
+              <w:rPr>
+                <w:rFonts w:ascii="Segoe UI" w:eastAsia="Times New Roman" w:hAnsi="Segoe UI" w:cs="Segoe UI"/>
+                <w:lang w:val="nl-NL" w:eastAsia="en-GB"/>
+              </w:rPr>
+              <w:t xml:space="preserve"> Innovatieratio zonder spatie en opmaak </w:t>
+            </w:r>
+            <w:proofErr w:type="gramStart"/>
+            <w:r>
+              <w:rPr>
+                <w:rFonts w:ascii="Segoe UI" w:eastAsia="Times New Roman" w:hAnsi="Segoe UI" w:cs="Segoe UI"/>
+                <w:lang w:val="nl-NL" w:eastAsia="en-GB"/>
+              </w:rPr>
+              <w:t>KVM tabellen</w:t>
+            </w:r>
+            <w:proofErr w:type="gramEnd"/>
+            <w:r>
+              <w:rPr>
+                <w:rFonts w:ascii="Segoe UI" w:eastAsia="Times New Roman" w:hAnsi="Segoe UI" w:cs="Segoe UI"/>
+                <w:lang w:val="nl-NL" w:eastAsia="en-GB"/>
+              </w:rPr>
+              <w:t xml:space="preserve"> iets verbeterd.</w:t>
+            </w:r>
           </w:p>
         </w:tc>
       </w:tr>
     </w:tbl>
     <w:p>
       <w:pPr>
-        <w:spacing w:after="160" w:line="256" w:lineRule="auto"/>
-        <w:rPr>
-          <w:color w:val="2C3C44"/>
-          <w:sz w:val="36"/>
-          <w:szCs w:val="36"/>
+        <w:pStyle w:val="Heading1"/>
+        <w:keepNext w:val="0"/>
+        <w:keepLines w:val="0"/>
+        <w:spacing w:before="480"/>
+        <w:rPr>
+          <w:b/>
+          <w:sz w:val="46"/>
+          <w:szCs w:val="46"/>
           <w:lang w:val="nl-NL"/>
         </w:rPr>
       </w:pPr>
@@ -4790,22 +4816,20 @@
           <w:szCs w:val="46"/>
           <w:lang w:val="nl-NL"/>
         </w:rPr>
-        <w:br w:type="page"/>
-      </w:r>
-    </w:p>
-    <w:p>
-      <w:pPr>
-        <w:pStyle w:val="Heading1"/>
-        <w:keepNext w:val="0"/>
-        <w:keepLines w:val="0"/>
-        <w:spacing w:before="480"/>
+        <w:lastRenderedPageBreak/>
+        <w:t>Appendix: voorbeeld-</w:t>
+      </w:r>
+      <w:proofErr w:type="spellStart"/>
+      <w:r>
         <w:rPr>
           <w:b/>
           <w:sz w:val="46"/>
           <w:szCs w:val="46"/>
           <w:lang w:val="nl-NL"/>
         </w:rPr>
-      </w:pPr>
+        <w:t>Key</w:t>
+      </w:r>
+      <w:proofErr w:type="spellEnd"/>
       <w:r>
         <w:rPr>
           <w:b/>
@@ -4813,8 +4837,7 @@
           <w:szCs w:val="46"/>
           <w:lang w:val="nl-NL"/>
         </w:rPr>
-        <w:lastRenderedPageBreak/>
-        <w:t>Appendix: voorbeeld-</w:t>
+        <w:t xml:space="preserve"> Value </w:t>
       </w:r>
       <w:proofErr w:type="spellStart"/>
       <w:r>
@@ -4824,14 +4847,36 @@
           <w:szCs w:val="46"/>
           <w:lang w:val="nl-NL"/>
         </w:rPr>
+        <w:t>Measures</w:t>
+      </w:r>
+      <w:proofErr w:type="spellEnd"/>
+    </w:p>
+    <w:p>
+      <w:pPr>
+        <w:rPr>
+          <w:lang w:val="nl-NL"/>
+        </w:rPr>
+      </w:pPr>
+      <w:r>
+        <w:rPr>
+          <w:lang w:val="nl-NL"/>
+        </w:rPr>
+        <w:t xml:space="preserve">Om zo goed mogelijk aanpasbaar te zijn, definieert de EBM geen specifieke </w:t>
+      </w:r>
+      <w:proofErr w:type="spellStart"/>
+      <w:r>
+        <w:rPr>
+          <w:i/>
+          <w:iCs/>
+          <w:lang w:val="nl-NL"/>
+        </w:rPr>
         <w:t>Key</w:t>
       </w:r>
       <w:proofErr w:type="spellEnd"/>
       <w:r>
         <w:rPr>
-          <w:b/>
-          <w:sz w:val="46"/>
-          <w:szCs w:val="46"/>
+          <w:i/>
+          <w:iCs/>
           <w:lang w:val="nl-NL"/>
         </w:rPr>
         <w:t xml:space="preserve"> Value </w:t>
@@ -4839,44 +4884,8 @@
       <w:proofErr w:type="spellStart"/>
       <w:r>
         <w:rPr>
-          <w:b/>
-          <w:sz w:val="46"/>
-          <w:szCs w:val="46"/>
-          <w:lang w:val="nl-NL"/>
-        </w:rPr>
-        <w:t>Measures</w:t>
-      </w:r>
-      <w:proofErr w:type="spellEnd"/>
-    </w:p>
-    <w:p>
-      <w:pPr>
-        <w:rPr>
-          <w:lang w:val="nl-NL"/>
-        </w:rPr>
-      </w:pPr>
-      <w:r>
-        <w:rPr>
-          <w:lang w:val="nl-NL"/>
-        </w:rPr>
-        <w:t xml:space="preserve">Om zo goed mogelijk aanpasbaar te zijn, definieert de EBM geen specifieke </w:t>
-      </w:r>
-      <w:proofErr w:type="spellStart"/>
-      <w:r>
-        <w:rPr>
-          <w:lang w:val="nl-NL"/>
-        </w:rPr>
-        <w:t>Key</w:t>
-      </w:r>
-      <w:proofErr w:type="spellEnd"/>
-      <w:r>
-        <w:rPr>
-          <w:lang w:val="nl-NL"/>
-        </w:rPr>
-        <w:t xml:space="preserve"> Value </w:t>
-      </w:r>
-      <w:proofErr w:type="spellStart"/>
-      <w:r>
-        <w:rPr>
+          <w:i/>
+          <w:iCs/>
           <w:lang w:val="nl-NL"/>
         </w:rPr>
         <w:t>Measures</w:t>
@@ -4964,8 +4973,8 @@
         <w:tblLook w:val="0600" w:firstRow="0" w:lastRow="0" w:firstColumn="0" w:lastColumn="0" w:noHBand="1" w:noVBand="1"/>
       </w:tblPr>
       <w:tblGrid>
-        <w:gridCol w:w="2760"/>
-        <w:gridCol w:w="6240"/>
+        <w:gridCol w:w="2684"/>
+        <w:gridCol w:w="6316"/>
       </w:tblGrid>
       <w:tr>
         <w:trPr>
@@ -4973,7 +4982,7 @@
         </w:trPr>
         <w:tc>
           <w:tcPr>
-            <w:tcW w:w="2760" w:type="dxa"/>
+            <w:tcW w:w="2684" w:type="dxa"/>
             <w:tcBorders>
               <w:top w:val="single" w:sz="8" w:space="0" w:color="FFFFFF"/>
               <w:left w:val="single" w:sz="8" w:space="0" w:color="FFFFFF"/>
@@ -5009,7 +5018,7 @@
         </w:tc>
         <w:tc>
           <w:tcPr>
-            <w:tcW w:w="6240" w:type="dxa"/>
+            <w:tcW w:w="6316" w:type="dxa"/>
             <w:tcBorders>
               <w:top w:val="single" w:sz="8" w:space="0" w:color="FFFFFF"/>
               <w:left w:val="nil"/>
@@ -5060,7 +5069,7 @@
         </w:trPr>
         <w:tc>
           <w:tcPr>
-            <w:tcW w:w="2760" w:type="dxa"/>
+            <w:tcW w:w="2684" w:type="dxa"/>
             <w:tcBorders>
               <w:top w:val="nil"/>
               <w:left w:val="single" w:sz="8" w:space="0" w:color="FFFFFF"/>
@@ -5094,7 +5103,7 @@
         </w:tc>
         <w:tc>
           <w:tcPr>
-            <w:tcW w:w="6240" w:type="dxa"/>
+            <w:tcW w:w="6316" w:type="dxa"/>
             <w:tcBorders>
               <w:top w:val="nil"/>
               <w:left w:val="nil"/>
@@ -5151,7 +5160,7 @@
         </w:trPr>
         <w:tc>
           <w:tcPr>
-            <w:tcW w:w="2760" w:type="dxa"/>
+            <w:tcW w:w="2684" w:type="dxa"/>
             <w:tcBorders>
               <w:top w:val="nil"/>
               <w:left w:val="single" w:sz="8" w:space="0" w:color="FFFFFF"/>
@@ -5185,7 +5194,7 @@
         </w:tc>
         <w:tc>
           <w:tcPr>
-            <w:tcW w:w="6240" w:type="dxa"/>
+            <w:tcW w:w="6316" w:type="dxa"/>
             <w:tcBorders>
               <w:top w:val="nil"/>
               <w:left w:val="nil"/>
@@ -5226,7 +5235,7 @@
         </w:trPr>
         <w:tc>
           <w:tcPr>
-            <w:tcW w:w="2760" w:type="dxa"/>
+            <w:tcW w:w="2684" w:type="dxa"/>
             <w:tcBorders>
               <w:top w:val="nil"/>
               <w:left w:val="single" w:sz="8" w:space="0" w:color="FFFFFF"/>
@@ -5260,7 +5269,7 @@
         </w:tc>
         <w:tc>
           <w:tcPr>
-            <w:tcW w:w="6240" w:type="dxa"/>
+            <w:tcW w:w="6316" w:type="dxa"/>
             <w:tcBorders>
               <w:top w:val="nil"/>
               <w:left w:val="nil"/>
@@ -5301,7 +5310,7 @@
         </w:trPr>
         <w:tc>
           <w:tcPr>
-            <w:tcW w:w="2760" w:type="dxa"/>
+            <w:tcW w:w="2684" w:type="dxa"/>
             <w:tcBorders>
               <w:top w:val="nil"/>
               <w:left w:val="single" w:sz="8" w:space="0" w:color="FFFFFF"/>
@@ -5335,7 +5344,7 @@
         </w:tc>
         <w:tc>
           <w:tcPr>
-            <w:tcW w:w="6240" w:type="dxa"/>
+            <w:tcW w:w="6316" w:type="dxa"/>
             <w:tcBorders>
               <w:top w:val="nil"/>
               <w:left w:val="nil"/>
@@ -5376,7 +5385,7 @@
         </w:trPr>
         <w:tc>
           <w:tcPr>
-            <w:tcW w:w="2760" w:type="dxa"/>
+            <w:tcW w:w="2684" w:type="dxa"/>
             <w:tcBorders>
               <w:top w:val="nil"/>
               <w:left w:val="single" w:sz="8" w:space="0" w:color="FFFFFF"/>
@@ -5410,7 +5419,7 @@
         </w:tc>
         <w:tc>
           <w:tcPr>
-            <w:tcW w:w="6240" w:type="dxa"/>
+            <w:tcW w:w="6316" w:type="dxa"/>
             <w:tcBorders>
               <w:top w:val="nil"/>
               <w:left w:val="nil"/>
@@ -5514,8 +5523,8 @@
         <w:tblLook w:val="0600" w:firstRow="0" w:lastRow="0" w:firstColumn="0" w:lastColumn="0" w:noHBand="1" w:noVBand="1"/>
       </w:tblPr>
       <w:tblGrid>
-        <w:gridCol w:w="2775"/>
-        <w:gridCol w:w="6225"/>
+        <w:gridCol w:w="2684"/>
+        <w:gridCol w:w="6316"/>
       </w:tblGrid>
       <w:tr>
         <w:trPr>
@@ -5523,7 +5532,7 @@
         </w:trPr>
         <w:tc>
           <w:tcPr>
-            <w:tcW w:w="2775" w:type="dxa"/>
+            <w:tcW w:w="2684" w:type="dxa"/>
             <w:tcBorders>
               <w:top w:val="single" w:sz="8" w:space="0" w:color="FFFFFF"/>
               <w:left w:val="single" w:sz="8" w:space="0" w:color="FFFFFF"/>
@@ -5561,7 +5570,7 @@
         </w:tc>
         <w:tc>
           <w:tcPr>
-            <w:tcW w:w="6225" w:type="dxa"/>
+            <w:tcW w:w="6316" w:type="dxa"/>
             <w:tcBorders>
               <w:top w:val="single" w:sz="8" w:space="0" w:color="FFFFFF"/>
               <w:left w:val="nil"/>
@@ -5613,7 +5622,7 @@
         </w:trPr>
         <w:tc>
           <w:tcPr>
-            <w:tcW w:w="2775" w:type="dxa"/>
+            <w:tcW w:w="2684" w:type="dxa"/>
             <w:tcBorders>
               <w:top w:val="nil"/>
               <w:left w:val="single" w:sz="8" w:space="0" w:color="FFFFFF"/>
@@ -5647,7 +5656,7 @@
         </w:tc>
         <w:tc>
           <w:tcPr>
-            <w:tcW w:w="6225" w:type="dxa"/>
+            <w:tcW w:w="6316" w:type="dxa"/>
             <w:tcBorders>
               <w:top w:val="nil"/>
               <w:left w:val="nil"/>
@@ -5688,7 +5697,7 @@
         </w:trPr>
         <w:tc>
           <w:tcPr>
-            <w:tcW w:w="2775" w:type="dxa"/>
+            <w:tcW w:w="2684" w:type="dxa"/>
             <w:tcBorders>
               <w:top w:val="nil"/>
               <w:left w:val="single" w:sz="8" w:space="0" w:color="FFFFFF"/>
@@ -5723,7 +5732,7 @@
         </w:tc>
         <w:tc>
           <w:tcPr>
-            <w:tcW w:w="6225" w:type="dxa"/>
+            <w:tcW w:w="6316" w:type="dxa"/>
             <w:tcBorders>
               <w:top w:val="nil"/>
               <w:left w:val="nil"/>
@@ -5764,7 +5773,7 @@
         </w:trPr>
         <w:tc>
           <w:tcPr>
-            <w:tcW w:w="2775" w:type="dxa"/>
+            <w:tcW w:w="2684" w:type="dxa"/>
             <w:tcBorders>
               <w:top w:val="nil"/>
               <w:left w:val="single" w:sz="8" w:space="0" w:color="FFFFFF"/>
@@ -5798,7 +5807,7 @@
         </w:tc>
         <w:tc>
           <w:tcPr>
-            <w:tcW w:w="6225" w:type="dxa"/>
+            <w:tcW w:w="6316" w:type="dxa"/>
             <w:tcBorders>
               <w:top w:val="nil"/>
               <w:left w:val="nil"/>
@@ -5908,8 +5917,8 @@
         <w:tblLook w:val="0600" w:firstRow="0" w:lastRow="0" w:firstColumn="0" w:lastColumn="0" w:noHBand="1" w:noVBand="1"/>
       </w:tblPr>
       <w:tblGrid>
-        <w:gridCol w:w="2775"/>
-        <w:gridCol w:w="6225"/>
+        <w:gridCol w:w="2684"/>
+        <w:gridCol w:w="6316"/>
       </w:tblGrid>
       <w:tr>
         <w:trPr>
@@ -5917,7 +5926,7 @@
         </w:trPr>
         <w:tc>
           <w:tcPr>
-            <w:tcW w:w="2775" w:type="dxa"/>
+            <w:tcW w:w="2684" w:type="dxa"/>
             <w:tcBorders>
               <w:top w:val="single" w:sz="8" w:space="0" w:color="FFFFFF"/>
               <w:left w:val="single" w:sz="8" w:space="0" w:color="FFFFFF"/>
@@ -5955,7 +5964,7 @@
         </w:tc>
         <w:tc>
           <w:tcPr>
-            <w:tcW w:w="6225" w:type="dxa"/>
+            <w:tcW w:w="6316" w:type="dxa"/>
             <w:tcBorders>
               <w:top w:val="single" w:sz="8" w:space="0" w:color="FFFFFF"/>
               <w:left w:val="nil"/>
@@ -6007,7 +6016,7 @@
         </w:trPr>
         <w:tc>
           <w:tcPr>
-            <w:tcW w:w="2775" w:type="dxa"/>
+            <w:tcW w:w="2684" w:type="dxa"/>
             <w:tcBorders>
               <w:top w:val="nil"/>
               <w:left w:val="single" w:sz="8" w:space="0" w:color="FFFFFF"/>
@@ -6042,7 +6051,7 @@
         </w:tc>
         <w:tc>
           <w:tcPr>
-            <w:tcW w:w="6225" w:type="dxa"/>
+            <w:tcW w:w="6316" w:type="dxa"/>
             <w:tcBorders>
               <w:top w:val="nil"/>
               <w:left w:val="nil"/>
@@ -6084,7 +6093,7 @@
         </w:trPr>
         <w:tc>
           <w:tcPr>
-            <w:tcW w:w="2775" w:type="dxa"/>
+            <w:tcW w:w="2684" w:type="dxa"/>
             <w:tcBorders>
               <w:top w:val="nil"/>
               <w:left w:val="single" w:sz="8" w:space="0" w:color="FFFFFF"/>
@@ -6119,7 +6128,7 @@
         </w:tc>
         <w:tc>
           <w:tcPr>
-            <w:tcW w:w="6225" w:type="dxa"/>
+            <w:tcW w:w="6316" w:type="dxa"/>
             <w:tcBorders>
               <w:top w:val="nil"/>
               <w:left w:val="nil"/>
@@ -6161,7 +6170,7 @@
         </w:trPr>
         <w:tc>
           <w:tcPr>
-            <w:tcW w:w="2775" w:type="dxa"/>
+            <w:tcW w:w="2684" w:type="dxa"/>
             <w:tcBorders>
               <w:top w:val="nil"/>
               <w:left w:val="single" w:sz="8" w:space="0" w:color="FFFFFF"/>
@@ -6196,7 +6205,7 @@
         </w:tc>
         <w:tc>
           <w:tcPr>
-            <w:tcW w:w="6225" w:type="dxa"/>
+            <w:tcW w:w="6316" w:type="dxa"/>
             <w:tcBorders>
               <w:top w:val="nil"/>
               <w:left w:val="nil"/>
@@ -6270,7 +6279,7 @@
         </w:trPr>
         <w:tc>
           <w:tcPr>
-            <w:tcW w:w="2775" w:type="dxa"/>
+            <w:tcW w:w="2684" w:type="dxa"/>
             <w:tcBorders>
               <w:top w:val="nil"/>
               <w:left w:val="single" w:sz="8" w:space="0" w:color="FFFFFF"/>
@@ -6305,7 +6314,7 @@
         </w:tc>
         <w:tc>
           <w:tcPr>
-            <w:tcW w:w="6225" w:type="dxa"/>
+            <w:tcW w:w="6316" w:type="dxa"/>
             <w:tcBorders>
               <w:top w:val="nil"/>
               <w:left w:val="nil"/>
@@ -6347,7 +6356,7 @@
         </w:trPr>
         <w:tc>
           <w:tcPr>
-            <w:tcW w:w="2775" w:type="dxa"/>
+            <w:tcW w:w="2684" w:type="dxa"/>
             <w:tcBorders>
               <w:top w:val="nil"/>
               <w:left w:val="single" w:sz="8" w:space="0" w:color="FFFFFF"/>
@@ -6382,7 +6391,7 @@
         </w:tc>
         <w:tc>
           <w:tcPr>
-            <w:tcW w:w="6225" w:type="dxa"/>
+            <w:tcW w:w="6316" w:type="dxa"/>
             <w:tcBorders>
               <w:top w:val="nil"/>
               <w:left w:val="nil"/>
@@ -6424,7 +6433,7 @@
         </w:trPr>
         <w:tc>
           <w:tcPr>
-            <w:tcW w:w="2775" w:type="dxa"/>
+            <w:tcW w:w="2684" w:type="dxa"/>
             <w:tcBorders>
               <w:top w:val="nil"/>
               <w:left w:val="single" w:sz="8" w:space="0" w:color="FFFFFF"/>
@@ -6460,7 +6469,7 @@
         </w:tc>
         <w:tc>
           <w:tcPr>
-            <w:tcW w:w="6225" w:type="dxa"/>
+            <w:tcW w:w="6316" w:type="dxa"/>
             <w:tcBorders>
               <w:top w:val="nil"/>
               <w:left w:val="nil"/>
@@ -6502,7 +6511,7 @@
         </w:trPr>
         <w:tc>
           <w:tcPr>
-            <w:tcW w:w="2775" w:type="dxa"/>
+            <w:tcW w:w="2684" w:type="dxa"/>
             <w:tcBorders>
               <w:top w:val="nil"/>
               <w:left w:val="single" w:sz="8" w:space="0" w:color="FFFFFF"/>
@@ -6543,7 +6552,7 @@
         </w:tc>
         <w:tc>
           <w:tcPr>
-            <w:tcW w:w="6225" w:type="dxa"/>
+            <w:tcW w:w="6316" w:type="dxa"/>
             <w:tcBorders>
               <w:top w:val="nil"/>
               <w:left w:val="nil"/>
@@ -6599,7 +6608,7 @@
         </w:trPr>
         <w:tc>
           <w:tcPr>
-            <w:tcW w:w="2775" w:type="dxa"/>
+            <w:tcW w:w="2684" w:type="dxa"/>
             <w:tcBorders>
               <w:top w:val="nil"/>
               <w:left w:val="single" w:sz="8" w:space="0" w:color="FFFFFF"/>
@@ -6634,7 +6643,7 @@
         </w:tc>
         <w:tc>
           <w:tcPr>
-            <w:tcW w:w="6225" w:type="dxa"/>
+            <w:tcW w:w="6316" w:type="dxa"/>
             <w:tcBorders>
               <w:top w:val="nil"/>
               <w:left w:val="nil"/>
@@ -6716,7 +6725,7 @@
         </w:trPr>
         <w:tc>
           <w:tcPr>
-            <w:tcW w:w="2775" w:type="dxa"/>
+            <w:tcW w:w="2684" w:type="dxa"/>
             <w:tcBorders>
               <w:top w:val="nil"/>
               <w:left w:val="single" w:sz="8" w:space="0" w:color="FFFFFF"/>
@@ -6751,7 +6760,7 @@
         </w:tc>
         <w:tc>
           <w:tcPr>
-            <w:tcW w:w="6225" w:type="dxa"/>
+            <w:tcW w:w="6316" w:type="dxa"/>
             <w:tcBorders>
               <w:top w:val="nil"/>
               <w:left w:val="nil"/>
@@ -6793,7 +6802,7 @@
         </w:trPr>
         <w:tc>
           <w:tcPr>
-            <w:tcW w:w="2775" w:type="dxa"/>
+            <w:tcW w:w="2684" w:type="dxa"/>
             <w:tcBorders>
               <w:top w:val="nil"/>
               <w:left w:val="single" w:sz="8" w:space="0" w:color="FFFFFF"/>
@@ -6828,7 +6837,7 @@
         </w:tc>
         <w:tc>
           <w:tcPr>
-            <w:tcW w:w="6225" w:type="dxa"/>
+            <w:tcW w:w="6316" w:type="dxa"/>
             <w:tcBorders>
               <w:top w:val="nil"/>
               <w:left w:val="nil"/>
@@ -6900,7 +6909,7 @@
         </w:trPr>
         <w:tc>
           <w:tcPr>
-            <w:tcW w:w="2775" w:type="dxa"/>
+            <w:tcW w:w="2684" w:type="dxa"/>
             <w:tcBorders>
               <w:top w:val="nil"/>
               <w:left w:val="single" w:sz="8" w:space="0" w:color="FFFFFF"/>
@@ -6935,7 +6944,7 @@
         </w:tc>
         <w:tc>
           <w:tcPr>
-            <w:tcW w:w="6225" w:type="dxa"/>
+            <w:tcW w:w="6316" w:type="dxa"/>
             <w:tcBorders>
               <w:top w:val="nil"/>
               <w:left w:val="nil"/>
@@ -7001,6 +7010,29 @@
     </w:p>
     <w:p>
       <w:pPr>
+        <w:rPr>
+          <w:b/>
+          <w:color w:val="000000"/>
+          <w:sz w:val="26"/>
+          <w:szCs w:val="26"/>
+          <w:lang w:val="nl-NL"/>
+        </w:rPr>
+      </w:pPr>
+      <w:bookmarkStart w:id="31" w:name="_8p56a2on7b0r" w:colFirst="0" w:colLast="0"/>
+      <w:bookmarkEnd w:id="31"/>
+      <w:r>
+        <w:rPr>
+          <w:b/>
+          <w:color w:val="000000"/>
+          <w:sz w:val="26"/>
+          <w:szCs w:val="26"/>
+          <w:lang w:val="nl-NL"/>
+        </w:rPr>
+        <w:br w:type="page"/>
+      </w:r>
+    </w:p>
+    <w:p>
+      <w:pPr>
         <w:pStyle w:val="Heading3"/>
         <w:keepNext w:val="0"/>
         <w:keepLines w:val="0"/>
@@ -7009,8 +7041,6 @@
           <w:lang w:val="nl-NL"/>
         </w:rPr>
       </w:pPr>
-      <w:bookmarkStart w:id="31" w:name="_8p56a2on7b0r" w:colFirst="0" w:colLast="0"/>
-      <w:bookmarkEnd w:id="31"/>
       <w:proofErr w:type="spellStart"/>
       <w:r>
         <w:rPr>
@@ -7020,6 +7050,7 @@
           <w:szCs w:val="26"/>
           <w:lang w:val="nl-NL"/>
         </w:rPr>
+        <w:lastRenderedPageBreak/>
         <w:t>Ability</w:t>
       </w:r>
       <w:proofErr w:type="spellEnd"/>
@@ -7094,8 +7125,8 @@
         <w:tblLook w:val="0600" w:firstRow="0" w:lastRow="0" w:firstColumn="0" w:lastColumn="0" w:noHBand="1" w:noVBand="1"/>
       </w:tblPr>
       <w:tblGrid>
-        <w:gridCol w:w="2070"/>
-        <w:gridCol w:w="6960"/>
+        <w:gridCol w:w="2684"/>
+        <w:gridCol w:w="6346"/>
       </w:tblGrid>
       <w:tr>
         <w:trPr>
@@ -7103,7 +7134,7 @@
         </w:trPr>
         <w:tc>
           <w:tcPr>
-            <w:tcW w:w="2070" w:type="dxa"/>
+            <w:tcW w:w="2684" w:type="dxa"/>
             <w:tcBorders>
               <w:top w:val="single" w:sz="8" w:space="0" w:color="FFFFFF"/>
               <w:left w:val="single" w:sz="8" w:space="0" w:color="FFFFFF"/>
@@ -7143,7 +7174,7 @@
         </w:tc>
         <w:tc>
           <w:tcPr>
-            <w:tcW w:w="6960" w:type="dxa"/>
+            <w:tcW w:w="6346" w:type="dxa"/>
             <w:tcBorders>
               <w:top w:val="single" w:sz="8" w:space="0" w:color="FFFFFF"/>
               <w:left w:val="nil"/>
@@ -7196,7 +7227,7 @@
         </w:trPr>
         <w:tc>
           <w:tcPr>
-            <w:tcW w:w="2070" w:type="dxa"/>
+            <w:tcW w:w="2684" w:type="dxa"/>
             <w:tcBorders>
               <w:top w:val="nil"/>
               <w:left w:val="single" w:sz="8" w:space="0" w:color="FFFFFF"/>
@@ -7224,14 +7255,13 @@
                 <w:rFonts w:ascii="Segoe UI" w:eastAsia="Times New Roman" w:hAnsi="Segoe UI" w:cs="Segoe UI"/>
                 <w:lang w:val="nl-NL" w:eastAsia="en-GB"/>
               </w:rPr>
-              <w:lastRenderedPageBreak/>
-              <w:t>Innovatie ratio</w:t>
+              <w:t>Innovatieratio</w:t>
             </w:r>
           </w:p>
         </w:tc>
         <w:tc>
           <w:tcPr>
-            <w:tcW w:w="6960" w:type="dxa"/>
+            <w:tcW w:w="6346" w:type="dxa"/>
             <w:tcBorders>
               <w:top w:val="nil"/>
               <w:left w:val="nil"/>
@@ -7272,7 +7302,7 @@
         </w:trPr>
         <w:tc>
           <w:tcPr>
-            <w:tcW w:w="2070" w:type="dxa"/>
+            <w:tcW w:w="2684" w:type="dxa"/>
             <w:tcBorders>
               <w:top w:val="nil"/>
               <w:left w:val="single" w:sz="8" w:space="0" w:color="FFFFFF"/>
@@ -7306,7 +7336,7 @@
         </w:tc>
         <w:tc>
           <w:tcPr>
-            <w:tcW w:w="6960" w:type="dxa"/>
+            <w:tcW w:w="6346" w:type="dxa"/>
             <w:tcBorders>
               <w:top w:val="nil"/>
               <w:left w:val="nil"/>
@@ -7347,7 +7377,7 @@
         </w:trPr>
         <w:tc>
           <w:tcPr>
-            <w:tcW w:w="2070" w:type="dxa"/>
+            <w:tcW w:w="2684" w:type="dxa"/>
             <w:tcBorders>
               <w:top w:val="nil"/>
               <w:left w:val="single" w:sz="8" w:space="0" w:color="FFFFFF"/>
@@ -7381,7 +7411,7 @@
         </w:tc>
         <w:tc>
           <w:tcPr>
-            <w:tcW w:w="6960" w:type="dxa"/>
+            <w:tcW w:w="6346" w:type="dxa"/>
             <w:tcBorders>
               <w:top w:val="nil"/>
               <w:left w:val="nil"/>
@@ -7422,7 +7452,7 @@
         </w:trPr>
         <w:tc>
           <w:tcPr>
-            <w:tcW w:w="2070" w:type="dxa"/>
+            <w:tcW w:w="2684" w:type="dxa"/>
             <w:tcBorders>
               <w:top w:val="nil"/>
               <w:left w:val="single" w:sz="8" w:space="0" w:color="FFFFFF"/>
@@ -7456,7 +7486,7 @@
         </w:tc>
         <w:tc>
           <w:tcPr>
-            <w:tcW w:w="6960" w:type="dxa"/>
+            <w:tcW w:w="6346" w:type="dxa"/>
             <w:tcBorders>
               <w:top w:val="nil"/>
               <w:left w:val="nil"/>
@@ -7497,7 +7527,7 @@
         </w:trPr>
         <w:tc>
           <w:tcPr>
-            <w:tcW w:w="2070" w:type="dxa"/>
+            <w:tcW w:w="2684" w:type="dxa"/>
             <w:tcBorders>
               <w:top w:val="nil"/>
               <w:left w:val="single" w:sz="8" w:space="0" w:color="FFFFFF"/>
@@ -7531,7 +7561,7 @@
         </w:tc>
         <w:tc>
           <w:tcPr>
-            <w:tcW w:w="6960" w:type="dxa"/>
+            <w:tcW w:w="6346" w:type="dxa"/>
             <w:tcBorders>
               <w:top w:val="nil"/>
               <w:left w:val="nil"/>
@@ -7588,7 +7618,7 @@
         </w:trPr>
         <w:tc>
           <w:tcPr>
-            <w:tcW w:w="2070" w:type="dxa"/>
+            <w:tcW w:w="2684" w:type="dxa"/>
             <w:tcBorders>
               <w:top w:val="nil"/>
               <w:left w:val="single" w:sz="8" w:space="0" w:color="FFFFFF"/>
@@ -7622,7 +7652,7 @@
         </w:tc>
         <w:tc>
           <w:tcPr>
-            <w:tcW w:w="6960" w:type="dxa"/>
+            <w:tcW w:w="6346" w:type="dxa"/>
             <w:tcBorders>
               <w:top w:val="nil"/>
               <w:left w:val="nil"/>
@@ -7663,7 +7693,7 @@
         </w:trPr>
         <w:tc>
           <w:tcPr>
-            <w:tcW w:w="2070" w:type="dxa"/>
+            <w:tcW w:w="2684" w:type="dxa"/>
             <w:tcBorders>
               <w:top w:val="nil"/>
               <w:left w:val="single" w:sz="8" w:space="0" w:color="FFFFFF"/>
@@ -7691,13 +7721,14 @@
                 <w:rFonts w:ascii="Segoe UI" w:eastAsia="Times New Roman" w:hAnsi="Segoe UI" w:cs="Segoe UI"/>
                 <w:lang w:val="nl-NL" w:eastAsia="en-GB"/>
               </w:rPr>
+              <w:lastRenderedPageBreak/>
               <w:t>Aantal actieve product (broncode) varianten</w:t>
             </w:r>
           </w:p>
         </w:tc>
         <w:tc>
           <w:tcPr>
-            <w:tcW w:w="6960" w:type="dxa"/>
+            <w:tcW w:w="6346" w:type="dxa"/>
             <w:tcBorders>
               <w:top w:val="nil"/>
               <w:left w:val="nil"/>
@@ -7738,7 +7769,7 @@
         </w:trPr>
         <w:tc>
           <w:tcPr>
-            <w:tcW w:w="2070" w:type="dxa"/>
+            <w:tcW w:w="2684" w:type="dxa"/>
             <w:tcBorders>
               <w:top w:val="nil"/>
               <w:left w:val="single" w:sz="8" w:space="0" w:color="FFFFFF"/>
@@ -7766,14 +7797,13 @@
                 <w:rFonts w:ascii="Segoe UI" w:eastAsia="Times New Roman" w:hAnsi="Segoe UI" w:cs="Segoe UI"/>
                 <w:lang w:val="nl-NL" w:eastAsia="en-GB"/>
               </w:rPr>
-              <w:lastRenderedPageBreak/>
               <w:t>Tijd benodigd voor het samenvoegen van broncode</w:t>
             </w:r>
           </w:p>
         </w:tc>
         <w:tc>
           <w:tcPr>
-            <w:tcW w:w="6960" w:type="dxa"/>
+            <w:tcW w:w="6346" w:type="dxa"/>
             <w:tcBorders>
               <w:top w:val="nil"/>
               <w:left w:val="nil"/>
@@ -7814,7 +7844,7 @@
         </w:trPr>
         <w:tc>
           <w:tcPr>
-            <w:tcW w:w="2070" w:type="dxa"/>
+            <w:tcW w:w="2684" w:type="dxa"/>
             <w:tcBorders>
               <w:top w:val="nil"/>
               <w:left w:val="single" w:sz="8" w:space="0" w:color="FFFFFF"/>
@@ -7848,7 +7878,7 @@
         </w:tc>
         <w:tc>
           <w:tcPr>
-            <w:tcW w:w="6960" w:type="dxa"/>
+            <w:tcW w:w="6346" w:type="dxa"/>
             <w:tcBorders>
               <w:top w:val="nil"/>
               <w:left w:val="nil"/>
@@ -7889,7 +7919,7 @@
         </w:trPr>
         <w:tc>
           <w:tcPr>
-            <w:tcW w:w="2070" w:type="dxa"/>
+            <w:tcW w:w="2684" w:type="dxa"/>
             <w:tcBorders>
               <w:top w:val="nil"/>
               <w:left w:val="single" w:sz="8" w:space="0" w:color="FFFFFF"/>
@@ -7923,7 +7953,7 @@
         </w:tc>
         <w:tc>
           <w:tcPr>
-            <w:tcW w:w="6960" w:type="dxa"/>
+            <w:tcW w:w="6346" w:type="dxa"/>
             <w:tcBorders>
               <w:top w:val="nil"/>
               <w:left w:val="nil"/>

</xml_diff>

<commit_message>
Uitrolfrequentie ontbrak in de word en pdf, en typfoutje in productie (stond met k) eruit
</commit_message>
<xml_diff>
--- a/2020-EBM-Gids-NL-dev.docx
+++ b/2020-EBM-Gids-NL-dev.docx
@@ -4770,7 +4770,38 @@
                 <w:rFonts w:ascii="Segoe UI" w:eastAsia="Times New Roman" w:hAnsi="Segoe UI" w:cs="Segoe UI"/>
                 <w:lang w:val="nl-NL" w:eastAsia="en-GB"/>
               </w:rPr>
-              <w:t xml:space="preserve"> Innovatieratio zonder spatie en opmaak </w:t>
+              <w:t xml:space="preserve"> </w:t>
+            </w:r>
+            <w:proofErr w:type="spellStart"/>
+            <w:r>
+              <w:rPr>
+                <w:rFonts w:ascii="Segoe UI" w:eastAsia="Times New Roman" w:hAnsi="Segoe UI" w:cs="Segoe UI"/>
+                <w:lang w:val="nl-NL" w:eastAsia="en-GB"/>
+              </w:rPr>
+              <w:t>Uitrolfreqeutnei</w:t>
+            </w:r>
+            <w:proofErr w:type="spellEnd"/>
+            <w:r>
+              <w:rPr>
+                <w:rFonts w:ascii="Segoe UI" w:eastAsia="Times New Roman" w:hAnsi="Segoe UI" w:cs="Segoe UI"/>
+                <w:lang w:val="nl-NL" w:eastAsia="en-GB"/>
+              </w:rPr>
+              <w:t xml:space="preserve"> </w:t>
+            </w:r>
+            <w:r>
+              <w:rPr>
+                <w:rFonts w:ascii="Segoe UI" w:eastAsia="Times New Roman" w:hAnsi="Segoe UI" w:cs="Segoe UI"/>
+                <w:lang w:val="nl-NL" w:eastAsia="en-GB"/>
+              </w:rPr>
+              <w:lastRenderedPageBreak/>
+              <w:t xml:space="preserve">toegevoegd. </w:t>
+            </w:r>
+            <w:r>
+              <w:rPr>
+                <w:rFonts w:ascii="Segoe UI" w:eastAsia="Times New Roman" w:hAnsi="Segoe UI" w:cs="Segoe UI"/>
+                <w:lang w:val="nl-NL" w:eastAsia="en-GB"/>
+              </w:rPr>
+              <w:t xml:space="preserve">Innovatieratio zonder spatie en opmaak </w:t>
             </w:r>
             <w:proofErr w:type="gramStart"/>
             <w:r>
@@ -4809,6 +4840,17 @@
       <w:bookmarkStart w:id="24" w:name="_8xgbbun3xywz" w:colFirst="0" w:colLast="0"/>
       <w:bookmarkEnd w:id="23"/>
       <w:bookmarkEnd w:id="24"/>
+    </w:p>
+    <w:p>
+      <w:pPr>
+        <w:rPr>
+          <w:b/>
+          <w:color w:val="4A86E8"/>
+          <w:sz w:val="46"/>
+          <w:szCs w:val="46"/>
+          <w:lang w:val="nl-NL"/>
+        </w:rPr>
+      </w:pPr>
       <w:r>
         <w:rPr>
           <w:b/>
@@ -4816,28 +4858,31 @@
           <w:szCs w:val="46"/>
           <w:lang w:val="nl-NL"/>
         </w:rPr>
-        <w:lastRenderedPageBreak/>
-        <w:t>Appendix: voorbeeld-</w:t>
-      </w:r>
-      <w:proofErr w:type="spellStart"/>
-      <w:r>
+        <w:br w:type="page"/>
+      </w:r>
+    </w:p>
+    <w:p>
+      <w:pPr>
+        <w:pStyle w:val="Heading1"/>
+        <w:keepNext w:val="0"/>
+        <w:keepLines w:val="0"/>
+        <w:spacing w:before="480"/>
         <w:rPr>
           <w:b/>
           <w:sz w:val="46"/>
           <w:szCs w:val="46"/>
-          <w:lang w:val="nl-NL"/>
-        </w:rPr>
-        <w:t>Key</w:t>
-      </w:r>
-      <w:proofErr w:type="spellEnd"/>
+          <w:lang w:val="en-US"/>
+        </w:rPr>
+      </w:pPr>
       <w:r>
         <w:rPr>
           <w:b/>
           <w:sz w:val="46"/>
           <w:szCs w:val="46"/>
-          <w:lang w:val="nl-NL"/>
-        </w:rPr>
-        <w:t xml:space="preserve"> Value </w:t>
+          <w:lang w:val="en-US"/>
+        </w:rPr>
+        <w:lastRenderedPageBreak/>
+        <w:t xml:space="preserve">Appendix: </w:t>
       </w:r>
       <w:proofErr w:type="spellStart"/>
       <w:r>
@@ -4845,11 +4890,20 @@
           <w:b/>
           <w:sz w:val="46"/>
           <w:szCs w:val="46"/>
-          <w:lang w:val="nl-NL"/>
-        </w:rPr>
-        <w:t>Measures</w:t>
+          <w:lang w:val="en-US"/>
+        </w:rPr>
+        <w:t>voorbeeld</w:t>
       </w:r>
       <w:proofErr w:type="spellEnd"/>
+      <w:r>
+        <w:rPr>
+          <w:b/>
+          <w:sz w:val="46"/>
+          <w:szCs w:val="46"/>
+          <w:lang w:val="en-US"/>
+        </w:rPr>
+        <w:t>-Key Value Measures</w:t>
+      </w:r>
     </w:p>
     <w:p>
       <w:pPr>
@@ -6629,15 +6683,16 @@
               <w:spacing w:before="220"/>
               <w:ind w:left="120"/>
               <w:rPr>
-                <w:lang w:val="nl-NL"/>
-              </w:rPr>
-            </w:pPr>
-            <w:r>
-              <w:rPr>
                 <w:rFonts w:ascii="Segoe UI" w:eastAsia="Times New Roman" w:hAnsi="Segoe UI" w:cs="Segoe UI"/>
                 <w:lang w:val="nl-NL" w:eastAsia="en-GB"/>
               </w:rPr>
-              <w:t>Hersteltijd</w:t>
+            </w:pPr>
+            <w:r>
+              <w:rPr>
+                <w:rFonts w:ascii="Segoe UI" w:eastAsia="Times New Roman" w:hAnsi="Segoe UI" w:cs="Segoe UI"/>
+                <w:lang w:val="nl-NL" w:eastAsia="en-GB"/>
+              </w:rPr>
+              <w:t>Uitrolfrequentie</w:t>
             </w:r>
           </w:p>
         </w:tc>
@@ -6662,59 +6717,32 @@
             <w:pPr>
               <w:spacing w:before="240" w:after="240"/>
               <w:rPr>
-                <w:color w:val="444A4F"/>
-                <w:sz w:val="20"/>
-                <w:szCs w:val="20"/>
-                <w:lang w:val="nl-NL"/>
-              </w:rPr>
-            </w:pPr>
-            <w:r>
-              <w:rPr>
                 <w:rFonts w:ascii="Segoe UI" w:eastAsia="Times New Roman" w:hAnsi="Segoe UI" w:cs="Segoe UI"/>
                 <w:lang w:val="nl-NL" w:eastAsia="en-GB"/>
               </w:rPr>
-              <w:t>De periode tussen het moment dat een service een storing ondergaat en het moment dat het hersteld is.</w:t>
-            </w:r>
+            </w:pPr>
             <w:r>
               <w:rPr>
                 <w:rFonts w:ascii="Segoe UI" w:eastAsia="Times New Roman" w:hAnsi="Segoe UI" w:cs="Segoe UI"/>
                 <w:lang w:val="nl-NL" w:eastAsia="en-GB"/>
               </w:rPr>
-              <w:fldChar w:fldCharType="begin"/>
-            </w:r>
+              <w:t>Het aantal keer per periode dat een organisatie een nieuwe versie van het product vrijgeeft. Zie ook het DORA 2019 rapport (</w:t>
+            </w:r>
+            <w:proofErr w:type="spellStart"/>
             <w:r>
               <w:rPr>
                 <w:rFonts w:ascii="Segoe UI" w:eastAsia="Times New Roman" w:hAnsi="Segoe UI" w:cs="Segoe UI"/>
                 <w:lang w:val="nl-NL" w:eastAsia="en-GB"/>
               </w:rPr>
-              <w:instrText xml:space="preserve"> NOTEREF _Ref63371933 \f \h  \* MERGEFORMAT </w:instrText>
-            </w:r>
+              <w:t>engels</w:t>
+            </w:r>
+            <w:proofErr w:type="spellEnd"/>
             <w:r>
               <w:rPr>
                 <w:rFonts w:ascii="Segoe UI" w:eastAsia="Times New Roman" w:hAnsi="Segoe UI" w:cs="Segoe UI"/>
                 <w:lang w:val="nl-NL" w:eastAsia="en-GB"/>
               </w:rPr>
-            </w:r>
-            <w:r>
-              <w:rPr>
-                <w:rFonts w:ascii="Segoe UI" w:eastAsia="Times New Roman" w:hAnsi="Segoe UI" w:cs="Segoe UI"/>
-                <w:lang w:val="nl-NL" w:eastAsia="en-GB"/>
-              </w:rPr>
-              <w:fldChar w:fldCharType="separate"/>
-            </w:r>
-            <w:r>
-              <w:rPr>
-                <w:rStyle w:val="FootnoteReference"/>
-                <w:lang w:val="nl-NL"/>
-              </w:rPr>
-              <w:t>5</w:t>
-            </w:r>
-            <w:r>
-              <w:rPr>
-                <w:rFonts w:ascii="Segoe UI" w:eastAsia="Times New Roman" w:hAnsi="Segoe UI" w:cs="Segoe UI"/>
-                <w:lang w:val="nl-NL" w:eastAsia="en-GB"/>
-              </w:rPr>
-              <w:fldChar w:fldCharType="end"/>
+              <w:t>).</w:t>
             </w:r>
           </w:p>
         </w:tc>
@@ -6754,6 +6782,123 @@
                 <w:rFonts w:ascii="Segoe UI" w:eastAsia="Times New Roman" w:hAnsi="Segoe UI" w:cs="Segoe UI"/>
                 <w:lang w:val="nl-NL" w:eastAsia="en-GB"/>
               </w:rPr>
+              <w:t>Hersteltijd</w:t>
+            </w:r>
+          </w:p>
+        </w:tc>
+        <w:tc>
+          <w:tcPr>
+            <w:tcW w:w="6316" w:type="dxa"/>
+            <w:tcBorders>
+              <w:top w:val="nil"/>
+              <w:left w:val="nil"/>
+              <w:bottom w:val="single" w:sz="8" w:space="0" w:color="FFFFFF"/>
+              <w:right w:val="single" w:sz="8" w:space="0" w:color="FFFFFF"/>
+            </w:tcBorders>
+            <w:shd w:val="clear" w:color="auto" w:fill="DBE5F1"/>
+            <w:tcMar>
+              <w:top w:w="20" w:type="dxa"/>
+              <w:left w:w="120" w:type="dxa"/>
+              <w:bottom w:w="20" w:type="dxa"/>
+              <w:right w:w="120" w:type="dxa"/>
+            </w:tcMar>
+          </w:tcPr>
+          <w:p>
+            <w:pPr>
+              <w:spacing w:before="240" w:after="240"/>
+              <w:rPr>
+                <w:color w:val="444A4F"/>
+                <w:sz w:val="20"/>
+                <w:szCs w:val="20"/>
+                <w:lang w:val="nl-NL"/>
+              </w:rPr>
+            </w:pPr>
+            <w:r>
+              <w:rPr>
+                <w:rFonts w:ascii="Segoe UI" w:eastAsia="Times New Roman" w:hAnsi="Segoe UI" w:cs="Segoe UI"/>
+                <w:lang w:val="nl-NL" w:eastAsia="en-GB"/>
+              </w:rPr>
+              <w:t>De periode tussen het moment dat een service een storing ondergaat en het moment dat het hersteld is.</w:t>
+            </w:r>
+            <w:r>
+              <w:rPr>
+                <w:rFonts w:ascii="Segoe UI" w:eastAsia="Times New Roman" w:hAnsi="Segoe UI" w:cs="Segoe UI"/>
+                <w:lang w:val="nl-NL" w:eastAsia="en-GB"/>
+              </w:rPr>
+              <w:fldChar w:fldCharType="begin"/>
+            </w:r>
+            <w:r>
+              <w:rPr>
+                <w:rFonts w:ascii="Segoe UI" w:eastAsia="Times New Roman" w:hAnsi="Segoe UI" w:cs="Segoe UI"/>
+                <w:lang w:val="nl-NL" w:eastAsia="en-GB"/>
+              </w:rPr>
+              <w:instrText xml:space="preserve"> NOTEREF _Ref63371933 \f \h  \* MERGEFORMAT </w:instrText>
+            </w:r>
+            <w:r>
+              <w:rPr>
+                <w:rFonts w:ascii="Segoe UI" w:eastAsia="Times New Roman" w:hAnsi="Segoe UI" w:cs="Segoe UI"/>
+                <w:lang w:val="nl-NL" w:eastAsia="en-GB"/>
+              </w:rPr>
+            </w:r>
+            <w:r>
+              <w:rPr>
+                <w:rFonts w:ascii="Segoe UI" w:eastAsia="Times New Roman" w:hAnsi="Segoe UI" w:cs="Segoe UI"/>
+                <w:lang w:val="nl-NL" w:eastAsia="en-GB"/>
+              </w:rPr>
+              <w:fldChar w:fldCharType="separate"/>
+            </w:r>
+            <w:r>
+              <w:rPr>
+                <w:rStyle w:val="FootnoteReference"/>
+                <w:lang w:val="nl-NL"/>
+              </w:rPr>
+              <w:t>5</w:t>
+            </w:r>
+            <w:r>
+              <w:rPr>
+                <w:rFonts w:ascii="Segoe UI" w:eastAsia="Times New Roman" w:hAnsi="Segoe UI" w:cs="Segoe UI"/>
+                <w:lang w:val="nl-NL" w:eastAsia="en-GB"/>
+              </w:rPr>
+              <w:fldChar w:fldCharType="end"/>
+            </w:r>
+          </w:p>
+        </w:tc>
+      </w:tr>
+      <w:tr>
+        <w:trPr>
+          <w:trHeight w:val="945"/>
+        </w:trPr>
+        <w:tc>
+          <w:tcPr>
+            <w:tcW w:w="2684" w:type="dxa"/>
+            <w:tcBorders>
+              <w:top w:val="nil"/>
+              <w:left w:val="single" w:sz="8" w:space="0" w:color="FFFFFF"/>
+              <w:bottom w:val="single" w:sz="8" w:space="0" w:color="FFFFFF"/>
+              <w:right w:val="single" w:sz="8" w:space="0" w:color="FFFFFF"/>
+            </w:tcBorders>
+            <w:shd w:val="clear" w:color="auto" w:fill="DBE5F1"/>
+            <w:tcMar>
+              <w:top w:w="20" w:type="dxa"/>
+              <w:left w:w="120" w:type="dxa"/>
+              <w:bottom w:w="20" w:type="dxa"/>
+              <w:right w:w="120" w:type="dxa"/>
+            </w:tcMar>
+            <w:vAlign w:val="center"/>
+          </w:tcPr>
+          <w:p>
+            <w:pPr>
+              <w:spacing w:before="220"/>
+              <w:ind w:left="120"/>
+              <w:rPr>
+                <w:lang w:val="nl-NL"/>
+              </w:rPr>
+            </w:pPr>
+            <w:r>
+              <w:rPr>
+                <w:rFonts w:ascii="Segoe UI" w:eastAsia="Times New Roman" w:hAnsi="Segoe UI" w:cs="Segoe UI"/>
+                <w:lang w:val="nl-NL" w:eastAsia="en-GB"/>
+              </w:rPr>
               <w:t>Leerperiode</w:t>
             </w:r>
           </w:p>
@@ -6996,51 +7141,9 @@
         </w:rPr>
       </w:pPr>
       <w:bookmarkStart w:id="30" w:name="_lmgl2nfhq2c7" w:colFirst="0" w:colLast="0"/>
+      <w:bookmarkStart w:id="31" w:name="_8p56a2on7b0r" w:colFirst="0" w:colLast="0"/>
       <w:bookmarkEnd w:id="30"/>
-      <w:r>
-        <w:rPr>
-          <w:b/>
-          <w:color w:val="000000"/>
-          <w:sz w:val="26"/>
-          <w:szCs w:val="26"/>
-          <w:lang w:val="nl-NL"/>
-        </w:rPr>
-        <w:t xml:space="preserve"> </w:t>
-      </w:r>
-    </w:p>
-    <w:p>
-      <w:pPr>
-        <w:rPr>
-          <w:b/>
-          <w:color w:val="000000"/>
-          <w:sz w:val="26"/>
-          <w:szCs w:val="26"/>
-          <w:lang w:val="nl-NL"/>
-        </w:rPr>
-      </w:pPr>
-      <w:bookmarkStart w:id="31" w:name="_8p56a2on7b0r" w:colFirst="0" w:colLast="0"/>
       <w:bookmarkEnd w:id="31"/>
-      <w:r>
-        <w:rPr>
-          <w:b/>
-          <w:color w:val="000000"/>
-          <w:sz w:val="26"/>
-          <w:szCs w:val="26"/>
-          <w:lang w:val="nl-NL"/>
-        </w:rPr>
-        <w:br w:type="page"/>
-      </w:r>
-    </w:p>
-    <w:p>
-      <w:pPr>
-        <w:pStyle w:val="Heading3"/>
-        <w:keepNext w:val="0"/>
-        <w:keepLines w:val="0"/>
-        <w:spacing w:before="280"/>
-        <w:rPr>
-          <w:lang w:val="nl-NL"/>
-        </w:rPr>
-      </w:pPr>
       <w:proofErr w:type="spellStart"/>
       <w:r>
         <w:rPr>
@@ -7646,7 +7749,28 @@
                 <w:rFonts w:ascii="Segoe UI" w:eastAsia="Times New Roman" w:hAnsi="Segoe UI" w:cs="Segoe UI"/>
                 <w:lang w:val="nl-NL" w:eastAsia="en-GB"/>
               </w:rPr>
-              <w:t>Aantal productiefouten</w:t>
+              <w:t xml:space="preserve">Aantal </w:t>
+            </w:r>
+            <w:r>
+              <w:rPr>
+                <w:rFonts w:ascii="Segoe UI" w:eastAsia="Times New Roman" w:hAnsi="Segoe UI" w:cs="Segoe UI"/>
+                <w:lang w:val="nl-NL" w:eastAsia="en-GB"/>
+              </w:rPr>
+              <w:t>produ</w:t>
+            </w:r>
+            <w:r>
+              <w:rPr>
+                <w:rFonts w:ascii="Segoe UI" w:eastAsia="Times New Roman" w:hAnsi="Segoe UI" w:cs="Segoe UI"/>
+                <w:lang w:val="nl-NL" w:eastAsia="en-GB"/>
+              </w:rPr>
+              <w:t>ct</w:t>
+            </w:r>
+            <w:r>
+              <w:rPr>
+                <w:rFonts w:ascii="Segoe UI" w:eastAsia="Times New Roman" w:hAnsi="Segoe UI" w:cs="Segoe UI"/>
+                <w:lang w:val="nl-NL" w:eastAsia="en-GB"/>
+              </w:rPr>
+              <w:t>iefouten</w:t>
             </w:r>
           </w:p>
         </w:tc>

</xml_diff>

<commit_message>
bump naar v0.4 vanwege toevoegen ontbrekende kvm (contentwijziging)
</commit_message>
<xml_diff>
--- a/2020-EBM-Gids-NL-dev.docx
+++ b/2020-EBM-Gids-NL-dev.docx
@@ -263,15 +263,7 @@
           <w:iCs/>
           <w:lang w:val="nl-NL"/>
         </w:rPr>
-        <w:t>3</w:t>
-      </w:r>
-      <w:r>
-        <w:rPr>
-          <w:i/>
-          <w:iCs/>
-          <w:lang w:val="nl-NL"/>
-        </w:rPr>
-        <w:t>.1</w:t>
+        <w:t>4</w:t>
       </w:r>
     </w:p>
     <w:p>
@@ -4719,7 +4711,14 @@
                 <w:rFonts w:ascii="Segoe UI" w:eastAsia="Times New Roman" w:hAnsi="Segoe UI" w:cs="Segoe UI"/>
                 <w:lang w:val="nl-NL" w:eastAsia="en-GB"/>
               </w:rPr>
-              <w:t>V0.3.1</w:t>
+              <w:t>V0.</w:t>
+            </w:r>
+            <w:r>
+              <w:rPr>
+                <w:rFonts w:ascii="Segoe UI" w:eastAsia="Times New Roman" w:hAnsi="Segoe UI" w:cs="Segoe UI"/>
+                <w:lang w:val="nl-NL" w:eastAsia="en-GB"/>
+              </w:rPr>
+              <w:t>4</w:t>
             </w:r>
           </w:p>
           <w:p>

</xml_diff>

<commit_message>
Verwijzing naar dora rapport in KVM's netter (was nog 1 achtergebleven, maar alles naar voetnoot staat cleaner)
</commit_message>
<xml_diff>
--- a/2020-EBM-Gids-NL-dev.docx
+++ b/2020-EBM-Gids-NL-dev.docx
@@ -289,21 +289,7 @@
         <w:rPr>
           <w:lang w:val="nl-NL"/>
         </w:rPr>
-        <w:t xml:space="preserve">Doel van de </w:t>
-      </w:r>
-      <w:proofErr w:type="spellStart"/>
-      <w:r>
-        <w:rPr>
-          <w:lang w:val="nl-NL"/>
-        </w:rPr>
-        <w:t>Evidence-Based</w:t>
-      </w:r>
-      <w:proofErr w:type="spellEnd"/>
-      <w:r>
-        <w:rPr>
-          <w:lang w:val="nl-NL"/>
-        </w:rPr>
-        <w:t xml:space="preserve"> Management gids</w:t>
+        <w:t>Doel van de Evidence-Based Management gids</w:t>
       </w:r>
     </w:p>
     <w:tbl>
@@ -344,33 +330,11 @@
                 <w:lang w:val="nl-NL"/>
               </w:rPr>
             </w:pPr>
-            <w:proofErr w:type="spellStart"/>
-            <w:r>
-              <w:rPr>
-                <w:lang w:val="nl-NL"/>
-              </w:rPr>
-              <w:t>Evidence-Based</w:t>
-            </w:r>
-            <w:proofErr w:type="spellEnd"/>
-            <w:r>
-              <w:rPr>
-                <w:lang w:val="nl-NL"/>
-              </w:rPr>
-              <w:t xml:space="preserve"> Management (EBM) is een empirische aanpak die organisaties helpt met continu verbeteren van: klant-uitkomsten, organisatie-bekwaamheid en bedrijfsresultaten in onzekere situaties. Het levert een raamwerk voor organisaties om hun bekwaamheid te verbeteren waarmee ze waarde leveren in een onzekere wereld, en een weg zoeken naar strategische doelen. Door gebruik te maken van doelgerichte experimenten en bewijs (metingen), stelt </w:t>
-            </w:r>
-            <w:proofErr w:type="gramStart"/>
-            <w:r>
-              <w:rPr>
-                <w:lang w:val="nl-NL"/>
-              </w:rPr>
-              <w:t>EBM organisaties</w:t>
-            </w:r>
-            <w:proofErr w:type="gramEnd"/>
-            <w:r>
-              <w:rPr>
-                <w:lang w:val="nl-NL"/>
-              </w:rPr>
-              <w:t xml:space="preserve"> in staat om hun prestaties systematisch te verbeteren met de tijd en hun doelen aan te scherpen met betere informatie.</w:t>
+            <w:r>
+              <w:rPr>
+                <w:lang w:val="nl-NL"/>
+              </w:rPr>
+              <w:t>Evidence-Based Management (EBM) is een empirische aanpak die organisaties helpt met continu verbeteren van: klant-uitkomsten, organisatie-bekwaamheid en bedrijfsresultaten in onzekere situaties. Het levert een raamwerk voor organisaties om hun bekwaamheid te verbeteren waarmee ze waarde leveren in een onzekere wereld, en een weg zoeken naar strategische doelen. Door gebruik te maken van doelgerichte experimenten en bewijs (metingen), stelt EBM organisaties in staat om hun prestaties systematisch te verbeteren met de tijd en hun doelen aan te scherpen met betere informatie.</w:t>
             </w:r>
           </w:p>
           <w:p>
@@ -390,21 +354,7 @@
               <w:rPr>
                 <w:lang w:val="nl-NL"/>
               </w:rPr>
-              <w:t xml:space="preserve">Door huidige omstandigheden te meten, prestatiedoelen te stellen, kleine experimenten voor verbetering op te zetten (die snel kunnen worden uitgevoerd), het effect van het experiment te meten, en doelen en vervolgstappen te inspecteren en adapteren, helpt </w:t>
-            </w:r>
-            <w:proofErr w:type="gramStart"/>
-            <w:r>
-              <w:rPr>
-                <w:lang w:val="nl-NL"/>
-              </w:rPr>
-              <w:t>EBM organisaties</w:t>
-            </w:r>
-            <w:proofErr w:type="gramEnd"/>
-            <w:r>
-              <w:rPr>
-                <w:lang w:val="nl-NL"/>
-              </w:rPr>
-              <w:t xml:space="preserve"> rekening te houden met het beste beschikbare bewijs om besluiten te nemen over manieren om te verbeteren.</w:t>
+              <w:t>Door huidige omstandigheden te meten, prestatiedoelen te stellen, kleine experimenten voor verbetering op te zetten (die snel kunnen worden uitgevoerd), het effect van het experiment te meten, en doelen en vervolgstappen te inspecteren en adapteren, helpt EBM organisaties rekening te houden met het beste beschikbare bewijs om besluiten te nemen over manieren om te verbeteren.</w:t>
             </w:r>
           </w:p>
           <w:p>
@@ -1233,154 +1183,86 @@
           <w:i/>
           <w:lang w:val="nl-NL"/>
         </w:rPr>
-        <w:t xml:space="preserve">Voorbeelden van directe tactische doelen zijn activiteiten zoals het isoleren van symptomen, evalueren van een behandeling, DNA </w:t>
-      </w:r>
-      <w:proofErr w:type="spellStart"/>
+        <w:t>Voorbeelden van directe tactische doelen zijn activiteiten zoals het isoleren van symptomen, evalueren van een behandeling, DNA sequencing van een virus of bacterie, enzovoort.</w:t>
+      </w:r>
       <w:r>
         <w:rPr>
           <w:i/>
           <w:lang w:val="nl-NL"/>
         </w:rPr>
-        <w:t>sequencing</w:t>
-      </w:r>
-      <w:proofErr w:type="spellEnd"/>
+        <w:t xml:space="preserve"> </w:t>
+      </w:r>
+    </w:p>
+    <w:p>
+      <w:pPr>
+        <w:rPr>
+          <w:lang w:val="nl-NL"/>
+        </w:rPr>
+      </w:pPr>
+    </w:p>
+    <w:p>
+      <w:pPr>
+        <w:rPr>
+          <w:iCs/>
+          <w:lang w:val="nl-NL"/>
+        </w:rPr>
+      </w:pPr>
+      <w:r>
+        <w:rPr>
+          <w:iCs/>
+          <w:lang w:val="nl-NL"/>
+        </w:rPr>
+        <w:t xml:space="preserve">Het </w:t>
+      </w:r>
       <w:r>
         <w:rPr>
           <w:i/>
           <w:lang w:val="nl-NL"/>
         </w:rPr>
-        <w:t xml:space="preserve"> van een virus of bacterie, enzovoort.</w:t>
+        <w:t>Strategisch Doel</w:t>
+      </w:r>
+      <w:r>
+        <w:rPr>
+          <w:iCs/>
+          <w:lang w:val="nl-NL"/>
+        </w:rPr>
+        <w:t xml:space="preserve"> is meestal gericht op het behalen van een hoogst wenselijke maar nog onbehaalde uitkomst voor een specifieke groep mensen die leidt tot verbeterd geluk, veiligheid, zekerheid of welzijn van de ontvangers van een bepaald product of dienst. In EBM noemen we dit </w:t>
       </w:r>
       <w:r>
         <w:rPr>
           <w:i/>
           <w:lang w:val="nl-NL"/>
         </w:rPr>
-        <w:t xml:space="preserve"> </w:t>
-      </w:r>
-    </w:p>
-    <w:p>
-      <w:pPr>
-        <w:rPr>
-          <w:lang w:val="nl-NL"/>
-        </w:rPr>
-      </w:pPr>
-    </w:p>
-    <w:p>
-      <w:pPr>
+        <w:t>Unrealized Value</w:t>
+      </w:r>
+      <w:r>
         <w:rPr>
           <w:iCs/>
           <w:lang w:val="nl-NL"/>
         </w:rPr>
-      </w:pPr>
+        <w:t xml:space="preserve">: het verschil tussen de gewenste uitkomst en de huidige ervaringen van een begunstigde. </w:t>
+      </w:r>
+      <w:r>
+        <w:rPr>
+          <w:i/>
+          <w:lang w:val="nl-NL"/>
+        </w:rPr>
+        <w:t>Unrealized Value</w:t>
+      </w:r>
       <w:r>
         <w:rPr>
           <w:iCs/>
           <w:lang w:val="nl-NL"/>
         </w:rPr>
-        <w:t xml:space="preserve">Het </w:t>
+        <w:t xml:space="preserve"> wordt hieronder in meer detail beschreven, in het onderdeel </w:t>
       </w:r>
       <w:r>
         <w:rPr>
           <w:i/>
           <w:lang w:val="nl-NL"/>
         </w:rPr>
-        <w:t>Strategisch Doel</w:t>
-      </w:r>
-      <w:r>
-        <w:rPr>
-          <w:iCs/>
-          <w:lang w:val="nl-NL"/>
-        </w:rPr>
-        <w:t xml:space="preserve"> is meestal gericht op het behalen van een hoogst wenselijke maar nog </w:t>
-      </w:r>
-      <w:proofErr w:type="spellStart"/>
-      <w:r>
-        <w:rPr>
-          <w:iCs/>
-          <w:lang w:val="nl-NL"/>
-        </w:rPr>
-        <w:t>onbehaalde</w:t>
-      </w:r>
-      <w:proofErr w:type="spellEnd"/>
-      <w:r>
-        <w:rPr>
-          <w:iCs/>
-          <w:lang w:val="nl-NL"/>
-        </w:rPr>
-        <w:t xml:space="preserve"> uitkomst voor een specifieke groep mensen die leidt tot verbeterd geluk, veiligheid, zekerheid of welzijn van de ontvangers van een bepaald product of dienst. In EBM noemen we dit </w:t>
-      </w:r>
-      <w:proofErr w:type="spellStart"/>
-      <w:r>
-        <w:rPr>
-          <w:i/>
-          <w:lang w:val="nl-NL"/>
-        </w:rPr>
-        <w:t>Unrealized</w:t>
-      </w:r>
-      <w:proofErr w:type="spellEnd"/>
-      <w:r>
-        <w:rPr>
-          <w:i/>
-          <w:lang w:val="nl-NL"/>
-        </w:rPr>
-        <w:t xml:space="preserve"> Value</w:t>
-      </w:r>
-      <w:r>
-        <w:rPr>
-          <w:iCs/>
-          <w:lang w:val="nl-NL"/>
-        </w:rPr>
-        <w:t xml:space="preserve">: het verschil tussen de gewenste uitkomst en de huidige ervaringen van een begunstigde. </w:t>
-      </w:r>
-      <w:proofErr w:type="spellStart"/>
-      <w:r>
-        <w:rPr>
-          <w:i/>
-          <w:lang w:val="nl-NL"/>
-        </w:rPr>
-        <w:t>Unrealized</w:t>
-      </w:r>
-      <w:proofErr w:type="spellEnd"/>
-      <w:r>
-        <w:rPr>
-          <w:i/>
-          <w:lang w:val="nl-NL"/>
-        </w:rPr>
-        <w:t xml:space="preserve"> Value</w:t>
-      </w:r>
-      <w:r>
-        <w:rPr>
-          <w:iCs/>
-          <w:lang w:val="nl-NL"/>
-        </w:rPr>
-        <w:t xml:space="preserve"> wordt hieronder in meer detail beschreven, in het onderdeel </w:t>
-      </w:r>
-      <w:proofErr w:type="spellStart"/>
-      <w:r>
-        <w:rPr>
-          <w:i/>
-          <w:lang w:val="nl-NL"/>
-        </w:rPr>
-        <w:t>Key</w:t>
-      </w:r>
-      <w:proofErr w:type="spellEnd"/>
-      <w:r>
-        <w:rPr>
-          <w:i/>
-          <w:lang w:val="nl-NL"/>
-        </w:rPr>
-        <w:t xml:space="preserve"> Value </w:t>
-      </w:r>
-      <w:proofErr w:type="spellStart"/>
-      <w:r>
-        <w:rPr>
-          <w:i/>
-          <w:lang w:val="nl-NL"/>
-        </w:rPr>
-        <w:t>Areas</w:t>
-      </w:r>
-      <w:proofErr w:type="spellEnd"/>
+        <w:t>Key Value Areas</w:t>
+      </w:r>
       <w:r>
         <w:rPr>
           <w:iCs/>
@@ -1461,21 +1343,12 @@
           <w:lang w:val="nl-NL"/>
         </w:rPr>
       </w:pPr>
-      <w:proofErr w:type="spellStart"/>
       <w:r>
         <w:rPr>
           <w:b/>
           <w:lang w:val="nl-NL"/>
         </w:rPr>
-        <w:t>Outputs</w:t>
-      </w:r>
-      <w:proofErr w:type="spellEnd"/>
-      <w:r>
-        <w:rPr>
-          <w:b/>
-          <w:lang w:val="nl-NL"/>
-        </w:rPr>
-        <w:t xml:space="preserve">. </w:t>
+        <w:t xml:space="preserve">Outputs. </w:t>
       </w:r>
       <w:r>
         <w:rPr>
@@ -1535,35 +1408,7 @@
         <w:rPr>
           <w:lang w:val="nl-NL"/>
         </w:rPr>
-        <w:t xml:space="preserve">Het probleem waar de meeste organisaties tegen aanlopen, wat vaak wordt gereflecteerd in de dingen die ze meten, is dat het meten van activiteiten en </w:t>
-      </w:r>
-      <w:proofErr w:type="spellStart"/>
-      <w:r>
-        <w:rPr>
-          <w:lang w:val="nl-NL"/>
-        </w:rPr>
-        <w:t>outputs</w:t>
-      </w:r>
-      <w:proofErr w:type="spellEnd"/>
-      <w:r>
-        <w:rPr>
-          <w:lang w:val="nl-NL"/>
-        </w:rPr>
-        <w:t xml:space="preserve"> eenvoudig is, terwijl het meten van uitkomsten moeilijk is. Organisaties kunnen veel gegevens verzamelen met onvoldoende informatie over hun geschiktheid om waarde te leveren. Echter, om hun doelen te behalen, is het essentieel om waardevolle uitkomsten te leveren. Bijvoorbeeld meer uren werken (activiteiten) en meer functionaliteit leveren (</w:t>
-      </w:r>
-      <w:proofErr w:type="spellStart"/>
-      <w:r>
-        <w:rPr>
-          <w:lang w:val="nl-NL"/>
-        </w:rPr>
-        <w:t>outputs</w:t>
-      </w:r>
-      <w:proofErr w:type="spellEnd"/>
-      <w:r>
-        <w:rPr>
-          <w:lang w:val="nl-NL"/>
-        </w:rPr>
-        <w:t>) is geen garantie voor verbeterde klantervaringen (uitkomsten).</w:t>
+        <w:t>Het probleem waar de meeste organisaties tegen aanlopen, wat vaak wordt gereflecteerd in de dingen die ze meten, is dat het meten van activiteiten en outputs eenvoudig is, terwijl het meten van uitkomsten moeilijk is. Organisaties kunnen veel gegevens verzamelen met onvoldoende informatie over hun geschiktheid om waarde te leveren. Echter, om hun doelen te behalen, is het essentieel om waardevolle uitkomsten te leveren. Bijvoorbeeld meer uren werken (activiteiten) en meer functionaliteit leveren (outputs) is geen garantie voor verbeterde klantervaringen (uitkomsten).</w:t>
       </w:r>
     </w:p>
     <w:p>
@@ -1589,23 +1434,7 @@
         <w:t>anagement</w:t>
       </w:r>
       <w:r>
-        <w:t xml:space="preserve"> </w:t>
-      </w:r>
-      <w:proofErr w:type="spellStart"/>
-      <w:r>
-        <w:t>focust</w:t>
-      </w:r>
-      <w:proofErr w:type="spellEnd"/>
-      <w:r>
-        <w:t xml:space="preserve"> op </w:t>
-      </w:r>
-      <w:proofErr w:type="spellStart"/>
-      <w:r>
-        <w:t>vier</w:t>
-      </w:r>
-      <w:proofErr w:type="spellEnd"/>
-      <w:r>
-        <w:t xml:space="preserve"> Key Value Areas</w:t>
+        <w:t xml:space="preserve"> focust op vier Key Value Areas</w:t>
       </w:r>
     </w:p>
     <w:p>
@@ -1628,189 +1457,75 @@
         <w:lastRenderedPageBreak/>
         <w:t xml:space="preserve">leveren. Deze perspectieven noemen we </w:t>
       </w:r>
-      <w:proofErr w:type="spellStart"/>
       <w:r>
         <w:rPr>
           <w:i/>
           <w:iCs/>
           <w:lang w:val="nl-NL"/>
         </w:rPr>
-        <w:t>Key</w:t>
-      </w:r>
-      <w:proofErr w:type="spellEnd"/>
+        <w:t>Key Value Areas (KVAs)</w:t>
+      </w:r>
+      <w:r>
+        <w:rPr>
+          <w:lang w:val="nl-NL"/>
+        </w:rPr>
+        <w:t>. Deze gebieden onderzoeken de doelen van de organisatie (</w:t>
+      </w:r>
       <w:r>
         <w:rPr>
           <w:i/>
           <w:iCs/>
           <w:lang w:val="nl-NL"/>
         </w:rPr>
-        <w:t xml:space="preserve"> Value </w:t>
-      </w:r>
-      <w:proofErr w:type="spellStart"/>
+        <w:t>Unrealized Value</w:t>
+      </w:r>
+      <w:r>
+        <w:rPr>
+          <w:lang w:val="nl-NL"/>
+        </w:rPr>
+        <w:t>), de huidige toestand van de organisatie ten opzichte van deze doelen (</w:t>
+      </w:r>
       <w:r>
         <w:rPr>
           <w:i/>
           <w:iCs/>
           <w:lang w:val="nl-NL"/>
         </w:rPr>
-        <w:t>Areas</w:t>
-      </w:r>
-      <w:proofErr w:type="spellEnd"/>
+        <w:t>Current Value</w:t>
+      </w:r>
+      <w:r>
+        <w:rPr>
+          <w:lang w:val="nl-NL"/>
+        </w:rPr>
+        <w:t>), de wendbaarheid van de organisatie in haar waardelevering (</w:t>
+      </w:r>
       <w:r>
         <w:rPr>
           <w:i/>
           <w:iCs/>
           <w:lang w:val="nl-NL"/>
         </w:rPr>
-        <w:t xml:space="preserve"> (</w:t>
-      </w:r>
-      <w:proofErr w:type="spellStart"/>
+        <w:t>Time-to-Market</w:t>
+      </w:r>
+      <w:r>
+        <w:rPr>
+          <w:lang w:val="nl-NL"/>
+        </w:rPr>
+        <w:t>), en de effectiviteit van de organisatie in het leveren van waarde (</w:t>
+      </w:r>
       <w:r>
         <w:rPr>
           <w:i/>
           <w:iCs/>
           <w:lang w:val="nl-NL"/>
         </w:rPr>
-        <w:t>KVAs</w:t>
-      </w:r>
-      <w:proofErr w:type="spellEnd"/>
-      <w:r>
-        <w:rPr>
-          <w:i/>
-          <w:iCs/>
-          <w:lang w:val="nl-NL"/>
-        </w:rPr>
-        <w:t>)</w:t>
-      </w:r>
-      <w:r>
-        <w:rPr>
-          <w:lang w:val="nl-NL"/>
-        </w:rPr>
-        <w:t>. Deze gebieden onderzoeken de doelen van de organisatie (</w:t>
-      </w:r>
-      <w:proofErr w:type="spellStart"/>
-      <w:r>
-        <w:rPr>
-          <w:i/>
-          <w:iCs/>
-          <w:lang w:val="nl-NL"/>
-        </w:rPr>
-        <w:t>Unrealized</w:t>
-      </w:r>
-      <w:proofErr w:type="spellEnd"/>
-      <w:r>
-        <w:rPr>
-          <w:i/>
-          <w:iCs/>
-          <w:lang w:val="nl-NL"/>
-        </w:rPr>
-        <w:t xml:space="preserve"> Value</w:t>
-      </w:r>
-      <w:r>
-        <w:rPr>
-          <w:lang w:val="nl-NL"/>
-        </w:rPr>
-        <w:t>), de huidige toestand van de organisatie ten opzichte van deze doelen (</w:t>
-      </w:r>
-      <w:proofErr w:type="spellStart"/>
-      <w:r>
-        <w:rPr>
-          <w:i/>
-          <w:iCs/>
-          <w:lang w:val="nl-NL"/>
-        </w:rPr>
-        <w:t>Current</w:t>
-      </w:r>
-      <w:proofErr w:type="spellEnd"/>
-      <w:r>
-        <w:rPr>
-          <w:i/>
-          <w:iCs/>
-          <w:lang w:val="nl-NL"/>
-        </w:rPr>
-        <w:t xml:space="preserve"> Value</w:t>
-      </w:r>
-      <w:r>
-        <w:rPr>
-          <w:lang w:val="nl-NL"/>
-        </w:rPr>
-        <w:t xml:space="preserve">), de wendbaarheid van de organisatie in haar </w:t>
-      </w:r>
-      <w:proofErr w:type="spellStart"/>
-      <w:r>
-        <w:rPr>
-          <w:lang w:val="nl-NL"/>
-        </w:rPr>
-        <w:t>waardelevering</w:t>
-      </w:r>
-      <w:proofErr w:type="spellEnd"/>
-      <w:r>
-        <w:rPr>
-          <w:lang w:val="nl-NL"/>
-        </w:rPr>
-        <w:t xml:space="preserve"> (</w:t>
-      </w:r>
-      <w:r>
-        <w:rPr>
-          <w:i/>
-          <w:iCs/>
-          <w:lang w:val="nl-NL"/>
-        </w:rPr>
-        <w:t>Time-</w:t>
-      </w:r>
-      <w:proofErr w:type="spellStart"/>
-      <w:r>
-        <w:rPr>
-          <w:i/>
-          <w:iCs/>
-          <w:lang w:val="nl-NL"/>
-        </w:rPr>
-        <w:t>to</w:t>
-      </w:r>
-      <w:proofErr w:type="spellEnd"/>
-      <w:r>
-        <w:rPr>
-          <w:i/>
-          <w:iCs/>
-          <w:lang w:val="nl-NL"/>
-        </w:rPr>
-        <w:t>-Market</w:t>
-      </w:r>
-      <w:r>
-        <w:rPr>
-          <w:lang w:val="nl-NL"/>
-        </w:rPr>
-        <w:t>), en de effectiviteit van de organisatie in het leveren van waarde (</w:t>
-      </w:r>
-      <w:proofErr w:type="spellStart"/>
-      <w:r>
-        <w:rPr>
-          <w:i/>
-          <w:iCs/>
-          <w:lang w:val="nl-NL"/>
-        </w:rPr>
         <w:t>Ability-to-Innovate</w:t>
       </w:r>
-      <w:proofErr w:type="spellEnd"/>
-      <w:r>
-        <w:rPr>
-          <w:lang w:val="nl-NL"/>
-        </w:rPr>
-        <w:t xml:space="preserve">). </w:t>
-      </w:r>
-      <w:proofErr w:type="spellStart"/>
-      <w:r>
-        <w:rPr>
-          <w:lang w:val="nl-NL"/>
-        </w:rPr>
-        <w:t>Focusen</w:t>
-      </w:r>
-      <w:proofErr w:type="spellEnd"/>
-      <w:r>
-        <w:rPr>
-          <w:lang w:val="nl-NL"/>
-        </w:rPr>
-        <w:t xml:space="preserve"> op deze vier dimensies helpt organisatie om beter te begrijpen waar zij zich bevinden en waar ze heen moeten bewegen (zie Figuur </w:t>
+      <w:r>
+        <w:rPr>
+          <w:lang w:val="nl-NL"/>
+        </w:rPr>
+        <w:t xml:space="preserve">). Focusen op deze vier dimensies helpt organisatie om beter te begrijpen waar zij zich bevinden en waar ze heen moeten bewegen (zie Figuur </w:t>
       </w:r>
       <w:r>
         <w:rPr>
@@ -1871,7 +1586,6 @@
           </wp:inline>
         </w:drawing>
       </w:r>
-      <w:proofErr w:type="spellStart"/>
       <w:r>
         <w:rPr>
           <w:b/>
@@ -1886,65 +1600,53 @@
         </w:rPr>
         <w:t>uur</w:t>
       </w:r>
-      <w:proofErr w:type="spellEnd"/>
       <w:r>
         <w:rPr>
           <w:b/>
           <w:bCs/>
         </w:rPr>
-        <w:t xml:space="preserve"> 2: EBM </w:t>
-      </w:r>
-      <w:proofErr w:type="spellStart"/>
+        <w:t xml:space="preserve"> 2: EBM focus</w:t>
+      </w:r>
       <w:r>
         <w:rPr>
           <w:b/>
           <w:bCs/>
         </w:rPr>
-        <w:t>focus</w:t>
+        <w:t>t</w:t>
       </w:r>
       <w:r>
         <w:rPr>
           <w:b/>
           <w:bCs/>
         </w:rPr>
-        <w:t>t</w:t>
-      </w:r>
-      <w:proofErr w:type="spellEnd"/>
+        <w:t xml:space="preserve"> </w:t>
+      </w:r>
       <w:r>
         <w:rPr>
           <w:b/>
           <w:bCs/>
         </w:rPr>
-        <w:t xml:space="preserve"> </w:t>
+        <w:t>op</w:t>
       </w:r>
       <w:r>
         <w:rPr>
           <w:b/>
           <w:bCs/>
         </w:rPr>
-        <w:t>op</w:t>
+        <w:t xml:space="preserve"> </w:t>
       </w:r>
       <w:r>
         <w:rPr>
           <w:b/>
           <w:bCs/>
         </w:rPr>
-        <w:t xml:space="preserve"> </w:t>
-      </w:r>
-      <w:proofErr w:type="spellStart"/>
+        <w:t>vier</w:t>
+      </w:r>
       <w:r>
         <w:rPr>
           <w:b/>
           <w:bCs/>
         </w:rPr>
-        <w:t>vier</w:t>
-      </w:r>
-      <w:proofErr w:type="spellEnd"/>
-      <w:r>
-        <w:rPr>
-          <w:b/>
-          <w:bCs/>
-        </w:rPr>
         <w:t xml:space="preserve"> Key Value Areas (KVAs).</w:t>
       </w:r>
     </w:p>
@@ -1965,29 +1667,33 @@
         </w:rPr>
         <w:t>Elke KVA focust op een eigen aspect van ofwel waarde, of de geschiktheid van de organisatie om waarde te leveren. Het leveren van business waarde (</w:t>
       </w:r>
-      <w:proofErr w:type="spellStart"/>
       <w:r>
         <w:rPr>
           <w:i/>
           <w:iCs/>
           <w:lang w:val="nl-NL"/>
         </w:rPr>
-        <w:t>Current</w:t>
-      </w:r>
-      <w:proofErr w:type="spellEnd"/>
+        <w:t>Current Value</w:t>
+      </w:r>
+      <w:r>
+        <w:rPr>
+          <w:lang w:val="nl-NL"/>
+        </w:rPr>
+        <w:t>) is belangrijk, maar organisaties moeten ook laten zien dat ze kunnen reageren op verandering (</w:t>
+      </w:r>
       <w:r>
         <w:rPr>
           <w:i/>
           <w:iCs/>
           <w:lang w:val="nl-NL"/>
         </w:rPr>
-        <w:t xml:space="preserve"> Value</w:t>
-      </w:r>
-      <w:r>
-        <w:rPr>
-          <w:lang w:val="nl-NL"/>
-        </w:rPr>
-        <w:t>) is belangrijk, maar organisaties moeten ook laten zien dat ze kunnen reageren op verandering (</w:t>
+        <w:t>Time-to-Market</w:t>
+      </w:r>
+      <w:r>
+        <w:rPr>
+          <w:lang w:val="nl-NL"/>
+        </w:rPr>
+        <w:t>) terwijl ze voortdurend kunnen blijven innoveren (</w:t>
       </w:r>
       <w:r>
         <w:rPr>
@@ -1995,79 +1701,21 @@
           <w:iCs/>
           <w:lang w:val="nl-NL"/>
         </w:rPr>
-        <w:t>Time-</w:t>
-      </w:r>
-      <w:proofErr w:type="spellStart"/>
+        <w:t>Ability-to-Innovate</w:t>
+      </w:r>
+      <w:r>
+        <w:rPr>
+          <w:lang w:val="nl-NL"/>
+        </w:rPr>
+        <w:t>). En ze moeten voortdurend voortgang kunnen maken richting hun langetermijndoelen (</w:t>
+      </w:r>
       <w:r>
         <w:rPr>
           <w:i/>
           <w:iCs/>
           <w:lang w:val="nl-NL"/>
         </w:rPr>
-        <w:t>to</w:t>
-      </w:r>
-      <w:proofErr w:type="spellEnd"/>
-      <w:r>
-        <w:rPr>
-          <w:i/>
-          <w:iCs/>
-          <w:lang w:val="nl-NL"/>
-        </w:rPr>
-        <w:t>-Market</w:t>
-      </w:r>
-      <w:r>
-        <w:rPr>
-          <w:lang w:val="nl-NL"/>
-        </w:rPr>
-        <w:t>) terwijl ze voortdurend kunnen blijven innoveren (</w:t>
-      </w:r>
-      <w:proofErr w:type="spellStart"/>
-      <w:r>
-        <w:rPr>
-          <w:i/>
-          <w:iCs/>
-          <w:lang w:val="nl-NL"/>
-        </w:rPr>
-        <w:t>Ability-to-Innovate</w:t>
-      </w:r>
-      <w:proofErr w:type="spellEnd"/>
-      <w:r>
-        <w:rPr>
-          <w:lang w:val="nl-NL"/>
-        </w:rPr>
-        <w:t xml:space="preserve">). En ze moeten voortdurend voortgang kunnen maken richting hun </w:t>
-      </w:r>
-      <w:proofErr w:type="spellStart"/>
-      <w:r>
-        <w:rPr>
-          <w:lang w:val="nl-NL"/>
-        </w:rPr>
-        <w:t>langetermijndoelen</w:t>
-      </w:r>
-      <w:proofErr w:type="spellEnd"/>
-      <w:r>
-        <w:rPr>
-          <w:lang w:val="nl-NL"/>
-        </w:rPr>
-        <w:t xml:space="preserve"> (</w:t>
-      </w:r>
-      <w:proofErr w:type="spellStart"/>
-      <w:r>
-        <w:rPr>
-          <w:i/>
-          <w:iCs/>
-          <w:lang w:val="nl-NL"/>
-        </w:rPr>
-        <w:t>Unrealized</w:t>
-      </w:r>
-      <w:proofErr w:type="spellEnd"/>
-      <w:r>
-        <w:rPr>
-          <w:i/>
-          <w:iCs/>
-          <w:lang w:val="nl-NL"/>
-        </w:rPr>
-        <w:t xml:space="preserve"> Value</w:t>
+        <w:t>Unrealized Value</w:t>
       </w:r>
       <w:r>
         <w:rPr>
@@ -2093,49 +1741,7 @@
         <w:rPr>
           <w:lang w:val="nl-NL"/>
         </w:rPr>
-        <w:t xml:space="preserve">Voorbeelden van </w:t>
-      </w:r>
-      <w:proofErr w:type="spellStart"/>
-      <w:r>
-        <w:rPr>
-          <w:lang w:val="nl-NL"/>
-        </w:rPr>
-        <w:t>Key</w:t>
-      </w:r>
-      <w:proofErr w:type="spellEnd"/>
-      <w:r>
-        <w:rPr>
-          <w:lang w:val="nl-NL"/>
-        </w:rPr>
-        <w:t xml:space="preserve"> Value </w:t>
-      </w:r>
-      <w:proofErr w:type="spellStart"/>
-      <w:r>
-        <w:rPr>
-          <w:lang w:val="nl-NL"/>
-        </w:rPr>
-        <w:t>Measures</w:t>
-      </w:r>
-      <w:proofErr w:type="spellEnd"/>
-      <w:r>
-        <w:rPr>
-          <w:lang w:val="nl-NL"/>
-        </w:rPr>
-        <w:t xml:space="preserve"> (</w:t>
-      </w:r>
-      <w:proofErr w:type="spellStart"/>
-      <w:r>
-        <w:rPr>
-          <w:lang w:val="nl-NL"/>
-        </w:rPr>
-        <w:t>KVMs</w:t>
-      </w:r>
-      <w:proofErr w:type="spellEnd"/>
-      <w:r>
-        <w:rPr>
-          <w:lang w:val="nl-NL"/>
-        </w:rPr>
-        <w:t>) voor elke KVA worden beschreven in de Appendix</w:t>
+        <w:t>Voorbeelden van Key Value Measures (KVMs) voor elke KVA worden beschreven in de Appendix</w:t>
       </w:r>
       <w:r>
         <w:rPr>
@@ -2153,19 +1759,11 @@
       </w:pPr>
       <w:bookmarkStart w:id="11" w:name="_msep09wgovui" w:colFirst="0" w:colLast="0"/>
       <w:bookmarkEnd w:id="11"/>
-      <w:proofErr w:type="spellStart"/>
-      <w:r>
-        <w:rPr>
-          <w:lang w:val="nl-NL"/>
-        </w:rPr>
-        <w:t>Current</w:t>
-      </w:r>
-      <w:proofErr w:type="spellEnd"/>
-      <w:r>
-        <w:rPr>
-          <w:lang w:val="nl-NL"/>
-        </w:rPr>
-        <w:t xml:space="preserve"> Value (CV)</w:t>
+      <w:r>
+        <w:rPr>
+          <w:lang w:val="nl-NL"/>
+        </w:rPr>
+        <w:t>Current Value (CV)</w:t>
       </w:r>
     </w:p>
     <w:p>
@@ -2216,21 +1814,7 @@
         <w:rPr>
           <w:lang w:val="nl-NL"/>
         </w:rPr>
-        <w:t xml:space="preserve"> van CV is om de waarde te begrijpen die een organisatie op dit moment levert aan klanten en belanghebbenden; alleen wat nu al bestaat wordt meegewogen, niet de waarde die mogelijk in de toekomst zal bestaan. Vragen die organisaties voortdurend </w:t>
-      </w:r>
-      <w:proofErr w:type="spellStart"/>
-      <w:r>
-        <w:rPr>
-          <w:lang w:val="nl-NL"/>
-        </w:rPr>
-        <w:t>herevalueren</w:t>
-      </w:r>
-      <w:proofErr w:type="spellEnd"/>
-      <w:r>
-        <w:rPr>
-          <w:lang w:val="nl-NL"/>
-        </w:rPr>
-        <w:t xml:space="preserve"> voor de huidige waarde zijn:</w:t>
+        <w:t xml:space="preserve"> van CV is om de waarde te begrijpen die een organisatie op dit moment levert aan klanten en belanghebbenden; alleen wat nu al bestaat wordt meegewogen, niet de waarde die mogelijk in de toekomst zal bestaan. Vragen die organisaties voortdurend herevalueren voor de huidige waarde zijn:</w:t>
       </w:r>
     </w:p>
     <w:p>
@@ -2395,21 +1979,12 @@
           <w:lang w:val="nl-NL"/>
         </w:rPr>
       </w:pPr>
-      <w:proofErr w:type="gramStart"/>
       <w:r>
         <w:rPr>
           <w:i/>
           <w:lang w:val="nl-NL"/>
         </w:rPr>
-        <w:t>klanttevredenheid</w:t>
-      </w:r>
-      <w:proofErr w:type="gramEnd"/>
-      <w:r>
-        <w:rPr>
-          <w:i/>
-          <w:lang w:val="nl-NL"/>
-        </w:rPr>
-        <w:t xml:space="preserve"> en investeerderstevredenheid vertellen ook niet het hele verhaal over je geschiktheid om waarde te leveren. Door rekening houden met de houding en gemoedstoestand van medewerkers erkennen we dat medewerkers u</w:t>
+        <w:t>klanttevredenheid en investeerderstevredenheid vertellen ook niet het hele verhaal over je geschiktheid om waarde te leveren. Door rekening houden met de houding en gemoedstoestand van medewerkers erkennen we dat medewerkers u</w:t>
       </w:r>
       <w:r>
         <w:rPr>
@@ -2445,19 +2020,11 @@
       </w:pPr>
       <w:bookmarkStart w:id="13" w:name="_vzl2rxtahyog" w:colFirst="0" w:colLast="0"/>
       <w:bookmarkEnd w:id="13"/>
-      <w:proofErr w:type="spellStart"/>
-      <w:r>
-        <w:rPr>
-          <w:lang w:val="nl-NL"/>
-        </w:rPr>
-        <w:t>Unrealized</w:t>
-      </w:r>
-      <w:proofErr w:type="spellEnd"/>
-      <w:r>
-        <w:rPr>
-          <w:lang w:val="nl-NL"/>
-        </w:rPr>
-        <w:t xml:space="preserve"> Value (UV)</w:t>
+      <w:r>
+        <w:rPr>
+          <w:lang w:val="nl-NL"/>
+        </w:rPr>
+        <w:t>Unrealized Value (UV)</w:t>
       </w:r>
     </w:p>
     <w:p>
@@ -2490,47 +2057,27 @@
           <w:lang w:val="nl-NL"/>
         </w:rPr>
       </w:pPr>
-      <w:proofErr w:type="spellStart"/>
       <w:r>
         <w:rPr>
           <w:i/>
           <w:iCs/>
           <w:lang w:val="nl-NL"/>
         </w:rPr>
-        <w:t>Unrealized</w:t>
-      </w:r>
-      <w:proofErr w:type="spellEnd"/>
+        <w:t>Unrealized Value</w:t>
+      </w:r>
+      <w:r>
+        <w:rPr>
+          <w:lang w:val="nl-NL"/>
+        </w:rPr>
+        <w:t xml:space="preserve"> bekijken helpt een organisatie om de waarde van een product of dienst over tijd te maximaliseren. Wanneer klanten, gebruikers, of cliënten een verschil ervaren tussen de huidige ervaring en de gewenste ervaring, dan vertegenwoordigt het verschil hiertussen een kans; deze kans wordt gemeten met </w:t>
+      </w:r>
       <w:r>
         <w:rPr>
           <w:i/>
           <w:iCs/>
           <w:lang w:val="nl-NL"/>
         </w:rPr>
-        <w:t xml:space="preserve"> Value</w:t>
-      </w:r>
-      <w:r>
-        <w:rPr>
-          <w:lang w:val="nl-NL"/>
-        </w:rPr>
-        <w:t xml:space="preserve"> bekijken helpt een organisatie om de waarde van een product of dienst over tijd te maximaliseren. Wanneer klanten, gebruikers, of cliënten een verschil ervaren tussen de huidige ervaring en de gewenste ervaring, dan vertegenwoordigt het verschil hiertussen een kans; deze kans wordt gemeten met </w:t>
-      </w:r>
-      <w:proofErr w:type="spellStart"/>
-      <w:r>
-        <w:rPr>
-          <w:i/>
-          <w:iCs/>
-          <w:lang w:val="nl-NL"/>
-        </w:rPr>
-        <w:t>Unrealized</w:t>
-      </w:r>
-      <w:proofErr w:type="spellEnd"/>
-      <w:r>
-        <w:rPr>
-          <w:i/>
-          <w:iCs/>
-          <w:lang w:val="nl-NL"/>
-        </w:rPr>
-        <w:t xml:space="preserve"> Value</w:t>
+        <w:t>Unrealized Value</w:t>
       </w:r>
       <w:r>
         <w:rPr>
@@ -2599,21 +2146,7 @@
         <w:rPr>
           <w:lang w:val="nl-NL"/>
         </w:rPr>
-        <w:t xml:space="preserve">Is het de moeite en het risico waard om deze </w:t>
-      </w:r>
-      <w:proofErr w:type="spellStart"/>
-      <w:r>
-        <w:rPr>
-          <w:lang w:val="nl-NL"/>
-        </w:rPr>
-        <w:t>onaangeboorde</w:t>
-      </w:r>
-      <w:proofErr w:type="spellEnd"/>
-      <w:r>
-        <w:rPr>
-          <w:lang w:val="nl-NL"/>
-        </w:rPr>
-        <w:t xml:space="preserve"> kansen na te jagen?</w:t>
+        <w:t>Is het de moeite en het risico waard om deze onaangeboorde kansen na te jagen?</w:t>
       </w:r>
     </w:p>
     <w:p>
@@ -2634,23 +2167,13 @@
         </w:rPr>
         <w:t xml:space="preserve">Moeten verdere investeringen gedaan worden om extra </w:t>
       </w:r>
-      <w:proofErr w:type="spellStart"/>
       <w:r>
         <w:rPr>
           <w:i/>
           <w:iCs/>
           <w:lang w:val="nl-NL"/>
         </w:rPr>
-        <w:t>Unrealized</w:t>
-      </w:r>
-      <w:proofErr w:type="spellEnd"/>
-      <w:r>
-        <w:rPr>
-          <w:i/>
-          <w:iCs/>
-          <w:lang w:val="nl-NL"/>
-        </w:rPr>
-        <w:t xml:space="preserve"> Value</w:t>
+        <w:t>Unrealized Value</w:t>
       </w:r>
       <w:r>
         <w:rPr>
@@ -2746,25 +2269,7 @@
           <w:i/>
           <w:lang w:val="nl-NL"/>
         </w:rPr>
-        <w:t xml:space="preserve">Andersom, een product met erg hoge CV, een groot marktaandeel, geen nabije competitie en erg tevreden klanten, rechtvaardigt waarschijnlijk geen grote investering; dit is de klassieke </w:t>
-      </w:r>
-      <w:proofErr w:type="spellStart"/>
-      <w:r>
-        <w:rPr>
-          <w:bCs/>
-          <w:i/>
-          <w:lang w:val="nl-NL"/>
-        </w:rPr>
-        <w:t>geldkoe</w:t>
-      </w:r>
-      <w:proofErr w:type="spellEnd"/>
-      <w:r>
-        <w:rPr>
-          <w:bCs/>
-          <w:i/>
-          <w:lang w:val="nl-NL"/>
-        </w:rPr>
-        <w:t xml:space="preserve"> die erg winstgevend is, maar aan het eind van haar product-investeringscyclus zit met lage UV.</w:t>
+        <w:t>Andersom, een product met erg hoge CV, een groot marktaandeel, geen nabije competitie en erg tevreden klanten, rechtvaardigt waarschijnlijk geen grote investering; dit is de klassieke geldkoe die erg winstgevend is, maar aan het eind van haar product-investeringscyclus zit met lage UV.</w:t>
       </w:r>
     </w:p>
     <w:p>
@@ -2783,21 +2288,7 @@
         <w:rPr>
           <w:lang w:val="nl-NL"/>
         </w:rPr>
-        <w:t>Time-</w:t>
-      </w:r>
-      <w:proofErr w:type="spellStart"/>
-      <w:r>
-        <w:rPr>
-          <w:lang w:val="nl-NL"/>
-        </w:rPr>
-        <w:t>to</w:t>
-      </w:r>
-      <w:proofErr w:type="spellEnd"/>
-      <w:r>
-        <w:rPr>
-          <w:lang w:val="nl-NL"/>
-        </w:rPr>
-        <w:t>-Market (T2M)</w:t>
+        <w:t>Time-to-Market (T2M)</w:t>
       </w:r>
     </w:p>
     <w:p>
@@ -2962,25 +2453,7 @@
           <w:i/>
           <w:lang w:val="nl-NL"/>
         </w:rPr>
-        <w:t xml:space="preserve"> Het verminderen van de functies in een productversie kan de T2M drastisch verbeteren; de kleinst mogelijke release levert ten minste een incrementele </w:t>
-      </w:r>
-      <w:proofErr w:type="spellStart"/>
-      <w:r>
-        <w:rPr>
-          <w:bCs/>
-          <w:i/>
-          <w:lang w:val="nl-NL"/>
-        </w:rPr>
-        <w:t>waardeverbetering</w:t>
-      </w:r>
-      <w:proofErr w:type="spellEnd"/>
-      <w:r>
-        <w:rPr>
-          <w:bCs/>
-          <w:i/>
-          <w:lang w:val="nl-NL"/>
-        </w:rPr>
-        <w:t xml:space="preserve"> aan een specifiek deel van de klanten/gebruikers van het product. Veel organisaties richten zich ook op het weghalen van activiteiten die geen waarde toevoegen uit hun proces voor productontwikkeling en productlevering om hun T2M te verbeteren</w:t>
+        <w:t xml:space="preserve"> Het verminderen van de functies in een productversie kan de T2M drastisch verbeteren; de kleinst mogelijke release levert ten minste een incrementele waardeverbetering aan een specifiek deel van de klanten/gebruikers van het product. Veel organisaties richten zich ook op het weghalen van activiteiten die geen waarde toevoegen uit hun proces voor productontwikkeling en productlevering om hun T2M te verbeteren</w:t>
       </w:r>
       <w:r>
         <w:rPr>
@@ -3002,47 +2475,11 @@
       </w:pPr>
       <w:bookmarkStart w:id="17" w:name="_kkgyrv2s14qd" w:colFirst="0" w:colLast="0"/>
       <w:bookmarkEnd w:id="17"/>
-      <w:proofErr w:type="spellStart"/>
-      <w:r>
-        <w:rPr>
-          <w:lang w:val="nl-NL"/>
-        </w:rPr>
-        <w:t>Ability</w:t>
-      </w:r>
-      <w:proofErr w:type="spellEnd"/>
-      <w:r>
-        <w:rPr>
-          <w:lang w:val="nl-NL"/>
-        </w:rPr>
-        <w:t xml:space="preserve"> </w:t>
-      </w:r>
-      <w:proofErr w:type="spellStart"/>
-      <w:r>
-        <w:rPr>
-          <w:lang w:val="nl-NL"/>
-        </w:rPr>
-        <w:t>to</w:t>
-      </w:r>
-      <w:proofErr w:type="spellEnd"/>
-      <w:r>
-        <w:rPr>
-          <w:lang w:val="nl-NL"/>
-        </w:rPr>
-        <w:t xml:space="preserve"> </w:t>
-      </w:r>
-      <w:proofErr w:type="spellStart"/>
-      <w:r>
-        <w:rPr>
-          <w:lang w:val="nl-NL"/>
-        </w:rPr>
-        <w:t>Innovate</w:t>
-      </w:r>
-      <w:proofErr w:type="spellEnd"/>
-      <w:r>
-        <w:rPr>
-          <w:lang w:val="nl-NL"/>
-        </w:rPr>
-        <w:t xml:space="preserve"> (A2I)</w:t>
+      <w:r>
+        <w:rPr>
+          <w:lang w:val="nl-NL"/>
+        </w:rPr>
+        <w:t>Ability to Innovate (A2I)</w:t>
       </w:r>
     </w:p>
     <w:p>
@@ -3276,29 +2713,33 @@
         </w:rPr>
         <w:t xml:space="preserve"> is het begrijpen van je </w:t>
       </w:r>
-      <w:proofErr w:type="spellStart"/>
       <w:r>
         <w:rPr>
           <w:i/>
           <w:iCs/>
           <w:lang w:val="nl-NL"/>
         </w:rPr>
-        <w:t>Huidge</w:t>
-      </w:r>
-      <w:proofErr w:type="spellEnd"/>
+        <w:t>Huidge Toestand</w:t>
+      </w:r>
+      <w:r>
+        <w:rPr>
+          <w:lang w:val="nl-NL"/>
+        </w:rPr>
+        <w:t xml:space="preserve">. Wanneer je focus ligt in het behalen van een </w:t>
+      </w:r>
       <w:r>
         <w:rPr>
           <w:i/>
           <w:iCs/>
           <w:lang w:val="nl-NL"/>
         </w:rPr>
-        <w:t xml:space="preserve"> Toestand</w:t>
-      </w:r>
-      <w:r>
-        <w:rPr>
-          <w:lang w:val="nl-NL"/>
-        </w:rPr>
-        <w:t xml:space="preserve">. Wanneer je focus ligt in het behalen van een </w:t>
+        <w:t>Strategisch Doel</w:t>
+      </w:r>
+      <w:r>
+        <w:rPr>
+          <w:lang w:val="nl-NL"/>
+        </w:rPr>
+        <w:t xml:space="preserve"> op het gebied van </w:t>
       </w:r>
       <w:r>
         <w:rPr>
@@ -3306,75 +2747,27 @@
           <w:iCs/>
           <w:lang w:val="nl-NL"/>
         </w:rPr>
-        <w:t>Strategisch Doel</w:t>
-      </w:r>
-      <w:r>
-        <w:rPr>
-          <w:lang w:val="nl-NL"/>
-        </w:rPr>
-        <w:t xml:space="preserve"> op het gebied van </w:t>
-      </w:r>
-      <w:proofErr w:type="spellStart"/>
+        <w:t>Unrealized Value</w:t>
+      </w:r>
+      <w:r>
+        <w:rPr>
+          <w:lang w:val="nl-NL"/>
+        </w:rPr>
+        <w:t xml:space="preserve"> (UV), wat meestal het geval is, dan moet je beginnen met het meten van de </w:t>
+      </w:r>
       <w:r>
         <w:rPr>
           <w:i/>
           <w:iCs/>
           <w:lang w:val="nl-NL"/>
         </w:rPr>
-        <w:t>Unrealized</w:t>
-      </w:r>
-      <w:proofErr w:type="spellEnd"/>
-      <w:r>
-        <w:rPr>
-          <w:i/>
-          <w:iCs/>
-          <w:lang w:val="nl-NL"/>
-        </w:rPr>
-        <w:t xml:space="preserve"> Value</w:t>
-      </w:r>
-      <w:r>
-        <w:rPr>
-          <w:lang w:val="nl-NL"/>
-        </w:rPr>
-        <w:t xml:space="preserve"> (UV), wat meestal het geval is, dan moet je beginnen met het meten van de </w:t>
-      </w:r>
-      <w:proofErr w:type="spellStart"/>
-      <w:r>
-        <w:rPr>
-          <w:i/>
-          <w:iCs/>
-          <w:lang w:val="nl-NL"/>
-        </w:rPr>
-        <w:t>Current</w:t>
-      </w:r>
-      <w:proofErr w:type="spellEnd"/>
-      <w:r>
-        <w:rPr>
-          <w:i/>
-          <w:iCs/>
-          <w:lang w:val="nl-NL"/>
-        </w:rPr>
-        <w:t xml:space="preserve"> Value</w:t>
-      </w:r>
-      <w:r>
-        <w:rPr>
-          <w:lang w:val="nl-NL"/>
-        </w:rPr>
-        <w:t xml:space="preserve"> (CV) die je product of dienst levert (uiteraard zal de CV van een nieuw product of dienst nog nul zijn). Om te begrijpen waar je moet verbeteren, moet je mogelijk ook begrip hebben van je effectiviteit (A2I) en je </w:t>
-      </w:r>
-      <w:proofErr w:type="spellStart"/>
-      <w:r>
-        <w:rPr>
-          <w:lang w:val="nl-NL"/>
-        </w:rPr>
-        <w:t>reactivermogen</w:t>
-      </w:r>
-      <w:proofErr w:type="spellEnd"/>
-      <w:r>
-        <w:rPr>
-          <w:lang w:val="nl-NL"/>
-        </w:rPr>
-        <w:t xml:space="preserve"> (T2M).</w:t>
+        <w:t>Current Value</w:t>
+      </w:r>
+      <w:r>
+        <w:rPr>
+          <w:lang w:val="nl-NL"/>
+        </w:rPr>
+        <w:t xml:space="preserve"> (CV) die je product of dienst levert (uiteraard zal de CV van een nieuw product of dienst nog nul zijn). Om te begrijpen waar je moet verbeteren, moet je mogelijk ook begrip hebben van je effectiviteit (A2I) en je reactivermogen (T2M).</w:t>
       </w:r>
       <w:r>
         <w:rPr>
@@ -3400,21 +2793,7 @@
         <w:rPr>
           <w:lang w:val="nl-NL"/>
         </w:rPr>
-        <w:t xml:space="preserve">De </w:t>
-      </w:r>
-      <w:proofErr w:type="spellStart"/>
-      <w:r>
-        <w:rPr>
-          <w:lang w:val="nl-NL"/>
-        </w:rPr>
-        <w:t>Experimenteerlus</w:t>
-      </w:r>
-      <w:proofErr w:type="spellEnd"/>
-      <w:r>
-        <w:rPr>
-          <w:lang w:val="nl-NL"/>
-        </w:rPr>
-        <w:t xml:space="preserve"> (zie Figuur 1) helpt organisaties van hun </w:t>
+        <w:t xml:space="preserve">De Experimenteerlus (zie Figuur 1) helpt organisaties van hun </w:t>
       </w:r>
       <w:r>
         <w:rPr>
@@ -3599,71 +2978,7 @@
           <w:bCs/>
           <w:lang w:val="nl-NL"/>
         </w:rPr>
-        <w:t xml:space="preserve"> Zowel je doelen als je verbeterexperimenten zullen zich waarschijnlijk ontwikkelen naarmate je meer ontdekt over klanten, concurrenten, en de competenties van je organisatie. Doelen kunnen wijzigen door gebeurtenissen van buitenaf, waardoor je de tactieken om je doelen te bereiken zult moeten heroverwegen en bijstellen. Was het Tussenliggend Doel het juiste? Is het Strategisch Doel nog relevant? Wanneer je het Tussenliggend Doel hebt behaald, </w:t>
-      </w:r>
-      <w:proofErr w:type="spellStart"/>
-      <w:r>
-        <w:rPr>
-          <w:bCs/>
-          <w:lang w:val="nl-NL"/>
-        </w:rPr>
-        <w:t>zul</w:t>
-      </w:r>
-      <w:proofErr w:type="spellEnd"/>
-      <w:r>
-        <w:rPr>
-          <w:bCs/>
-          <w:lang w:val="nl-NL"/>
-        </w:rPr>
-        <w:t xml:space="preserve"> je een nieuw Tussenliggend Doel moeten kiezen. Wanneer je het niet hebt behaald, </w:t>
-      </w:r>
-      <w:proofErr w:type="spellStart"/>
-      <w:r>
-        <w:rPr>
-          <w:bCs/>
-          <w:lang w:val="nl-NL"/>
-        </w:rPr>
-        <w:t>zul</w:t>
-      </w:r>
-      <w:proofErr w:type="spellEnd"/>
-      <w:r>
-        <w:rPr>
-          <w:bCs/>
-          <w:lang w:val="nl-NL"/>
-        </w:rPr>
-        <w:t xml:space="preserve"> je moeten besluiten of je doorzet, stopt, of bijstuurt in een nieuwe richting. Wanneer je </w:t>
-      </w:r>
-      <w:proofErr w:type="spellStart"/>
-      <w:r>
-        <w:rPr>
-          <w:bCs/>
-          <w:lang w:val="nl-NL"/>
-        </w:rPr>
-        <w:t>Strateghische</w:t>
-      </w:r>
-      <w:proofErr w:type="spellEnd"/>
-      <w:r>
-        <w:rPr>
-          <w:bCs/>
-          <w:lang w:val="nl-NL"/>
-        </w:rPr>
-        <w:t xml:space="preserve"> Doel niet langer relevant is, </w:t>
-      </w:r>
-      <w:proofErr w:type="spellStart"/>
-      <w:r>
-        <w:rPr>
-          <w:bCs/>
-          <w:lang w:val="nl-NL"/>
-        </w:rPr>
-        <w:t>zul</w:t>
-      </w:r>
-      <w:proofErr w:type="spellEnd"/>
-      <w:r>
-        <w:rPr>
-          <w:bCs/>
-          <w:lang w:val="nl-NL"/>
-        </w:rPr>
-        <w:t xml:space="preserve"> je het moeten aanpassen of vervangen</w:t>
+        <w:t xml:space="preserve"> Zowel je doelen als je verbeterexperimenten zullen zich waarschijnlijk ontwikkelen naarmate je meer ontdekt over klanten, concurrenten, en de competenties van je organisatie. Doelen kunnen wijzigen door gebeurtenissen van buitenaf, waardoor je de tactieken om je doelen te bereiken zult moeten heroverwegen en bijstellen. Was het Tussenliggend Doel het juiste? Is het Strategisch Doel nog relevant? Wanneer je het Tussenliggend Doel hebt behaald, zul je een nieuw Tussenliggend Doel moeten kiezen. Wanneer je het niet hebt behaald, zul je moeten besluiten of je doorzet, stopt, of bijstuurt in een nieuwe richting. Wanneer je Strateghische Doel niet langer relevant is, zul je het moeten aanpassen of vervangen</w:t>
       </w:r>
       <w:r>
         <w:rPr>
@@ -3712,7 +3027,6 @@
         </w:rPr>
         <w:t xml:space="preserve">eatures en </w:t>
       </w:r>
-      <w:proofErr w:type="spellStart"/>
       <w:r>
         <w:rPr>
           <w:lang w:val="nl-NL"/>
@@ -3725,7 +3039,6 @@
         </w:rPr>
         <w:t>equirements</w:t>
       </w:r>
-      <w:proofErr w:type="spellEnd"/>
     </w:p>
     <w:p>
       <w:pPr>
@@ -3764,7 +3077,6 @@
         </w:rPr>
         <w:t xml:space="preserve"> terwijl een </w:t>
       </w:r>
-      <w:proofErr w:type="spellStart"/>
       <w:r>
         <w:rPr>
           <w:i/>
@@ -3773,7 +3085,6 @@
         </w:rPr>
         <w:t>requirement</w:t>
       </w:r>
-      <w:proofErr w:type="spellEnd"/>
       <w:r>
         <w:rPr>
           <w:lang w:val="nl-NL"/>
@@ -3794,7 +3105,6 @@
         </w:rPr>
         <w:t xml:space="preserve"> is een voorbeeld van een </w:t>
       </w:r>
-      <w:proofErr w:type="spellStart"/>
       <w:r>
         <w:rPr>
           <w:i/>
@@ -3803,7 +3113,6 @@
         </w:rPr>
         <w:t>requirement</w:t>
       </w:r>
-      <w:proofErr w:type="spellEnd"/>
       <w:r>
         <w:rPr>
           <w:lang w:val="nl-NL"/>
@@ -3828,21 +3137,7 @@
         <w:rPr>
           <w:lang w:val="nl-NL"/>
         </w:rPr>
-        <w:t xml:space="preserve">Organisaties kunnen veel geld besteden aan het implementeren van features en andere </w:t>
-      </w:r>
-      <w:proofErr w:type="spellStart"/>
-      <w:r>
-        <w:rPr>
-          <w:lang w:val="nl-NL"/>
-        </w:rPr>
-        <w:t>requirements</w:t>
-      </w:r>
-      <w:proofErr w:type="spellEnd"/>
-      <w:r>
-        <w:rPr>
-          <w:lang w:val="nl-NL"/>
-        </w:rPr>
-        <w:t xml:space="preserve"> in producten, om er vervol</w:t>
+        <w:t>Organisaties kunnen veel geld besteden aan het implementeren van features en andere requirements in producten, om er vervol</w:t>
       </w:r>
       <w:r>
         <w:rPr>
@@ -3888,21 +3183,7 @@
         <w:rPr>
           <w:lang w:val="nl-NL"/>
         </w:rPr>
-        <w:t xml:space="preserve"> een voorgestelde verklaring voor een bepaalde observatie, die nog niet bewezen (of ontkracht) is. In de context van </w:t>
-      </w:r>
-      <w:proofErr w:type="spellStart"/>
-      <w:r>
-        <w:rPr>
-          <w:lang w:val="nl-NL"/>
-        </w:rPr>
-        <w:t>requirements</w:t>
-      </w:r>
-      <w:proofErr w:type="spellEnd"/>
-      <w:r>
-        <w:rPr>
-          <w:lang w:val="nl-NL"/>
-        </w:rPr>
-        <w:t xml:space="preserve">, is het een geloof dat </w:t>
+        <w:t xml:space="preserve"> een voorgestelde verklaring voor een bepaalde observatie, die nog niet bewezen (of ontkracht) is. In de context van requirements, is het een geloof dat </w:t>
       </w:r>
       <w:r>
         <w:rPr>
@@ -3964,49 +3245,7 @@
         <w:rPr>
           <w:lang w:val="nl-NL"/>
         </w:rPr>
-        <w:t xml:space="preserve">Elke feature en iedere </w:t>
-      </w:r>
-      <w:proofErr w:type="spellStart"/>
-      <w:r>
-        <w:rPr>
-          <w:lang w:val="nl-NL"/>
-        </w:rPr>
-        <w:t>requirement</w:t>
-      </w:r>
-      <w:proofErr w:type="spellEnd"/>
-      <w:r>
-        <w:rPr>
-          <w:lang w:val="nl-NL"/>
-        </w:rPr>
-        <w:t xml:space="preserve"> is eigenlijk een hypothese over waarde. Een van de doelen van een empirische aanpak is om deze hypothesen expliciet te maken en doelbewust experimenten te ontwerpen die de waarde van de features en </w:t>
-      </w:r>
-      <w:proofErr w:type="spellStart"/>
-      <w:r>
-        <w:rPr>
-          <w:lang w:val="nl-NL"/>
-        </w:rPr>
-        <w:t>requirements</w:t>
-      </w:r>
-      <w:proofErr w:type="spellEnd"/>
-      <w:r>
-        <w:rPr>
-          <w:lang w:val="nl-NL"/>
-        </w:rPr>
-        <w:t xml:space="preserve"> expliciet testen. Het is niet altijd nodig om de volledige feature of </w:t>
-      </w:r>
-      <w:proofErr w:type="spellStart"/>
-      <w:r>
-        <w:rPr>
-          <w:lang w:val="nl-NL"/>
-        </w:rPr>
-        <w:t>requirement</w:t>
-      </w:r>
-      <w:proofErr w:type="spellEnd"/>
-      <w:r>
-        <w:rPr>
-          <w:lang w:val="nl-NL"/>
-        </w:rPr>
-        <w:t xml:space="preserve"> te bouwen om te bepalen of deze waardevol is; het kan al genoeg zijn voor een team om eenvoudigweg voldoende te bouwen om de kritieke aannames te valideren, die de waarde bewijzen of verwerpen.</w:t>
+        <w:t>Elke feature en iedere requirement is eigenlijk een hypothese over waarde. Een van de doelen van een empirische aanpak is om deze hypothesen expliciet te maken en doelbewust experimenten te ontwerpen die de waarde van de features en requirements expliciet testen. Het is niet altijd nodig om de volledige feature of requirement te bouwen om te bepalen of deze waardevol is; het kan al genoeg zijn voor een team om eenvoudigweg voldoende te bouwen om de kritieke aannames te valideren, die de waarde bewijzen of verwerpen.</w:t>
       </w:r>
     </w:p>
     <w:p>
@@ -4121,19 +3360,11 @@
           <w:lang w:val="nl-NL"/>
         </w:rPr>
       </w:pPr>
-      <w:proofErr w:type="spellStart"/>
-      <w:r>
-        <w:rPr>
-          <w:lang w:val="nl-NL"/>
-        </w:rPr>
-        <w:t>Evidence-Based</w:t>
-      </w:r>
-      <w:proofErr w:type="spellEnd"/>
-      <w:r>
-        <w:rPr>
-          <w:lang w:val="nl-NL"/>
-        </w:rPr>
-        <w:t xml:space="preserve"> Management </w:t>
+      <w:r>
+        <w:rPr>
+          <w:lang w:val="nl-NL"/>
+        </w:rPr>
+        <w:t xml:space="preserve">Evidence-Based Management </w:t>
       </w:r>
       <w:r>
         <w:rPr>
@@ -4141,19 +3372,11 @@
         </w:rPr>
         <w:t xml:space="preserve">is gratis en wordt aangeboden in deze gids. Het implementeren van losse delen van EBM is mogelijk, maar het resultaat daarvan is niet </w:t>
       </w:r>
-      <w:proofErr w:type="spellStart"/>
-      <w:r>
-        <w:rPr>
-          <w:lang w:val="nl-NL"/>
-        </w:rPr>
-        <w:t>Evidence-Based</w:t>
-      </w:r>
-      <w:proofErr w:type="spellEnd"/>
-      <w:r>
-        <w:rPr>
-          <w:lang w:val="nl-NL"/>
-        </w:rPr>
-        <w:t xml:space="preserve"> Management.</w:t>
+      <w:r>
+        <w:rPr>
+          <w:lang w:val="nl-NL"/>
+        </w:rPr>
+        <w:t>Evidence-Based Management.</w:t>
       </w:r>
     </w:p>
     <w:p>
@@ -4171,7 +3394,6 @@
       </w:pPr>
       <w:bookmarkStart w:id="22" w:name="_wr75cluajql5" w:colFirst="0" w:colLast="0"/>
       <w:bookmarkEnd w:id="22"/>
-      <w:proofErr w:type="spellStart"/>
       <w:r>
         <w:rPr>
           <w:b/>
@@ -4181,47 +3403,24 @@
         </w:rPr>
         <w:t>Acknowledgements</w:t>
       </w:r>
-      <w:proofErr w:type="spellEnd"/>
-    </w:p>
-    <w:p>
-      <w:pPr>
-        <w:rPr>
-          <w:lang w:val="nl-NL"/>
-        </w:rPr>
-      </w:pPr>
-      <w:proofErr w:type="spellStart"/>
-      <w:r>
-        <w:rPr>
-          <w:lang w:val="nl-NL"/>
-        </w:rPr>
-        <w:t>Evidence-Based</w:t>
-      </w:r>
-      <w:proofErr w:type="spellEnd"/>
-      <w:r>
-        <w:rPr>
-          <w:lang w:val="nl-NL"/>
-        </w:rPr>
-        <w:t xml:space="preserve"> Management is gezamenlijk ontwikkeld door Scrum.org, de Professional Scrum Trainer-gemeenschap</w:t>
-      </w:r>
-      <w:r>
-        <w:rPr>
-          <w:lang w:val="nl-NL"/>
-        </w:rPr>
-        <w:t xml:space="preserve">, Ken </w:t>
-      </w:r>
-      <w:proofErr w:type="spellStart"/>
-      <w:r>
-        <w:rPr>
-          <w:lang w:val="nl-NL"/>
-        </w:rPr>
-        <w:t>Schwaber</w:t>
-      </w:r>
-      <w:proofErr w:type="spellEnd"/>
-      <w:r>
-        <w:rPr>
-          <w:lang w:val="nl-NL"/>
-        </w:rPr>
-        <w:t xml:space="preserve"> </w:t>
+    </w:p>
+    <w:p>
+      <w:pPr>
+        <w:rPr>
+          <w:lang w:val="nl-NL"/>
+        </w:rPr>
+      </w:pPr>
+      <w:r>
+        <w:rPr>
+          <w:lang w:val="nl-NL"/>
+        </w:rPr>
+        <w:t>Evidence-Based Management is gezamenlijk ontwikkeld door Scrum.org, de Professional Scrum Trainer-gemeenschap</w:t>
+      </w:r>
+      <w:r>
+        <w:rPr>
+          <w:lang w:val="nl-NL"/>
+        </w:rPr>
+        <w:t xml:space="preserve">, Ken Schwaber </w:t>
       </w:r>
       <w:r>
         <w:rPr>
@@ -4233,21 +3432,7 @@
         <w:rPr>
           <w:lang w:val="nl-NL"/>
         </w:rPr>
-        <w:t xml:space="preserve"> Christina </w:t>
-      </w:r>
-      <w:proofErr w:type="spellStart"/>
-      <w:r>
-        <w:rPr>
-          <w:lang w:val="nl-NL"/>
-        </w:rPr>
-        <w:t>Schwaber</w:t>
-      </w:r>
-      <w:proofErr w:type="spellEnd"/>
-      <w:r>
-        <w:rPr>
-          <w:lang w:val="nl-NL"/>
-        </w:rPr>
-        <w:t>.</w:t>
+        <w:t xml:space="preserve"> Christina Schwaber.</w:t>
       </w:r>
     </w:p>
     <w:p>
@@ -4283,63 +3468,7 @@
         <w:rPr>
           <w:lang w:val="nl-NL"/>
         </w:rPr>
-        <w:t xml:space="preserve">Deze gids is een vertaling van de oorspronkelijke Engelse versie, die beschikbaar is gesteld door de ontwikkelaars die hierboven zijn vermeld. </w:t>
-      </w:r>
-      <w:proofErr w:type="spellStart"/>
-      <w:r>
-        <w:rPr>
-          <w:lang w:val="nl-NL"/>
-        </w:rPr>
-        <w:t>AHet</w:t>
-      </w:r>
-      <w:proofErr w:type="spellEnd"/>
-      <w:r>
-        <w:rPr>
-          <w:lang w:val="nl-NL"/>
-        </w:rPr>
-        <w:t xml:space="preserve"> initiatief en beheer van deze Nederlandse vertaling ligt bij Sjoerd Kranendonk voor Scrum Facilitators. De vertaalde gids bevat verder bijdragen van Chris Lukassen, </w:t>
-      </w:r>
-      <w:proofErr w:type="spellStart"/>
-      <w:r>
-        <w:rPr>
-          <w:lang w:val="nl-NL"/>
-        </w:rPr>
-        <w:t>Glaudia</w:t>
-      </w:r>
-      <w:proofErr w:type="spellEnd"/>
-      <w:r>
-        <w:rPr>
-          <w:lang w:val="nl-NL"/>
-        </w:rPr>
-        <w:t xml:space="preserve"> </w:t>
-      </w:r>
-      <w:proofErr w:type="spellStart"/>
-      <w:r>
-        <w:rPr>
-          <w:lang w:val="nl-NL"/>
-        </w:rPr>
-        <w:t>Califano</w:t>
-      </w:r>
-      <w:proofErr w:type="spellEnd"/>
-      <w:r>
-        <w:rPr>
-          <w:lang w:val="nl-NL"/>
-        </w:rPr>
-        <w:t xml:space="preserve"> en Dennis </w:t>
-      </w:r>
-      <w:proofErr w:type="spellStart"/>
-      <w:r>
-        <w:rPr>
-          <w:lang w:val="nl-NL"/>
-        </w:rPr>
-        <w:t>Mansell</w:t>
-      </w:r>
-      <w:proofErr w:type="spellEnd"/>
-      <w:r>
-        <w:rPr>
-          <w:lang w:val="nl-NL"/>
-        </w:rPr>
-        <w:t>.</w:t>
+        <w:t>Deze gids is een vertaling van de oorspronkelijke Engelse versie, die beschikbaar is gesteld door de ontwikkelaars die hierboven zijn vermeld. AHet initiatief en beheer van deze Nederlandse vertaling ligt bij Sjoerd Kranendonk voor Scrum Facilitators. De vertaalde gids bevat verder bijdragen van Chris Lukassen, Glaudia Califano en Dennis Mansell.</w:t>
       </w:r>
     </w:p>
     <w:p>
@@ -4385,19 +3514,11 @@
           <w:lang w:val="en-US"/>
         </w:rPr>
       </w:pPr>
-      <w:proofErr w:type="spellStart"/>
       <w:r>
         <w:rPr>
           <w:lang w:val="en-US"/>
         </w:rPr>
-        <w:t>Vertaalgroep</w:t>
-      </w:r>
-      <w:proofErr w:type="spellEnd"/>
-      <w:r>
-        <w:rPr>
-          <w:lang w:val="en-US"/>
-        </w:rPr>
-        <w:t>: Scrum Facilitators Community</w:t>
+        <w:t>Vertaalgroep: Scrum Facilitators Community</w:t>
       </w:r>
     </w:p>
     <w:p>
@@ -4447,19 +3568,11 @@
           <w:lang w:val="nl-NL"/>
         </w:rPr>
       </w:pPr>
-      <w:proofErr w:type="spellStart"/>
-      <w:r>
-        <w:rPr>
-          <w:lang w:val="nl-NL"/>
-        </w:rPr>
-        <w:t>Linkedin</w:t>
-      </w:r>
-      <w:proofErr w:type="spellEnd"/>
-      <w:r>
-        <w:rPr>
-          <w:lang w:val="nl-NL"/>
-        </w:rPr>
-        <w:t>: https://www.linkedin.com/company/scrumfacilitators/</w:t>
+      <w:r>
+        <w:rPr>
+          <w:lang w:val="nl-NL"/>
+        </w:rPr>
+        <w:t>Linkedin: https://www.linkedin.com/company/scrumfacilitators/</w:t>
       </w:r>
     </w:p>
     <w:p>
@@ -4771,52 +3884,27 @@
               </w:rPr>
               <w:t xml:space="preserve"> </w:t>
             </w:r>
-            <w:proofErr w:type="spellStart"/>
             <w:r>
               <w:rPr>
                 <w:rFonts w:ascii="Segoe UI" w:eastAsia="Times New Roman" w:hAnsi="Segoe UI" w:cs="Segoe UI"/>
                 <w:lang w:val="nl-NL" w:eastAsia="en-GB"/>
               </w:rPr>
-              <w:t>Uitrolfreqeutnei</w:t>
-            </w:r>
-            <w:proofErr w:type="spellEnd"/>
+              <w:t xml:space="preserve">Uitrolfreqeutnei </w:t>
+            </w:r>
             <w:r>
               <w:rPr>
                 <w:rFonts w:ascii="Segoe UI" w:eastAsia="Times New Roman" w:hAnsi="Segoe UI" w:cs="Segoe UI"/>
                 <w:lang w:val="nl-NL" w:eastAsia="en-GB"/>
               </w:rPr>
-              <w:t xml:space="preserve"> </w:t>
+              <w:lastRenderedPageBreak/>
+              <w:t xml:space="preserve">toegevoegd. </w:t>
             </w:r>
             <w:r>
               <w:rPr>
                 <w:rFonts w:ascii="Segoe UI" w:eastAsia="Times New Roman" w:hAnsi="Segoe UI" w:cs="Segoe UI"/>
                 <w:lang w:val="nl-NL" w:eastAsia="en-GB"/>
               </w:rPr>
-              <w:lastRenderedPageBreak/>
-              <w:t xml:space="preserve">toegevoegd. </w:t>
-            </w:r>
-            <w:r>
-              <w:rPr>
-                <w:rFonts w:ascii="Segoe UI" w:eastAsia="Times New Roman" w:hAnsi="Segoe UI" w:cs="Segoe UI"/>
-                <w:lang w:val="nl-NL" w:eastAsia="en-GB"/>
-              </w:rPr>
-              <w:t xml:space="preserve">Innovatieratio zonder spatie en opmaak </w:t>
-            </w:r>
-            <w:proofErr w:type="gramStart"/>
-            <w:r>
-              <w:rPr>
-                <w:rFonts w:ascii="Segoe UI" w:eastAsia="Times New Roman" w:hAnsi="Segoe UI" w:cs="Segoe UI"/>
-                <w:lang w:val="nl-NL" w:eastAsia="en-GB"/>
-              </w:rPr>
-              <w:t>KVM tabellen</w:t>
-            </w:r>
-            <w:proofErr w:type="gramEnd"/>
-            <w:r>
-              <w:rPr>
-                <w:rFonts w:ascii="Segoe UI" w:eastAsia="Times New Roman" w:hAnsi="Segoe UI" w:cs="Segoe UI"/>
-                <w:lang w:val="nl-NL" w:eastAsia="en-GB"/>
-              </w:rPr>
-              <w:t xml:space="preserve"> iets verbeterd.</w:t>
+              <w:t>Innovatieratio zonder spatie en opmaak KVM tabellen iets verbeterd.</w:t>
             </w:r>
           </w:p>
         </w:tc>
@@ -4881,27 +3969,7 @@
           <w:lang w:val="en-US"/>
         </w:rPr>
         <w:lastRenderedPageBreak/>
-        <w:t xml:space="preserve">Appendix: </w:t>
-      </w:r>
-      <w:proofErr w:type="spellStart"/>
-      <w:r>
-        <w:rPr>
-          <w:b/>
-          <w:sz w:val="46"/>
-          <w:szCs w:val="46"/>
-          <w:lang w:val="en-US"/>
-        </w:rPr>
-        <w:t>voorbeeld</w:t>
-      </w:r>
-      <w:proofErr w:type="spellEnd"/>
-      <w:r>
-        <w:rPr>
-          <w:b/>
-          <w:sz w:val="46"/>
-          <w:szCs w:val="46"/>
-          <w:lang w:val="en-US"/>
-        </w:rPr>
-        <w:t>-Key Value Measures</w:t>
+        <w:t>Appendix: voorbeeld-Key Value Measures</w:t>
       </w:r>
     </w:p>
     <w:p>
@@ -4916,73 +3984,25 @@
         </w:rPr>
         <w:t xml:space="preserve">Om zo goed mogelijk aanpasbaar te zijn, definieert de EBM geen specifieke </w:t>
       </w:r>
-      <w:proofErr w:type="spellStart"/>
       <w:r>
         <w:rPr>
           <w:i/>
           <w:iCs/>
           <w:lang w:val="nl-NL"/>
         </w:rPr>
-        <w:t>Key</w:t>
-      </w:r>
-      <w:proofErr w:type="spellEnd"/>
-      <w:r>
-        <w:rPr>
-          <w:i/>
-          <w:iCs/>
-          <w:lang w:val="nl-NL"/>
-        </w:rPr>
-        <w:t xml:space="preserve"> Value </w:t>
-      </w:r>
-      <w:proofErr w:type="spellStart"/>
-      <w:r>
-        <w:rPr>
-          <w:i/>
-          <w:iCs/>
-          <w:lang w:val="nl-NL"/>
-        </w:rPr>
-        <w:t>Measures</w:t>
-      </w:r>
-      <w:proofErr w:type="spellEnd"/>
-      <w:r>
-        <w:rPr>
-          <w:lang w:val="nl-NL"/>
-        </w:rPr>
-        <w:t xml:space="preserve"> (</w:t>
-      </w:r>
-      <w:proofErr w:type="spellStart"/>
-      <w:r>
-        <w:rPr>
-          <w:lang w:val="nl-NL"/>
-        </w:rPr>
-        <w:t>KVM's</w:t>
-      </w:r>
-      <w:proofErr w:type="spellEnd"/>
-      <w:r>
-        <w:rPr>
-          <w:lang w:val="nl-NL"/>
-        </w:rPr>
-        <w:t xml:space="preserve">). </w:t>
-      </w:r>
-      <w:r>
-        <w:rPr>
-          <w:lang w:val="nl-NL"/>
-        </w:rPr>
-        <w:t xml:space="preserve">De onderstaande </w:t>
-      </w:r>
-      <w:proofErr w:type="spellStart"/>
-      <w:r>
-        <w:rPr>
-          <w:lang w:val="nl-NL"/>
-        </w:rPr>
-        <w:t>KVM's</w:t>
-      </w:r>
-      <w:proofErr w:type="spellEnd"/>
-      <w:r>
-        <w:rPr>
-          <w:lang w:val="nl-NL"/>
-        </w:rPr>
-        <w:t xml:space="preserve"> dienen als inspiratie om een organisatie te kunnen helpen om de huidige situatie, de gewenste toekomstige situatie en de factoren die het verbetervermogen beïnvloeden, beter te begrijpen.</w:t>
+        <w:t>Key Value Measures</w:t>
+      </w:r>
+      <w:r>
+        <w:rPr>
+          <w:lang w:val="nl-NL"/>
+        </w:rPr>
+        <w:t xml:space="preserve"> (KVM's). </w:t>
+      </w:r>
+      <w:r>
+        <w:rPr>
+          <w:lang w:val="nl-NL"/>
+        </w:rPr>
+        <w:t>De onderstaande KVM's dienen als inspiratie om een organisatie te kunnen helpen om de huidige situatie, de gewenste toekomstige situatie en de factoren die het verbetervermogen beïnvloeden, beter te begrijpen.</w:t>
       </w:r>
     </w:p>
     <w:p>
@@ -5095,7 +4115,6 @@
                 <w:szCs w:val="20"/>
               </w:rPr>
             </w:pPr>
-            <w:proofErr w:type="spellStart"/>
             <w:r>
               <w:rPr>
                 <w:color w:val="FFFFFF"/>
@@ -5104,7 +4123,6 @@
               </w:rPr>
               <w:t>Meetwaarde</w:t>
             </w:r>
-            <w:proofErr w:type="spellEnd"/>
             <w:r>
               <w:rPr>
                 <w:color w:val="FFFFFF"/>
@@ -5186,23 +4204,7 @@
                 <w:rFonts w:ascii="Segoe UI" w:eastAsia="Times New Roman" w:hAnsi="Segoe UI" w:cs="Segoe UI"/>
                 <w:lang w:val="nl-NL" w:eastAsia="en-GB"/>
               </w:rPr>
-              <w:t xml:space="preserve">De verhouding (bruto </w:t>
-            </w:r>
-            <w:proofErr w:type="gramStart"/>
-            <w:r>
-              <w:rPr>
-                <w:rFonts w:ascii="Segoe UI" w:eastAsia="Times New Roman" w:hAnsi="Segoe UI" w:cs="Segoe UI"/>
-                <w:lang w:val="nl-NL" w:eastAsia="en-GB"/>
-              </w:rPr>
-              <w:t>omzet /</w:t>
-            </w:r>
-            <w:proofErr w:type="gramEnd"/>
-            <w:r>
-              <w:rPr>
-                <w:rFonts w:ascii="Segoe UI" w:eastAsia="Times New Roman" w:hAnsi="Segoe UI" w:cs="Segoe UI"/>
-                <w:lang w:val="nl-NL" w:eastAsia="en-GB"/>
-              </w:rPr>
-              <w:t xml:space="preserve"> aantal medewerkers) is een maatstaf voor het concurrentie vermogen binnen de sector. De verschillen tussen sectoren kunnen significant zijn.</w:t>
+              <w:t>De verhouding (bruto omzet / aantal medewerkers) is een maatstaf voor het concurrentie vermogen binnen de sector. De verschillen tussen sectoren kunnen significant zijn.</w:t>
             </w:r>
           </w:p>
         </w:tc>
@@ -5537,7 +4539,6 @@
       </w:pPr>
       <w:bookmarkStart w:id="26" w:name="_ohbikass5t5e" w:colFirst="0" w:colLast="0"/>
       <w:bookmarkEnd w:id="26"/>
-      <w:proofErr w:type="spellStart"/>
       <w:r>
         <w:rPr>
           <w:b/>
@@ -5546,18 +4547,7 @@
           <w:szCs w:val="26"/>
           <w:lang w:val="nl-NL"/>
         </w:rPr>
-        <w:t>Unrealized</w:t>
-      </w:r>
-      <w:proofErr w:type="spellEnd"/>
-      <w:r>
-        <w:rPr>
-          <w:b/>
-          <w:color w:val="000000"/>
-          <w:sz w:val="26"/>
-          <w:szCs w:val="26"/>
-          <w:lang w:val="nl-NL"/>
-        </w:rPr>
-        <w:t xml:space="preserve"> Value (UV)</w:t>
+        <w:t>Unrealized Value (UV)</w:t>
       </w:r>
     </w:p>
     <w:tbl>
@@ -5929,29 +4919,7 @@
           <w:szCs w:val="26"/>
           <w:lang w:val="nl-NL"/>
         </w:rPr>
-        <w:t>Time-</w:t>
-      </w:r>
-      <w:proofErr w:type="spellStart"/>
-      <w:r>
-        <w:rPr>
-          <w:b/>
-          <w:color w:val="000000"/>
-          <w:sz w:val="26"/>
-          <w:szCs w:val="26"/>
-          <w:lang w:val="nl-NL"/>
-        </w:rPr>
-        <w:t>to</w:t>
-      </w:r>
-      <w:proofErr w:type="spellEnd"/>
-      <w:r>
-        <w:rPr>
-          <w:b/>
-          <w:color w:val="000000"/>
-          <w:sz w:val="26"/>
-          <w:szCs w:val="26"/>
-          <w:lang w:val="nl-NL"/>
-        </w:rPr>
-        <w:t>-Market (T2M)</w:t>
+        <w:t>Time-to-Market (T2M)</w:t>
       </w:r>
     </w:p>
     <w:tbl>
@@ -6289,39 +5257,7 @@
                 <w:rFonts w:ascii="Segoe UI" w:eastAsia="Times New Roman" w:hAnsi="Segoe UI" w:cs="Segoe UI"/>
                 <w:lang w:val="nl-NL" w:eastAsia="en-GB"/>
               </w:rPr>
-              <w:t xml:space="preserve">De bestede tijd aan herstellen van problemen, tussen het moment waarop de </w:t>
-            </w:r>
-            <w:proofErr w:type="spellStart"/>
-            <w:r>
-              <w:rPr>
-                <w:rFonts w:ascii="Segoe UI" w:eastAsia="Times New Roman" w:hAnsi="Segoe UI" w:cs="Segoe UI"/>
-                <w:lang w:val="nl-NL" w:eastAsia="en-GB"/>
-              </w:rPr>
-              <w:t>developers</w:t>
-            </w:r>
-            <w:proofErr w:type="spellEnd"/>
-            <w:r>
-              <w:rPr>
-                <w:rFonts w:ascii="Segoe UI" w:eastAsia="Times New Roman" w:hAnsi="Segoe UI" w:cs="Segoe UI"/>
-                <w:lang w:val="nl-NL" w:eastAsia="en-GB"/>
-              </w:rPr>
-              <w:t xml:space="preserve"> aangeven dat het product klaar is om </w:t>
-            </w:r>
-            <w:proofErr w:type="spellStart"/>
-            <w:r>
-              <w:rPr>
-                <w:rFonts w:ascii="Segoe UI" w:eastAsia="Times New Roman" w:hAnsi="Segoe UI" w:cs="Segoe UI"/>
-                <w:lang w:val="nl-NL" w:eastAsia="en-GB"/>
-              </w:rPr>
-              <w:t>gereleased</w:t>
-            </w:r>
-            <w:proofErr w:type="spellEnd"/>
-            <w:r>
-              <w:rPr>
-                <w:rFonts w:ascii="Segoe UI" w:eastAsia="Times New Roman" w:hAnsi="Segoe UI" w:cs="Segoe UI"/>
-                <w:lang w:val="nl-NL" w:eastAsia="en-GB"/>
-              </w:rPr>
-              <w:t xml:space="preserve"> te worden en het moment dat het daadwerkelijk vrijgegeven kan worden. Ontwerp, de kwaliteit van het product, alsmede de robuustheid van het ontwikkelproces hebben hier directe invloed op.</w:t>
+              <w:t>De bestede tijd aan herstellen van problemen, tussen het moment waarop de developers aangeven dat het product klaar is om gereleased te worden en het moment dat het daadwerkelijk vrijgegeven kan worden. Ontwerp, de kwaliteit van het product, alsmede de robuustheid van het ontwikkelproces hebben hier directe invloed op.</w:t>
             </w:r>
           </w:p>
         </w:tc>
@@ -6725,23 +5661,48 @@
                 <w:rFonts w:ascii="Segoe UI" w:eastAsia="Times New Roman" w:hAnsi="Segoe UI" w:cs="Segoe UI"/>
                 <w:lang w:val="nl-NL" w:eastAsia="en-GB"/>
               </w:rPr>
-              <w:t>Het aantal keer per periode dat een organisatie een nieuwe versie van het product vrijgeeft. Zie ook het DORA 2019 rapport (</w:t>
-            </w:r>
-            <w:proofErr w:type="spellStart"/>
+              <w:t xml:space="preserve">Het aantal keer per periode dat een organisatie een nieuwe versie van het product vrijgeeft. </w:t>
+            </w:r>
             <w:r>
               <w:rPr>
                 <w:rFonts w:ascii="Segoe UI" w:eastAsia="Times New Roman" w:hAnsi="Segoe UI" w:cs="Segoe UI"/>
                 <w:lang w:val="nl-NL" w:eastAsia="en-GB"/>
               </w:rPr>
-              <w:t>engels</w:t>
-            </w:r>
-            <w:proofErr w:type="spellEnd"/>
+              <w:fldChar w:fldCharType="begin"/>
+            </w:r>
             <w:r>
               <w:rPr>
                 <w:rFonts w:ascii="Segoe UI" w:eastAsia="Times New Roman" w:hAnsi="Segoe UI" w:cs="Segoe UI"/>
                 <w:lang w:val="nl-NL" w:eastAsia="en-GB"/>
               </w:rPr>
-              <w:t>).</w:t>
+              <w:instrText xml:space="preserve"> NOTEREF _Ref63371933 \f \h  \* MERGEFORMAT </w:instrText>
+            </w:r>
+            <w:r>
+              <w:rPr>
+                <w:rFonts w:ascii="Segoe UI" w:eastAsia="Times New Roman" w:hAnsi="Segoe UI" w:cs="Segoe UI"/>
+                <w:lang w:val="nl-NL" w:eastAsia="en-GB"/>
+              </w:rPr>
+            </w:r>
+            <w:r>
+              <w:rPr>
+                <w:rFonts w:ascii="Segoe UI" w:eastAsia="Times New Roman" w:hAnsi="Segoe UI" w:cs="Segoe UI"/>
+                <w:lang w:val="nl-NL" w:eastAsia="en-GB"/>
+              </w:rPr>
+              <w:fldChar w:fldCharType="separate"/>
+            </w:r>
+            <w:r>
+              <w:rPr>
+                <w:rStyle w:val="FootnoteReference"/>
+                <w:lang w:val="nl-NL"/>
+              </w:rPr>
+              <w:t>5</w:t>
+            </w:r>
+            <w:r>
+              <w:rPr>
+                <w:rFonts w:ascii="Segoe UI" w:eastAsia="Times New Roman" w:hAnsi="Segoe UI" w:cs="Segoe UI"/>
+                <w:lang w:val="nl-NL" w:eastAsia="en-GB"/>
+              </w:rPr>
+              <w:fldChar w:fldCharType="end"/>
             </w:r>
           </w:p>
         </w:tc>
@@ -7012,37 +5973,21 @@
                 <w:rFonts w:ascii="Segoe UI" w:eastAsia="Times New Roman" w:hAnsi="Segoe UI" w:cs="Segoe UI"/>
                 <w:lang w:val="nl-NL" w:eastAsia="en-GB"/>
               </w:rPr>
-              <w:t xml:space="preserve">De gemiddelde tijd tussen het melden van een belemmering en het oplossen ervan. Dit is een proxy voor </w:t>
-            </w:r>
-            <w:proofErr w:type="spellStart"/>
+              <w:t>De gemiddelde tijd tussen het melden van een belemmering en het oplossen ervan. Dit is een proxy voor medewerkertevrede</w:t>
+            </w:r>
             <w:r>
               <w:rPr>
                 <w:rFonts w:ascii="Segoe UI" w:eastAsia="Times New Roman" w:hAnsi="Segoe UI" w:cs="Segoe UI"/>
                 <w:lang w:val="nl-NL" w:eastAsia="en-GB"/>
               </w:rPr>
-              <w:t>medewerkertevrede</w:t>
+              <w:t>n</w:t>
             </w:r>
             <w:r>
               <w:rPr>
                 <w:rFonts w:ascii="Segoe UI" w:eastAsia="Times New Roman" w:hAnsi="Segoe UI" w:cs="Segoe UI"/>
                 <w:lang w:val="nl-NL" w:eastAsia="en-GB"/>
               </w:rPr>
-              <w:t>n</w:t>
-            </w:r>
-            <w:r>
-              <w:rPr>
-                <w:rFonts w:ascii="Segoe UI" w:eastAsia="Times New Roman" w:hAnsi="Segoe UI" w:cs="Segoe UI"/>
-                <w:lang w:val="nl-NL" w:eastAsia="en-GB"/>
-              </w:rPr>
-              <w:t>heid</w:t>
-            </w:r>
-            <w:proofErr w:type="spellEnd"/>
-            <w:r>
-              <w:rPr>
-                <w:rFonts w:ascii="Segoe UI" w:eastAsia="Times New Roman" w:hAnsi="Segoe UI" w:cs="Segoe UI"/>
-                <w:lang w:val="nl-NL" w:eastAsia="en-GB"/>
-              </w:rPr>
-              <w:t xml:space="preserve"> en aanlooptijd.</w:t>
+              <w:t>heid en aanlooptijd.</w:t>
             </w:r>
           </w:p>
         </w:tc>
@@ -7143,7 +6088,6 @@
       <w:bookmarkStart w:id="31" w:name="_8p56a2on7b0r" w:colFirst="0" w:colLast="0"/>
       <w:bookmarkEnd w:id="30"/>
       <w:bookmarkEnd w:id="31"/>
-      <w:proofErr w:type="spellStart"/>
       <w:r>
         <w:rPr>
           <w:b/>
@@ -7152,63 +6096,7 @@
           <w:szCs w:val="26"/>
           <w:lang w:val="nl-NL"/>
         </w:rPr>
-        <w:lastRenderedPageBreak/>
-        <w:t>Ability</w:t>
-      </w:r>
-      <w:proofErr w:type="spellEnd"/>
-      <w:r>
-        <w:rPr>
-          <w:b/>
-          <w:color w:val="000000"/>
-          <w:sz w:val="26"/>
-          <w:szCs w:val="26"/>
-          <w:lang w:val="nl-NL"/>
-        </w:rPr>
-        <w:t xml:space="preserve"> </w:t>
-      </w:r>
-      <w:proofErr w:type="spellStart"/>
-      <w:r>
-        <w:rPr>
-          <w:b/>
-          <w:color w:val="000000"/>
-          <w:sz w:val="26"/>
-          <w:szCs w:val="26"/>
-          <w:lang w:val="nl-NL"/>
-        </w:rPr>
-        <w:t>to</w:t>
-      </w:r>
-      <w:proofErr w:type="spellEnd"/>
-      <w:r>
-        <w:rPr>
-          <w:b/>
-          <w:color w:val="000000"/>
-          <w:sz w:val="26"/>
-          <w:szCs w:val="26"/>
-          <w:lang w:val="nl-NL"/>
-        </w:rPr>
-        <w:t xml:space="preserve"> </w:t>
-      </w:r>
-      <w:proofErr w:type="spellStart"/>
-      <w:r>
-        <w:rPr>
-          <w:b/>
-          <w:color w:val="000000"/>
-          <w:sz w:val="26"/>
-          <w:szCs w:val="26"/>
-          <w:lang w:val="nl-NL"/>
-        </w:rPr>
-        <w:t>Innovate</w:t>
-      </w:r>
-      <w:proofErr w:type="spellEnd"/>
-      <w:r>
-        <w:rPr>
-          <w:b/>
-          <w:color w:val="000000"/>
-          <w:sz w:val="26"/>
-          <w:szCs w:val="26"/>
-          <w:lang w:val="nl-NL"/>
-        </w:rPr>
-        <w:t xml:space="preserve"> (A2I)</w:t>
+        <w:t>Ability to Innovate (A2I)</w:t>
       </w:r>
     </w:p>
     <w:tbl>
@@ -7270,6 +6158,7 @@
                 <w:szCs w:val="20"/>
                 <w:lang w:val="nl-NL"/>
               </w:rPr>
+              <w:lastRenderedPageBreak/>
               <w:t>KVM</w:t>
             </w:r>
           </w:p>
@@ -7693,23 +6582,7 @@
                 <w:rFonts w:ascii="Segoe UI" w:eastAsia="Times New Roman" w:hAnsi="Segoe UI" w:cs="Segoe UI"/>
                 <w:lang w:val="nl-NL" w:eastAsia="en-GB"/>
               </w:rPr>
-              <w:t xml:space="preserve">Een concept in </w:t>
-            </w:r>
-            <w:proofErr w:type="gramStart"/>
-            <w:r>
-              <w:rPr>
-                <w:rFonts w:ascii="Segoe UI" w:eastAsia="Times New Roman" w:hAnsi="Segoe UI" w:cs="Segoe UI"/>
-                <w:lang w:val="nl-NL" w:eastAsia="en-GB"/>
-              </w:rPr>
-              <w:t>software ontwikkeling</w:t>
-            </w:r>
-            <w:proofErr w:type="gramEnd"/>
-            <w:r>
-              <w:rPr>
-                <w:rFonts w:ascii="Segoe UI" w:eastAsia="Times New Roman" w:hAnsi="Segoe UI" w:cs="Segoe UI"/>
-                <w:lang w:val="nl-NL" w:eastAsia="en-GB"/>
-              </w:rPr>
-              <w:t xml:space="preserve"> dat de extra ontwikkelings- en testwerkzaamheden weerspiegelt die ontstaan wanneer "snelle" oplossingen resulteren in een later herstelwerk. Het creëert een ongewenste impact op het leveren van waarde en een vermijdbare toename van herstelwerk en risico.</w:t>
+              <w:t>Een concept in software ontwikkeling dat de extra ontwikkelings- en testwerkzaamheden weerspiegelt die ontstaan wanneer "snelle" oplossingen resulteren in een later herstelwerk. Het creëert een ongewenste impact op het leveren van waarde en een vermijdbare toename van herstelwerk en risico.</w:t>
             </w:r>
           </w:p>
         </w:tc>
@@ -8106,39 +6979,7 @@
                 <w:rFonts w:ascii="Segoe UI" w:eastAsia="Times New Roman" w:hAnsi="Segoe UI" w:cs="Segoe UI"/>
                 <w:lang w:val="nl-NL" w:eastAsia="en-GB"/>
               </w:rPr>
-              <w:t xml:space="preserve">Het percentage vrijgegeven productveranderingen die leiden tot een verminderde service en die moeten worden hersteld (bijv. </w:t>
-            </w:r>
-            <w:proofErr w:type="spellStart"/>
-            <w:r>
-              <w:rPr>
-                <w:rFonts w:ascii="Segoe UI" w:eastAsia="Times New Roman" w:hAnsi="Segoe UI" w:cs="Segoe UI"/>
-                <w:lang w:val="nl-NL" w:eastAsia="en-GB"/>
-              </w:rPr>
-              <w:t>hotfix</w:t>
-            </w:r>
-            <w:proofErr w:type="spellEnd"/>
-            <w:r>
-              <w:rPr>
-                <w:rFonts w:ascii="Segoe UI" w:eastAsia="Times New Roman" w:hAnsi="Segoe UI" w:cs="Segoe UI"/>
-                <w:lang w:val="nl-NL" w:eastAsia="en-GB"/>
-              </w:rPr>
-              <w:t xml:space="preserve">, </w:t>
-            </w:r>
-            <w:proofErr w:type="spellStart"/>
-            <w:r>
-              <w:rPr>
-                <w:rFonts w:ascii="Segoe UI" w:eastAsia="Times New Roman" w:hAnsi="Segoe UI" w:cs="Segoe UI"/>
-                <w:lang w:val="nl-NL" w:eastAsia="en-GB"/>
-              </w:rPr>
-              <w:t>rollback</w:t>
-            </w:r>
-            <w:proofErr w:type="spellEnd"/>
-            <w:r>
-              <w:rPr>
-                <w:rFonts w:ascii="Segoe UI" w:eastAsia="Times New Roman" w:hAnsi="Segoe UI" w:cs="Segoe UI"/>
-                <w:lang w:val="nl-NL" w:eastAsia="en-GB"/>
-              </w:rPr>
-              <w:t xml:space="preserve">, patch). </w:t>
+              <w:t xml:space="preserve">Het percentage vrijgegeven productveranderingen die leiden tot een verminderde service en die moeten worden hersteld (bijv. hotfix, rollback, patch). </w:t>
             </w:r>
             <w:r>
               <w:rPr>
@@ -8506,61 +7347,7 @@
           <w:szCs w:val="20"/>
           <w:lang w:val="nl-NL"/>
         </w:rPr>
-        <w:t xml:space="preserve">Figuur gebaseerd op Mike </w:t>
-      </w:r>
-      <w:proofErr w:type="spellStart"/>
-      <w:r>
-        <w:rPr>
-          <w:sz w:val="20"/>
-          <w:szCs w:val="20"/>
-          <w:lang w:val="nl-NL"/>
-        </w:rPr>
-        <w:t>Rother’s</w:t>
-      </w:r>
-      <w:proofErr w:type="spellEnd"/>
-      <w:r>
-        <w:rPr>
-          <w:sz w:val="20"/>
-          <w:szCs w:val="20"/>
-          <w:lang w:val="nl-NL"/>
-        </w:rPr>
-        <w:t xml:space="preserve"> </w:t>
-      </w:r>
-      <w:proofErr w:type="spellStart"/>
-      <w:r>
-        <w:rPr>
-          <w:sz w:val="20"/>
-          <w:szCs w:val="20"/>
-          <w:lang w:val="nl-NL"/>
-        </w:rPr>
-        <w:t>Improvement</w:t>
-      </w:r>
-      <w:proofErr w:type="spellEnd"/>
-      <w:r>
-        <w:rPr>
-          <w:sz w:val="20"/>
-          <w:szCs w:val="20"/>
-          <w:lang w:val="nl-NL"/>
-        </w:rPr>
-        <w:t xml:space="preserve"> </w:t>
-      </w:r>
-      <w:proofErr w:type="spellStart"/>
-      <w:r>
-        <w:rPr>
-          <w:sz w:val="20"/>
-          <w:szCs w:val="20"/>
-          <w:lang w:val="nl-NL"/>
-        </w:rPr>
-        <w:t>Kata</w:t>
-      </w:r>
-      <w:proofErr w:type="spellEnd"/>
-      <w:r>
-        <w:rPr>
-          <w:sz w:val="20"/>
-          <w:szCs w:val="20"/>
-          <w:lang w:val="nl-NL"/>
-        </w:rPr>
-        <w:t xml:space="preserve"> (</w:t>
+        <w:t>Figuur gebaseerd op Mike Rother’s Improvement Kata (</w:t>
       </w:r>
       <w:hyperlink r:id="rId3" w:history="1">
         <w:r>
@@ -8613,79 +7400,7 @@
           <w:szCs w:val="20"/>
           <w:lang w:val="nl-NL"/>
         </w:rPr>
-        <w:t xml:space="preserve">De </w:t>
-      </w:r>
-      <w:proofErr w:type="spellStart"/>
-      <w:r>
-        <w:rPr>
-          <w:sz w:val="20"/>
-          <w:szCs w:val="20"/>
-          <w:lang w:val="nl-NL"/>
-        </w:rPr>
-        <w:t>Experimenteerlus</w:t>
-      </w:r>
-      <w:proofErr w:type="spellEnd"/>
-      <w:r>
-        <w:rPr>
-          <w:sz w:val="20"/>
-          <w:szCs w:val="20"/>
-          <w:lang w:val="nl-NL"/>
-        </w:rPr>
-        <w:t xml:space="preserve"> is een variatie op de </w:t>
-      </w:r>
-      <w:proofErr w:type="spellStart"/>
-      <w:r>
-        <w:rPr>
-          <w:sz w:val="20"/>
-          <w:szCs w:val="20"/>
-          <w:lang w:val="nl-NL"/>
-        </w:rPr>
-        <w:t>Shewhart</w:t>
-      </w:r>
-      <w:proofErr w:type="spellEnd"/>
-      <w:r>
-        <w:rPr>
-          <w:sz w:val="20"/>
-          <w:szCs w:val="20"/>
-          <w:lang w:val="nl-NL"/>
-        </w:rPr>
-        <w:t xml:space="preserve"> </w:t>
-      </w:r>
-      <w:proofErr w:type="spellStart"/>
-      <w:r>
-        <w:rPr>
-          <w:sz w:val="20"/>
-          <w:szCs w:val="20"/>
-          <w:lang w:val="nl-NL"/>
-        </w:rPr>
-        <w:t>Cycle</w:t>
-      </w:r>
-      <w:proofErr w:type="spellEnd"/>
-      <w:r>
-        <w:rPr>
-          <w:sz w:val="20"/>
-          <w:szCs w:val="20"/>
-          <w:lang w:val="nl-NL"/>
-        </w:rPr>
-        <w:t xml:space="preserve">, die populair is gemaakt door W. Edwards </w:t>
-      </w:r>
-      <w:proofErr w:type="spellStart"/>
-      <w:r>
-        <w:rPr>
-          <w:sz w:val="20"/>
-          <w:szCs w:val="20"/>
-          <w:lang w:val="nl-NL"/>
-        </w:rPr>
-        <w:t>Deming</w:t>
-      </w:r>
-      <w:proofErr w:type="spellEnd"/>
-      <w:r>
-        <w:rPr>
-          <w:sz w:val="20"/>
-          <w:szCs w:val="20"/>
-          <w:lang w:val="nl-NL"/>
-        </w:rPr>
-        <w:t xml:space="preserve">. Deze wordt ook wel de PDCA-cyclus genoemd (Plan-Do-Check-Act); zie </w:t>
+        <w:t xml:space="preserve">De Experimenteerlus is een variatie op de Shewhart Cycle, die populair is gemaakt door W. Edwards Deming. Deze wordt ook wel de PDCA-cyclus genoemd (Plan-Do-Check-Act); zie </w:t>
       </w:r>
       <w:hyperlink r:id="rId4" w:history="1">
         <w:r>

</xml_diff>

<commit_message>
Aanpassingen tabellen ivm paginatie
</commit_message>
<xml_diff>
--- a/2020-EBM-Gids-NL-dev.docx
+++ b/2020-EBM-Gids-NL-dev.docx
@@ -289,7 +289,21 @@
         <w:rPr>
           <w:lang w:val="nl-NL"/>
         </w:rPr>
-        <w:t>Doel van de Evidence-Based Management gids</w:t>
+        <w:t xml:space="preserve">Doel van de </w:t>
+      </w:r>
+      <w:proofErr w:type="spellStart"/>
+      <w:r>
+        <w:rPr>
+          <w:lang w:val="nl-NL"/>
+        </w:rPr>
+        <w:t>Evidence-Based</w:t>
+      </w:r>
+      <w:proofErr w:type="spellEnd"/>
+      <w:r>
+        <w:rPr>
+          <w:lang w:val="nl-NL"/>
+        </w:rPr>
+        <w:t xml:space="preserve"> Management gids</w:t>
       </w:r>
     </w:p>
     <w:tbl>
@@ -330,11 +344,33 @@
                 <w:lang w:val="nl-NL"/>
               </w:rPr>
             </w:pPr>
+            <w:proofErr w:type="spellStart"/>
             <w:r>
               <w:rPr>
                 <w:lang w:val="nl-NL"/>
               </w:rPr>
-              <w:t>Evidence-Based Management (EBM) is een empirische aanpak die organisaties helpt met continu verbeteren van: klant-uitkomsten, organisatie-bekwaamheid en bedrijfsresultaten in onzekere situaties. Het levert een raamwerk voor organisaties om hun bekwaamheid te verbeteren waarmee ze waarde leveren in een onzekere wereld, en een weg zoeken naar strategische doelen. Door gebruik te maken van doelgerichte experimenten en bewijs (metingen), stelt EBM organisaties in staat om hun prestaties systematisch te verbeteren met de tijd en hun doelen aan te scherpen met betere informatie.</w:t>
+              <w:t>Evidence-Based</w:t>
+            </w:r>
+            <w:proofErr w:type="spellEnd"/>
+            <w:r>
+              <w:rPr>
+                <w:lang w:val="nl-NL"/>
+              </w:rPr>
+              <w:t xml:space="preserve"> Management (EBM) is een empirische aanpak die organisaties helpt met continu verbeteren van: klant-uitkomsten, organisatie-bekwaamheid en bedrijfsresultaten in onzekere situaties. Het levert een raamwerk voor organisaties om hun bekwaamheid te verbeteren waarmee ze waarde leveren in een onzekere wereld, en een weg zoeken naar strategische doelen. Door gebruik te maken van doelgerichte experimenten en bewijs (metingen), stelt </w:t>
+            </w:r>
+            <w:proofErr w:type="gramStart"/>
+            <w:r>
+              <w:rPr>
+                <w:lang w:val="nl-NL"/>
+              </w:rPr>
+              <w:t>EBM organisaties</w:t>
+            </w:r>
+            <w:proofErr w:type="gramEnd"/>
+            <w:r>
+              <w:rPr>
+                <w:lang w:val="nl-NL"/>
+              </w:rPr>
+              <w:t xml:space="preserve"> in staat om hun prestaties systematisch te verbeteren met de tijd en hun doelen aan te scherpen met betere informatie.</w:t>
             </w:r>
           </w:p>
           <w:p>
@@ -354,7 +390,21 @@
               <w:rPr>
                 <w:lang w:val="nl-NL"/>
               </w:rPr>
-              <w:t>Door huidige omstandigheden te meten, prestatiedoelen te stellen, kleine experimenten voor verbetering op te zetten (die snel kunnen worden uitgevoerd), het effect van het experiment te meten, en doelen en vervolgstappen te inspecteren en adapteren, helpt EBM organisaties rekening te houden met het beste beschikbare bewijs om besluiten te nemen over manieren om te verbeteren.</w:t>
+              <w:t xml:space="preserve">Door huidige omstandigheden te meten, prestatiedoelen te stellen, kleine experimenten voor verbetering op te zetten (die snel kunnen worden uitgevoerd), het effect van het experiment te meten, en doelen en vervolgstappen te inspecteren en adapteren, helpt </w:t>
+            </w:r>
+            <w:proofErr w:type="gramStart"/>
+            <w:r>
+              <w:rPr>
+                <w:lang w:val="nl-NL"/>
+              </w:rPr>
+              <w:t>EBM organisaties</w:t>
+            </w:r>
+            <w:proofErr w:type="gramEnd"/>
+            <w:r>
+              <w:rPr>
+                <w:lang w:val="nl-NL"/>
+              </w:rPr>
+              <w:t xml:space="preserve"> rekening te houden met het beste beschikbare bewijs om besluiten te nemen over manieren om te verbeteren.</w:t>
             </w:r>
           </w:p>
           <w:p>
@@ -1183,7 +1233,23 @@
           <w:i/>
           <w:lang w:val="nl-NL"/>
         </w:rPr>
-        <w:t>Voorbeelden van directe tactische doelen zijn activiteiten zoals het isoleren van symptomen, evalueren van een behandeling, DNA sequencing van een virus of bacterie, enzovoort.</w:t>
+        <w:t xml:space="preserve">Voorbeelden van directe tactische doelen zijn activiteiten zoals het isoleren van symptomen, evalueren van een behandeling, DNA </w:t>
+      </w:r>
+      <w:proofErr w:type="spellStart"/>
+      <w:r>
+        <w:rPr>
+          <w:i/>
+          <w:lang w:val="nl-NL"/>
+        </w:rPr>
+        <w:t>sequencing</w:t>
+      </w:r>
+      <w:proofErr w:type="spellEnd"/>
+      <w:r>
+        <w:rPr>
+          <w:i/>
+          <w:lang w:val="nl-NL"/>
+        </w:rPr>
+        <w:t xml:space="preserve"> van een virus of bacterie, enzovoort.</w:t>
       </w:r>
       <w:r>
         <w:rPr>
@@ -1226,28 +1292,62 @@
           <w:iCs/>
           <w:lang w:val="nl-NL"/>
         </w:rPr>
-        <w:t xml:space="preserve"> is meestal gericht op het behalen van een hoogst wenselijke maar nog onbehaalde uitkomst voor een specifieke groep mensen die leidt tot verbeterd geluk, veiligheid, zekerheid of welzijn van de ontvangers van een bepaald product of dienst. In EBM noemen we dit </w:t>
-      </w:r>
-      <w:r>
-        <w:rPr>
-          <w:i/>
-          <w:lang w:val="nl-NL"/>
-        </w:rPr>
-        <w:t>Unrealized Value</w:t>
-      </w:r>
+        <w:t xml:space="preserve"> is meestal gericht op het behalen van een hoogst wenselijke maar nog </w:t>
+      </w:r>
+      <w:proofErr w:type="spellStart"/>
       <w:r>
         <w:rPr>
           <w:iCs/>
           <w:lang w:val="nl-NL"/>
         </w:rPr>
+        <w:t>onbehaalde</w:t>
+      </w:r>
+      <w:proofErr w:type="spellEnd"/>
+      <w:r>
+        <w:rPr>
+          <w:iCs/>
+          <w:lang w:val="nl-NL"/>
+        </w:rPr>
+        <w:t xml:space="preserve"> uitkomst voor een specifieke groep mensen die leidt tot verbeterd geluk, veiligheid, zekerheid of welzijn van de ontvangers van een bepaald product of dienst. In EBM noemen we dit </w:t>
+      </w:r>
+      <w:proofErr w:type="spellStart"/>
+      <w:r>
+        <w:rPr>
+          <w:i/>
+          <w:lang w:val="nl-NL"/>
+        </w:rPr>
+        <w:t>Unrealized</w:t>
+      </w:r>
+      <w:proofErr w:type="spellEnd"/>
+      <w:r>
+        <w:rPr>
+          <w:i/>
+          <w:lang w:val="nl-NL"/>
+        </w:rPr>
+        <w:t xml:space="preserve"> Value</w:t>
+      </w:r>
+      <w:r>
+        <w:rPr>
+          <w:iCs/>
+          <w:lang w:val="nl-NL"/>
+        </w:rPr>
         <w:t xml:space="preserve">: het verschil tussen de gewenste uitkomst en de huidige ervaringen van een begunstigde. </w:t>
       </w:r>
-      <w:r>
-        <w:rPr>
-          <w:i/>
-          <w:lang w:val="nl-NL"/>
-        </w:rPr>
-        <w:t>Unrealized Value</w:t>
+      <w:proofErr w:type="spellStart"/>
+      <w:r>
+        <w:rPr>
+          <w:i/>
+          <w:lang w:val="nl-NL"/>
+        </w:rPr>
+        <w:t>Unrealized</w:t>
+      </w:r>
+      <w:proofErr w:type="spellEnd"/>
+      <w:r>
+        <w:rPr>
+          <w:i/>
+          <w:lang w:val="nl-NL"/>
+        </w:rPr>
+        <w:t xml:space="preserve"> Value</w:t>
       </w:r>
       <w:r>
         <w:rPr>
@@ -1256,13 +1356,31 @@
         </w:rPr>
         <w:t xml:space="preserve"> wordt hieronder in meer detail beschreven, in het onderdeel </w:t>
       </w:r>
-      <w:r>
-        <w:rPr>
-          <w:i/>
-          <w:lang w:val="nl-NL"/>
-        </w:rPr>
-        <w:t>Key Value Areas</w:t>
-      </w:r>
+      <w:proofErr w:type="spellStart"/>
+      <w:r>
+        <w:rPr>
+          <w:i/>
+          <w:lang w:val="nl-NL"/>
+        </w:rPr>
+        <w:t>Key</w:t>
+      </w:r>
+      <w:proofErr w:type="spellEnd"/>
+      <w:r>
+        <w:rPr>
+          <w:i/>
+          <w:lang w:val="nl-NL"/>
+        </w:rPr>
+        <w:t xml:space="preserve"> Value </w:t>
+      </w:r>
+      <w:proofErr w:type="spellStart"/>
+      <w:r>
+        <w:rPr>
+          <w:i/>
+          <w:lang w:val="nl-NL"/>
+        </w:rPr>
+        <w:t>Areas</w:t>
+      </w:r>
+      <w:proofErr w:type="spellEnd"/>
       <w:r>
         <w:rPr>
           <w:iCs/>
@@ -1343,12 +1461,21 @@
           <w:lang w:val="nl-NL"/>
         </w:rPr>
       </w:pPr>
+      <w:proofErr w:type="spellStart"/>
       <w:r>
         <w:rPr>
           <w:b/>
           <w:lang w:val="nl-NL"/>
         </w:rPr>
-        <w:t xml:space="preserve">Outputs. </w:t>
+        <w:t>Outputs</w:t>
+      </w:r>
+      <w:proofErr w:type="spellEnd"/>
+      <w:r>
+        <w:rPr>
+          <w:b/>
+          <w:lang w:val="nl-NL"/>
+        </w:rPr>
+        <w:t xml:space="preserve">. </w:t>
       </w:r>
       <w:r>
         <w:rPr>
@@ -1408,7 +1535,35 @@
         <w:rPr>
           <w:lang w:val="nl-NL"/>
         </w:rPr>
-        <w:t>Het probleem waar de meeste organisaties tegen aanlopen, wat vaak wordt gereflecteerd in de dingen die ze meten, is dat het meten van activiteiten en outputs eenvoudig is, terwijl het meten van uitkomsten moeilijk is. Organisaties kunnen veel gegevens verzamelen met onvoldoende informatie over hun geschiktheid om waarde te leveren. Echter, om hun doelen te behalen, is het essentieel om waardevolle uitkomsten te leveren. Bijvoorbeeld meer uren werken (activiteiten) en meer functionaliteit leveren (outputs) is geen garantie voor verbeterde klantervaringen (uitkomsten).</w:t>
+        <w:t xml:space="preserve">Het probleem waar de meeste organisaties tegen aanlopen, wat vaak wordt gereflecteerd in de dingen die ze meten, is dat het meten van activiteiten en </w:t>
+      </w:r>
+      <w:proofErr w:type="spellStart"/>
+      <w:r>
+        <w:rPr>
+          <w:lang w:val="nl-NL"/>
+        </w:rPr>
+        <w:t>outputs</w:t>
+      </w:r>
+      <w:proofErr w:type="spellEnd"/>
+      <w:r>
+        <w:rPr>
+          <w:lang w:val="nl-NL"/>
+        </w:rPr>
+        <w:t xml:space="preserve"> eenvoudig is, terwijl het meten van uitkomsten moeilijk is. Organisaties kunnen veel gegevens verzamelen met onvoldoende informatie over hun geschiktheid om waarde te leveren. Echter, om hun doelen te behalen, is het essentieel om waardevolle uitkomsten te leveren. Bijvoorbeeld meer uren werken (activiteiten) en meer functionaliteit leveren (</w:t>
+      </w:r>
+      <w:proofErr w:type="spellStart"/>
+      <w:r>
+        <w:rPr>
+          <w:lang w:val="nl-NL"/>
+        </w:rPr>
+        <w:t>outputs</w:t>
+      </w:r>
+      <w:proofErr w:type="spellEnd"/>
+      <w:r>
+        <w:rPr>
+          <w:lang w:val="nl-NL"/>
+        </w:rPr>
+        <w:t>) is geen garantie voor verbeterde klantervaringen (uitkomsten).</w:t>
       </w:r>
     </w:p>
     <w:p>
@@ -1434,7 +1589,23 @@
         <w:t>anagement</w:t>
       </w:r>
       <w:r>
-        <w:t xml:space="preserve"> focust op vier Key Value Areas</w:t>
+        <w:t xml:space="preserve"> </w:t>
+      </w:r>
+      <w:proofErr w:type="spellStart"/>
+      <w:r>
+        <w:t>focust</w:t>
+      </w:r>
+      <w:proofErr w:type="spellEnd"/>
+      <w:r>
+        <w:t xml:space="preserve"> op </w:t>
+      </w:r>
+      <w:proofErr w:type="spellStart"/>
+      <w:r>
+        <w:t>vier</w:t>
+      </w:r>
+      <w:proofErr w:type="spellEnd"/>
+      <w:r>
+        <w:t xml:space="preserve"> Key Value Areas</w:t>
       </w:r>
     </w:p>
     <w:p>
@@ -1457,13 +1628,59 @@
         <w:lastRenderedPageBreak/>
         <w:t xml:space="preserve">leveren. Deze perspectieven noemen we </w:t>
       </w:r>
+      <w:proofErr w:type="spellStart"/>
       <w:r>
         <w:rPr>
           <w:i/>
           <w:iCs/>
           <w:lang w:val="nl-NL"/>
         </w:rPr>
-        <w:t>Key Value Areas (KVAs)</w:t>
+        <w:t>Key</w:t>
+      </w:r>
+      <w:proofErr w:type="spellEnd"/>
+      <w:r>
+        <w:rPr>
+          <w:i/>
+          <w:iCs/>
+          <w:lang w:val="nl-NL"/>
+        </w:rPr>
+        <w:t xml:space="preserve"> Value </w:t>
+      </w:r>
+      <w:proofErr w:type="spellStart"/>
+      <w:r>
+        <w:rPr>
+          <w:i/>
+          <w:iCs/>
+          <w:lang w:val="nl-NL"/>
+        </w:rPr>
+        <w:t>Areas</w:t>
+      </w:r>
+      <w:proofErr w:type="spellEnd"/>
+      <w:r>
+        <w:rPr>
+          <w:i/>
+          <w:iCs/>
+          <w:lang w:val="nl-NL"/>
+        </w:rPr>
+        <w:t xml:space="preserve"> (</w:t>
+      </w:r>
+      <w:proofErr w:type="spellStart"/>
+      <w:r>
+        <w:rPr>
+          <w:i/>
+          <w:iCs/>
+          <w:lang w:val="nl-NL"/>
+        </w:rPr>
+        <w:t>KVAs</w:t>
+      </w:r>
+      <w:proofErr w:type="spellEnd"/>
+      <w:r>
+        <w:rPr>
+          <w:i/>
+          <w:iCs/>
+          <w:lang w:val="nl-NL"/>
+        </w:rPr>
+        <w:t>)</w:t>
       </w:r>
       <w:r>
         <w:rPr>
@@ -1471,13 +1688,23 @@
         </w:rPr>
         <w:t>. Deze gebieden onderzoeken de doelen van de organisatie (</w:t>
       </w:r>
+      <w:proofErr w:type="spellStart"/>
       <w:r>
         <w:rPr>
           <w:i/>
           <w:iCs/>
           <w:lang w:val="nl-NL"/>
         </w:rPr>
-        <w:t>Unrealized Value</w:t>
+        <w:t>Unrealized</w:t>
+      </w:r>
+      <w:proofErr w:type="spellEnd"/>
+      <w:r>
+        <w:rPr>
+          <w:i/>
+          <w:iCs/>
+          <w:lang w:val="nl-NL"/>
+        </w:rPr>
+        <w:t xml:space="preserve"> Value</w:t>
       </w:r>
       <w:r>
         <w:rPr>
@@ -1485,27 +1712,69 @@
         </w:rPr>
         <w:t>), de huidige toestand van de organisatie ten opzichte van deze doelen (</w:t>
       </w:r>
+      <w:proofErr w:type="spellStart"/>
       <w:r>
         <w:rPr>
           <w:i/>
           <w:iCs/>
           <w:lang w:val="nl-NL"/>
         </w:rPr>
-        <w:t>Current Value</w:t>
-      </w:r>
-      <w:r>
-        <w:rPr>
-          <w:lang w:val="nl-NL"/>
-        </w:rPr>
-        <w:t>), de wendbaarheid van de organisatie in haar waardelevering (</w:t>
-      </w:r>
+        <w:t>Current</w:t>
+      </w:r>
+      <w:proofErr w:type="spellEnd"/>
       <w:r>
         <w:rPr>
           <w:i/>
           <w:iCs/>
           <w:lang w:val="nl-NL"/>
         </w:rPr>
-        <w:t>Time-to-Market</w:t>
+        <w:t xml:space="preserve"> Value</w:t>
+      </w:r>
+      <w:r>
+        <w:rPr>
+          <w:lang w:val="nl-NL"/>
+        </w:rPr>
+        <w:t xml:space="preserve">), de wendbaarheid van de organisatie in haar </w:t>
+      </w:r>
+      <w:proofErr w:type="spellStart"/>
+      <w:r>
+        <w:rPr>
+          <w:lang w:val="nl-NL"/>
+        </w:rPr>
+        <w:t>waardelevering</w:t>
+      </w:r>
+      <w:proofErr w:type="spellEnd"/>
+      <w:r>
+        <w:rPr>
+          <w:lang w:val="nl-NL"/>
+        </w:rPr>
+        <w:t xml:space="preserve"> (</w:t>
+      </w:r>
+      <w:r>
+        <w:rPr>
+          <w:i/>
+          <w:iCs/>
+          <w:lang w:val="nl-NL"/>
+        </w:rPr>
+        <w:t>Time-</w:t>
+      </w:r>
+      <w:proofErr w:type="spellStart"/>
+      <w:r>
+        <w:rPr>
+          <w:i/>
+          <w:iCs/>
+          <w:lang w:val="nl-NL"/>
+        </w:rPr>
+        <w:t>to</w:t>
+      </w:r>
+      <w:proofErr w:type="spellEnd"/>
+      <w:r>
+        <w:rPr>
+          <w:i/>
+          <w:iCs/>
+          <w:lang w:val="nl-NL"/>
+        </w:rPr>
+        <w:t>-Market</w:t>
       </w:r>
       <w:r>
         <w:rPr>
@@ -1513,6 +1782,7 @@
         </w:rPr>
         <w:t>), en de effectiviteit van de organisatie in het leveren van waarde (</w:t>
       </w:r>
+      <w:proofErr w:type="spellStart"/>
       <w:r>
         <w:rPr>
           <w:i/>
@@ -1521,11 +1791,26 @@
         </w:rPr>
         <w:t>Ability-to-Innovate</w:t>
       </w:r>
-      <w:r>
-        <w:rPr>
-          <w:lang w:val="nl-NL"/>
-        </w:rPr>
-        <w:t xml:space="preserve">). Focusen op deze vier dimensies helpt organisatie om beter te begrijpen waar zij zich bevinden en waar ze heen moeten bewegen (zie Figuur </w:t>
+      <w:proofErr w:type="spellEnd"/>
+      <w:r>
+        <w:rPr>
+          <w:lang w:val="nl-NL"/>
+        </w:rPr>
+        <w:t xml:space="preserve">). </w:t>
+      </w:r>
+      <w:proofErr w:type="spellStart"/>
+      <w:r>
+        <w:rPr>
+          <w:lang w:val="nl-NL"/>
+        </w:rPr>
+        <w:t>Focusen</w:t>
+      </w:r>
+      <w:proofErr w:type="spellEnd"/>
+      <w:r>
+        <w:rPr>
+          <w:lang w:val="nl-NL"/>
+        </w:rPr>
+        <w:t xml:space="preserve"> op deze vier dimensies helpt organisatie om beter te begrijpen waar zij zich bevinden en waar ze heen moeten bewegen (zie Figuur </w:t>
       </w:r>
       <w:r>
         <w:rPr>
@@ -1586,6 +1871,7 @@
           </wp:inline>
         </w:drawing>
       </w:r>
+      <w:proofErr w:type="spellStart"/>
       <w:r>
         <w:rPr>
           <w:b/>
@@ -1600,53 +1886,65 @@
         </w:rPr>
         <w:t>uur</w:t>
       </w:r>
+      <w:proofErr w:type="spellEnd"/>
       <w:r>
         <w:rPr>
           <w:b/>
           <w:bCs/>
         </w:rPr>
-        <w:t xml:space="preserve"> 2: EBM focus</w:t>
-      </w:r>
+        <w:t xml:space="preserve"> 2: EBM </w:t>
+      </w:r>
+      <w:proofErr w:type="spellStart"/>
       <w:r>
         <w:rPr>
           <w:b/>
           <w:bCs/>
         </w:rPr>
-        <w:t>t</w:t>
+        <w:t>focus</w:t>
       </w:r>
       <w:r>
         <w:rPr>
           <w:b/>
           <w:bCs/>
         </w:rPr>
-        <w:t xml:space="preserve"> </w:t>
-      </w:r>
+        <w:t>t</w:t>
+      </w:r>
+      <w:proofErr w:type="spellEnd"/>
       <w:r>
         <w:rPr>
           <w:b/>
           <w:bCs/>
         </w:rPr>
-        <w:t>op</w:t>
+        <w:t xml:space="preserve"> </w:t>
       </w:r>
       <w:r>
         <w:rPr>
           <w:b/>
           <w:bCs/>
         </w:rPr>
-        <w:t xml:space="preserve"> </w:t>
+        <w:t>op</w:t>
       </w:r>
       <w:r>
         <w:rPr>
           <w:b/>
           <w:bCs/>
         </w:rPr>
-        <w:t>vier</w:t>
-      </w:r>
+        <w:t xml:space="preserve"> </w:t>
+      </w:r>
+      <w:proofErr w:type="spellStart"/>
       <w:r>
         <w:rPr>
           <w:b/>
           <w:bCs/>
         </w:rPr>
+        <w:t>vier</w:t>
+      </w:r>
+      <w:proofErr w:type="spellEnd"/>
+      <w:r>
+        <w:rPr>
+          <w:b/>
+          <w:bCs/>
+        </w:rPr>
         <w:t xml:space="preserve"> Key Value Areas (KVAs).</w:t>
       </w:r>
     </w:p>
@@ -1667,13 +1965,23 @@
         </w:rPr>
         <w:t>Elke KVA focust op een eigen aspect van ofwel waarde, of de geschiktheid van de organisatie om waarde te leveren. Het leveren van business waarde (</w:t>
       </w:r>
+      <w:proofErr w:type="spellStart"/>
       <w:r>
         <w:rPr>
           <w:i/>
           <w:iCs/>
           <w:lang w:val="nl-NL"/>
         </w:rPr>
-        <w:t>Current Value</w:t>
+        <w:t>Current</w:t>
+      </w:r>
+      <w:proofErr w:type="spellEnd"/>
+      <w:r>
+        <w:rPr>
+          <w:i/>
+          <w:iCs/>
+          <w:lang w:val="nl-NL"/>
+        </w:rPr>
+        <w:t xml:space="preserve"> Value</w:t>
       </w:r>
       <w:r>
         <w:rPr>
@@ -1687,7 +1995,25 @@
           <w:iCs/>
           <w:lang w:val="nl-NL"/>
         </w:rPr>
-        <w:t>Time-to-Market</w:t>
+        <w:t>Time-</w:t>
+      </w:r>
+      <w:proofErr w:type="spellStart"/>
+      <w:r>
+        <w:rPr>
+          <w:i/>
+          <w:iCs/>
+          <w:lang w:val="nl-NL"/>
+        </w:rPr>
+        <w:t>to</w:t>
+      </w:r>
+      <w:proofErr w:type="spellEnd"/>
+      <w:r>
+        <w:rPr>
+          <w:i/>
+          <w:iCs/>
+          <w:lang w:val="nl-NL"/>
+        </w:rPr>
+        <w:t>-Market</w:t>
       </w:r>
       <w:r>
         <w:rPr>
@@ -1695,6 +2021,7 @@
         </w:rPr>
         <w:t>) terwijl ze voortdurend kunnen blijven innoveren (</w:t>
       </w:r>
+      <w:proofErr w:type="spellStart"/>
       <w:r>
         <w:rPr>
           <w:i/>
@@ -1703,19 +2030,44 @@
         </w:rPr>
         <w:t>Ability-to-Innovate</w:t>
       </w:r>
-      <w:r>
-        <w:rPr>
-          <w:lang w:val="nl-NL"/>
-        </w:rPr>
-        <w:t>). En ze moeten voortdurend voortgang kunnen maken richting hun langetermijndoelen (</w:t>
-      </w:r>
+      <w:proofErr w:type="spellEnd"/>
+      <w:r>
+        <w:rPr>
+          <w:lang w:val="nl-NL"/>
+        </w:rPr>
+        <w:t xml:space="preserve">). En ze moeten voortdurend voortgang kunnen maken richting hun </w:t>
+      </w:r>
+      <w:proofErr w:type="spellStart"/>
+      <w:r>
+        <w:rPr>
+          <w:lang w:val="nl-NL"/>
+        </w:rPr>
+        <w:t>langetermijndoelen</w:t>
+      </w:r>
+      <w:proofErr w:type="spellEnd"/>
+      <w:r>
+        <w:rPr>
+          <w:lang w:val="nl-NL"/>
+        </w:rPr>
+        <w:t xml:space="preserve"> (</w:t>
+      </w:r>
+      <w:proofErr w:type="spellStart"/>
       <w:r>
         <w:rPr>
           <w:i/>
           <w:iCs/>
           <w:lang w:val="nl-NL"/>
         </w:rPr>
-        <w:t>Unrealized Value</w:t>
+        <w:t>Unrealized</w:t>
+      </w:r>
+      <w:proofErr w:type="spellEnd"/>
+      <w:r>
+        <w:rPr>
+          <w:i/>
+          <w:iCs/>
+          <w:lang w:val="nl-NL"/>
+        </w:rPr>
+        <w:t xml:space="preserve"> Value</w:t>
       </w:r>
       <w:r>
         <w:rPr>
@@ -1741,7 +2093,49 @@
         <w:rPr>
           <w:lang w:val="nl-NL"/>
         </w:rPr>
-        <w:t>Voorbeelden van Key Value Measures (KVMs) voor elke KVA worden beschreven in de Appendix</w:t>
+        <w:t xml:space="preserve">Voorbeelden van </w:t>
+      </w:r>
+      <w:proofErr w:type="spellStart"/>
+      <w:r>
+        <w:rPr>
+          <w:lang w:val="nl-NL"/>
+        </w:rPr>
+        <w:t>Key</w:t>
+      </w:r>
+      <w:proofErr w:type="spellEnd"/>
+      <w:r>
+        <w:rPr>
+          <w:lang w:val="nl-NL"/>
+        </w:rPr>
+        <w:t xml:space="preserve"> Value </w:t>
+      </w:r>
+      <w:proofErr w:type="spellStart"/>
+      <w:r>
+        <w:rPr>
+          <w:lang w:val="nl-NL"/>
+        </w:rPr>
+        <w:t>Measures</w:t>
+      </w:r>
+      <w:proofErr w:type="spellEnd"/>
+      <w:r>
+        <w:rPr>
+          <w:lang w:val="nl-NL"/>
+        </w:rPr>
+        <w:t xml:space="preserve"> (</w:t>
+      </w:r>
+      <w:proofErr w:type="spellStart"/>
+      <w:r>
+        <w:rPr>
+          <w:lang w:val="nl-NL"/>
+        </w:rPr>
+        <w:t>KVMs</w:t>
+      </w:r>
+      <w:proofErr w:type="spellEnd"/>
+      <w:r>
+        <w:rPr>
+          <w:lang w:val="nl-NL"/>
+        </w:rPr>
+        <w:t>) voor elke KVA worden beschreven in de Appendix</w:t>
       </w:r>
       <w:r>
         <w:rPr>
@@ -1759,11 +2153,19 @@
       </w:pPr>
       <w:bookmarkStart w:id="11" w:name="_msep09wgovui" w:colFirst="0" w:colLast="0"/>
       <w:bookmarkEnd w:id="11"/>
-      <w:r>
-        <w:rPr>
-          <w:lang w:val="nl-NL"/>
-        </w:rPr>
-        <w:t>Current Value (CV)</w:t>
+      <w:proofErr w:type="spellStart"/>
+      <w:r>
+        <w:rPr>
+          <w:lang w:val="nl-NL"/>
+        </w:rPr>
+        <w:t>Current</w:t>
+      </w:r>
+      <w:proofErr w:type="spellEnd"/>
+      <w:r>
+        <w:rPr>
+          <w:lang w:val="nl-NL"/>
+        </w:rPr>
+        <w:t xml:space="preserve"> Value (CV)</w:t>
       </w:r>
     </w:p>
     <w:p>
@@ -1814,7 +2216,21 @@
         <w:rPr>
           <w:lang w:val="nl-NL"/>
         </w:rPr>
-        <w:t xml:space="preserve"> van CV is om de waarde te begrijpen die een organisatie op dit moment levert aan klanten en belanghebbenden; alleen wat nu al bestaat wordt meegewogen, niet de waarde die mogelijk in de toekomst zal bestaan. Vragen die organisaties voortdurend herevalueren voor de huidige waarde zijn:</w:t>
+        <w:t xml:space="preserve"> van CV is om de waarde te begrijpen die een organisatie op dit moment levert aan klanten en belanghebbenden; alleen wat nu al bestaat wordt meegewogen, niet de waarde die mogelijk in de toekomst zal bestaan. Vragen die organisaties voortdurend </w:t>
+      </w:r>
+      <w:proofErr w:type="spellStart"/>
+      <w:r>
+        <w:rPr>
+          <w:lang w:val="nl-NL"/>
+        </w:rPr>
+        <w:t>herevalueren</w:t>
+      </w:r>
+      <w:proofErr w:type="spellEnd"/>
+      <w:r>
+        <w:rPr>
+          <w:lang w:val="nl-NL"/>
+        </w:rPr>
+        <w:t xml:space="preserve"> voor de huidige waarde zijn:</w:t>
       </w:r>
     </w:p>
     <w:p>
@@ -1979,12 +2395,21 @@
           <w:lang w:val="nl-NL"/>
         </w:rPr>
       </w:pPr>
-      <w:r>
-        <w:rPr>
-          <w:i/>
-          <w:lang w:val="nl-NL"/>
-        </w:rPr>
-        <w:t>klanttevredenheid en investeerderstevredenheid vertellen ook niet het hele verhaal over je geschiktheid om waarde te leveren. Door rekening houden met de houding en gemoedstoestand van medewerkers erkennen we dat medewerkers u</w:t>
+      <w:proofErr w:type="gramStart"/>
+      <w:r>
+        <w:rPr>
+          <w:i/>
+          <w:lang w:val="nl-NL"/>
+        </w:rPr>
+        <w:t>klanttevredenheid</w:t>
+      </w:r>
+      <w:proofErr w:type="gramEnd"/>
+      <w:r>
+        <w:rPr>
+          <w:i/>
+          <w:lang w:val="nl-NL"/>
+        </w:rPr>
+        <w:t xml:space="preserve"> en investeerderstevredenheid vertellen ook niet het hele verhaal over je geschiktheid om waarde te leveren. Door rekening houden met de houding en gemoedstoestand van medewerkers erkennen we dat medewerkers u</w:t>
       </w:r>
       <w:r>
         <w:rPr>
@@ -2020,11 +2445,19 @@
       </w:pPr>
       <w:bookmarkStart w:id="13" w:name="_vzl2rxtahyog" w:colFirst="0" w:colLast="0"/>
       <w:bookmarkEnd w:id="13"/>
-      <w:r>
-        <w:rPr>
-          <w:lang w:val="nl-NL"/>
-        </w:rPr>
-        <w:t>Unrealized Value (UV)</w:t>
+      <w:proofErr w:type="spellStart"/>
+      <w:r>
+        <w:rPr>
+          <w:lang w:val="nl-NL"/>
+        </w:rPr>
+        <w:t>Unrealized</w:t>
+      </w:r>
+      <w:proofErr w:type="spellEnd"/>
+      <w:r>
+        <w:rPr>
+          <w:lang w:val="nl-NL"/>
+        </w:rPr>
+        <w:t xml:space="preserve"> Value (UV)</w:t>
       </w:r>
     </w:p>
     <w:p>
@@ -2057,13 +2490,23 @@
           <w:lang w:val="nl-NL"/>
         </w:rPr>
       </w:pPr>
+      <w:proofErr w:type="spellStart"/>
       <w:r>
         <w:rPr>
           <w:i/>
           <w:iCs/>
           <w:lang w:val="nl-NL"/>
         </w:rPr>
-        <w:t>Unrealized Value</w:t>
+        <w:t>Unrealized</w:t>
+      </w:r>
+      <w:proofErr w:type="spellEnd"/>
+      <w:r>
+        <w:rPr>
+          <w:i/>
+          <w:iCs/>
+          <w:lang w:val="nl-NL"/>
+        </w:rPr>
+        <w:t xml:space="preserve"> Value</w:t>
       </w:r>
       <w:r>
         <w:rPr>
@@ -2071,13 +2514,23 @@
         </w:rPr>
         <w:t xml:space="preserve"> bekijken helpt een organisatie om de waarde van een product of dienst over tijd te maximaliseren. Wanneer klanten, gebruikers, of cliënten een verschil ervaren tussen de huidige ervaring en de gewenste ervaring, dan vertegenwoordigt het verschil hiertussen een kans; deze kans wordt gemeten met </w:t>
       </w:r>
+      <w:proofErr w:type="spellStart"/>
       <w:r>
         <w:rPr>
           <w:i/>
           <w:iCs/>
           <w:lang w:val="nl-NL"/>
         </w:rPr>
-        <w:t>Unrealized Value</w:t>
+        <w:t>Unrealized</w:t>
+      </w:r>
+      <w:proofErr w:type="spellEnd"/>
+      <w:r>
+        <w:rPr>
+          <w:i/>
+          <w:iCs/>
+          <w:lang w:val="nl-NL"/>
+        </w:rPr>
+        <w:t xml:space="preserve"> Value</w:t>
       </w:r>
       <w:r>
         <w:rPr>
@@ -2146,7 +2599,21 @@
         <w:rPr>
           <w:lang w:val="nl-NL"/>
         </w:rPr>
-        <w:t>Is het de moeite en het risico waard om deze onaangeboorde kansen na te jagen?</w:t>
+        <w:t xml:space="preserve">Is het de moeite en het risico waard om deze </w:t>
+      </w:r>
+      <w:proofErr w:type="spellStart"/>
+      <w:r>
+        <w:rPr>
+          <w:lang w:val="nl-NL"/>
+        </w:rPr>
+        <w:t>onaangeboorde</w:t>
+      </w:r>
+      <w:proofErr w:type="spellEnd"/>
+      <w:r>
+        <w:rPr>
+          <w:lang w:val="nl-NL"/>
+        </w:rPr>
+        <w:t xml:space="preserve"> kansen na te jagen?</w:t>
       </w:r>
     </w:p>
     <w:p>
@@ -2167,13 +2634,23 @@
         </w:rPr>
         <w:t xml:space="preserve">Moeten verdere investeringen gedaan worden om extra </w:t>
       </w:r>
+      <w:proofErr w:type="spellStart"/>
       <w:r>
         <w:rPr>
           <w:i/>
           <w:iCs/>
           <w:lang w:val="nl-NL"/>
         </w:rPr>
-        <w:t>Unrealized Value</w:t>
+        <w:t>Unrealized</w:t>
+      </w:r>
+      <w:proofErr w:type="spellEnd"/>
+      <w:r>
+        <w:rPr>
+          <w:i/>
+          <w:iCs/>
+          <w:lang w:val="nl-NL"/>
+        </w:rPr>
+        <w:t xml:space="preserve"> Value</w:t>
       </w:r>
       <w:r>
         <w:rPr>
@@ -2269,7 +2746,25 @@
           <w:i/>
           <w:lang w:val="nl-NL"/>
         </w:rPr>
-        <w:t>Andersom, een product met erg hoge CV, een groot marktaandeel, geen nabije competitie en erg tevreden klanten, rechtvaardigt waarschijnlijk geen grote investering; dit is de klassieke geldkoe die erg winstgevend is, maar aan het eind van haar product-investeringscyclus zit met lage UV.</w:t>
+        <w:t xml:space="preserve">Andersom, een product met erg hoge CV, een groot marktaandeel, geen nabije competitie en erg tevreden klanten, rechtvaardigt waarschijnlijk geen grote investering; dit is de klassieke </w:t>
+      </w:r>
+      <w:proofErr w:type="spellStart"/>
+      <w:r>
+        <w:rPr>
+          <w:bCs/>
+          <w:i/>
+          <w:lang w:val="nl-NL"/>
+        </w:rPr>
+        <w:t>geldkoe</w:t>
+      </w:r>
+      <w:proofErr w:type="spellEnd"/>
+      <w:r>
+        <w:rPr>
+          <w:bCs/>
+          <w:i/>
+          <w:lang w:val="nl-NL"/>
+        </w:rPr>
+        <w:t xml:space="preserve"> die erg winstgevend is, maar aan het eind van haar product-investeringscyclus zit met lage UV.</w:t>
       </w:r>
     </w:p>
     <w:p>
@@ -2288,7 +2783,21 @@
         <w:rPr>
           <w:lang w:val="nl-NL"/>
         </w:rPr>
-        <w:t>Time-to-Market (T2M)</w:t>
+        <w:t>Time-</w:t>
+      </w:r>
+      <w:proofErr w:type="spellStart"/>
+      <w:r>
+        <w:rPr>
+          <w:lang w:val="nl-NL"/>
+        </w:rPr>
+        <w:t>to</w:t>
+      </w:r>
+      <w:proofErr w:type="spellEnd"/>
+      <w:r>
+        <w:rPr>
+          <w:lang w:val="nl-NL"/>
+        </w:rPr>
+        <w:t>-Market (T2M)</w:t>
       </w:r>
     </w:p>
     <w:p>
@@ -2453,7 +2962,25 @@
           <w:i/>
           <w:lang w:val="nl-NL"/>
         </w:rPr>
-        <w:t xml:space="preserve"> Het verminderen van de functies in een productversie kan de T2M drastisch verbeteren; de kleinst mogelijke release levert ten minste een incrementele waardeverbetering aan een specifiek deel van de klanten/gebruikers van het product. Veel organisaties richten zich ook op het weghalen van activiteiten die geen waarde toevoegen uit hun proces voor productontwikkeling en productlevering om hun T2M te verbeteren</w:t>
+        <w:t xml:space="preserve"> Het verminderen van de functies in een productversie kan de T2M drastisch verbeteren; de kleinst mogelijke release levert ten minste een incrementele </w:t>
+      </w:r>
+      <w:proofErr w:type="spellStart"/>
+      <w:r>
+        <w:rPr>
+          <w:bCs/>
+          <w:i/>
+          <w:lang w:val="nl-NL"/>
+        </w:rPr>
+        <w:t>waardeverbetering</w:t>
+      </w:r>
+      <w:proofErr w:type="spellEnd"/>
+      <w:r>
+        <w:rPr>
+          <w:bCs/>
+          <w:i/>
+          <w:lang w:val="nl-NL"/>
+        </w:rPr>
+        <w:t xml:space="preserve"> aan een specifiek deel van de klanten/gebruikers van het product. Veel organisaties richten zich ook op het weghalen van activiteiten die geen waarde toevoegen uit hun proces voor productontwikkeling en productlevering om hun T2M te verbeteren</w:t>
       </w:r>
       <w:r>
         <w:rPr>
@@ -2475,11 +3002,47 @@
       </w:pPr>
       <w:bookmarkStart w:id="17" w:name="_kkgyrv2s14qd" w:colFirst="0" w:colLast="0"/>
       <w:bookmarkEnd w:id="17"/>
-      <w:r>
-        <w:rPr>
-          <w:lang w:val="nl-NL"/>
-        </w:rPr>
-        <w:t>Ability to Innovate (A2I)</w:t>
+      <w:proofErr w:type="spellStart"/>
+      <w:r>
+        <w:rPr>
+          <w:lang w:val="nl-NL"/>
+        </w:rPr>
+        <w:t>Ability</w:t>
+      </w:r>
+      <w:proofErr w:type="spellEnd"/>
+      <w:r>
+        <w:rPr>
+          <w:lang w:val="nl-NL"/>
+        </w:rPr>
+        <w:t xml:space="preserve"> </w:t>
+      </w:r>
+      <w:proofErr w:type="spellStart"/>
+      <w:r>
+        <w:rPr>
+          <w:lang w:val="nl-NL"/>
+        </w:rPr>
+        <w:t>to</w:t>
+      </w:r>
+      <w:proofErr w:type="spellEnd"/>
+      <w:r>
+        <w:rPr>
+          <w:lang w:val="nl-NL"/>
+        </w:rPr>
+        <w:t xml:space="preserve"> </w:t>
+      </w:r>
+      <w:proofErr w:type="spellStart"/>
+      <w:r>
+        <w:rPr>
+          <w:lang w:val="nl-NL"/>
+        </w:rPr>
+        <w:t>Innovate</w:t>
+      </w:r>
+      <w:proofErr w:type="spellEnd"/>
+      <w:r>
+        <w:rPr>
+          <w:lang w:val="nl-NL"/>
+        </w:rPr>
+        <w:t xml:space="preserve"> (A2I)</w:t>
       </w:r>
     </w:p>
     <w:p>
@@ -2713,13 +3276,23 @@
         </w:rPr>
         <w:t xml:space="preserve"> is het begrijpen van je </w:t>
       </w:r>
+      <w:proofErr w:type="spellStart"/>
       <w:r>
         <w:rPr>
           <w:i/>
           <w:iCs/>
           <w:lang w:val="nl-NL"/>
         </w:rPr>
-        <w:t>Huidge Toestand</w:t>
+        <w:t>Huidge</w:t>
+      </w:r>
+      <w:proofErr w:type="spellEnd"/>
+      <w:r>
+        <w:rPr>
+          <w:i/>
+          <w:iCs/>
+          <w:lang w:val="nl-NL"/>
+        </w:rPr>
+        <w:t xml:space="preserve"> Toestand</w:t>
       </w:r>
       <w:r>
         <w:rPr>
@@ -2741,13 +3314,23 @@
         </w:rPr>
         <w:t xml:space="preserve"> op het gebied van </w:t>
       </w:r>
+      <w:proofErr w:type="spellStart"/>
       <w:r>
         <w:rPr>
           <w:i/>
           <w:iCs/>
           <w:lang w:val="nl-NL"/>
         </w:rPr>
-        <w:t>Unrealized Value</w:t>
+        <w:t>Unrealized</w:t>
+      </w:r>
+      <w:proofErr w:type="spellEnd"/>
+      <w:r>
+        <w:rPr>
+          <w:i/>
+          <w:iCs/>
+          <w:lang w:val="nl-NL"/>
+        </w:rPr>
+        <w:t xml:space="preserve"> Value</w:t>
       </w:r>
       <w:r>
         <w:rPr>
@@ -2755,19 +3338,43 @@
         </w:rPr>
         <w:t xml:space="preserve"> (UV), wat meestal het geval is, dan moet je beginnen met het meten van de </w:t>
       </w:r>
+      <w:proofErr w:type="spellStart"/>
       <w:r>
         <w:rPr>
           <w:i/>
           <w:iCs/>
           <w:lang w:val="nl-NL"/>
         </w:rPr>
-        <w:t>Current Value</w:t>
-      </w:r>
-      <w:r>
-        <w:rPr>
-          <w:lang w:val="nl-NL"/>
-        </w:rPr>
-        <w:t xml:space="preserve"> (CV) die je product of dienst levert (uiteraard zal de CV van een nieuw product of dienst nog nul zijn). Om te begrijpen waar je moet verbeteren, moet je mogelijk ook begrip hebben van je effectiviteit (A2I) en je reactivermogen (T2M).</w:t>
+        <w:t>Current</w:t>
+      </w:r>
+      <w:proofErr w:type="spellEnd"/>
+      <w:r>
+        <w:rPr>
+          <w:i/>
+          <w:iCs/>
+          <w:lang w:val="nl-NL"/>
+        </w:rPr>
+        <w:t xml:space="preserve"> Value</w:t>
+      </w:r>
+      <w:r>
+        <w:rPr>
+          <w:lang w:val="nl-NL"/>
+        </w:rPr>
+        <w:t xml:space="preserve"> (CV) die je product of dienst levert (uiteraard zal de CV van een nieuw product of dienst nog nul zijn). Om te begrijpen waar je moet verbeteren, moet je mogelijk ook begrip hebben van je effectiviteit (A2I) en je </w:t>
+      </w:r>
+      <w:proofErr w:type="spellStart"/>
+      <w:r>
+        <w:rPr>
+          <w:lang w:val="nl-NL"/>
+        </w:rPr>
+        <w:t>reactivermogen</w:t>
+      </w:r>
+      <w:proofErr w:type="spellEnd"/>
+      <w:r>
+        <w:rPr>
+          <w:lang w:val="nl-NL"/>
+        </w:rPr>
+        <w:t xml:space="preserve"> (T2M).</w:t>
       </w:r>
       <w:r>
         <w:rPr>
@@ -2793,7 +3400,21 @@
         <w:rPr>
           <w:lang w:val="nl-NL"/>
         </w:rPr>
-        <w:t xml:space="preserve">De Experimenteerlus (zie Figuur 1) helpt organisaties van hun </w:t>
+        <w:t xml:space="preserve">De </w:t>
+      </w:r>
+      <w:proofErr w:type="spellStart"/>
+      <w:r>
+        <w:rPr>
+          <w:lang w:val="nl-NL"/>
+        </w:rPr>
+        <w:t>Experimenteerlus</w:t>
+      </w:r>
+      <w:proofErr w:type="spellEnd"/>
+      <w:r>
+        <w:rPr>
+          <w:lang w:val="nl-NL"/>
+        </w:rPr>
+        <w:t xml:space="preserve"> (zie Figuur 1) helpt organisaties van hun </w:t>
       </w:r>
       <w:r>
         <w:rPr>
@@ -2978,7 +3599,71 @@
           <w:bCs/>
           <w:lang w:val="nl-NL"/>
         </w:rPr>
-        <w:t xml:space="preserve"> Zowel je doelen als je verbeterexperimenten zullen zich waarschijnlijk ontwikkelen naarmate je meer ontdekt over klanten, concurrenten, en de competenties van je organisatie. Doelen kunnen wijzigen door gebeurtenissen van buitenaf, waardoor je de tactieken om je doelen te bereiken zult moeten heroverwegen en bijstellen. Was het Tussenliggend Doel het juiste? Is het Strategisch Doel nog relevant? Wanneer je het Tussenliggend Doel hebt behaald, zul je een nieuw Tussenliggend Doel moeten kiezen. Wanneer je het niet hebt behaald, zul je moeten besluiten of je doorzet, stopt, of bijstuurt in een nieuwe richting. Wanneer je Strateghische Doel niet langer relevant is, zul je het moeten aanpassen of vervangen</w:t>
+        <w:t xml:space="preserve"> Zowel je doelen als je verbeterexperimenten zullen zich waarschijnlijk ontwikkelen naarmate je meer ontdekt over klanten, concurrenten, en de competenties van je organisatie. Doelen kunnen wijzigen door gebeurtenissen van buitenaf, waardoor je de tactieken om je doelen te bereiken zult moeten heroverwegen en bijstellen. Was het Tussenliggend Doel het juiste? Is het Strategisch Doel nog relevant? Wanneer je het Tussenliggend Doel hebt behaald, </w:t>
+      </w:r>
+      <w:proofErr w:type="spellStart"/>
+      <w:r>
+        <w:rPr>
+          <w:bCs/>
+          <w:lang w:val="nl-NL"/>
+        </w:rPr>
+        <w:t>zul</w:t>
+      </w:r>
+      <w:proofErr w:type="spellEnd"/>
+      <w:r>
+        <w:rPr>
+          <w:bCs/>
+          <w:lang w:val="nl-NL"/>
+        </w:rPr>
+        <w:t xml:space="preserve"> je een nieuw Tussenliggend Doel moeten kiezen. Wanneer je het niet hebt behaald, </w:t>
+      </w:r>
+      <w:proofErr w:type="spellStart"/>
+      <w:r>
+        <w:rPr>
+          <w:bCs/>
+          <w:lang w:val="nl-NL"/>
+        </w:rPr>
+        <w:t>zul</w:t>
+      </w:r>
+      <w:proofErr w:type="spellEnd"/>
+      <w:r>
+        <w:rPr>
+          <w:bCs/>
+          <w:lang w:val="nl-NL"/>
+        </w:rPr>
+        <w:t xml:space="preserve"> je moeten besluiten of je doorzet, stopt, of bijstuurt in een nieuwe richting. Wanneer je </w:t>
+      </w:r>
+      <w:proofErr w:type="spellStart"/>
+      <w:r>
+        <w:rPr>
+          <w:bCs/>
+          <w:lang w:val="nl-NL"/>
+        </w:rPr>
+        <w:t>Strateghische</w:t>
+      </w:r>
+      <w:proofErr w:type="spellEnd"/>
+      <w:r>
+        <w:rPr>
+          <w:bCs/>
+          <w:lang w:val="nl-NL"/>
+        </w:rPr>
+        <w:t xml:space="preserve"> Doel niet langer relevant is, </w:t>
+      </w:r>
+      <w:proofErr w:type="spellStart"/>
+      <w:r>
+        <w:rPr>
+          <w:bCs/>
+          <w:lang w:val="nl-NL"/>
+        </w:rPr>
+        <w:t>zul</w:t>
+      </w:r>
+      <w:proofErr w:type="spellEnd"/>
+      <w:r>
+        <w:rPr>
+          <w:bCs/>
+          <w:lang w:val="nl-NL"/>
+        </w:rPr>
+        <w:t xml:space="preserve"> je het moeten aanpassen of vervangen</w:t>
       </w:r>
       <w:r>
         <w:rPr>
@@ -3027,6 +3712,7 @@
         </w:rPr>
         <w:t xml:space="preserve">eatures en </w:t>
       </w:r>
+      <w:proofErr w:type="spellStart"/>
       <w:r>
         <w:rPr>
           <w:lang w:val="nl-NL"/>
@@ -3039,6 +3725,7 @@
         </w:rPr>
         <w:t>equirements</w:t>
       </w:r>
+      <w:proofErr w:type="spellEnd"/>
     </w:p>
     <w:p>
       <w:pPr>
@@ -3077,6 +3764,7 @@
         </w:rPr>
         <w:t xml:space="preserve"> terwijl een </w:t>
       </w:r>
+      <w:proofErr w:type="spellStart"/>
       <w:r>
         <w:rPr>
           <w:i/>
@@ -3085,6 +3773,7 @@
         </w:rPr>
         <w:t>requirement</w:t>
       </w:r>
+      <w:proofErr w:type="spellEnd"/>
       <w:r>
         <w:rPr>
           <w:lang w:val="nl-NL"/>
@@ -3105,6 +3794,7 @@
         </w:rPr>
         <w:t xml:space="preserve"> is een voorbeeld van een </w:t>
       </w:r>
+      <w:proofErr w:type="spellStart"/>
       <w:r>
         <w:rPr>
           <w:i/>
@@ -3113,6 +3803,7 @@
         </w:rPr>
         <w:t>requirement</w:t>
       </w:r>
+      <w:proofErr w:type="spellEnd"/>
       <w:r>
         <w:rPr>
           <w:lang w:val="nl-NL"/>
@@ -3137,7 +3828,21 @@
         <w:rPr>
           <w:lang w:val="nl-NL"/>
         </w:rPr>
-        <w:t>Organisaties kunnen veel geld besteden aan het implementeren van features en andere requirements in producten, om er vervol</w:t>
+        <w:t xml:space="preserve">Organisaties kunnen veel geld besteden aan het implementeren van features en andere </w:t>
+      </w:r>
+      <w:proofErr w:type="spellStart"/>
+      <w:r>
+        <w:rPr>
+          <w:lang w:val="nl-NL"/>
+        </w:rPr>
+        <w:t>requirements</w:t>
+      </w:r>
+      <w:proofErr w:type="spellEnd"/>
+      <w:r>
+        <w:rPr>
+          <w:lang w:val="nl-NL"/>
+        </w:rPr>
+        <w:t xml:space="preserve"> in producten, om er vervol</w:t>
       </w:r>
       <w:r>
         <w:rPr>
@@ -3183,7 +3888,21 @@
         <w:rPr>
           <w:lang w:val="nl-NL"/>
         </w:rPr>
-        <w:t xml:space="preserve"> een voorgestelde verklaring voor een bepaalde observatie, die nog niet bewezen (of ontkracht) is. In de context van requirements, is het een geloof dat </w:t>
+        <w:t xml:space="preserve"> een voorgestelde verklaring voor een bepaalde observatie, die nog niet bewezen (of ontkracht) is. In de context van </w:t>
+      </w:r>
+      <w:proofErr w:type="spellStart"/>
+      <w:r>
+        <w:rPr>
+          <w:lang w:val="nl-NL"/>
+        </w:rPr>
+        <w:t>requirements</w:t>
+      </w:r>
+      <w:proofErr w:type="spellEnd"/>
+      <w:r>
+        <w:rPr>
+          <w:lang w:val="nl-NL"/>
+        </w:rPr>
+        <w:t xml:space="preserve">, is het een geloof dat </w:t>
       </w:r>
       <w:r>
         <w:rPr>
@@ -3245,7 +3964,49 @@
         <w:rPr>
           <w:lang w:val="nl-NL"/>
         </w:rPr>
-        <w:t>Elke feature en iedere requirement is eigenlijk een hypothese over waarde. Een van de doelen van een empirische aanpak is om deze hypothesen expliciet te maken en doelbewust experimenten te ontwerpen die de waarde van de features en requirements expliciet testen. Het is niet altijd nodig om de volledige feature of requirement te bouwen om te bepalen of deze waardevol is; het kan al genoeg zijn voor een team om eenvoudigweg voldoende te bouwen om de kritieke aannames te valideren, die de waarde bewijzen of verwerpen.</w:t>
+        <w:t xml:space="preserve">Elke feature en iedere </w:t>
+      </w:r>
+      <w:proofErr w:type="spellStart"/>
+      <w:r>
+        <w:rPr>
+          <w:lang w:val="nl-NL"/>
+        </w:rPr>
+        <w:t>requirement</w:t>
+      </w:r>
+      <w:proofErr w:type="spellEnd"/>
+      <w:r>
+        <w:rPr>
+          <w:lang w:val="nl-NL"/>
+        </w:rPr>
+        <w:t xml:space="preserve"> is eigenlijk een hypothese over waarde. Een van de doelen van een empirische aanpak is om deze hypothesen expliciet te maken en doelbewust experimenten te ontwerpen die de waarde van de features en </w:t>
+      </w:r>
+      <w:proofErr w:type="spellStart"/>
+      <w:r>
+        <w:rPr>
+          <w:lang w:val="nl-NL"/>
+        </w:rPr>
+        <w:t>requirements</w:t>
+      </w:r>
+      <w:proofErr w:type="spellEnd"/>
+      <w:r>
+        <w:rPr>
+          <w:lang w:val="nl-NL"/>
+        </w:rPr>
+        <w:t xml:space="preserve"> expliciet testen. Het is niet altijd nodig om de volledige feature of </w:t>
+      </w:r>
+      <w:proofErr w:type="spellStart"/>
+      <w:r>
+        <w:rPr>
+          <w:lang w:val="nl-NL"/>
+        </w:rPr>
+        <w:t>requirement</w:t>
+      </w:r>
+      <w:proofErr w:type="spellEnd"/>
+      <w:r>
+        <w:rPr>
+          <w:lang w:val="nl-NL"/>
+        </w:rPr>
+        <w:t xml:space="preserve"> te bouwen om te bepalen of deze waardevol is; het kan al genoeg zijn voor een team om eenvoudigweg voldoende te bouwen om de kritieke aannames te valideren, die de waarde bewijzen of verwerpen.</w:t>
       </w:r>
     </w:p>
     <w:p>
@@ -3360,11 +4121,19 @@
           <w:lang w:val="nl-NL"/>
         </w:rPr>
       </w:pPr>
-      <w:r>
-        <w:rPr>
-          <w:lang w:val="nl-NL"/>
-        </w:rPr>
-        <w:t xml:space="preserve">Evidence-Based Management </w:t>
+      <w:proofErr w:type="spellStart"/>
+      <w:r>
+        <w:rPr>
+          <w:lang w:val="nl-NL"/>
+        </w:rPr>
+        <w:t>Evidence-Based</w:t>
+      </w:r>
+      <w:proofErr w:type="spellEnd"/>
+      <w:r>
+        <w:rPr>
+          <w:lang w:val="nl-NL"/>
+        </w:rPr>
+        <w:t xml:space="preserve"> Management </w:t>
       </w:r>
       <w:r>
         <w:rPr>
@@ -3372,11 +4141,19 @@
         </w:rPr>
         <w:t xml:space="preserve">is gratis en wordt aangeboden in deze gids. Het implementeren van losse delen van EBM is mogelijk, maar het resultaat daarvan is niet </w:t>
       </w:r>
-      <w:r>
-        <w:rPr>
-          <w:lang w:val="nl-NL"/>
-        </w:rPr>
-        <w:t>Evidence-Based Management.</w:t>
+      <w:proofErr w:type="spellStart"/>
+      <w:r>
+        <w:rPr>
+          <w:lang w:val="nl-NL"/>
+        </w:rPr>
+        <w:t>Evidence-Based</w:t>
+      </w:r>
+      <w:proofErr w:type="spellEnd"/>
+      <w:r>
+        <w:rPr>
+          <w:lang w:val="nl-NL"/>
+        </w:rPr>
+        <w:t xml:space="preserve"> Management.</w:t>
       </w:r>
     </w:p>
     <w:p>
@@ -3394,6 +4171,7 @@
       </w:pPr>
       <w:bookmarkStart w:id="22" w:name="_wr75cluajql5" w:colFirst="0" w:colLast="0"/>
       <w:bookmarkEnd w:id="22"/>
+      <w:proofErr w:type="spellStart"/>
       <w:r>
         <w:rPr>
           <w:b/>
@@ -3403,24 +4181,47 @@
         </w:rPr>
         <w:t>Acknowledgements</w:t>
       </w:r>
-    </w:p>
-    <w:p>
-      <w:pPr>
-        <w:rPr>
-          <w:lang w:val="nl-NL"/>
-        </w:rPr>
-      </w:pPr>
-      <w:r>
-        <w:rPr>
-          <w:lang w:val="nl-NL"/>
-        </w:rPr>
-        <w:t>Evidence-Based Management is gezamenlijk ontwikkeld door Scrum.org, de Professional Scrum Trainer-gemeenschap</w:t>
-      </w:r>
-      <w:r>
-        <w:rPr>
-          <w:lang w:val="nl-NL"/>
-        </w:rPr>
-        <w:t xml:space="preserve">, Ken Schwaber </w:t>
+      <w:proofErr w:type="spellEnd"/>
+    </w:p>
+    <w:p>
+      <w:pPr>
+        <w:rPr>
+          <w:lang w:val="nl-NL"/>
+        </w:rPr>
+      </w:pPr>
+      <w:proofErr w:type="spellStart"/>
+      <w:r>
+        <w:rPr>
+          <w:lang w:val="nl-NL"/>
+        </w:rPr>
+        <w:t>Evidence-Based</w:t>
+      </w:r>
+      <w:proofErr w:type="spellEnd"/>
+      <w:r>
+        <w:rPr>
+          <w:lang w:val="nl-NL"/>
+        </w:rPr>
+        <w:t xml:space="preserve"> Management is gezamenlijk ontwikkeld door Scrum.org, de Professional Scrum Trainer-gemeenschap</w:t>
+      </w:r>
+      <w:r>
+        <w:rPr>
+          <w:lang w:val="nl-NL"/>
+        </w:rPr>
+        <w:t xml:space="preserve">, Ken </w:t>
+      </w:r>
+      <w:proofErr w:type="spellStart"/>
+      <w:r>
+        <w:rPr>
+          <w:lang w:val="nl-NL"/>
+        </w:rPr>
+        <w:t>Schwaber</w:t>
+      </w:r>
+      <w:proofErr w:type="spellEnd"/>
+      <w:r>
+        <w:rPr>
+          <w:lang w:val="nl-NL"/>
+        </w:rPr>
+        <w:t xml:space="preserve"> </w:t>
       </w:r>
       <w:r>
         <w:rPr>
@@ -3432,7 +4233,21 @@
         <w:rPr>
           <w:lang w:val="nl-NL"/>
         </w:rPr>
-        <w:t xml:space="preserve"> Christina Schwaber.</w:t>
+        <w:t xml:space="preserve"> Christina </w:t>
+      </w:r>
+      <w:proofErr w:type="spellStart"/>
+      <w:r>
+        <w:rPr>
+          <w:lang w:val="nl-NL"/>
+        </w:rPr>
+        <w:t>Schwaber</w:t>
+      </w:r>
+      <w:proofErr w:type="spellEnd"/>
+      <w:r>
+        <w:rPr>
+          <w:lang w:val="nl-NL"/>
+        </w:rPr>
+        <w:t>.</w:t>
       </w:r>
     </w:p>
     <w:p>
@@ -3468,7 +4283,63 @@
         <w:rPr>
           <w:lang w:val="nl-NL"/>
         </w:rPr>
-        <w:t>Deze gids is een vertaling van de oorspronkelijke Engelse versie, die beschikbaar is gesteld door de ontwikkelaars die hierboven zijn vermeld. AHet initiatief en beheer van deze Nederlandse vertaling ligt bij Sjoerd Kranendonk voor Scrum Facilitators. De vertaalde gids bevat verder bijdragen van Chris Lukassen, Glaudia Califano en Dennis Mansell.</w:t>
+        <w:t xml:space="preserve">Deze gids is een vertaling van de oorspronkelijke Engelse versie, die beschikbaar is gesteld door de ontwikkelaars die hierboven zijn vermeld. </w:t>
+      </w:r>
+      <w:proofErr w:type="spellStart"/>
+      <w:r>
+        <w:rPr>
+          <w:lang w:val="nl-NL"/>
+        </w:rPr>
+        <w:t>AHet</w:t>
+      </w:r>
+      <w:proofErr w:type="spellEnd"/>
+      <w:r>
+        <w:rPr>
+          <w:lang w:val="nl-NL"/>
+        </w:rPr>
+        <w:t xml:space="preserve"> initiatief en beheer van deze Nederlandse vertaling ligt bij Sjoerd Kranendonk voor Scrum Facilitators. De vertaalde gids bevat verder bijdragen van Chris Lukassen, </w:t>
+      </w:r>
+      <w:proofErr w:type="spellStart"/>
+      <w:r>
+        <w:rPr>
+          <w:lang w:val="nl-NL"/>
+        </w:rPr>
+        <w:t>Glaudia</w:t>
+      </w:r>
+      <w:proofErr w:type="spellEnd"/>
+      <w:r>
+        <w:rPr>
+          <w:lang w:val="nl-NL"/>
+        </w:rPr>
+        <w:t xml:space="preserve"> </w:t>
+      </w:r>
+      <w:proofErr w:type="spellStart"/>
+      <w:r>
+        <w:rPr>
+          <w:lang w:val="nl-NL"/>
+        </w:rPr>
+        <w:t>Califano</w:t>
+      </w:r>
+      <w:proofErr w:type="spellEnd"/>
+      <w:r>
+        <w:rPr>
+          <w:lang w:val="nl-NL"/>
+        </w:rPr>
+        <w:t xml:space="preserve"> en Dennis </w:t>
+      </w:r>
+      <w:proofErr w:type="spellStart"/>
+      <w:r>
+        <w:rPr>
+          <w:lang w:val="nl-NL"/>
+        </w:rPr>
+        <w:t>Mansell</w:t>
+      </w:r>
+      <w:proofErr w:type="spellEnd"/>
+      <w:r>
+        <w:rPr>
+          <w:lang w:val="nl-NL"/>
+        </w:rPr>
+        <w:t>.</w:t>
       </w:r>
     </w:p>
     <w:p>
@@ -3514,11 +4385,19 @@
           <w:lang w:val="en-US"/>
         </w:rPr>
       </w:pPr>
+      <w:proofErr w:type="spellStart"/>
       <w:r>
         <w:rPr>
           <w:lang w:val="en-US"/>
         </w:rPr>
-        <w:t>Vertaalgroep: Scrum Facilitators Community</w:t>
+        <w:t>Vertaalgroep</w:t>
+      </w:r>
+      <w:proofErr w:type="spellEnd"/>
+      <w:r>
+        <w:rPr>
+          <w:lang w:val="en-US"/>
+        </w:rPr>
+        <w:t>: Scrum Facilitators Community</w:t>
       </w:r>
     </w:p>
     <w:p>
@@ -3568,11 +4447,19 @@
           <w:lang w:val="nl-NL"/>
         </w:rPr>
       </w:pPr>
-      <w:r>
-        <w:rPr>
-          <w:lang w:val="nl-NL"/>
-        </w:rPr>
-        <w:t>Linkedin: https://www.linkedin.com/company/scrumfacilitators/</w:t>
+      <w:proofErr w:type="spellStart"/>
+      <w:r>
+        <w:rPr>
+          <w:lang w:val="nl-NL"/>
+        </w:rPr>
+        <w:t>Linkedin</w:t>
+      </w:r>
+      <w:proofErr w:type="spellEnd"/>
+      <w:r>
+        <w:rPr>
+          <w:lang w:val="nl-NL"/>
+        </w:rPr>
+        <w:t>: https://www.linkedin.com/company/scrumfacilitators/</w:t>
       </w:r>
     </w:p>
     <w:p>
@@ -3884,18 +4771,27 @@
               </w:rPr>
               <w:t xml:space="preserve"> </w:t>
             </w:r>
+            <w:proofErr w:type="spellStart"/>
             <w:r>
               <w:rPr>
                 <w:rFonts w:ascii="Segoe UI" w:eastAsia="Times New Roman" w:hAnsi="Segoe UI" w:cs="Segoe UI"/>
                 <w:lang w:val="nl-NL" w:eastAsia="en-GB"/>
               </w:rPr>
-              <w:t xml:space="preserve">Uitrolfreqeutnei </w:t>
-            </w:r>
+              <w:t>Uitrolfreqeutnei</w:t>
+            </w:r>
+            <w:proofErr w:type="spellEnd"/>
             <w:r>
               <w:rPr>
                 <w:rFonts w:ascii="Segoe UI" w:eastAsia="Times New Roman" w:hAnsi="Segoe UI" w:cs="Segoe UI"/>
                 <w:lang w:val="nl-NL" w:eastAsia="en-GB"/>
               </w:rPr>
+              <w:t xml:space="preserve"> </w:t>
+            </w:r>
+            <w:r>
+              <w:rPr>
+                <w:rFonts w:ascii="Segoe UI" w:eastAsia="Times New Roman" w:hAnsi="Segoe UI" w:cs="Segoe UI"/>
+                <w:lang w:val="nl-NL" w:eastAsia="en-GB"/>
+              </w:rPr>
               <w:lastRenderedPageBreak/>
               <w:t xml:space="preserve">toegevoegd. </w:t>
             </w:r>
@@ -3904,7 +4800,23 @@
                 <w:rFonts w:ascii="Segoe UI" w:eastAsia="Times New Roman" w:hAnsi="Segoe UI" w:cs="Segoe UI"/>
                 <w:lang w:val="nl-NL" w:eastAsia="en-GB"/>
               </w:rPr>
-              <w:t>Innovatieratio zonder spatie en opmaak KVM tabellen iets verbeterd.</w:t>
+              <w:t xml:space="preserve">Innovatieratio zonder spatie en opmaak </w:t>
+            </w:r>
+            <w:proofErr w:type="gramStart"/>
+            <w:r>
+              <w:rPr>
+                <w:rFonts w:ascii="Segoe UI" w:eastAsia="Times New Roman" w:hAnsi="Segoe UI" w:cs="Segoe UI"/>
+                <w:lang w:val="nl-NL" w:eastAsia="en-GB"/>
+              </w:rPr>
+              <w:t>KVM tabellen</w:t>
+            </w:r>
+            <w:proofErr w:type="gramEnd"/>
+            <w:r>
+              <w:rPr>
+                <w:rFonts w:ascii="Segoe UI" w:eastAsia="Times New Roman" w:hAnsi="Segoe UI" w:cs="Segoe UI"/>
+                <w:lang w:val="nl-NL" w:eastAsia="en-GB"/>
+              </w:rPr>
+              <w:t xml:space="preserve"> iets verbeterd.</w:t>
             </w:r>
           </w:p>
         </w:tc>
@@ -3958,7 +4870,7 @@
           <w:b/>
           <w:sz w:val="46"/>
           <w:szCs w:val="46"/>
-          <w:lang w:val="en-US"/>
+          <w:lang w:val="nl-NL"/>
         </w:rPr>
       </w:pPr>
       <w:r>
@@ -3966,11 +4878,42 @@
           <w:b/>
           <w:sz w:val="46"/>
           <w:szCs w:val="46"/>
-          <w:lang w:val="en-US"/>
+          <w:lang w:val="nl-NL"/>
         </w:rPr>
         <w:lastRenderedPageBreak/>
-        <w:t>Appendix: voorbeeld-Key Value Measures</w:t>
-      </w:r>
+        <w:t>Appendix: voorbeeld-</w:t>
+      </w:r>
+      <w:proofErr w:type="spellStart"/>
+      <w:r>
+        <w:rPr>
+          <w:b/>
+          <w:sz w:val="46"/>
+          <w:szCs w:val="46"/>
+          <w:lang w:val="nl-NL"/>
+        </w:rPr>
+        <w:t>Key</w:t>
+      </w:r>
+      <w:proofErr w:type="spellEnd"/>
+      <w:r>
+        <w:rPr>
+          <w:b/>
+          <w:sz w:val="46"/>
+          <w:szCs w:val="46"/>
+          <w:lang w:val="nl-NL"/>
+        </w:rPr>
+        <w:t xml:space="preserve"> Value </w:t>
+      </w:r>
+      <w:proofErr w:type="spellStart"/>
+      <w:r>
+        <w:rPr>
+          <w:b/>
+          <w:sz w:val="46"/>
+          <w:szCs w:val="46"/>
+          <w:lang w:val="nl-NL"/>
+        </w:rPr>
+        <w:t>Measures</w:t>
+      </w:r>
+      <w:proofErr w:type="spellEnd"/>
     </w:p>
     <w:p>
       <w:pPr>
@@ -3984,25 +4927,73 @@
         </w:rPr>
         <w:t xml:space="preserve">Om zo goed mogelijk aanpasbaar te zijn, definieert de EBM geen specifieke </w:t>
       </w:r>
+      <w:proofErr w:type="spellStart"/>
       <w:r>
         <w:rPr>
           <w:i/>
           <w:iCs/>
           <w:lang w:val="nl-NL"/>
         </w:rPr>
-        <w:t>Key Value Measures</w:t>
-      </w:r>
-      <w:r>
-        <w:rPr>
-          <w:lang w:val="nl-NL"/>
-        </w:rPr>
-        <w:t xml:space="preserve"> (KVM's). </w:t>
-      </w:r>
-      <w:r>
-        <w:rPr>
-          <w:lang w:val="nl-NL"/>
-        </w:rPr>
-        <w:t>De onderstaande KVM's dienen als inspiratie om een organisatie te kunnen helpen om de huidige situatie, de gewenste toekomstige situatie en de factoren die het verbetervermogen beïnvloeden, beter te begrijpen.</w:t>
+        <w:t>Key</w:t>
+      </w:r>
+      <w:proofErr w:type="spellEnd"/>
+      <w:r>
+        <w:rPr>
+          <w:i/>
+          <w:iCs/>
+          <w:lang w:val="nl-NL"/>
+        </w:rPr>
+        <w:t xml:space="preserve"> Value </w:t>
+      </w:r>
+      <w:proofErr w:type="spellStart"/>
+      <w:r>
+        <w:rPr>
+          <w:i/>
+          <w:iCs/>
+          <w:lang w:val="nl-NL"/>
+        </w:rPr>
+        <w:t>Measures</w:t>
+      </w:r>
+      <w:proofErr w:type="spellEnd"/>
+      <w:r>
+        <w:rPr>
+          <w:lang w:val="nl-NL"/>
+        </w:rPr>
+        <w:t xml:space="preserve"> (</w:t>
+      </w:r>
+      <w:proofErr w:type="spellStart"/>
+      <w:r>
+        <w:rPr>
+          <w:lang w:val="nl-NL"/>
+        </w:rPr>
+        <w:t>KVM's</w:t>
+      </w:r>
+      <w:proofErr w:type="spellEnd"/>
+      <w:r>
+        <w:rPr>
+          <w:lang w:val="nl-NL"/>
+        </w:rPr>
+        <w:t xml:space="preserve">). </w:t>
+      </w:r>
+      <w:r>
+        <w:rPr>
+          <w:lang w:val="nl-NL"/>
+        </w:rPr>
+        <w:t xml:space="preserve">De onderstaande </w:t>
+      </w:r>
+      <w:proofErr w:type="spellStart"/>
+      <w:r>
+        <w:rPr>
+          <w:lang w:val="nl-NL"/>
+        </w:rPr>
+        <w:t>KVM's</w:t>
+      </w:r>
+      <w:proofErr w:type="spellEnd"/>
+      <w:r>
+        <w:rPr>
+          <w:lang w:val="nl-NL"/>
+        </w:rPr>
+        <w:t xml:space="preserve"> dienen als inspiratie om een organisatie te kunnen helpen om de huidige situatie, de gewenste toekomstige situatie en de factoren die het verbetervermogen beïnvloeden, beter te begrijpen.</w:t>
       </w:r>
     </w:p>
     <w:p>
@@ -4115,6 +5106,7 @@
                 <w:szCs w:val="20"/>
               </w:rPr>
             </w:pPr>
+            <w:proofErr w:type="spellStart"/>
             <w:r>
               <w:rPr>
                 <w:color w:val="FFFFFF"/>
@@ -4123,6 +5115,7 @@
               </w:rPr>
               <w:t>Meetwaarde</w:t>
             </w:r>
+            <w:proofErr w:type="spellEnd"/>
             <w:r>
               <w:rPr>
                 <w:color w:val="FFFFFF"/>
@@ -4204,7 +5197,23 @@
                 <w:rFonts w:ascii="Segoe UI" w:eastAsia="Times New Roman" w:hAnsi="Segoe UI" w:cs="Segoe UI"/>
                 <w:lang w:val="nl-NL" w:eastAsia="en-GB"/>
               </w:rPr>
-              <w:t>De verhouding (bruto omzet / aantal medewerkers) is een maatstaf voor het concurrentie vermogen binnen de sector. De verschillen tussen sectoren kunnen significant zijn.</w:t>
+              <w:t xml:space="preserve">De verhouding (bruto </w:t>
+            </w:r>
+            <w:proofErr w:type="gramStart"/>
+            <w:r>
+              <w:rPr>
+                <w:rFonts w:ascii="Segoe UI" w:eastAsia="Times New Roman" w:hAnsi="Segoe UI" w:cs="Segoe UI"/>
+                <w:lang w:val="nl-NL" w:eastAsia="en-GB"/>
+              </w:rPr>
+              <w:t>omzet /</w:t>
+            </w:r>
+            <w:proofErr w:type="gramEnd"/>
+            <w:r>
+              <w:rPr>
+                <w:rFonts w:ascii="Segoe UI" w:eastAsia="Times New Roman" w:hAnsi="Segoe UI" w:cs="Segoe UI"/>
+                <w:lang w:val="nl-NL" w:eastAsia="en-GB"/>
+              </w:rPr>
+              <w:t xml:space="preserve"> aantal medewerkers) is een maatstaf voor het concurrentie vermogen binnen de sector. De verschillen tussen sectoren kunnen significant zijn.</w:t>
             </w:r>
           </w:p>
         </w:tc>
@@ -4539,6 +5548,7 @@
       </w:pPr>
       <w:bookmarkStart w:id="26" w:name="_ohbikass5t5e" w:colFirst="0" w:colLast="0"/>
       <w:bookmarkEnd w:id="26"/>
+      <w:proofErr w:type="spellStart"/>
       <w:r>
         <w:rPr>
           <w:b/>
@@ -4547,7 +5557,18 @@
           <w:szCs w:val="26"/>
           <w:lang w:val="nl-NL"/>
         </w:rPr>
-        <w:t>Unrealized Value (UV)</w:t>
+        <w:t>Unrealized</w:t>
+      </w:r>
+      <w:proofErr w:type="spellEnd"/>
+      <w:r>
+        <w:rPr>
+          <w:b/>
+          <w:color w:val="000000"/>
+          <w:sz w:val="26"/>
+          <w:szCs w:val="26"/>
+          <w:lang w:val="nl-NL"/>
+        </w:rPr>
+        <w:t xml:space="preserve"> Value (UV)</w:t>
       </w:r>
     </w:p>
     <w:tbl>
@@ -4919,7 +5940,29 @@
           <w:szCs w:val="26"/>
           <w:lang w:val="nl-NL"/>
         </w:rPr>
-        <w:t>Time-to-Market (T2M)</w:t>
+        <w:t>Time-</w:t>
+      </w:r>
+      <w:proofErr w:type="spellStart"/>
+      <w:r>
+        <w:rPr>
+          <w:b/>
+          <w:color w:val="000000"/>
+          <w:sz w:val="26"/>
+          <w:szCs w:val="26"/>
+          <w:lang w:val="nl-NL"/>
+        </w:rPr>
+        <w:t>to</w:t>
+      </w:r>
+      <w:proofErr w:type="spellEnd"/>
+      <w:r>
+        <w:rPr>
+          <w:b/>
+          <w:color w:val="000000"/>
+          <w:sz w:val="26"/>
+          <w:szCs w:val="26"/>
+          <w:lang w:val="nl-NL"/>
+        </w:rPr>
+        <w:t>-Market (T2M)</w:t>
       </w:r>
     </w:p>
     <w:tbl>
@@ -5257,7 +6300,39 @@
                 <w:rFonts w:ascii="Segoe UI" w:eastAsia="Times New Roman" w:hAnsi="Segoe UI" w:cs="Segoe UI"/>
                 <w:lang w:val="nl-NL" w:eastAsia="en-GB"/>
               </w:rPr>
-              <w:t>De bestede tijd aan herstellen van problemen, tussen het moment waarop de developers aangeven dat het product klaar is om gereleased te worden en het moment dat het daadwerkelijk vrijgegeven kan worden. Ontwerp, de kwaliteit van het product, alsmede de robuustheid van het ontwikkelproces hebben hier directe invloed op.</w:t>
+              <w:t xml:space="preserve">De bestede tijd aan herstellen van problemen, tussen het moment waarop de </w:t>
+            </w:r>
+            <w:proofErr w:type="spellStart"/>
+            <w:r>
+              <w:rPr>
+                <w:rFonts w:ascii="Segoe UI" w:eastAsia="Times New Roman" w:hAnsi="Segoe UI" w:cs="Segoe UI"/>
+                <w:lang w:val="nl-NL" w:eastAsia="en-GB"/>
+              </w:rPr>
+              <w:t>developers</w:t>
+            </w:r>
+            <w:proofErr w:type="spellEnd"/>
+            <w:r>
+              <w:rPr>
+                <w:rFonts w:ascii="Segoe UI" w:eastAsia="Times New Roman" w:hAnsi="Segoe UI" w:cs="Segoe UI"/>
+                <w:lang w:val="nl-NL" w:eastAsia="en-GB"/>
+              </w:rPr>
+              <w:t xml:space="preserve"> aangeven dat het product klaar is om </w:t>
+            </w:r>
+            <w:proofErr w:type="spellStart"/>
+            <w:r>
+              <w:rPr>
+                <w:rFonts w:ascii="Segoe UI" w:eastAsia="Times New Roman" w:hAnsi="Segoe UI" w:cs="Segoe UI"/>
+                <w:lang w:val="nl-NL" w:eastAsia="en-GB"/>
+              </w:rPr>
+              <w:t>gereleased</w:t>
+            </w:r>
+            <w:proofErr w:type="spellEnd"/>
+            <w:r>
+              <w:rPr>
+                <w:rFonts w:ascii="Segoe UI" w:eastAsia="Times New Roman" w:hAnsi="Segoe UI" w:cs="Segoe UI"/>
+                <w:lang w:val="nl-NL" w:eastAsia="en-GB"/>
+              </w:rPr>
+              <w:t xml:space="preserve"> te worden en het moment dat het daadwerkelijk vrijgegeven kan worden. Ontwerp, de kwaliteit van het product, alsmede de robuustheid van het ontwikkelproces hebben hier directe invloed op.</w:t>
             </w:r>
           </w:p>
         </w:tc>
@@ -5973,21 +7048,37 @@
                 <w:rFonts w:ascii="Segoe UI" w:eastAsia="Times New Roman" w:hAnsi="Segoe UI" w:cs="Segoe UI"/>
                 <w:lang w:val="nl-NL" w:eastAsia="en-GB"/>
               </w:rPr>
-              <w:t>De gemiddelde tijd tussen het melden van een belemmering en het oplossen ervan. Dit is een proxy voor medewerkertevrede</w:t>
-            </w:r>
+              <w:t xml:space="preserve">De gemiddelde tijd tussen het melden van een belemmering en het oplossen ervan. Dit is een proxy voor </w:t>
+            </w:r>
+            <w:proofErr w:type="spellStart"/>
             <w:r>
               <w:rPr>
                 <w:rFonts w:ascii="Segoe UI" w:eastAsia="Times New Roman" w:hAnsi="Segoe UI" w:cs="Segoe UI"/>
                 <w:lang w:val="nl-NL" w:eastAsia="en-GB"/>
               </w:rPr>
-              <w:t>n</w:t>
+              <w:t>medewerkertevrede</w:t>
             </w:r>
             <w:r>
               <w:rPr>
                 <w:rFonts w:ascii="Segoe UI" w:eastAsia="Times New Roman" w:hAnsi="Segoe UI" w:cs="Segoe UI"/>
                 <w:lang w:val="nl-NL" w:eastAsia="en-GB"/>
               </w:rPr>
-              <w:t>heid en aanlooptijd.</w:t>
+              <w:t>n</w:t>
+            </w:r>
+            <w:r>
+              <w:rPr>
+                <w:rFonts w:ascii="Segoe UI" w:eastAsia="Times New Roman" w:hAnsi="Segoe UI" w:cs="Segoe UI"/>
+                <w:lang w:val="nl-NL" w:eastAsia="en-GB"/>
+              </w:rPr>
+              <w:t>heid</w:t>
+            </w:r>
+            <w:proofErr w:type="spellEnd"/>
+            <w:r>
+              <w:rPr>
+                <w:rFonts w:ascii="Segoe UI" w:eastAsia="Times New Roman" w:hAnsi="Segoe UI" w:cs="Segoe UI"/>
+                <w:lang w:val="nl-NL" w:eastAsia="en-GB"/>
+              </w:rPr>
+              <w:t xml:space="preserve"> en aanlooptijd.</w:t>
             </w:r>
           </w:p>
         </w:tc>
@@ -6088,7 +7179,13 @@
       <w:bookmarkStart w:id="31" w:name="_8p56a2on7b0r" w:colFirst="0" w:colLast="0"/>
       <w:bookmarkEnd w:id="30"/>
       <w:bookmarkEnd w:id="31"/>
-      <w:r>
+    </w:p>
+    <w:p>
+      <w:pPr>
+        <w:pStyle w:val="Heading3"/>
+        <w:keepNext w:val="0"/>
+        <w:keepLines w:val="0"/>
+        <w:spacing w:before="280"/>
         <w:rPr>
           <w:b/>
           <w:color w:val="000000"/>
@@ -6096,7 +7193,73 @@
           <w:szCs w:val="26"/>
           <w:lang w:val="nl-NL"/>
         </w:rPr>
-        <w:t>Ability to Innovate (A2I)</w:t>
+      </w:pPr>
+      <w:proofErr w:type="spellStart"/>
+      <w:r>
+        <w:rPr>
+          <w:b/>
+          <w:color w:val="000000"/>
+          <w:sz w:val="26"/>
+          <w:szCs w:val="26"/>
+          <w:lang w:val="nl-NL"/>
+        </w:rPr>
+        <w:lastRenderedPageBreak/>
+        <w:t>Ability</w:t>
+      </w:r>
+      <w:proofErr w:type="spellEnd"/>
+      <w:r>
+        <w:rPr>
+          <w:b/>
+          <w:color w:val="000000"/>
+          <w:sz w:val="26"/>
+          <w:szCs w:val="26"/>
+          <w:lang w:val="nl-NL"/>
+        </w:rPr>
+        <w:t xml:space="preserve"> </w:t>
+      </w:r>
+      <w:proofErr w:type="spellStart"/>
+      <w:r>
+        <w:rPr>
+          <w:b/>
+          <w:color w:val="000000"/>
+          <w:sz w:val="26"/>
+          <w:szCs w:val="26"/>
+          <w:lang w:val="nl-NL"/>
+        </w:rPr>
+        <w:t>to</w:t>
+      </w:r>
+      <w:proofErr w:type="spellEnd"/>
+      <w:r>
+        <w:rPr>
+          <w:b/>
+          <w:color w:val="000000"/>
+          <w:sz w:val="26"/>
+          <w:szCs w:val="26"/>
+          <w:lang w:val="nl-NL"/>
+        </w:rPr>
+        <w:t xml:space="preserve"> </w:t>
+      </w:r>
+      <w:proofErr w:type="spellStart"/>
+      <w:r>
+        <w:rPr>
+          <w:b/>
+          <w:color w:val="000000"/>
+          <w:sz w:val="26"/>
+          <w:szCs w:val="26"/>
+          <w:lang w:val="nl-NL"/>
+        </w:rPr>
+        <w:t>Innovate</w:t>
+      </w:r>
+      <w:proofErr w:type="spellEnd"/>
+      <w:r>
+        <w:rPr>
+          <w:b/>
+          <w:color w:val="000000"/>
+          <w:sz w:val="26"/>
+          <w:szCs w:val="26"/>
+          <w:lang w:val="nl-NL"/>
+        </w:rPr>
+        <w:t xml:space="preserve"> (A2I)</w:t>
       </w:r>
     </w:p>
     <w:tbl>
@@ -6158,7 +7321,6 @@
                 <w:szCs w:val="20"/>
                 <w:lang w:val="nl-NL"/>
               </w:rPr>
-              <w:lastRenderedPageBreak/>
               <w:t>KVM</w:t>
             </w:r>
           </w:p>
@@ -6582,7 +7744,23 @@
                 <w:rFonts w:ascii="Segoe UI" w:eastAsia="Times New Roman" w:hAnsi="Segoe UI" w:cs="Segoe UI"/>
                 <w:lang w:val="nl-NL" w:eastAsia="en-GB"/>
               </w:rPr>
-              <w:t>Een concept in software ontwikkeling dat de extra ontwikkelings- en testwerkzaamheden weerspiegelt die ontstaan wanneer "snelle" oplossingen resulteren in een later herstelwerk. Het creëert een ongewenste impact op het leveren van waarde en een vermijdbare toename van herstelwerk en risico.</w:t>
+              <w:t xml:space="preserve">Een concept in </w:t>
+            </w:r>
+            <w:proofErr w:type="gramStart"/>
+            <w:r>
+              <w:rPr>
+                <w:rFonts w:ascii="Segoe UI" w:eastAsia="Times New Roman" w:hAnsi="Segoe UI" w:cs="Segoe UI"/>
+                <w:lang w:val="nl-NL" w:eastAsia="en-GB"/>
+              </w:rPr>
+              <w:t>software ontwikkeling</w:t>
+            </w:r>
+            <w:proofErr w:type="gramEnd"/>
+            <w:r>
+              <w:rPr>
+                <w:rFonts w:ascii="Segoe UI" w:eastAsia="Times New Roman" w:hAnsi="Segoe UI" w:cs="Segoe UI"/>
+                <w:lang w:val="nl-NL" w:eastAsia="en-GB"/>
+              </w:rPr>
+              <w:t xml:space="preserve"> dat de extra ontwikkelings- en testwerkzaamheden weerspiegelt die ontstaan wanneer "snelle" oplossingen resulteren in een later herstelwerk. Het creëert een ongewenste impact op het leveren van waarde en een vermijdbare toename van herstelwerk en risico.</w:t>
             </w:r>
           </w:p>
         </w:tc>
@@ -6979,7 +8157,39 @@
                 <w:rFonts w:ascii="Segoe UI" w:eastAsia="Times New Roman" w:hAnsi="Segoe UI" w:cs="Segoe UI"/>
                 <w:lang w:val="nl-NL" w:eastAsia="en-GB"/>
               </w:rPr>
-              <w:t xml:space="preserve">Het percentage vrijgegeven productveranderingen die leiden tot een verminderde service en die moeten worden hersteld (bijv. hotfix, rollback, patch). </w:t>
+              <w:t xml:space="preserve">Het percentage vrijgegeven productveranderingen die leiden tot een verminderde service en die moeten worden hersteld (bijv. </w:t>
+            </w:r>
+            <w:proofErr w:type="spellStart"/>
+            <w:r>
+              <w:rPr>
+                <w:rFonts w:ascii="Segoe UI" w:eastAsia="Times New Roman" w:hAnsi="Segoe UI" w:cs="Segoe UI"/>
+                <w:lang w:val="nl-NL" w:eastAsia="en-GB"/>
+              </w:rPr>
+              <w:t>hotfix</w:t>
+            </w:r>
+            <w:proofErr w:type="spellEnd"/>
+            <w:r>
+              <w:rPr>
+                <w:rFonts w:ascii="Segoe UI" w:eastAsia="Times New Roman" w:hAnsi="Segoe UI" w:cs="Segoe UI"/>
+                <w:lang w:val="nl-NL" w:eastAsia="en-GB"/>
+              </w:rPr>
+              <w:t xml:space="preserve">, </w:t>
+            </w:r>
+            <w:proofErr w:type="spellStart"/>
+            <w:r>
+              <w:rPr>
+                <w:rFonts w:ascii="Segoe UI" w:eastAsia="Times New Roman" w:hAnsi="Segoe UI" w:cs="Segoe UI"/>
+                <w:lang w:val="nl-NL" w:eastAsia="en-GB"/>
+              </w:rPr>
+              <w:t>rollback</w:t>
+            </w:r>
+            <w:proofErr w:type="spellEnd"/>
+            <w:r>
+              <w:rPr>
+                <w:rFonts w:ascii="Segoe UI" w:eastAsia="Times New Roman" w:hAnsi="Segoe UI" w:cs="Segoe UI"/>
+                <w:lang w:val="nl-NL" w:eastAsia="en-GB"/>
+              </w:rPr>
+              <w:t xml:space="preserve">, patch). </w:t>
             </w:r>
             <w:r>
               <w:rPr>
@@ -7261,32 +8471,35 @@
         </w:rPr>
         <w:t xml:space="preserve">Voor meer informatie over complexiteit, zie het gedeelte over Scrum Theorie in de Scrum Guide op </w:t>
       </w:r>
-      <w:hyperlink r:id="rId1" w:history="1">
-        <w:r>
-          <w:rPr>
-            <w:rStyle w:val="Hyperlink"/>
-            <w:sz w:val="20"/>
-            <w:szCs w:val="20"/>
-            <w:lang w:val="nl-NL"/>
-          </w:rPr>
-          <w:t>https://www.scrumguides.org/scrum-guide.html</w:t>
-        </w:r>
-      </w:hyperlink>
-      <w:r>
-        <w:rPr>
+      <w:r>
+        <w:fldChar w:fldCharType="begin"/>
+      </w:r>
+      <w:r>
+        <w:rPr>
+          <w:lang w:val="nl-NL"/>
+        </w:rPr>
+        <w:instrText xml:space="preserve"> HYPERLINK "https://www.scrumguides.org/scrum-guide.html" </w:instrText>
+      </w:r>
+      <w:r>
+        <w:fldChar w:fldCharType="separate"/>
+      </w:r>
+      <w:r>
+        <w:rPr>
+          <w:rStyle w:val="Hyperlink"/>
           <w:sz w:val="20"/>
           <w:szCs w:val="20"/>
           <w:lang w:val="nl-NL"/>
         </w:rPr>
-        <w:t xml:space="preserve"> (of download de </w:t>
-      </w:r>
-      <w:r>
-        <w:rPr>
+        <w:t>https://www.scrumguides.org/scrum-guide.html</w:t>
+      </w:r>
+      <w:r>
+        <w:rPr>
+          <w:rStyle w:val="Hyperlink"/>
           <w:sz w:val="20"/>
           <w:szCs w:val="20"/>
           <w:lang w:val="nl-NL"/>
         </w:rPr>
-        <w:t>N</w:t>
+        <w:fldChar w:fldCharType="end"/>
       </w:r>
       <w:r>
         <w:rPr>
@@ -7294,25 +8507,60 @@
           <w:szCs w:val="20"/>
           <w:lang w:val="nl-NL"/>
         </w:rPr>
-        <w:t xml:space="preserve">ederlandse gids via </w:t>
-      </w:r>
-      <w:hyperlink r:id="rId2" w:history="1">
-        <w:r>
-          <w:rPr>
-            <w:rStyle w:val="Hyperlink"/>
-            <w:sz w:val="20"/>
-            <w:szCs w:val="20"/>
-            <w:lang w:val="nl-NL"/>
-          </w:rPr>
-          <w:t>https://www.scrumguides.org/download.html</w:t>
-        </w:r>
-      </w:hyperlink>
+        <w:t xml:space="preserve"> (of download de </w:t>
+      </w:r>
       <w:r>
         <w:rPr>
           <w:sz w:val="20"/>
           <w:szCs w:val="20"/>
           <w:lang w:val="nl-NL"/>
         </w:rPr>
+        <w:t>N</w:t>
+      </w:r>
+      <w:r>
+        <w:rPr>
+          <w:sz w:val="20"/>
+          <w:szCs w:val="20"/>
+          <w:lang w:val="nl-NL"/>
+        </w:rPr>
+        <w:t xml:space="preserve">ederlandse gids via </w:t>
+      </w:r>
+      <w:r>
+        <w:fldChar w:fldCharType="begin"/>
+      </w:r>
+      <w:r>
+        <w:rPr>
+          <w:lang w:val="nl-NL"/>
+        </w:rPr>
+        <w:instrText xml:space="preserve"> HYPERLINK "https://www.scrumguides.org/download.html" </w:instrText>
+      </w:r>
+      <w:r>
+        <w:fldChar w:fldCharType="separate"/>
+      </w:r>
+      <w:r>
+        <w:rPr>
+          <w:rStyle w:val="Hyperlink"/>
+          <w:sz w:val="20"/>
+          <w:szCs w:val="20"/>
+          <w:lang w:val="nl-NL"/>
+        </w:rPr>
+        <w:t>https://www.scrumguides.org/download.html</w:t>
+      </w:r>
+      <w:r>
+        <w:rPr>
+          <w:rStyle w:val="Hyperlink"/>
+          <w:sz w:val="20"/>
+          <w:szCs w:val="20"/>
+          <w:lang w:val="nl-NL"/>
+        </w:rPr>
+        <w:fldChar w:fldCharType="end"/>
+      </w:r>
+      <w:r>
+        <w:rPr>
+          <w:sz w:val="20"/>
+          <w:szCs w:val="20"/>
+          <w:lang w:val="nl-NL"/>
+        </w:rPr>
         <w:t>)</w:t>
       </w:r>
     </w:p>
@@ -7347,25 +8595,98 @@
           <w:szCs w:val="20"/>
           <w:lang w:val="nl-NL"/>
         </w:rPr>
-        <w:t>Figuur gebaseerd op Mike Rother’s Improvement Kata (</w:t>
-      </w:r>
-      <w:hyperlink r:id="rId3" w:history="1">
-        <w:r>
-          <w:rPr>
-            <w:rStyle w:val="Hyperlink"/>
-            <w:sz w:val="20"/>
-            <w:szCs w:val="20"/>
-            <w:lang w:val="nl-NL"/>
-          </w:rPr>
-          <w:t>http://www.personal.umich.edu/~mrother/The_Improvement_Kata.html</w:t>
-        </w:r>
-      </w:hyperlink>
+        <w:t xml:space="preserve">Figuur gebaseerd op Mike </w:t>
+      </w:r>
+      <w:proofErr w:type="spellStart"/>
       <w:r>
         <w:rPr>
           <w:sz w:val="20"/>
           <w:szCs w:val="20"/>
           <w:lang w:val="nl-NL"/>
         </w:rPr>
+        <w:t>Rother’s</w:t>
+      </w:r>
+      <w:proofErr w:type="spellEnd"/>
+      <w:r>
+        <w:rPr>
+          <w:sz w:val="20"/>
+          <w:szCs w:val="20"/>
+          <w:lang w:val="nl-NL"/>
+        </w:rPr>
+        <w:t xml:space="preserve"> </w:t>
+      </w:r>
+      <w:proofErr w:type="spellStart"/>
+      <w:r>
+        <w:rPr>
+          <w:sz w:val="20"/>
+          <w:szCs w:val="20"/>
+          <w:lang w:val="nl-NL"/>
+        </w:rPr>
+        <w:t>Improvement</w:t>
+      </w:r>
+      <w:proofErr w:type="spellEnd"/>
+      <w:r>
+        <w:rPr>
+          <w:sz w:val="20"/>
+          <w:szCs w:val="20"/>
+          <w:lang w:val="nl-NL"/>
+        </w:rPr>
+        <w:t xml:space="preserve"> </w:t>
+      </w:r>
+      <w:proofErr w:type="spellStart"/>
+      <w:r>
+        <w:rPr>
+          <w:sz w:val="20"/>
+          <w:szCs w:val="20"/>
+          <w:lang w:val="nl-NL"/>
+        </w:rPr>
+        <w:t>Kata</w:t>
+      </w:r>
+      <w:proofErr w:type="spellEnd"/>
+      <w:r>
+        <w:rPr>
+          <w:sz w:val="20"/>
+          <w:szCs w:val="20"/>
+          <w:lang w:val="nl-NL"/>
+        </w:rPr>
+        <w:t xml:space="preserve"> (</w:t>
+      </w:r>
+      <w:r>
+        <w:fldChar w:fldCharType="begin"/>
+      </w:r>
+      <w:r>
+        <w:rPr>
+          <w:lang w:val="nl-NL"/>
+        </w:rPr>
+        <w:instrText xml:space="preserve"> HYPERLINK "http://www.personal.umich.edu/~mrother/The_Improvement_Kata.html" </w:instrText>
+      </w:r>
+      <w:r>
+        <w:fldChar w:fldCharType="separate"/>
+      </w:r>
+      <w:r>
+        <w:rPr>
+          <w:rStyle w:val="Hyperlink"/>
+          <w:sz w:val="20"/>
+          <w:szCs w:val="20"/>
+          <w:lang w:val="nl-NL"/>
+        </w:rPr>
+        <w:t>http://www.personal.umich.edu/~mrother/The_Improvement_Kata.html</w:t>
+      </w:r>
+      <w:r>
+        <w:rPr>
+          <w:rStyle w:val="Hyperlink"/>
+          <w:sz w:val="20"/>
+          <w:szCs w:val="20"/>
+          <w:lang w:val="nl-NL"/>
+        </w:rPr>
+        <w:fldChar w:fldCharType="end"/>
+      </w:r>
+      <w:r>
+        <w:rPr>
+          <w:sz w:val="20"/>
+          <w:szCs w:val="20"/>
+          <w:lang w:val="nl-NL"/>
+        </w:rPr>
         <w:t>)</w:t>
       </w:r>
     </w:p>
@@ -7400,25 +8721,122 @@
           <w:szCs w:val="20"/>
           <w:lang w:val="nl-NL"/>
         </w:rPr>
-        <w:t xml:space="preserve">De Experimenteerlus is een variatie op de Shewhart Cycle, die populair is gemaakt door W. Edwards Deming. Deze wordt ook wel de PDCA-cyclus genoemd (Plan-Do-Check-Act); zie </w:t>
-      </w:r>
-      <w:hyperlink r:id="rId4" w:history="1">
-        <w:r>
-          <w:rPr>
-            <w:rStyle w:val="Hyperlink"/>
-            <w:sz w:val="20"/>
-            <w:szCs w:val="20"/>
-            <w:lang w:val="nl-NL"/>
-          </w:rPr>
-          <w:t>https://nl.wikipedia.org/wiki/Kwaliteitscirkel_van_Deming</w:t>
-        </w:r>
-      </w:hyperlink>
+        <w:t xml:space="preserve">De </w:t>
+      </w:r>
+      <w:proofErr w:type="spellStart"/>
       <w:r>
         <w:rPr>
           <w:sz w:val="20"/>
           <w:szCs w:val="20"/>
           <w:lang w:val="nl-NL"/>
         </w:rPr>
+        <w:t>Experimenteerlus</w:t>
+      </w:r>
+      <w:proofErr w:type="spellEnd"/>
+      <w:r>
+        <w:rPr>
+          <w:sz w:val="20"/>
+          <w:szCs w:val="20"/>
+          <w:lang w:val="nl-NL"/>
+        </w:rPr>
+        <w:t xml:space="preserve"> is een variatie op de </w:t>
+      </w:r>
+      <w:proofErr w:type="spellStart"/>
+      <w:r>
+        <w:rPr>
+          <w:sz w:val="20"/>
+          <w:szCs w:val="20"/>
+          <w:lang w:val="nl-NL"/>
+        </w:rPr>
+        <w:t>Shewhart</w:t>
+      </w:r>
+      <w:proofErr w:type="spellEnd"/>
+      <w:r>
+        <w:rPr>
+          <w:sz w:val="20"/>
+          <w:szCs w:val="20"/>
+          <w:lang w:val="nl-NL"/>
+        </w:rPr>
+        <w:t xml:space="preserve"> </w:t>
+      </w:r>
+      <w:proofErr w:type="spellStart"/>
+      <w:r>
+        <w:rPr>
+          <w:sz w:val="20"/>
+          <w:szCs w:val="20"/>
+          <w:lang w:val="nl-NL"/>
+        </w:rPr>
+        <w:t>Cycle</w:t>
+      </w:r>
+      <w:proofErr w:type="spellEnd"/>
+      <w:r>
+        <w:rPr>
+          <w:sz w:val="20"/>
+          <w:szCs w:val="20"/>
+          <w:lang w:val="nl-NL"/>
+        </w:rPr>
+        <w:t xml:space="preserve">, die populair is gemaakt door W. Edwards </w:t>
+      </w:r>
+      <w:proofErr w:type="spellStart"/>
+      <w:r>
+        <w:rPr>
+          <w:sz w:val="20"/>
+          <w:szCs w:val="20"/>
+          <w:lang w:val="nl-NL"/>
+        </w:rPr>
+        <w:t>Deming</w:t>
+      </w:r>
+      <w:proofErr w:type="spellEnd"/>
+      <w:r>
+        <w:rPr>
+          <w:sz w:val="20"/>
+          <w:szCs w:val="20"/>
+          <w:lang w:val="nl-NL"/>
+        </w:rPr>
+        <w:t xml:space="preserve">. Deze wordt ook wel de PDCA-cyclus genoemd (Plan-Do-Check-Act); zie </w:t>
+      </w:r>
+      <w:r>
+        <w:fldChar w:fldCharType="begin"/>
+      </w:r>
+      <w:r>
+        <w:rPr>
+          <w:lang w:val="nl-NL"/>
+        </w:rPr>
+        <w:instrText xml:space="preserve"> HYPERLINK "https://nl.wikipedia.or</w:instrText>
+      </w:r>
+      <w:r>
+        <w:rPr>
+          <w:lang w:val="nl-NL"/>
+        </w:rPr>
+        <w:instrText xml:space="preserve">g/wiki/Kwaliteitscirkel_van_Deming" </w:instrText>
+      </w:r>
+      <w:r>
+        <w:fldChar w:fldCharType="separate"/>
+      </w:r>
+      <w:r>
+        <w:rPr>
+          <w:rStyle w:val="Hyperlink"/>
+          <w:sz w:val="20"/>
+          <w:szCs w:val="20"/>
+          <w:lang w:val="nl-NL"/>
+        </w:rPr>
+        <w:t>https://nl.wikipedia.org/wiki/Kwaliteitscirkel_van_Deming</w:t>
+      </w:r>
+      <w:r>
+        <w:rPr>
+          <w:rStyle w:val="Hyperlink"/>
+          <w:sz w:val="20"/>
+          <w:szCs w:val="20"/>
+          <w:lang w:val="nl-NL"/>
+        </w:rPr>
+        <w:fldChar w:fldCharType="end"/>
+      </w:r>
+      <w:r>
+        <w:rPr>
+          <w:sz w:val="20"/>
+          <w:szCs w:val="20"/>
+          <w:lang w:val="nl-NL"/>
+        </w:rPr>
         <w:t>.</w:t>
       </w:r>
     </w:p>
@@ -7532,16 +8950,34 @@
         </w:rPr>
         <w:t xml:space="preserve">Voor meer informatie zie het </w:t>
       </w:r>
-      <w:hyperlink r:id="rId5">
-        <w:r>
-          <w:rPr>
-            <w:color w:val="1155CC"/>
-            <w:u w:val="single"/>
-            <w:lang w:val="nl-NL"/>
-          </w:rPr>
-          <w:t>DORA 2019 report</w:t>
-        </w:r>
-      </w:hyperlink>
+      <w:r>
+        <w:fldChar w:fldCharType="begin"/>
+      </w:r>
+      <w:r>
+        <w:rPr>
+          <w:lang w:val="nl-NL"/>
+        </w:rPr>
+        <w:instrText xml:space="preserve"> HYPERLINK "https://cloud.google.com/devops/state-of-devops/?utm_source=thenewstack&amp;utm_medium=website&amp;utm_campaign=platform" \h </w:instrText>
+      </w:r>
+      <w:r>
+        <w:fldChar w:fldCharType="separate"/>
+      </w:r>
+      <w:r>
+        <w:rPr>
+          <w:color w:val="1155CC"/>
+          <w:u w:val="single"/>
+          <w:lang w:val="nl-NL"/>
+        </w:rPr>
+        <w:t>DORA 2019 report</w:t>
+      </w:r>
+      <w:r>
+        <w:rPr>
+          <w:color w:val="1155CC"/>
+          <w:u w:val="single"/>
+          <w:lang w:val="nl-NL"/>
+        </w:rPr>
+        <w:fldChar w:fldCharType="end"/>
+      </w:r>
       <w:r>
         <w:rPr>
           <w:color w:val="444A4F"/>
@@ -7585,16 +9021,40 @@
         </w:rPr>
         <w:t xml:space="preserve">Voor meer informatie zie het </w:t>
       </w:r>
-      <w:hyperlink r:id="rId6">
-        <w:r>
-          <w:rPr>
-            <w:color w:val="1155CC"/>
-            <w:u w:val="single"/>
-            <w:lang w:val="nl-NL"/>
-          </w:rPr>
-          <w:t>DORA 2019 report</w:t>
-        </w:r>
-      </w:hyperlink>
+      <w:r>
+        <w:fldChar w:fldCharType="begin"/>
+      </w:r>
+      <w:r>
+        <w:rPr>
+          <w:lang w:val="nl-NL"/>
+        </w:rPr>
+        <w:instrText xml:space="preserve"> HYPERLINK "https://cloud.google.com/devops/state-of-devops/?utm_s</w:instrText>
+      </w:r>
+      <w:r>
+        <w:rPr>
+          <w:lang w:val="nl-NL"/>
+        </w:rPr>
+        <w:instrText xml:space="preserve">ource=thenewstack&amp;utm_medium=website&amp;utm_campaign=platform" \h </w:instrText>
+      </w:r>
+      <w:r>
+        <w:fldChar w:fldCharType="separate"/>
+      </w:r>
+      <w:r>
+        <w:rPr>
+          <w:color w:val="1155CC"/>
+          <w:u w:val="single"/>
+          <w:lang w:val="nl-NL"/>
+        </w:rPr>
+        <w:t>DORA 2019 report</w:t>
+      </w:r>
+      <w:r>
+        <w:rPr>
+          <w:color w:val="1155CC"/>
+          <w:u w:val="single"/>
+          <w:lang w:val="nl-NL"/>
+        </w:rPr>
+        <w:fldChar w:fldCharType="end"/>
+      </w:r>
       <w:r>
         <w:rPr>
           <w:color w:val="444A4F"/>

</xml_diff>

<commit_message>
Laatste layout aanpassingen voor v0.4
</commit_message>
<xml_diff>
--- a/2020-EBM-Gids-NL-dev.docx
+++ b/2020-EBM-Gids-NL-dev.docx
@@ -4516,6 +4516,9 @@
           <w:insideV w:val="nil"/>
         </w:tblBorders>
         <w:tblLayout w:type="fixed"/>
+        <w:tblCellMar>
+          <w:top w:w="45" w:type="dxa"/>
+        </w:tblCellMar>
         <w:tblLook w:val="0600" w:firstRow="0" w:lastRow="0" w:firstColumn="0" w:lastColumn="0" w:noHBand="1" w:noVBand="1"/>
       </w:tblPr>
       <w:tblGrid>
@@ -4545,18 +4548,14 @@
           </w:tcPr>
           <w:p>
             <w:pPr>
-              <w:ind w:left="120"/>
+              <w:spacing w:line="240" w:lineRule="auto"/>
               <w:rPr>
                 <w:color w:val="FFFFFF"/>
-                <w:sz w:val="20"/>
-                <w:szCs w:val="20"/>
               </w:rPr>
             </w:pPr>
             <w:r>
               <w:rPr>
                 <w:color w:val="FFFFFF"/>
-                <w:sz w:val="20"/>
-                <w:szCs w:val="20"/>
               </w:rPr>
               <w:t>Versie</w:t>
             </w:r>
@@ -4581,19 +4580,15 @@
           </w:tcPr>
           <w:p>
             <w:pPr>
-              <w:ind w:left="120"/>
+              <w:spacing w:line="240" w:lineRule="auto"/>
               <w:rPr>
                 <w:color w:val="FFFFFF"/>
-                <w:sz w:val="20"/>
-                <w:szCs w:val="20"/>
                 <w:lang w:val="nl-NL"/>
               </w:rPr>
             </w:pPr>
             <w:r>
               <w:rPr>
                 <w:color w:val="FFFFFF"/>
-                <w:sz w:val="20"/>
-                <w:szCs w:val="20"/>
                 <w:lang w:val="nl-NL"/>
               </w:rPr>
               <w:t>Wijzigingen</w:t>
@@ -4624,15 +4619,18 @@
           </w:tcPr>
           <w:p>
             <w:pPr>
-              <w:spacing w:before="220"/>
-              <w:ind w:left="120"/>
-              <w:rPr>
+              <w:spacing w:before="220" w:line="240" w:lineRule="auto"/>
+              <w:rPr>
+                <w:sz w:val="21"/>
+                <w:szCs w:val="21"/>
                 <w:lang w:val="nl-NL"/>
               </w:rPr>
             </w:pPr>
             <w:r>
               <w:rPr>
                 <w:rFonts w:ascii="Segoe UI" w:eastAsia="Times New Roman" w:hAnsi="Segoe UI" w:cs="Segoe UI"/>
+                <w:sz w:val="21"/>
+                <w:szCs w:val="21"/>
                 <w:lang w:val="nl-NL" w:eastAsia="en-GB"/>
               </w:rPr>
               <w:t>V0.3</w:t>
@@ -4658,17 +4656,18 @@
           </w:tcPr>
           <w:p>
             <w:pPr>
-              <w:spacing w:before="220"/>
-              <w:ind w:left="120"/>
-              <w:rPr>
-                <w:sz w:val="20"/>
-                <w:szCs w:val="20"/>
+              <w:spacing w:before="220" w:line="240" w:lineRule="auto"/>
+              <w:rPr>
+                <w:sz w:val="21"/>
+                <w:szCs w:val="21"/>
                 <w:lang w:val="nl-NL"/>
               </w:rPr>
             </w:pPr>
             <w:r>
               <w:rPr>
                 <w:rFonts w:ascii="Segoe UI" w:eastAsia="Times New Roman" w:hAnsi="Segoe UI" w:cs="Segoe UI"/>
+                <w:sz w:val="21"/>
+                <w:szCs w:val="21"/>
                 <w:lang w:val="nl-NL" w:eastAsia="en-GB"/>
               </w:rPr>
               <w:t>Eerste vertaling die vrijgegeven is.</w:t>
@@ -4699,16 +4698,19 @@
           </w:tcPr>
           <w:p>
             <w:pPr>
-              <w:spacing w:before="220"/>
-              <w:ind w:left="120"/>
+              <w:spacing w:before="220" w:line="240" w:lineRule="auto"/>
               <w:rPr>
                 <w:rFonts w:ascii="Segoe UI" w:eastAsia="Times New Roman" w:hAnsi="Segoe UI" w:cs="Segoe UI"/>
+                <w:sz w:val="21"/>
+                <w:szCs w:val="21"/>
                 <w:lang w:val="nl-NL" w:eastAsia="en-GB"/>
               </w:rPr>
             </w:pPr>
             <w:r>
               <w:rPr>
                 <w:rFonts w:ascii="Segoe UI" w:eastAsia="Times New Roman" w:hAnsi="Segoe UI" w:cs="Segoe UI"/>
+                <w:sz w:val="21"/>
+                <w:szCs w:val="21"/>
                 <w:lang w:val="nl-NL" w:eastAsia="en-GB"/>
               </w:rPr>
               <w:t>V0.</w:t>
@@ -4716,6 +4718,8 @@
             <w:r>
               <w:rPr>
                 <w:rFonts w:ascii="Segoe UI" w:eastAsia="Times New Roman" w:hAnsi="Segoe UI" w:cs="Segoe UI"/>
+                <w:sz w:val="21"/>
+                <w:szCs w:val="21"/>
                 <w:lang w:val="nl-NL" w:eastAsia="en-GB"/>
               </w:rPr>
               <w:t>4</w:t>
@@ -4723,8 +4727,10 @@
           </w:p>
           <w:p>
             <w:pPr>
-              <w:jc w:val="center"/>
-              <w:rPr>
+              <w:spacing w:line="240" w:lineRule="auto"/>
+              <w:rPr>
+                <w:sz w:val="21"/>
+                <w:szCs w:val="21"/>
                 <w:lang w:val="nl-NL"/>
               </w:rPr>
             </w:pPr>
@@ -4749,17 +4755,18 @@
           </w:tcPr>
           <w:p>
             <w:pPr>
-              <w:spacing w:before="220"/>
-              <w:ind w:left="120"/>
-              <w:rPr>
-                <w:sz w:val="20"/>
-                <w:szCs w:val="20"/>
+              <w:spacing w:before="220" w:line="240" w:lineRule="auto"/>
+              <w:rPr>
+                <w:sz w:val="21"/>
+                <w:szCs w:val="21"/>
                 <w:lang w:val="nl-NL"/>
               </w:rPr>
             </w:pPr>
             <w:r>
               <w:rPr>
                 <w:rFonts w:ascii="Segoe UI" w:eastAsia="Times New Roman" w:hAnsi="Segoe UI" w:cs="Segoe UI"/>
+                <w:sz w:val="21"/>
+                <w:szCs w:val="21"/>
                 <w:lang w:val="nl-NL" w:eastAsia="en-GB"/>
               </w:rPr>
               <w:t>Dubbele KVM ‘hersteltijd’ uit de Appendix verwijderd en tabel van wijzigingen ingevoegd.</w:t>
@@ -4767,6 +4774,8 @@
             <w:r>
               <w:rPr>
                 <w:rFonts w:ascii="Segoe UI" w:eastAsia="Times New Roman" w:hAnsi="Segoe UI" w:cs="Segoe UI"/>
+                <w:sz w:val="21"/>
+                <w:szCs w:val="21"/>
                 <w:lang w:val="nl-NL" w:eastAsia="en-GB"/>
               </w:rPr>
               <w:t xml:space="preserve"> </w:t>
@@ -4775,6 +4784,8 @@
             <w:r>
               <w:rPr>
                 <w:rFonts w:ascii="Segoe UI" w:eastAsia="Times New Roman" w:hAnsi="Segoe UI" w:cs="Segoe UI"/>
+                <w:sz w:val="21"/>
+                <w:szCs w:val="21"/>
                 <w:lang w:val="nl-NL" w:eastAsia="en-GB"/>
               </w:rPr>
               <w:t>Uitrolfreqeutnei</w:t>
@@ -4783,37 +4794,37 @@
             <w:r>
               <w:rPr>
                 <w:rFonts w:ascii="Segoe UI" w:eastAsia="Times New Roman" w:hAnsi="Segoe UI" w:cs="Segoe UI"/>
+                <w:sz w:val="21"/>
+                <w:szCs w:val="21"/>
                 <w:lang w:val="nl-NL" w:eastAsia="en-GB"/>
               </w:rPr>
-              <w:t xml:space="preserve"> </w:t>
+              <w:t xml:space="preserve"> toegevoegd. </w:t>
             </w:r>
             <w:r>
               <w:rPr>
                 <w:rFonts w:ascii="Segoe UI" w:eastAsia="Times New Roman" w:hAnsi="Segoe UI" w:cs="Segoe UI"/>
+                <w:sz w:val="21"/>
+                <w:szCs w:val="21"/>
                 <w:lang w:val="nl-NL" w:eastAsia="en-GB"/>
               </w:rPr>
-              <w:lastRenderedPageBreak/>
-              <w:t xml:space="preserve">toegevoegd. </w:t>
-            </w:r>
+              <w:t xml:space="preserve">Innovatieratio zonder spatie en opmaak </w:t>
+            </w:r>
+            <w:proofErr w:type="gramStart"/>
             <w:r>
               <w:rPr>
                 <w:rFonts w:ascii="Segoe UI" w:eastAsia="Times New Roman" w:hAnsi="Segoe UI" w:cs="Segoe UI"/>
+                <w:sz w:val="21"/>
+                <w:szCs w:val="21"/>
                 <w:lang w:val="nl-NL" w:eastAsia="en-GB"/>
               </w:rPr>
-              <w:t xml:space="preserve">Innovatieratio zonder spatie en opmaak </w:t>
-            </w:r>
-            <w:proofErr w:type="gramStart"/>
+              <w:t>KVM tabellen</w:t>
+            </w:r>
+            <w:proofErr w:type="gramEnd"/>
             <w:r>
               <w:rPr>
                 <w:rFonts w:ascii="Segoe UI" w:eastAsia="Times New Roman" w:hAnsi="Segoe UI" w:cs="Segoe UI"/>
-                <w:lang w:val="nl-NL" w:eastAsia="en-GB"/>
-              </w:rPr>
-              <w:t>KVM tabellen</w:t>
-            </w:r>
-            <w:proofErr w:type="gramEnd"/>
-            <w:r>
-              <w:rPr>
-                <w:rFonts w:ascii="Segoe UI" w:eastAsia="Times New Roman" w:hAnsi="Segoe UI" w:cs="Segoe UI"/>
+                <w:sz w:val="21"/>
+                <w:szCs w:val="21"/>
                 <w:lang w:val="nl-NL" w:eastAsia="en-GB"/>
               </w:rPr>
               <w:t xml:space="preserve"> iets verbeterd.</w:t>
@@ -4839,40 +4850,6 @@
       <w:bookmarkStart w:id="24" w:name="_8xgbbun3xywz" w:colFirst="0" w:colLast="0"/>
       <w:bookmarkEnd w:id="23"/>
       <w:bookmarkEnd w:id="24"/>
-    </w:p>
-    <w:p>
-      <w:pPr>
-        <w:rPr>
-          <w:b/>
-          <w:color w:val="4A86E8"/>
-          <w:sz w:val="46"/>
-          <w:szCs w:val="46"/>
-          <w:lang w:val="nl-NL"/>
-        </w:rPr>
-      </w:pPr>
-      <w:r>
-        <w:rPr>
-          <w:b/>
-          <w:sz w:val="46"/>
-          <w:szCs w:val="46"/>
-          <w:lang w:val="nl-NL"/>
-        </w:rPr>
-        <w:br w:type="page"/>
-      </w:r>
-    </w:p>
-    <w:p>
-      <w:pPr>
-        <w:pStyle w:val="Heading1"/>
-        <w:keepNext w:val="0"/>
-        <w:keepLines w:val="0"/>
-        <w:spacing w:before="480"/>
-        <w:rPr>
-          <w:b/>
-          <w:sz w:val="46"/>
-          <w:szCs w:val="46"/>
-          <w:lang w:val="nl-NL"/>
-        </w:rPr>
-      </w:pPr>
       <w:r>
         <w:rPr>
           <w:b/>
@@ -8471,35 +8448,32 @@
         </w:rPr>
         <w:t xml:space="preserve">Voor meer informatie over complexiteit, zie het gedeelte over Scrum Theorie in de Scrum Guide op </w:t>
       </w:r>
-      <w:r>
-        <w:fldChar w:fldCharType="begin"/>
-      </w:r>
-      <w:r>
-        <w:rPr>
-          <w:lang w:val="nl-NL"/>
-        </w:rPr>
-        <w:instrText xml:space="preserve"> HYPERLINK "https://www.scrumguides.org/scrum-guide.html" </w:instrText>
-      </w:r>
-      <w:r>
-        <w:fldChar w:fldCharType="separate"/>
-      </w:r>
-      <w:r>
-        <w:rPr>
-          <w:rStyle w:val="Hyperlink"/>
+      <w:hyperlink r:id="rId1" w:history="1">
+        <w:r>
+          <w:rPr>
+            <w:rStyle w:val="Hyperlink"/>
+            <w:sz w:val="20"/>
+            <w:szCs w:val="20"/>
+            <w:lang w:val="nl-NL"/>
+          </w:rPr>
+          <w:t>https://www.scrumguides.org/scrum-guide.html</w:t>
+        </w:r>
+      </w:hyperlink>
+      <w:r>
+        <w:rPr>
           <w:sz w:val="20"/>
           <w:szCs w:val="20"/>
           <w:lang w:val="nl-NL"/>
         </w:rPr>
-        <w:t>https://www.scrumguides.org/scrum-guide.html</w:t>
-      </w:r>
-      <w:r>
-        <w:rPr>
-          <w:rStyle w:val="Hyperlink"/>
+        <w:t xml:space="preserve"> (of download de </w:t>
+      </w:r>
+      <w:r>
+        <w:rPr>
           <w:sz w:val="20"/>
           <w:szCs w:val="20"/>
           <w:lang w:val="nl-NL"/>
         </w:rPr>
-        <w:fldChar w:fldCharType="end"/>
+        <w:t>N</w:t>
       </w:r>
       <w:r>
         <w:rPr>
@@ -8507,95 +8481,96 @@
           <w:szCs w:val="20"/>
           <w:lang w:val="nl-NL"/>
         </w:rPr>
-        <w:t xml:space="preserve"> (of download de </w:t>
-      </w:r>
+        <w:t xml:space="preserve">ederlandse gids via </w:t>
+      </w:r>
+      <w:hyperlink r:id="rId2" w:history="1">
+        <w:r>
+          <w:rPr>
+            <w:rStyle w:val="Hyperlink"/>
+            <w:sz w:val="20"/>
+            <w:szCs w:val="20"/>
+            <w:lang w:val="nl-NL"/>
+          </w:rPr>
+          <w:t>https://www.scrumguides.org/download.html</w:t>
+        </w:r>
+      </w:hyperlink>
       <w:r>
         <w:rPr>
           <w:sz w:val="20"/>
           <w:szCs w:val="20"/>
           <w:lang w:val="nl-NL"/>
         </w:rPr>
-        <w:t>N</w:t>
-      </w:r>
-      <w:r>
+        <w:t>)</w:t>
+      </w:r>
+    </w:p>
+  </w:footnote>
+  <w:footnote w:id="2">
+    <w:p>
+      <w:pPr>
+        <w:spacing w:line="240" w:lineRule="auto"/>
         <w:rPr>
           <w:sz w:val="20"/>
           <w:szCs w:val="20"/>
           <w:lang w:val="nl-NL"/>
         </w:rPr>
-        <w:t xml:space="preserve">ederlandse gids via </w:t>
-      </w:r>
-      <w:r>
-        <w:fldChar w:fldCharType="begin"/>
-      </w:r>
-      <w:r>
-        <w:rPr>
-          <w:lang w:val="nl-NL"/>
-        </w:rPr>
-        <w:instrText xml:space="preserve"> HYPERLINK "https://www.scrumguides.org/download.html" </w:instrText>
-      </w:r>
-      <w:r>
-        <w:fldChar w:fldCharType="separate"/>
-      </w:r>
-      <w:r>
-        <w:rPr>
-          <w:rStyle w:val="Hyperlink"/>
+      </w:pPr>
+      <w:r>
+        <w:rPr>
+          <w:vertAlign w:val="superscript"/>
+        </w:rPr>
+        <w:footnoteRef/>
+      </w:r>
+      <w:r>
+        <w:rPr>
           <w:sz w:val="20"/>
           <w:szCs w:val="20"/>
           <w:lang w:val="nl-NL"/>
         </w:rPr>
-        <w:t>https://www.scrumguides.org/download.html</w:t>
-      </w:r>
-      <w:r>
-        <w:rPr>
-          <w:rStyle w:val="Hyperlink"/>
+        <w:t xml:space="preserve"> </w:t>
+      </w:r>
+      <w:r>
+        <w:rPr>
           <w:sz w:val="20"/>
           <w:szCs w:val="20"/>
           <w:lang w:val="nl-NL"/>
         </w:rPr>
-        <w:fldChar w:fldCharType="end"/>
-      </w:r>
+        <w:t xml:space="preserve">Figuur gebaseerd op Mike </w:t>
+      </w:r>
+      <w:proofErr w:type="spellStart"/>
       <w:r>
         <w:rPr>
           <w:sz w:val="20"/>
           <w:szCs w:val="20"/>
           <w:lang w:val="nl-NL"/>
         </w:rPr>
-        <w:t>)</w:t>
-      </w:r>
-    </w:p>
-  </w:footnote>
-  <w:footnote w:id="2">
-    <w:p>
-      <w:pPr>
-        <w:spacing w:line="240" w:lineRule="auto"/>
+        <w:t>Rother’s</w:t>
+      </w:r>
+      <w:proofErr w:type="spellEnd"/>
+      <w:r>
         <w:rPr>
           <w:sz w:val="20"/>
           <w:szCs w:val="20"/>
           <w:lang w:val="nl-NL"/>
         </w:rPr>
-      </w:pPr>
-      <w:r>
-        <w:rPr>
-          <w:vertAlign w:val="superscript"/>
-        </w:rPr>
-        <w:footnoteRef/>
-      </w:r>
+        <w:t xml:space="preserve"> </w:t>
+      </w:r>
+      <w:proofErr w:type="spellStart"/>
       <w:r>
         <w:rPr>
           <w:sz w:val="20"/>
           <w:szCs w:val="20"/>
           <w:lang w:val="nl-NL"/>
         </w:rPr>
-        <w:t xml:space="preserve"> </w:t>
-      </w:r>
+        <w:t>Improvement</w:t>
+      </w:r>
+      <w:proofErr w:type="spellEnd"/>
       <w:r>
         <w:rPr>
           <w:sz w:val="20"/>
           <w:szCs w:val="20"/>
           <w:lang w:val="nl-NL"/>
         </w:rPr>
-        <w:t xml:space="preserve">Figuur gebaseerd op Mike </w:t>
+        <w:t xml:space="preserve"> </w:t>
       </w:r>
       <w:proofErr w:type="spellStart"/>
       <w:r>
@@ -8604,7 +8579,7 @@
           <w:szCs w:val="20"/>
           <w:lang w:val="nl-NL"/>
         </w:rPr>
-        <w:t>Rother’s</w:t>
+        <w:t>Kata</w:t>
       </w:r>
       <w:proofErr w:type="spellEnd"/>
       <w:r>
@@ -8613,115 +8588,114 @@
           <w:szCs w:val="20"/>
           <w:lang w:val="nl-NL"/>
         </w:rPr>
-        <w:t xml:space="preserve"> </w:t>
-      </w:r>
-      <w:proofErr w:type="spellStart"/>
+        <w:t xml:space="preserve"> (</w:t>
+      </w:r>
+      <w:hyperlink r:id="rId3" w:history="1">
+        <w:r>
+          <w:rPr>
+            <w:rStyle w:val="Hyperlink"/>
+            <w:sz w:val="20"/>
+            <w:szCs w:val="20"/>
+            <w:lang w:val="nl-NL"/>
+          </w:rPr>
+          <w:t>http://www.personal.umich.edu/~mrother/The_Improvement_Kata.html</w:t>
+        </w:r>
+      </w:hyperlink>
       <w:r>
         <w:rPr>
           <w:sz w:val="20"/>
           <w:szCs w:val="20"/>
           <w:lang w:val="nl-NL"/>
         </w:rPr>
-        <w:t>Improvement</w:t>
-      </w:r>
-      <w:proofErr w:type="spellEnd"/>
-      <w:r>
+        <w:t>)</w:t>
+      </w:r>
+    </w:p>
+  </w:footnote>
+  <w:footnote w:id="3">
+    <w:p>
+      <w:pPr>
+        <w:spacing w:line="240" w:lineRule="auto"/>
         <w:rPr>
           <w:sz w:val="20"/>
           <w:szCs w:val="20"/>
           <w:lang w:val="nl-NL"/>
         </w:rPr>
-        <w:t xml:space="preserve"> </w:t>
-      </w:r>
-      <w:proofErr w:type="spellStart"/>
+      </w:pPr>
+      <w:r>
+        <w:rPr>
+          <w:vertAlign w:val="superscript"/>
+        </w:rPr>
+        <w:footnoteRef/>
+      </w:r>
       <w:r>
         <w:rPr>
           <w:sz w:val="20"/>
           <w:szCs w:val="20"/>
           <w:lang w:val="nl-NL"/>
         </w:rPr>
-        <w:t>Kata</w:t>
-      </w:r>
-      <w:proofErr w:type="spellEnd"/>
+        <w:t xml:space="preserve"> </w:t>
+      </w:r>
       <w:r>
         <w:rPr>
           <w:sz w:val="20"/>
           <w:szCs w:val="20"/>
           <w:lang w:val="nl-NL"/>
         </w:rPr>
-        <w:t xml:space="preserve"> (</w:t>
-      </w:r>
-      <w:r>
-        <w:fldChar w:fldCharType="begin"/>
-      </w:r>
-      <w:r>
-        <w:rPr>
-          <w:lang w:val="nl-NL"/>
-        </w:rPr>
-        <w:instrText xml:space="preserve"> HYPERLINK "http://www.personal.umich.edu/~mrother/The_Improvement_Kata.html" </w:instrText>
-      </w:r>
-      <w:r>
-        <w:fldChar w:fldCharType="separate"/>
-      </w:r>
-      <w:r>
-        <w:rPr>
-          <w:rStyle w:val="Hyperlink"/>
+        <w:t xml:space="preserve">De </w:t>
+      </w:r>
+      <w:proofErr w:type="spellStart"/>
+      <w:r>
+        <w:rPr>
           <w:sz w:val="20"/>
           <w:szCs w:val="20"/>
           <w:lang w:val="nl-NL"/>
         </w:rPr>
-        <w:t>http://www.personal.umich.edu/~mrother/The_Improvement_Kata.html</w:t>
-      </w:r>
-      <w:r>
-        <w:rPr>
-          <w:rStyle w:val="Hyperlink"/>
+        <w:t>Experimenteerlus</w:t>
+      </w:r>
+      <w:proofErr w:type="spellEnd"/>
+      <w:r>
+        <w:rPr>
           <w:sz w:val="20"/>
           <w:szCs w:val="20"/>
           <w:lang w:val="nl-NL"/>
         </w:rPr>
-        <w:fldChar w:fldCharType="end"/>
-      </w:r>
+        <w:t xml:space="preserve"> is een variatie op de </w:t>
+      </w:r>
+      <w:proofErr w:type="spellStart"/>
       <w:r>
         <w:rPr>
           <w:sz w:val="20"/>
           <w:szCs w:val="20"/>
           <w:lang w:val="nl-NL"/>
         </w:rPr>
-        <w:t>)</w:t>
-      </w:r>
-    </w:p>
-  </w:footnote>
-  <w:footnote w:id="3">
-    <w:p>
-      <w:pPr>
-        <w:spacing w:line="240" w:lineRule="auto"/>
+        <w:t>Shewhart</w:t>
+      </w:r>
+      <w:proofErr w:type="spellEnd"/>
+      <w:r>
         <w:rPr>
           <w:sz w:val="20"/>
           <w:szCs w:val="20"/>
           <w:lang w:val="nl-NL"/>
         </w:rPr>
-      </w:pPr>
-      <w:r>
-        <w:rPr>
-          <w:vertAlign w:val="superscript"/>
-        </w:rPr>
-        <w:footnoteRef/>
-      </w:r>
+        <w:t xml:space="preserve"> </w:t>
+      </w:r>
+      <w:proofErr w:type="spellStart"/>
       <w:r>
         <w:rPr>
           <w:sz w:val="20"/>
           <w:szCs w:val="20"/>
           <w:lang w:val="nl-NL"/>
         </w:rPr>
-        <w:t xml:space="preserve"> </w:t>
-      </w:r>
+        <w:t>Cycle</w:t>
+      </w:r>
+      <w:proofErr w:type="spellEnd"/>
       <w:r>
         <w:rPr>
           <w:sz w:val="20"/>
           <w:szCs w:val="20"/>
           <w:lang w:val="nl-NL"/>
         </w:rPr>
-        <w:t xml:space="preserve">De </w:t>
+        <w:t xml:space="preserve">, die populair is gemaakt door W. Edwards </w:t>
       </w:r>
       <w:proofErr w:type="spellStart"/>
       <w:r>
@@ -8730,7 +8704,7 @@
           <w:szCs w:val="20"/>
           <w:lang w:val="nl-NL"/>
         </w:rPr>
-        <w:t>Experimenteerlus</w:t>
+        <w:t>Deming</w:t>
       </w:r>
       <w:proofErr w:type="spellEnd"/>
       <w:r>
@@ -8739,97 +8713,92 @@
           <w:szCs w:val="20"/>
           <w:lang w:val="nl-NL"/>
         </w:rPr>
-        <w:t xml:space="preserve"> is een variatie op de </w:t>
-      </w:r>
-      <w:proofErr w:type="spellStart"/>
+        <w:t xml:space="preserve">. Deze wordt ook wel de PDCA-cyclus genoemd (Plan-Do-Check-Act); zie </w:t>
+      </w:r>
+      <w:hyperlink r:id="rId4" w:history="1">
+        <w:r>
+          <w:rPr>
+            <w:rStyle w:val="Hyperlink"/>
+            <w:sz w:val="20"/>
+            <w:szCs w:val="20"/>
+            <w:lang w:val="nl-NL"/>
+          </w:rPr>
+          <w:t>https://nl.wikipedia.org/wiki/Kwaliteitscirkel_van_Deming</w:t>
+        </w:r>
+      </w:hyperlink>
       <w:r>
         <w:rPr>
           <w:sz w:val="20"/>
           <w:szCs w:val="20"/>
           <w:lang w:val="nl-NL"/>
         </w:rPr>
-        <w:t>Shewhart</w:t>
-      </w:r>
-      <w:proofErr w:type="spellEnd"/>
-      <w:r>
+        <w:t>.</w:t>
+      </w:r>
+    </w:p>
+  </w:footnote>
+  <w:footnote w:id="4">
+    <w:p>
+      <w:pPr>
+        <w:spacing w:line="240" w:lineRule="auto"/>
         <w:rPr>
           <w:sz w:val="20"/>
           <w:szCs w:val="20"/>
           <w:lang w:val="nl-NL"/>
         </w:rPr>
-        <w:t xml:space="preserve"> </w:t>
-      </w:r>
-      <w:proofErr w:type="spellStart"/>
+      </w:pPr>
+      <w:r>
+        <w:rPr>
+          <w:vertAlign w:val="superscript"/>
+        </w:rPr>
+        <w:footnoteRef/>
+      </w:r>
       <w:r>
         <w:rPr>
           <w:sz w:val="20"/>
           <w:szCs w:val="20"/>
           <w:lang w:val="nl-NL"/>
         </w:rPr>
-        <w:t>Cycle</w:t>
-      </w:r>
-      <w:proofErr w:type="spellEnd"/>
+        <w:t xml:space="preserve"> </w:t>
+      </w:r>
       <w:r>
         <w:rPr>
           <w:sz w:val="20"/>
           <w:szCs w:val="20"/>
           <w:lang w:val="nl-NL"/>
         </w:rPr>
-        <w:t xml:space="preserve">, die populair is gemaakt door W. Edwards </w:t>
-      </w:r>
-      <w:proofErr w:type="spellStart"/>
+        <w:t>Overgenomen &amp; vertaald</w:t>
+      </w:r>
       <w:r>
         <w:rPr>
           <w:sz w:val="20"/>
           <w:szCs w:val="20"/>
           <w:lang w:val="nl-NL"/>
         </w:rPr>
-        <w:t>Deming</w:t>
-      </w:r>
-      <w:proofErr w:type="spellEnd"/>
+        <w:t xml:space="preserve"> </w:t>
+      </w:r>
       <w:r>
         <w:rPr>
           <w:sz w:val="20"/>
           <w:szCs w:val="20"/>
           <w:lang w:val="nl-NL"/>
         </w:rPr>
-        <w:t xml:space="preserve">. Deze wordt ook wel de PDCA-cyclus genoemd (Plan-Do-Check-Act); zie </w:t>
-      </w:r>
-      <w:r>
-        <w:fldChar w:fldCharType="begin"/>
-      </w:r>
-      <w:r>
-        <w:rPr>
-          <w:lang w:val="nl-NL"/>
-        </w:rPr>
-        <w:instrText xml:space="preserve"> HYPERLINK "https://nl.wikipedia.or</w:instrText>
-      </w:r>
-      <w:r>
-        <w:rPr>
-          <w:lang w:val="nl-NL"/>
-        </w:rPr>
-        <w:instrText xml:space="preserve">g/wiki/Kwaliteitscirkel_van_Deming" </w:instrText>
-      </w:r>
-      <w:r>
-        <w:fldChar w:fldCharType="separate"/>
-      </w:r>
-      <w:r>
-        <w:rPr>
-          <w:rStyle w:val="Hyperlink"/>
+        <w:t>uit</w:t>
+      </w:r>
+      <w:r>
+        <w:rPr>
           <w:sz w:val="20"/>
           <w:szCs w:val="20"/>
           <w:lang w:val="nl-NL"/>
         </w:rPr>
-        <w:t>https://nl.wikipedia.org/wiki/Kwaliteitscirkel_van_Deming</w:t>
-      </w:r>
-      <w:r>
-        <w:rPr>
-          <w:rStyle w:val="Hyperlink"/>
+        <w:t xml:space="preserve"> </w:t>
+      </w:r>
+      <w:r>
+        <w:rPr>
           <w:sz w:val="20"/>
           <w:szCs w:val="20"/>
           <w:lang w:val="nl-NL"/>
         </w:rPr>
-        <w:fldChar w:fldCharType="end"/>
+        <w:t>de</w:t>
       </w:r>
       <w:r>
         <w:rPr>
@@ -8837,88 +8806,14 @@
           <w:szCs w:val="20"/>
           <w:lang w:val="nl-NL"/>
         </w:rPr>
-        <w:t>.</w:t>
-      </w:r>
-    </w:p>
-  </w:footnote>
-  <w:footnote w:id="4">
-    <w:p>
-      <w:pPr>
-        <w:spacing w:line="240" w:lineRule="auto"/>
+        <w:t xml:space="preserve"> IEEE 829 specificati</w:t>
+      </w:r>
+      <w:r>
         <w:rPr>
           <w:sz w:val="20"/>
           <w:szCs w:val="20"/>
           <w:lang w:val="nl-NL"/>
         </w:rPr>
-      </w:pPr>
-      <w:r>
-        <w:rPr>
-          <w:vertAlign w:val="superscript"/>
-        </w:rPr>
-        <w:footnoteRef/>
-      </w:r>
-      <w:r>
-        <w:rPr>
-          <w:sz w:val="20"/>
-          <w:szCs w:val="20"/>
-          <w:lang w:val="nl-NL"/>
-        </w:rPr>
-        <w:t xml:space="preserve"> </w:t>
-      </w:r>
-      <w:r>
-        <w:rPr>
-          <w:sz w:val="20"/>
-          <w:szCs w:val="20"/>
-          <w:lang w:val="nl-NL"/>
-        </w:rPr>
-        <w:t>Overgenomen &amp; vertaald</w:t>
-      </w:r>
-      <w:r>
-        <w:rPr>
-          <w:sz w:val="20"/>
-          <w:szCs w:val="20"/>
-          <w:lang w:val="nl-NL"/>
-        </w:rPr>
-        <w:t xml:space="preserve"> </w:t>
-      </w:r>
-      <w:r>
-        <w:rPr>
-          <w:sz w:val="20"/>
-          <w:szCs w:val="20"/>
-          <w:lang w:val="nl-NL"/>
-        </w:rPr>
-        <w:t>uit</w:t>
-      </w:r>
-      <w:r>
-        <w:rPr>
-          <w:sz w:val="20"/>
-          <w:szCs w:val="20"/>
-          <w:lang w:val="nl-NL"/>
-        </w:rPr>
-        <w:t xml:space="preserve"> </w:t>
-      </w:r>
-      <w:r>
-        <w:rPr>
-          <w:sz w:val="20"/>
-          <w:szCs w:val="20"/>
-          <w:lang w:val="nl-NL"/>
-        </w:rPr>
-        <w:t>de</w:t>
-      </w:r>
-      <w:r>
-        <w:rPr>
-          <w:sz w:val="20"/>
-          <w:szCs w:val="20"/>
-          <w:lang w:val="nl-NL"/>
-        </w:rPr>
-        <w:t xml:space="preserve"> IEEE 829 specificati</w:t>
-      </w:r>
-      <w:r>
-        <w:rPr>
-          <w:sz w:val="20"/>
-          <w:szCs w:val="20"/>
-          <w:lang w:val="nl-NL"/>
-        </w:rPr>
         <w:t>e</w:t>
       </w:r>
     </w:p>
@@ -8950,34 +8845,16 @@
         </w:rPr>
         <w:t xml:space="preserve">Voor meer informatie zie het </w:t>
       </w:r>
-      <w:r>
-        <w:fldChar w:fldCharType="begin"/>
-      </w:r>
-      <w:r>
-        <w:rPr>
-          <w:lang w:val="nl-NL"/>
-        </w:rPr>
-        <w:instrText xml:space="preserve"> HYPERLINK "https://cloud.google.com/devops/state-of-devops/?utm_source=thenewstack&amp;utm_medium=website&amp;utm_campaign=platform" \h </w:instrText>
-      </w:r>
-      <w:r>
-        <w:fldChar w:fldCharType="separate"/>
-      </w:r>
-      <w:r>
-        <w:rPr>
-          <w:color w:val="1155CC"/>
-          <w:u w:val="single"/>
-          <w:lang w:val="nl-NL"/>
-        </w:rPr>
-        <w:t>DORA 2019 report</w:t>
-      </w:r>
-      <w:r>
-        <w:rPr>
-          <w:color w:val="1155CC"/>
-          <w:u w:val="single"/>
-          <w:lang w:val="nl-NL"/>
-        </w:rPr>
-        <w:fldChar w:fldCharType="end"/>
-      </w:r>
+      <w:hyperlink r:id="rId5">
+        <w:r>
+          <w:rPr>
+            <w:color w:val="1155CC"/>
+            <w:u w:val="single"/>
+            <w:lang w:val="nl-NL"/>
+          </w:rPr>
+          <w:t>DORA 2019 report</w:t>
+        </w:r>
+      </w:hyperlink>
       <w:r>
         <w:rPr>
           <w:color w:val="444A4F"/>
@@ -9021,40 +8898,16 @@
         </w:rPr>
         <w:t xml:space="preserve">Voor meer informatie zie het </w:t>
       </w:r>
-      <w:r>
-        <w:fldChar w:fldCharType="begin"/>
-      </w:r>
-      <w:r>
-        <w:rPr>
-          <w:lang w:val="nl-NL"/>
-        </w:rPr>
-        <w:instrText xml:space="preserve"> HYPERLINK "https://cloud.google.com/devops/state-of-devops/?utm_s</w:instrText>
-      </w:r>
-      <w:r>
-        <w:rPr>
-          <w:lang w:val="nl-NL"/>
-        </w:rPr>
-        <w:instrText xml:space="preserve">ource=thenewstack&amp;utm_medium=website&amp;utm_campaign=platform" \h </w:instrText>
-      </w:r>
-      <w:r>
-        <w:fldChar w:fldCharType="separate"/>
-      </w:r>
-      <w:r>
-        <w:rPr>
-          <w:color w:val="1155CC"/>
-          <w:u w:val="single"/>
-          <w:lang w:val="nl-NL"/>
-        </w:rPr>
-        <w:t>DORA 2019 report</w:t>
-      </w:r>
-      <w:r>
-        <w:rPr>
-          <w:color w:val="1155CC"/>
-          <w:u w:val="single"/>
-          <w:lang w:val="nl-NL"/>
-        </w:rPr>
-        <w:fldChar w:fldCharType="end"/>
-      </w:r>
+      <w:hyperlink r:id="rId6">
+        <w:r>
+          <w:rPr>
+            <w:color w:val="1155CC"/>
+            <w:u w:val="single"/>
+            <w:lang w:val="nl-NL"/>
+          </w:rPr>
+          <w:t>DORA 2019 report</w:t>
+        </w:r>
+      </w:hyperlink>
       <w:r>
         <w:rPr>
           <w:color w:val="444A4F"/>

</xml_diff>

<commit_message>
typfout verbeterd in uitrolfrequentie (in overzicht van wijzigingen)
</commit_message>
<xml_diff>
--- a/2020-EBM-Gids-NL-dev.docx
+++ b/2020-EBM-Gids-NL-dev.docx
@@ -4780,7 +4780,6 @@
               </w:rPr>
               <w:t xml:space="preserve"> </w:t>
             </w:r>
-            <w:proofErr w:type="spellStart"/>
             <w:r>
               <w:rPr>
                 <w:rFonts w:ascii="Segoe UI" w:eastAsia="Times New Roman" w:hAnsi="Segoe UI" w:cs="Segoe UI"/>
@@ -4788,9 +4787,35 @@
                 <w:szCs w:val="21"/>
                 <w:lang w:val="nl-NL" w:eastAsia="en-GB"/>
               </w:rPr>
-              <w:t>Uitrolfreqeutnei</w:t>
-            </w:r>
-            <w:proofErr w:type="spellEnd"/>
+              <w:t>Uitrolfreq</w:t>
+            </w:r>
+            <w:r>
+              <w:rPr>
+                <w:rFonts w:ascii="Segoe UI" w:eastAsia="Times New Roman" w:hAnsi="Segoe UI" w:cs="Segoe UI"/>
+                <w:sz w:val="21"/>
+                <w:szCs w:val="21"/>
+                <w:lang w:val="nl-NL" w:eastAsia="en-GB"/>
+              </w:rPr>
+              <w:t>ue</w:t>
+            </w:r>
+            <w:r>
+              <w:rPr>
+                <w:rFonts w:ascii="Segoe UI" w:eastAsia="Times New Roman" w:hAnsi="Segoe UI" w:cs="Segoe UI"/>
+                <w:sz w:val="21"/>
+                <w:szCs w:val="21"/>
+                <w:lang w:val="nl-NL" w:eastAsia="en-GB"/>
+              </w:rPr>
+              <w:t>n</w:t>
+            </w:r>
+            <w:r>
+              <w:rPr>
+                <w:rFonts w:ascii="Segoe UI" w:eastAsia="Times New Roman" w:hAnsi="Segoe UI" w:cs="Segoe UI"/>
+                <w:sz w:val="21"/>
+                <w:szCs w:val="21"/>
+                <w:lang w:val="nl-NL" w:eastAsia="en-GB"/>
+              </w:rPr>
+              <w:t>tie</w:t>
+            </w:r>
             <w:r>
               <w:rPr>
                 <w:rFonts w:ascii="Segoe UI" w:eastAsia="Times New Roman" w:hAnsi="Segoe UI" w:cs="Segoe UI"/>

</xml_diff>

<commit_message>
Minor spelling (two) and layout fixes (font size KVM examples)
</commit_message>
<xml_diff>
--- a/2020-EBM-Gids-NL-dev.docx
+++ b/2020-EBM-Gids-NL-dev.docx
@@ -1,6 +1,6 @@
 
 <file path=word/document.xml><?xml version="1.0" encoding="utf-8"?>
-<w:document xmlns:wpc="http://schemas.microsoft.com/office/word/2010/wordprocessingCanvas" xmlns:cx="http://schemas.microsoft.com/office/drawing/2014/chartex" xmlns:cx1="http://schemas.microsoft.com/office/drawing/2015/9/8/chartex" xmlns:cx2="http://schemas.microsoft.com/office/drawing/2015/10/21/chartex" xmlns:cx3="http://schemas.microsoft.com/office/drawing/2016/5/9/chartex" xmlns:cx4="http://schemas.microsoft.com/office/drawing/2016/5/10/chartex" xmlns:cx5="http://schemas.microsoft.com/office/drawing/2016/5/11/chartex" xmlns:cx6="http://schemas.microsoft.com/office/drawing/2016/5/12/chartex" xmlns:cx7="http://schemas.microsoft.com/office/drawing/2016/5/13/chartex" xmlns:cx8="http://schemas.microsoft.com/office/drawing/2016/5/14/chartex" xmlns:mc="http://schemas.openxmlformats.org/markup-compatibility/2006" xmlns:aink="http://schemas.microsoft.com/office/drawing/2016/ink" xmlns:am3d="http://schemas.microsoft.com/office/drawing/2017/model3d" xmlns:o="urn:schemas-microsoft-com:office:office" xmlns:r="http://schemas.openxmlformats.org/officeDocument/2006/relationships" xmlns:m="http://schemas.openxmlformats.org/officeDocument/2006/math" xmlns:v="urn:schemas-microsoft-com:vml" xmlns:wp14="http://schemas.microsoft.com/office/word/2010/wordprocessingDrawing" xmlns:wp="http://schemas.openxmlformats.org/drawingml/2006/wordprocessingDrawing" xmlns:w10="urn:schemas-microsoft-com:office:word" xmlns:w="http://schemas.openxmlformats.org/wordprocessingml/2006/main" xmlns:w14="http://schemas.microsoft.com/office/word/2010/wordml" xmlns:w15="http://schemas.microsoft.com/office/word/2012/wordml" xmlns:w16cex="http://schemas.microsoft.com/office/word/2018/wordml/cex" xmlns:w16cid="http://schemas.microsoft.com/office/word/2016/wordml/cid" xmlns:w16="http://schemas.microsoft.com/office/word/2018/wordml" xmlns:w16se="http://schemas.microsoft.com/office/word/2015/wordml/symex" xmlns:wpg="http://schemas.microsoft.com/office/word/2010/wordprocessingGroup" xmlns:wpi="http://schemas.microsoft.com/office/word/2010/wordprocessingInk" xmlns:wne="http://schemas.microsoft.com/office/word/2006/wordml" xmlns:wps="http://schemas.microsoft.com/office/word/2010/wordprocessingShape" mc:Ignorable="w14 w15 w16se w16cid w16 w16cex wp14">
+<w:document xmlns:wpc="http://schemas.microsoft.com/office/word/2010/wordprocessingCanvas" xmlns:cx="http://schemas.microsoft.com/office/drawing/2014/chartex" xmlns:cx1="http://schemas.microsoft.com/office/drawing/2015/9/8/chartex" xmlns:cx2="http://schemas.microsoft.com/office/drawing/2015/10/21/chartex" xmlns:cx3="http://schemas.microsoft.com/office/drawing/2016/5/9/chartex" xmlns:cx4="http://schemas.microsoft.com/office/drawing/2016/5/10/chartex" xmlns:cx5="http://schemas.microsoft.com/office/drawing/2016/5/11/chartex" xmlns:cx6="http://schemas.microsoft.com/office/drawing/2016/5/12/chartex" xmlns:cx7="http://schemas.microsoft.com/office/drawing/2016/5/13/chartex" xmlns:cx8="http://schemas.microsoft.com/office/drawing/2016/5/14/chartex" xmlns:mc="http://schemas.openxmlformats.org/markup-compatibility/2006" xmlns:aink="http://schemas.microsoft.com/office/drawing/2016/ink" xmlns:am3d="http://schemas.microsoft.com/office/drawing/2017/model3d" xmlns:o="urn:schemas-microsoft-com:office:office" xmlns:oel="http://schemas.microsoft.com/office/2019/extlst" xmlns:r="http://schemas.openxmlformats.org/officeDocument/2006/relationships" xmlns:m="http://schemas.openxmlformats.org/officeDocument/2006/math" xmlns:v="urn:schemas-microsoft-com:vml" xmlns:wp14="http://schemas.microsoft.com/office/word/2010/wordprocessingDrawing" xmlns:wp="http://schemas.openxmlformats.org/drawingml/2006/wordprocessingDrawing" xmlns:w10="urn:schemas-microsoft-com:office:word" xmlns:w="http://schemas.openxmlformats.org/wordprocessingml/2006/main" xmlns:w14="http://schemas.microsoft.com/office/word/2010/wordml" xmlns:w15="http://schemas.microsoft.com/office/word/2012/wordml" xmlns:w16cex="http://schemas.microsoft.com/office/word/2018/wordml/cex" xmlns:w16cid="http://schemas.microsoft.com/office/word/2016/wordml/cid" xmlns:w16="http://schemas.microsoft.com/office/word/2018/wordml" xmlns:w16sdtdh="http://schemas.microsoft.com/office/word/2020/wordml/sdtdatahash" xmlns:w16se="http://schemas.microsoft.com/office/word/2015/wordml/symex" xmlns:wpg="http://schemas.microsoft.com/office/word/2010/wordprocessingGroup" xmlns:wpi="http://schemas.microsoft.com/office/word/2010/wordprocessingInk" xmlns:wne="http://schemas.microsoft.com/office/word/2006/wordml" xmlns:wps="http://schemas.microsoft.com/office/word/2010/wordprocessingShape" mc:Ignorable="w14 w15 w16se w16cid w16 w16cex w16sdtdh wp14">
   <w:body>
     <w:p>
       <w:pPr>
@@ -559,7 +559,23 @@
                 <w:rFonts w:ascii="Calibri" w:eastAsia="Calibri" w:hAnsi="Calibri" w:cs="Calibri"/>
                 <w:lang w:val="en-US"/>
               </w:rPr>
-              <w:t xml:space="preserve">This publication is offered for license under the Attribution Share-Alike license of Creative Commons, accessible at http://creativecommons.org/licenses/by-sa/4.0/legalcode and also described in summary form at http://creativecommons.org/licenses/by-sa/4.0/. By utilizing this EBM Guide, you acknowledge and agree that you have read and agree to be bound by the terms of the Attribution Share-Alike license of Creative Commons. </w:t>
+              <w:t xml:space="preserve">This publication is offered for license under the Attribution Share-Alike license of Creative Commons, accessible at http://creativecommons.org/licenses/by-sa/4.0/legalcode </w:t>
+            </w:r>
+            <w:proofErr w:type="gramStart"/>
+            <w:r>
+              <w:rPr>
+                <w:rFonts w:ascii="Calibri" w:eastAsia="Calibri" w:hAnsi="Calibri" w:cs="Calibri"/>
+                <w:lang w:val="en-US"/>
+              </w:rPr>
+              <w:t>and also</w:t>
+            </w:r>
+            <w:proofErr w:type="gramEnd"/>
+            <w:r>
+              <w:rPr>
+                <w:rFonts w:ascii="Calibri" w:eastAsia="Calibri" w:hAnsi="Calibri" w:cs="Calibri"/>
+                <w:lang w:val="en-US"/>
+              </w:rPr>
+              <w:t xml:space="preserve"> described in summary form at http://creativecommons.org/licenses/by-sa/4.0/. By utilizing this EBM Guide, you acknowledge and agree that you have read and agree to be bound by the terms of the Attribution Share-Alike license of Creative Commons. </w:t>
             </w:r>
           </w:p>
           <w:p>
@@ -2262,7 +2278,7 @@
         <w:rPr>
           <w:lang w:val="nl-NL"/>
         </w:rPr>
-        <w:t xml:space="preserve"> oe tevreden zijn gebruikers en klanten op dit moment? Neemt hun tevredenheid toe, of juist af</w:t>
+        <w:t>oe tevreden zijn gebruikers en klanten op dit moment? Neemt hun tevredenheid toe, of juist af</w:t>
       </w:r>
       <w:r>
         <w:rPr>
@@ -3599,7 +3615,7 @@
           <w:bCs/>
           <w:lang w:val="nl-NL"/>
         </w:rPr>
-        <w:t xml:space="preserve"> Zowel je doelen als je verbeterexperimenten zullen zich waarschijnlijk ontwikkelen naarmate je meer ontdekt over klanten, concurrenten, en de competenties van je organisatie. Doelen kunnen wijzigen door gebeurtenissen van buitenaf, waardoor je de tactieken om je doelen te bereiken zult moeten heroverwegen en bijstellen. Was het Tussenliggend Doel het juiste? Is het Strategisch Doel nog relevant? Wanneer je het Tussenliggend Doel hebt behaald, </w:t>
+        <w:t xml:space="preserve"> Zowel je doelen als je verbeterexperimenten zullen zich waarschijnlijk ontwikkelen naarmate je meer ontdekt over klanten, concurrenten, en de competenties van je organisatie. Doelen kunnen wijzigen door gebeurtenissen van buitenaf, waardoor je de tactieken om je doelen te bereiken zult moeten heroverwegen en bijstellen. Was het Tussenliggend Doel het juiste? Is het Strategisch Doel nog relevant? Wanneer je het Tussenliggend Doel hebt behaald, zul je een nieuw Tussenliggend Doel moeten kiezen. Wanneer je het niet hebt behaald, zul je moeten besluiten of je doorzet, stopt, of bijstuurt in een nieuwe richting. Wanneer je </w:t>
       </w:r>
       <w:proofErr w:type="spellStart"/>
       <w:r>
@@ -3607,7 +3623,7 @@
           <w:bCs/>
           <w:lang w:val="nl-NL"/>
         </w:rPr>
-        <w:t>zul</w:t>
+        <w:t>Strateghische</w:t>
       </w:r>
       <w:proofErr w:type="spellEnd"/>
       <w:r>
@@ -3615,55 +3631,7 @@
           <w:bCs/>
           <w:lang w:val="nl-NL"/>
         </w:rPr>
-        <w:t xml:space="preserve"> je een nieuw Tussenliggend Doel moeten kiezen. Wanneer je het niet hebt behaald, </w:t>
-      </w:r>
-      <w:proofErr w:type="spellStart"/>
-      <w:r>
-        <w:rPr>
-          <w:bCs/>
-          <w:lang w:val="nl-NL"/>
-        </w:rPr>
-        <w:t>zul</w:t>
-      </w:r>
-      <w:proofErr w:type="spellEnd"/>
-      <w:r>
-        <w:rPr>
-          <w:bCs/>
-          <w:lang w:val="nl-NL"/>
-        </w:rPr>
-        <w:t xml:space="preserve"> je moeten besluiten of je doorzet, stopt, of bijstuurt in een nieuwe richting. Wanneer je </w:t>
-      </w:r>
-      <w:proofErr w:type="spellStart"/>
-      <w:r>
-        <w:rPr>
-          <w:bCs/>
-          <w:lang w:val="nl-NL"/>
-        </w:rPr>
-        <w:t>Strateghische</w:t>
-      </w:r>
-      <w:proofErr w:type="spellEnd"/>
-      <w:r>
-        <w:rPr>
-          <w:bCs/>
-          <w:lang w:val="nl-NL"/>
-        </w:rPr>
-        <w:t xml:space="preserve"> Doel niet langer relevant is, </w:t>
-      </w:r>
-      <w:proofErr w:type="spellStart"/>
-      <w:r>
-        <w:rPr>
-          <w:bCs/>
-          <w:lang w:val="nl-NL"/>
-        </w:rPr>
-        <w:t>zul</w:t>
-      </w:r>
-      <w:proofErr w:type="spellEnd"/>
-      <w:r>
-        <w:rPr>
-          <w:bCs/>
-          <w:lang w:val="nl-NL"/>
-        </w:rPr>
-        <w:t xml:space="preserve"> je het moeten aanpassen of vervangen</w:t>
+        <w:t xml:space="preserve"> Doel niet langer relevant is, zul je het moeten aanpassen of vervangen</w:t>
       </w:r>
       <w:r>
         <w:rPr>
@@ -4283,21 +4251,7 @@
         <w:rPr>
           <w:lang w:val="nl-NL"/>
         </w:rPr>
-        <w:t xml:space="preserve">Deze gids is een vertaling van de oorspronkelijke Engelse versie, die beschikbaar is gesteld door de ontwikkelaars die hierboven zijn vermeld. </w:t>
-      </w:r>
-      <w:proofErr w:type="spellStart"/>
-      <w:r>
-        <w:rPr>
-          <w:lang w:val="nl-NL"/>
-        </w:rPr>
-        <w:t>AHet</w:t>
-      </w:r>
-      <w:proofErr w:type="spellEnd"/>
-      <w:r>
-        <w:rPr>
-          <w:lang w:val="nl-NL"/>
-        </w:rPr>
-        <w:t xml:space="preserve"> initiatief en beheer van deze Nederlandse vertaling ligt bij Sjoerd Kranendonk voor Scrum Facilitators. De vertaalde gids bevat verder bijdragen van Chris Lukassen, </w:t>
+        <w:t xml:space="preserve">Deze gids is een vertaling van de oorspronkelijke Engelse versie, die beschikbaar is gesteld door de ontwikkelaars die hierboven zijn vermeld. Het initiatief en beheer van deze Nederlandse vertaling ligt bij Sjoerd Kranendonk voor Scrum Facilitators. De vertaalde gids bevat verder bijdragen van Chris Lukassen, </w:t>
       </w:r>
       <w:proofErr w:type="spellStart"/>
       <w:r>
@@ -4685,6 +4639,188 @@
             <w:tcBorders>
               <w:top w:val="nil"/>
               <w:left w:val="single" w:sz="8" w:space="0" w:color="FFFFFF"/>
+              <w:bottom w:val="nil"/>
+              <w:right w:val="single" w:sz="8" w:space="0" w:color="FFFFFF"/>
+            </w:tcBorders>
+            <w:shd w:val="clear" w:color="auto" w:fill="DBE5F1"/>
+            <w:tcMar>
+              <w:top w:w="20" w:type="dxa"/>
+              <w:left w:w="120" w:type="dxa"/>
+              <w:bottom w:w="20" w:type="dxa"/>
+              <w:right w:w="120" w:type="dxa"/>
+            </w:tcMar>
+          </w:tcPr>
+          <w:p>
+            <w:pPr>
+              <w:spacing w:before="220" w:line="240" w:lineRule="auto"/>
+              <w:rPr>
+                <w:rFonts w:ascii="Segoe UI" w:eastAsia="Times New Roman" w:hAnsi="Segoe UI" w:cs="Segoe UI"/>
+                <w:sz w:val="21"/>
+                <w:szCs w:val="21"/>
+                <w:lang w:val="nl-NL" w:eastAsia="en-GB"/>
+              </w:rPr>
+            </w:pPr>
+            <w:r>
+              <w:rPr>
+                <w:rFonts w:ascii="Segoe UI" w:eastAsia="Times New Roman" w:hAnsi="Segoe UI" w:cs="Segoe UI"/>
+                <w:sz w:val="21"/>
+                <w:szCs w:val="21"/>
+                <w:lang w:val="nl-NL" w:eastAsia="en-GB"/>
+              </w:rPr>
+              <w:t>V0.</w:t>
+            </w:r>
+            <w:r>
+              <w:rPr>
+                <w:rFonts w:ascii="Segoe UI" w:eastAsia="Times New Roman" w:hAnsi="Segoe UI" w:cs="Segoe UI"/>
+                <w:sz w:val="21"/>
+                <w:szCs w:val="21"/>
+                <w:lang w:val="nl-NL" w:eastAsia="en-GB"/>
+              </w:rPr>
+              <w:t>4</w:t>
+            </w:r>
+          </w:p>
+          <w:p>
+            <w:pPr>
+              <w:spacing w:line="240" w:lineRule="auto"/>
+              <w:rPr>
+                <w:sz w:val="21"/>
+                <w:szCs w:val="21"/>
+                <w:lang w:val="nl-NL"/>
+              </w:rPr>
+            </w:pPr>
+          </w:p>
+        </w:tc>
+        <w:tc>
+          <w:tcPr>
+            <w:tcW w:w="6240" w:type="dxa"/>
+            <w:tcBorders>
+              <w:top w:val="nil"/>
+              <w:left w:val="nil"/>
+              <w:bottom w:val="nil"/>
+              <w:right w:val="single" w:sz="8" w:space="0" w:color="FFFFFF"/>
+            </w:tcBorders>
+            <w:shd w:val="clear" w:color="auto" w:fill="DBE5F1"/>
+            <w:tcMar>
+              <w:top w:w="20" w:type="dxa"/>
+              <w:left w:w="120" w:type="dxa"/>
+              <w:bottom w:w="20" w:type="dxa"/>
+              <w:right w:w="120" w:type="dxa"/>
+            </w:tcMar>
+          </w:tcPr>
+          <w:p>
+            <w:pPr>
+              <w:spacing w:before="220" w:line="240" w:lineRule="auto"/>
+              <w:rPr>
+                <w:sz w:val="21"/>
+                <w:szCs w:val="21"/>
+                <w:lang w:val="nl-NL"/>
+              </w:rPr>
+            </w:pPr>
+            <w:r>
+              <w:rPr>
+                <w:rFonts w:ascii="Segoe UI" w:eastAsia="Times New Roman" w:hAnsi="Segoe UI" w:cs="Segoe UI"/>
+                <w:sz w:val="21"/>
+                <w:szCs w:val="21"/>
+                <w:lang w:val="nl-NL" w:eastAsia="en-GB"/>
+              </w:rPr>
+              <w:t>Dubbele KVM ‘hersteltijd’ uit de Appendix verwijderd en tabel van wijzigingen ingevoegd.</w:t>
+            </w:r>
+            <w:r>
+              <w:rPr>
+                <w:rFonts w:ascii="Segoe UI" w:eastAsia="Times New Roman" w:hAnsi="Segoe UI" w:cs="Segoe UI"/>
+                <w:sz w:val="21"/>
+                <w:szCs w:val="21"/>
+                <w:lang w:val="nl-NL" w:eastAsia="en-GB"/>
+              </w:rPr>
+              <w:t xml:space="preserve"> </w:t>
+            </w:r>
+            <w:r>
+              <w:rPr>
+                <w:rFonts w:ascii="Segoe UI" w:eastAsia="Times New Roman" w:hAnsi="Segoe UI" w:cs="Segoe UI"/>
+                <w:sz w:val="21"/>
+                <w:szCs w:val="21"/>
+                <w:lang w:val="nl-NL" w:eastAsia="en-GB"/>
+              </w:rPr>
+              <w:t>Uitrolfreq</w:t>
+            </w:r>
+            <w:r>
+              <w:rPr>
+                <w:rFonts w:ascii="Segoe UI" w:eastAsia="Times New Roman" w:hAnsi="Segoe UI" w:cs="Segoe UI"/>
+                <w:sz w:val="21"/>
+                <w:szCs w:val="21"/>
+                <w:lang w:val="nl-NL" w:eastAsia="en-GB"/>
+              </w:rPr>
+              <w:t>ue</w:t>
+            </w:r>
+            <w:r>
+              <w:rPr>
+                <w:rFonts w:ascii="Segoe UI" w:eastAsia="Times New Roman" w:hAnsi="Segoe UI" w:cs="Segoe UI"/>
+                <w:sz w:val="21"/>
+                <w:szCs w:val="21"/>
+                <w:lang w:val="nl-NL" w:eastAsia="en-GB"/>
+              </w:rPr>
+              <w:t>n</w:t>
+            </w:r>
+            <w:r>
+              <w:rPr>
+                <w:rFonts w:ascii="Segoe UI" w:eastAsia="Times New Roman" w:hAnsi="Segoe UI" w:cs="Segoe UI"/>
+                <w:sz w:val="21"/>
+                <w:szCs w:val="21"/>
+                <w:lang w:val="nl-NL" w:eastAsia="en-GB"/>
+              </w:rPr>
+              <w:t>tie</w:t>
+            </w:r>
+            <w:r>
+              <w:rPr>
+                <w:rFonts w:ascii="Segoe UI" w:eastAsia="Times New Roman" w:hAnsi="Segoe UI" w:cs="Segoe UI"/>
+                <w:sz w:val="21"/>
+                <w:szCs w:val="21"/>
+                <w:lang w:val="nl-NL" w:eastAsia="en-GB"/>
+              </w:rPr>
+              <w:t xml:space="preserve"> toegevoegd. </w:t>
+            </w:r>
+            <w:r>
+              <w:rPr>
+                <w:rFonts w:ascii="Segoe UI" w:eastAsia="Times New Roman" w:hAnsi="Segoe UI" w:cs="Segoe UI"/>
+                <w:sz w:val="21"/>
+                <w:szCs w:val="21"/>
+                <w:lang w:val="nl-NL" w:eastAsia="en-GB"/>
+              </w:rPr>
+              <w:t xml:space="preserve">Innovatieratio zonder spatie en opmaak </w:t>
+            </w:r>
+            <w:proofErr w:type="gramStart"/>
+            <w:r>
+              <w:rPr>
+                <w:rFonts w:ascii="Segoe UI" w:eastAsia="Times New Roman" w:hAnsi="Segoe UI" w:cs="Segoe UI"/>
+                <w:sz w:val="21"/>
+                <w:szCs w:val="21"/>
+                <w:lang w:val="nl-NL" w:eastAsia="en-GB"/>
+              </w:rPr>
+              <w:t>KVM tabellen</w:t>
+            </w:r>
+            <w:proofErr w:type="gramEnd"/>
+            <w:r>
+              <w:rPr>
+                <w:rFonts w:ascii="Segoe UI" w:eastAsia="Times New Roman" w:hAnsi="Segoe UI" w:cs="Segoe UI"/>
+                <w:sz w:val="21"/>
+                <w:szCs w:val="21"/>
+                <w:lang w:val="nl-NL" w:eastAsia="en-GB"/>
+              </w:rPr>
+              <w:t xml:space="preserve"> iets verbeterd.</w:t>
+            </w:r>
+          </w:p>
+        </w:tc>
+      </w:tr>
+      <w:tr>
+        <w:trPr>
+          <w:trHeight w:val="495"/>
+        </w:trPr>
+        <w:tc>
+          <w:tcPr>
+            <w:tcW w:w="2760" w:type="dxa"/>
+            <w:tcBorders>
+              <w:top w:val="nil"/>
+              <w:left w:val="single" w:sz="8" w:space="0" w:color="FFFFFF"/>
               <w:bottom w:val="single" w:sz="8" w:space="0" w:color="FFFFFF"/>
               <w:right w:val="single" w:sz="8" w:space="0" w:color="FFFFFF"/>
             </w:tcBorders>
@@ -4713,27 +4849,9 @@
                 <w:szCs w:val="21"/>
                 <w:lang w:val="nl-NL" w:eastAsia="en-GB"/>
               </w:rPr>
-              <w:t>V0.</w:t>
-            </w:r>
-            <w:r>
-              <w:rPr>
-                <w:rFonts w:ascii="Segoe UI" w:eastAsia="Times New Roman" w:hAnsi="Segoe UI" w:cs="Segoe UI"/>
-                <w:sz w:val="21"/>
-                <w:szCs w:val="21"/>
-                <w:lang w:val="nl-NL" w:eastAsia="en-GB"/>
-              </w:rPr>
-              <w:t>4</w:t>
-            </w:r>
-          </w:p>
-          <w:p>
-            <w:pPr>
-              <w:spacing w:line="240" w:lineRule="auto"/>
-              <w:rPr>
-                <w:sz w:val="21"/>
-                <w:szCs w:val="21"/>
-                <w:lang w:val="nl-NL"/>
-              </w:rPr>
-            </w:pPr>
+              <w:lastRenderedPageBreak/>
+              <w:t>V0.4.1</w:t>
+            </w:r>
           </w:p>
         </w:tc>
         <w:tc>
@@ -4757,20 +4875,12 @@
             <w:pPr>
               <w:spacing w:before="220" w:line="240" w:lineRule="auto"/>
               <w:rPr>
-                <w:sz w:val="21"/>
-                <w:szCs w:val="21"/>
-                <w:lang w:val="nl-NL"/>
-              </w:rPr>
-            </w:pPr>
-            <w:r>
-              <w:rPr>
                 <w:rFonts w:ascii="Segoe UI" w:eastAsia="Times New Roman" w:hAnsi="Segoe UI" w:cs="Segoe UI"/>
                 <w:sz w:val="21"/>
                 <w:szCs w:val="21"/>
                 <w:lang w:val="nl-NL" w:eastAsia="en-GB"/>
               </w:rPr>
-              <w:t>Dubbele KVM ‘hersteltijd’ uit de Appendix verwijderd en tabel van wijzigingen ingevoegd.</w:t>
-            </w:r>
+            </w:pPr>
             <w:r>
               <w:rPr>
                 <w:rFonts w:ascii="Segoe UI" w:eastAsia="Times New Roman" w:hAnsi="Segoe UI" w:cs="Segoe UI"/>
@@ -4778,8 +4888,9 @@
                 <w:szCs w:val="21"/>
                 <w:lang w:val="nl-NL" w:eastAsia="en-GB"/>
               </w:rPr>
-              <w:t xml:space="preserve"> </w:t>
-            </w:r>
+              <w:t>Typfouten verbeterd, tekstgrootte voorbeeld-</w:t>
+            </w:r>
+            <w:proofErr w:type="spellStart"/>
             <w:r>
               <w:rPr>
                 <w:rFonts w:ascii="Segoe UI" w:eastAsia="Times New Roman" w:hAnsi="Segoe UI" w:cs="Segoe UI"/>
@@ -4787,8 +4898,9 @@
                 <w:szCs w:val="21"/>
                 <w:lang w:val="nl-NL" w:eastAsia="en-GB"/>
               </w:rPr>
-              <w:t>Uitrolfreq</w:t>
-            </w:r>
+              <w:t>KVM’s</w:t>
+            </w:r>
+            <w:proofErr w:type="spellEnd"/>
             <w:r>
               <w:rPr>
                 <w:rFonts w:ascii="Segoe UI" w:eastAsia="Times New Roman" w:hAnsi="Segoe UI" w:cs="Segoe UI"/>
@@ -4796,8 +4908,9 @@
                 <w:szCs w:val="21"/>
                 <w:lang w:val="nl-NL" w:eastAsia="en-GB"/>
               </w:rPr>
-              <w:t>ue</w:t>
-            </w:r>
+              <w:t xml:space="preserve"> aangepast en verticale uitlijning in voorbeeld-</w:t>
+            </w:r>
+            <w:proofErr w:type="spellStart"/>
             <w:r>
               <w:rPr>
                 <w:rFonts w:ascii="Segoe UI" w:eastAsia="Times New Roman" w:hAnsi="Segoe UI" w:cs="Segoe UI"/>
@@ -4805,8 +4918,9 @@
                 <w:szCs w:val="21"/>
                 <w:lang w:val="nl-NL" w:eastAsia="en-GB"/>
               </w:rPr>
-              <w:t>n</w:t>
-            </w:r>
+              <w:t>KVM’s</w:t>
+            </w:r>
+            <w:proofErr w:type="spellEnd"/>
             <w:r>
               <w:rPr>
                 <w:rFonts w:ascii="Segoe UI" w:eastAsia="Times New Roman" w:hAnsi="Segoe UI" w:cs="Segoe UI"/>
@@ -4814,45 +4928,7 @@
                 <w:szCs w:val="21"/>
                 <w:lang w:val="nl-NL" w:eastAsia="en-GB"/>
               </w:rPr>
-              <w:t>tie</w:t>
-            </w:r>
-            <w:r>
-              <w:rPr>
-                <w:rFonts w:ascii="Segoe UI" w:eastAsia="Times New Roman" w:hAnsi="Segoe UI" w:cs="Segoe UI"/>
-                <w:sz w:val="21"/>
-                <w:szCs w:val="21"/>
-                <w:lang w:val="nl-NL" w:eastAsia="en-GB"/>
-              </w:rPr>
-              <w:t xml:space="preserve"> toegevoegd. </w:t>
-            </w:r>
-            <w:r>
-              <w:rPr>
-                <w:rFonts w:ascii="Segoe UI" w:eastAsia="Times New Roman" w:hAnsi="Segoe UI" w:cs="Segoe UI"/>
-                <w:sz w:val="21"/>
-                <w:szCs w:val="21"/>
-                <w:lang w:val="nl-NL" w:eastAsia="en-GB"/>
-              </w:rPr>
-              <w:t xml:space="preserve">Innovatieratio zonder spatie en opmaak </w:t>
-            </w:r>
-            <w:proofErr w:type="gramStart"/>
-            <w:r>
-              <w:rPr>
-                <w:rFonts w:ascii="Segoe UI" w:eastAsia="Times New Roman" w:hAnsi="Segoe UI" w:cs="Segoe UI"/>
-                <w:sz w:val="21"/>
-                <w:szCs w:val="21"/>
-                <w:lang w:val="nl-NL" w:eastAsia="en-GB"/>
-              </w:rPr>
-              <w:t>KVM tabellen</w:t>
-            </w:r>
-            <w:proofErr w:type="gramEnd"/>
-            <w:r>
-              <w:rPr>
-                <w:rFonts w:ascii="Segoe UI" w:eastAsia="Times New Roman" w:hAnsi="Segoe UI" w:cs="Segoe UI"/>
-                <w:sz w:val="21"/>
-                <w:szCs w:val="21"/>
-                <w:lang w:val="nl-NL" w:eastAsia="en-GB"/>
-              </w:rPr>
-              <w:t xml:space="preserve"> iets verbeterd.</w:t>
+              <w:t xml:space="preserve"> consistent gemaakt.</w:t>
             </w:r>
           </w:p>
         </w:tc>
@@ -4875,6 +4951,17 @@
       <w:bookmarkStart w:id="24" w:name="_8xgbbun3xywz" w:colFirst="0" w:colLast="0"/>
       <w:bookmarkEnd w:id="23"/>
       <w:bookmarkEnd w:id="24"/>
+    </w:p>
+    <w:p>
+      <w:pPr>
+        <w:rPr>
+          <w:b/>
+          <w:color w:val="4A86E8"/>
+          <w:sz w:val="46"/>
+          <w:szCs w:val="46"/>
+          <w:lang w:val="nl-NL"/>
+        </w:rPr>
+      </w:pPr>
       <w:r>
         <w:rPr>
           <w:b/>
@@ -4882,40 +4969,32 @@
           <w:szCs w:val="46"/>
           <w:lang w:val="nl-NL"/>
         </w:rPr>
-        <w:lastRenderedPageBreak/>
-        <w:t>Appendix: voorbeeld-</w:t>
-      </w:r>
-      <w:proofErr w:type="spellStart"/>
-      <w:r>
+        <w:br w:type="page"/>
+      </w:r>
+    </w:p>
+    <w:p>
+      <w:pPr>
+        <w:pStyle w:val="Heading1"/>
+        <w:keepNext w:val="0"/>
+        <w:keepLines w:val="0"/>
+        <w:spacing w:before="480"/>
         <w:rPr>
           <w:b/>
           <w:sz w:val="46"/>
           <w:szCs w:val="46"/>
-          <w:lang w:val="nl-NL"/>
-        </w:rPr>
-        <w:t>Key</w:t>
-      </w:r>
-      <w:proofErr w:type="spellEnd"/>
+          <w:lang w:val="en-US"/>
+        </w:rPr>
+      </w:pPr>
       <w:r>
         <w:rPr>
           <w:b/>
           <w:sz w:val="46"/>
           <w:szCs w:val="46"/>
-          <w:lang w:val="nl-NL"/>
-        </w:rPr>
-        <w:t xml:space="preserve"> Value </w:t>
-      </w:r>
-      <w:proofErr w:type="spellStart"/>
-      <w:r>
-        <w:rPr>
-          <w:b/>
-          <w:sz w:val="46"/>
-          <w:szCs w:val="46"/>
-          <w:lang w:val="nl-NL"/>
-        </w:rPr>
-        <w:t>Measures</w:t>
-      </w:r>
-      <w:proofErr w:type="spellEnd"/>
+          <w:lang w:val="en-US"/>
+        </w:rPr>
+        <w:lastRenderedPageBreak/>
+        <w:t>Appendix: voorbeeld-Key Value Measures</w:t>
+      </w:r>
     </w:p>
     <w:p>
       <w:pPr>
@@ -5160,7 +5239,7 @@
             </w:pPr>
             <w:r>
               <w:rPr>
-                <w:rFonts w:ascii="Segoe UI" w:eastAsia="Times New Roman" w:hAnsi="Segoe UI" w:cs="Segoe UI"/>
+                <w:rFonts w:eastAsia="Times New Roman"/>
                 <w:lang w:val="nl-NL" w:eastAsia="en-GB"/>
               </w:rPr>
               <w:t>Omzet per medewerker</w:t>
@@ -5196,7 +5275,9 @@
             </w:pPr>
             <w:r>
               <w:rPr>
-                <w:rFonts w:ascii="Segoe UI" w:eastAsia="Times New Roman" w:hAnsi="Segoe UI" w:cs="Segoe UI"/>
+                <w:rFonts w:eastAsia="Times New Roman"/>
+                <w:sz w:val="20"/>
+                <w:szCs w:val="20"/>
                 <w:lang w:val="nl-NL" w:eastAsia="en-GB"/>
               </w:rPr>
               <w:t xml:space="preserve">De verhouding (bruto </w:t>
@@ -5204,7 +5285,9 @@
             <w:proofErr w:type="gramStart"/>
             <w:r>
               <w:rPr>
-                <w:rFonts w:ascii="Segoe UI" w:eastAsia="Times New Roman" w:hAnsi="Segoe UI" w:cs="Segoe UI"/>
+                <w:rFonts w:eastAsia="Times New Roman"/>
+                <w:sz w:val="20"/>
+                <w:szCs w:val="20"/>
                 <w:lang w:val="nl-NL" w:eastAsia="en-GB"/>
               </w:rPr>
               <w:t>omzet /</w:t>
@@ -5212,7 +5295,9 @@
             <w:proofErr w:type="gramEnd"/>
             <w:r>
               <w:rPr>
-                <w:rFonts w:ascii="Segoe UI" w:eastAsia="Times New Roman" w:hAnsi="Segoe UI" w:cs="Segoe UI"/>
+                <w:rFonts w:eastAsia="Times New Roman"/>
+                <w:sz w:val="20"/>
+                <w:szCs w:val="20"/>
                 <w:lang w:val="nl-NL" w:eastAsia="en-GB"/>
               </w:rPr>
               <w:t xml:space="preserve"> aantal medewerkers) is een maatstaf voor het concurrentie vermogen binnen de sector. De verschillen tussen sectoren kunnen significant zijn.</w:t>
@@ -5251,7 +5336,7 @@
             </w:pPr>
             <w:r>
               <w:rPr>
-                <w:rFonts w:ascii="Segoe UI" w:eastAsia="Times New Roman" w:hAnsi="Segoe UI" w:cs="Segoe UI"/>
+                <w:rFonts w:eastAsia="Times New Roman"/>
                 <w:lang w:val="nl-NL" w:eastAsia="en-GB"/>
               </w:rPr>
               <w:t>Kostenpercentage</w:t>
@@ -5287,7 +5372,9 @@
             </w:pPr>
             <w:r>
               <w:rPr>
-                <w:rFonts w:ascii="Segoe UI" w:eastAsia="Times New Roman" w:hAnsi="Segoe UI" w:cs="Segoe UI"/>
+                <w:rFonts w:eastAsia="Times New Roman"/>
+                <w:sz w:val="20"/>
+                <w:szCs w:val="20"/>
                 <w:lang w:val="nl-NL" w:eastAsia="en-GB"/>
               </w:rPr>
               <w:t>De totale opbrengsten van een product of dienst gedeeld door de totale kosten, inclusief operationele kosten.</w:t>
@@ -5326,7 +5413,7 @@
             </w:pPr>
             <w:r>
               <w:rPr>
-                <w:rFonts w:ascii="Segoe UI" w:eastAsia="Times New Roman" w:hAnsi="Segoe UI" w:cs="Segoe UI"/>
+                <w:rFonts w:eastAsia="Times New Roman"/>
                 <w:lang w:val="nl-NL" w:eastAsia="en-GB"/>
               </w:rPr>
               <w:t>Medewerker-tevredenheid</w:t>
@@ -5362,7 +5449,9 @@
             </w:pPr>
             <w:r>
               <w:rPr>
-                <w:rFonts w:ascii="Segoe UI" w:eastAsia="Times New Roman" w:hAnsi="Segoe UI" w:cs="Segoe UI"/>
+                <w:rFonts w:eastAsia="Times New Roman"/>
+                <w:sz w:val="20"/>
+                <w:szCs w:val="20"/>
                 <w:lang w:val="nl-NL" w:eastAsia="en-GB"/>
               </w:rPr>
               <w:t>Een indicatie van het sentiment bij de medewerkers, hun enthousiasme en energie.</w:t>
@@ -5401,7 +5490,7 @@
             </w:pPr>
             <w:r>
               <w:rPr>
-                <w:rFonts w:ascii="Segoe UI" w:eastAsia="Times New Roman" w:hAnsi="Segoe UI" w:cs="Segoe UI"/>
+                <w:rFonts w:eastAsia="Times New Roman"/>
                 <w:lang w:val="nl-NL" w:eastAsia="en-GB"/>
               </w:rPr>
               <w:t>Klanttevredenheid</w:t>
@@ -5437,7 +5526,9 @@
             </w:pPr>
             <w:r>
               <w:rPr>
-                <w:rFonts w:ascii="Segoe UI" w:eastAsia="Times New Roman" w:hAnsi="Segoe UI" w:cs="Segoe UI"/>
+                <w:rFonts w:eastAsia="Times New Roman"/>
+                <w:sz w:val="20"/>
+                <w:szCs w:val="20"/>
                 <w:lang w:val="nl-NL" w:eastAsia="en-GB"/>
               </w:rPr>
               <w:t>Een indicatie die beschrijft hoe gelukkig de klant wordt van het product, en de interactie ermee.</w:t>
@@ -5476,7 +5567,7 @@
             </w:pPr>
             <w:r>
               <w:rPr>
-                <w:rFonts w:ascii="Segoe UI" w:eastAsia="Times New Roman" w:hAnsi="Segoe UI" w:cs="Segoe UI"/>
+                <w:rFonts w:eastAsia="Times New Roman"/>
                 <w:lang w:val="nl-NL" w:eastAsia="en-GB"/>
               </w:rPr>
               <w:t>Productgebruik</w:t>
@@ -5512,7 +5603,9 @@
             </w:pPr>
             <w:r>
               <w:rPr>
-                <w:rFonts w:ascii="Segoe UI" w:eastAsia="Times New Roman" w:hAnsi="Segoe UI" w:cs="Segoe UI"/>
+                <w:rFonts w:eastAsia="Times New Roman"/>
+                <w:sz w:val="20"/>
+                <w:szCs w:val="20"/>
                 <w:lang w:val="nl-NL" w:eastAsia="en-GB"/>
               </w:rPr>
               <w:t>De frequentie en/of intensiteit waarmee gebruikers interacteren met het product. Dit is een proxy voor de bruikbaarheid van het product en of het daadwerkelijk het probleem van de klant oplost.</w:t>
@@ -5524,11 +5617,15 @@
     <w:p>
       <w:pPr>
         <w:rPr>
-          <w:lang w:val="nl-NL"/>
-        </w:rPr>
-      </w:pPr>
-      <w:r>
-        <w:rPr>
+          <w:sz w:val="20"/>
+          <w:szCs w:val="20"/>
+          <w:lang w:val="nl-NL"/>
+        </w:rPr>
+      </w:pPr>
+      <w:r>
+        <w:rPr>
+          <w:sz w:val="20"/>
+          <w:szCs w:val="20"/>
           <w:lang w:val="nl-NL"/>
         </w:rPr>
         <w:t xml:space="preserve"> </w:t>
@@ -5543,8 +5640,8 @@
         <w:rPr>
           <w:b/>
           <w:color w:val="000000"/>
-          <w:sz w:val="26"/>
-          <w:szCs w:val="26"/>
+          <w:sz w:val="20"/>
+          <w:szCs w:val="20"/>
           <w:lang w:val="nl-NL"/>
         </w:rPr>
       </w:pPr>
@@ -5555,8 +5652,8 @@
         <w:rPr>
           <w:b/>
           <w:color w:val="000000"/>
-          <w:sz w:val="26"/>
-          <w:szCs w:val="26"/>
+          <w:sz w:val="20"/>
+          <w:szCs w:val="20"/>
           <w:lang w:val="nl-NL"/>
         </w:rPr>
         <w:t>Unrealized</w:t>
@@ -5566,8 +5663,8 @@
         <w:rPr>
           <w:b/>
           <w:color w:val="000000"/>
-          <w:sz w:val="26"/>
-          <w:szCs w:val="26"/>
+          <w:sz w:val="20"/>
+          <w:szCs w:val="20"/>
           <w:lang w:val="nl-NL"/>
         </w:rPr>
         <w:t xml:space="preserve"> Value (UV)</w:t>
@@ -5713,7 +5810,7 @@
             </w:pPr>
             <w:r>
               <w:rPr>
-                <w:rFonts w:ascii="Segoe UI" w:eastAsia="Times New Roman" w:hAnsi="Segoe UI" w:cs="Segoe UI"/>
+                <w:rFonts w:eastAsia="Times New Roman"/>
                 <w:lang w:val="nl-NL" w:eastAsia="en-GB"/>
               </w:rPr>
               <w:t>Marktpotentie</w:t>
@@ -5749,7 +5846,9 @@
             </w:pPr>
             <w:r>
               <w:rPr>
-                <w:rFonts w:ascii="Segoe UI" w:eastAsia="Times New Roman" w:hAnsi="Segoe UI" w:cs="Segoe UI"/>
+                <w:rFonts w:eastAsia="Times New Roman"/>
+                <w:sz w:val="20"/>
+                <w:szCs w:val="20"/>
                 <w:lang w:val="nl-NL" w:eastAsia="en-GB"/>
               </w:rPr>
               <w:t>Dit is het aandeel dat een aanbieder van een goed of dienst (nog) niet heeft van de totale omzet op de betreffende markt in een bepaalde periode; dit is potentieel marktaandeel dat verkregen kan worden mits de klantbehoefte beter wordt vervuld.</w:t>
@@ -5788,10 +5887,9 @@
             </w:pPr>
             <w:r>
               <w:rPr>
-                <w:rFonts w:ascii="Segoe UI" w:eastAsia="Times New Roman" w:hAnsi="Segoe UI" w:cs="Segoe UI"/>
+                <w:rFonts w:eastAsia="Times New Roman"/>
                 <w:lang w:val="nl-NL" w:eastAsia="en-GB"/>
               </w:rPr>
-              <w:lastRenderedPageBreak/>
               <w:t>De kloof in de klant- of gebruikerstevredenheid</w:t>
             </w:r>
           </w:p>
@@ -5825,7 +5923,9 @@
             </w:pPr>
             <w:r>
               <w:rPr>
-                <w:rFonts w:ascii="Segoe UI" w:eastAsia="Times New Roman" w:hAnsi="Segoe UI" w:cs="Segoe UI"/>
+                <w:rFonts w:eastAsia="Times New Roman"/>
+                <w:sz w:val="20"/>
+                <w:szCs w:val="20"/>
                 <w:lang w:val="nl-NL" w:eastAsia="en-GB"/>
               </w:rPr>
               <w:t>Deze wordt uitgedrukt in het verschil tussen de ervaring die de klant wenst en datgene wat hij/zij ondervindt.</w:t>
@@ -5864,7 +5964,7 @@
             </w:pPr>
             <w:r>
               <w:rPr>
-                <w:rFonts w:ascii="Segoe UI" w:eastAsia="Times New Roman" w:hAnsi="Segoe UI" w:cs="Segoe UI"/>
+                <w:rFonts w:eastAsia="Times New Roman"/>
                 <w:lang w:val="nl-NL" w:eastAsia="en-GB"/>
               </w:rPr>
               <w:t>Gewenste klantervaring of -tevredenheid</w:t>
@@ -5900,7 +6000,9 @@
             </w:pPr>
             <w:r>
               <w:rPr>
-                <w:rFonts w:ascii="Segoe UI" w:eastAsia="Times New Roman" w:hAnsi="Segoe UI" w:cs="Segoe UI"/>
+                <w:rFonts w:eastAsia="Times New Roman"/>
+                <w:sz w:val="20"/>
+                <w:szCs w:val="20"/>
                 <w:lang w:val="nl-NL" w:eastAsia="en-GB"/>
               </w:rPr>
               <w:t>De absolute variant van de kloof: een indicator van de gewenste klantervaring.</w:t>
@@ -5912,6 +6014,8 @@
     <w:p>
       <w:pPr>
         <w:rPr>
+          <w:sz w:val="20"/>
+          <w:szCs w:val="20"/>
           <w:lang w:val="nl-NL"/>
         </w:rPr>
       </w:pPr>
@@ -5929,8 +6033,8 @@
         <w:rPr>
           <w:b/>
           <w:color w:val="000000"/>
-          <w:sz w:val="26"/>
-          <w:szCs w:val="26"/>
+          <w:sz w:val="20"/>
+          <w:szCs w:val="20"/>
           <w:lang w:val="nl-NL"/>
         </w:rPr>
       </w:pPr>
@@ -5938,8 +6042,8 @@
         <w:rPr>
           <w:b/>
           <w:color w:val="000000"/>
-          <w:sz w:val="26"/>
-          <w:szCs w:val="26"/>
+          <w:sz w:val="20"/>
+          <w:szCs w:val="20"/>
           <w:lang w:val="nl-NL"/>
         </w:rPr>
         <w:t>Time-</w:t>
@@ -5949,8 +6053,8 @@
         <w:rPr>
           <w:b/>
           <w:color w:val="000000"/>
-          <w:sz w:val="26"/>
-          <w:szCs w:val="26"/>
+          <w:sz w:val="20"/>
+          <w:szCs w:val="20"/>
           <w:lang w:val="nl-NL"/>
         </w:rPr>
         <w:t>to</w:t>
@@ -5960,8 +6064,8 @@
         <w:rPr>
           <w:b/>
           <w:color w:val="000000"/>
-          <w:sz w:val="26"/>
-          <w:szCs w:val="26"/>
+          <w:sz w:val="20"/>
+          <w:szCs w:val="20"/>
           <w:lang w:val="nl-NL"/>
         </w:rPr>
         <w:t>-Market (T2M)</w:t>
@@ -6024,6 +6128,7 @@
                 <w:szCs w:val="20"/>
                 <w:lang w:val="nl-NL"/>
               </w:rPr>
+              <w:lastRenderedPageBreak/>
               <w:t>KVM</w:t>
             </w:r>
           </w:p>
@@ -6096,7 +6201,6 @@
               <w:bottom w:w="20" w:type="dxa"/>
               <w:right w:w="120" w:type="dxa"/>
             </w:tcMar>
-            <w:vAlign w:val="center"/>
           </w:tcPr>
           <w:p>
             <w:pPr>
@@ -6108,7 +6212,7 @@
             </w:pPr>
             <w:r>
               <w:rPr>
-                <w:rFonts w:ascii="Segoe UI" w:eastAsia="Times New Roman" w:hAnsi="Segoe UI" w:cs="Segoe UI"/>
+                <w:rFonts w:eastAsia="Times New Roman"/>
                 <w:lang w:val="nl-NL" w:eastAsia="en-GB"/>
               </w:rPr>
               <w:t>Bouw- en integratiefrequentie</w:t>
@@ -6145,7 +6249,9 @@
             </w:pPr>
             <w:r>
               <w:rPr>
-                <w:rFonts w:ascii="Segoe UI" w:eastAsia="Times New Roman" w:hAnsi="Segoe UI" w:cs="Segoe UI"/>
+                <w:rFonts w:eastAsia="Times New Roman"/>
+                <w:sz w:val="20"/>
+                <w:szCs w:val="20"/>
                 <w:lang w:val="nl-NL" w:eastAsia="en-GB"/>
               </w:rPr>
               <w:t>Het aantal keren per tijdseenheid dat software geïntegreerd, gebouwd en getest wordt. Indien een team het product regelmatig of voortdurend naar de markt brengt is deze laatste indicator belangrijker.</w:t>
@@ -6173,7 +6279,6 @@
               <w:bottom w:w="20" w:type="dxa"/>
               <w:right w:w="120" w:type="dxa"/>
             </w:tcMar>
-            <w:vAlign w:val="center"/>
           </w:tcPr>
           <w:p>
             <w:pPr>
@@ -6185,7 +6290,7 @@
             </w:pPr>
             <w:r>
               <w:rPr>
-                <w:rFonts w:ascii="Segoe UI" w:eastAsia="Times New Roman" w:hAnsi="Segoe UI" w:cs="Segoe UI"/>
+                <w:rFonts w:eastAsia="Times New Roman"/>
                 <w:lang w:val="nl-NL" w:eastAsia="en-GB"/>
               </w:rPr>
               <w:t>Release-frequentie</w:t>
@@ -6222,351 +6327,12 @@
             </w:pPr>
             <w:r>
               <w:rPr>
-                <w:rFonts w:ascii="Segoe UI" w:eastAsia="Times New Roman" w:hAnsi="Segoe UI" w:cs="Segoe UI"/>
+                <w:rFonts w:eastAsia="Times New Roman"/>
+                <w:sz w:val="20"/>
+                <w:szCs w:val="20"/>
                 <w:lang w:val="nl-NL" w:eastAsia="en-GB"/>
               </w:rPr>
               <w:t>Het aantal keren per tijdseenheid (b.v. doorlopend, dagelijks, wekelijks, maandelijks, per kwartaal etc.) dat een product naar de markt wordt gebracht. Dit dient als maatstaf voor de tijd die nodig is om de eindgebruiker te voorzien van nieuwe en concurrerende producten.</w:t>
-            </w:r>
-          </w:p>
-        </w:tc>
-      </w:tr>
-      <w:tr>
-        <w:trPr>
-          <w:trHeight w:val="945"/>
-        </w:trPr>
-        <w:tc>
-          <w:tcPr>
-            <w:tcW w:w="2684" w:type="dxa"/>
-            <w:tcBorders>
-              <w:top w:val="nil"/>
-              <w:left w:val="single" w:sz="8" w:space="0" w:color="FFFFFF"/>
-              <w:bottom w:val="single" w:sz="8" w:space="0" w:color="FFFFFF"/>
-              <w:right w:val="single" w:sz="8" w:space="0" w:color="FFFFFF"/>
-            </w:tcBorders>
-            <w:shd w:val="clear" w:color="auto" w:fill="DBE5F1"/>
-            <w:tcMar>
-              <w:top w:w="20" w:type="dxa"/>
-              <w:left w:w="120" w:type="dxa"/>
-              <w:bottom w:w="20" w:type="dxa"/>
-              <w:right w:w="120" w:type="dxa"/>
-            </w:tcMar>
-            <w:vAlign w:val="center"/>
-          </w:tcPr>
-          <w:p>
-            <w:pPr>
-              <w:spacing w:before="220"/>
-              <w:ind w:left="120"/>
-              <w:rPr>
-                <w:lang w:val="nl-NL"/>
-              </w:rPr>
-            </w:pPr>
-            <w:r>
-              <w:rPr>
-                <w:rFonts w:ascii="Segoe UI" w:eastAsia="Times New Roman" w:hAnsi="Segoe UI" w:cs="Segoe UI"/>
-                <w:lang w:val="nl-NL" w:eastAsia="en-GB"/>
-              </w:rPr>
-              <w:t>Release-stabilisatieperiode</w:t>
-            </w:r>
-          </w:p>
-        </w:tc>
-        <w:tc>
-          <w:tcPr>
-            <w:tcW w:w="6316" w:type="dxa"/>
-            <w:tcBorders>
-              <w:top w:val="nil"/>
-              <w:left w:val="nil"/>
-              <w:bottom w:val="single" w:sz="8" w:space="0" w:color="FFFFFF"/>
-              <w:right w:val="single" w:sz="8" w:space="0" w:color="FFFFFF"/>
-            </w:tcBorders>
-            <w:shd w:val="clear" w:color="auto" w:fill="DBE5F1"/>
-            <w:tcMar>
-              <w:top w:w="20" w:type="dxa"/>
-              <w:left w:w="120" w:type="dxa"/>
-              <w:bottom w:w="20" w:type="dxa"/>
-              <w:right w:w="120" w:type="dxa"/>
-            </w:tcMar>
-            <w:vAlign w:val="center"/>
-          </w:tcPr>
-          <w:p>
-            <w:pPr>
-              <w:spacing w:before="220"/>
-              <w:ind w:left="120"/>
-              <w:rPr>
-                <w:sz w:val="20"/>
-                <w:szCs w:val="20"/>
-                <w:lang w:val="nl-NL"/>
-              </w:rPr>
-            </w:pPr>
-            <w:r>
-              <w:rPr>
-                <w:rFonts w:ascii="Segoe UI" w:eastAsia="Times New Roman" w:hAnsi="Segoe UI" w:cs="Segoe UI"/>
-                <w:lang w:val="nl-NL" w:eastAsia="en-GB"/>
-              </w:rPr>
-              <w:t xml:space="preserve">De bestede tijd aan herstellen van problemen, tussen het moment waarop de </w:t>
-            </w:r>
-            <w:proofErr w:type="spellStart"/>
-            <w:r>
-              <w:rPr>
-                <w:rFonts w:ascii="Segoe UI" w:eastAsia="Times New Roman" w:hAnsi="Segoe UI" w:cs="Segoe UI"/>
-                <w:lang w:val="nl-NL" w:eastAsia="en-GB"/>
-              </w:rPr>
-              <w:t>developers</w:t>
-            </w:r>
-            <w:proofErr w:type="spellEnd"/>
-            <w:r>
-              <w:rPr>
-                <w:rFonts w:ascii="Segoe UI" w:eastAsia="Times New Roman" w:hAnsi="Segoe UI" w:cs="Segoe UI"/>
-                <w:lang w:val="nl-NL" w:eastAsia="en-GB"/>
-              </w:rPr>
-              <w:t xml:space="preserve"> aangeven dat het product klaar is om </w:t>
-            </w:r>
-            <w:proofErr w:type="spellStart"/>
-            <w:r>
-              <w:rPr>
-                <w:rFonts w:ascii="Segoe UI" w:eastAsia="Times New Roman" w:hAnsi="Segoe UI" w:cs="Segoe UI"/>
-                <w:lang w:val="nl-NL" w:eastAsia="en-GB"/>
-              </w:rPr>
-              <w:t>gereleased</w:t>
-            </w:r>
-            <w:proofErr w:type="spellEnd"/>
-            <w:r>
-              <w:rPr>
-                <w:rFonts w:ascii="Segoe UI" w:eastAsia="Times New Roman" w:hAnsi="Segoe UI" w:cs="Segoe UI"/>
-                <w:lang w:val="nl-NL" w:eastAsia="en-GB"/>
-              </w:rPr>
-              <w:t xml:space="preserve"> te worden en het moment dat het daadwerkelijk vrijgegeven kan worden. Ontwerp, de kwaliteit van het product, alsmede de robuustheid van het ontwikkelproces hebben hier directe invloed op.</w:t>
-            </w:r>
-          </w:p>
-        </w:tc>
-      </w:tr>
-      <w:tr>
-        <w:trPr>
-          <w:trHeight w:val="720"/>
-        </w:trPr>
-        <w:tc>
-          <w:tcPr>
-            <w:tcW w:w="2684" w:type="dxa"/>
-            <w:tcBorders>
-              <w:top w:val="nil"/>
-              <w:left w:val="single" w:sz="8" w:space="0" w:color="FFFFFF"/>
-              <w:bottom w:val="single" w:sz="8" w:space="0" w:color="FFFFFF"/>
-              <w:right w:val="single" w:sz="8" w:space="0" w:color="FFFFFF"/>
-            </w:tcBorders>
-            <w:shd w:val="clear" w:color="auto" w:fill="DBE5F1"/>
-            <w:tcMar>
-              <w:top w:w="20" w:type="dxa"/>
-              <w:left w:w="120" w:type="dxa"/>
-              <w:bottom w:w="20" w:type="dxa"/>
-              <w:right w:w="120" w:type="dxa"/>
-            </w:tcMar>
-            <w:vAlign w:val="center"/>
-          </w:tcPr>
-          <w:p>
-            <w:pPr>
-              <w:spacing w:before="220"/>
-              <w:ind w:left="120"/>
-              <w:rPr>
-                <w:lang w:val="nl-NL"/>
-              </w:rPr>
-            </w:pPr>
-            <w:r>
-              <w:rPr>
-                <w:rFonts w:ascii="Segoe UI" w:eastAsia="Times New Roman" w:hAnsi="Segoe UI" w:cs="Segoe UI"/>
-                <w:lang w:val="nl-NL" w:eastAsia="en-GB"/>
-              </w:rPr>
-              <w:t>Gemiddelde Reparatietijd</w:t>
-            </w:r>
-          </w:p>
-        </w:tc>
-        <w:tc>
-          <w:tcPr>
-            <w:tcW w:w="6316" w:type="dxa"/>
-            <w:tcBorders>
-              <w:top w:val="nil"/>
-              <w:left w:val="nil"/>
-              <w:bottom w:val="single" w:sz="8" w:space="0" w:color="FFFFFF"/>
-              <w:right w:val="single" w:sz="8" w:space="0" w:color="FFFFFF"/>
-            </w:tcBorders>
-            <w:shd w:val="clear" w:color="auto" w:fill="DBE5F1"/>
-            <w:tcMar>
-              <w:top w:w="20" w:type="dxa"/>
-              <w:left w:w="120" w:type="dxa"/>
-              <w:bottom w:w="20" w:type="dxa"/>
-              <w:right w:w="120" w:type="dxa"/>
-            </w:tcMar>
-            <w:vAlign w:val="center"/>
-          </w:tcPr>
-          <w:p>
-            <w:pPr>
-              <w:spacing w:before="220"/>
-              <w:ind w:left="120"/>
-              <w:rPr>
-                <w:sz w:val="20"/>
-                <w:szCs w:val="20"/>
-                <w:lang w:val="nl-NL"/>
-              </w:rPr>
-            </w:pPr>
-            <w:r>
-              <w:rPr>
-                <w:rFonts w:ascii="Segoe UI" w:eastAsia="Times New Roman" w:hAnsi="Segoe UI" w:cs="Segoe UI"/>
-                <w:lang w:val="nl-NL" w:eastAsia="en-GB"/>
-              </w:rPr>
-              <w:t>De gemiddelde periode die verstrijkt tussen het moment dat een probleem is ontdekt en dat het is opgelost. De gemiddelde reparatietijd kan gebruikt worden om de efficiency van de organisatie te meten met betrekking tot het oplossen van fouten.</w:t>
-            </w:r>
-          </w:p>
-        </w:tc>
-      </w:tr>
-      <w:tr>
-        <w:trPr>
-          <w:trHeight w:val="720"/>
-        </w:trPr>
-        <w:tc>
-          <w:tcPr>
-            <w:tcW w:w="2684" w:type="dxa"/>
-            <w:tcBorders>
-              <w:top w:val="nil"/>
-              <w:left w:val="single" w:sz="8" w:space="0" w:color="FFFFFF"/>
-              <w:bottom w:val="single" w:sz="8" w:space="0" w:color="FFFFFF"/>
-              <w:right w:val="single" w:sz="8" w:space="0" w:color="FFFFFF"/>
-            </w:tcBorders>
-            <w:shd w:val="clear" w:color="auto" w:fill="DBE5F1"/>
-            <w:tcMar>
-              <w:top w:w="20" w:type="dxa"/>
-              <w:left w:w="120" w:type="dxa"/>
-              <w:bottom w:w="20" w:type="dxa"/>
-              <w:right w:w="120" w:type="dxa"/>
-            </w:tcMar>
-            <w:vAlign w:val="center"/>
-          </w:tcPr>
-          <w:p>
-            <w:pPr>
-              <w:spacing w:before="220"/>
-              <w:ind w:left="120"/>
-              <w:rPr>
-                <w:lang w:val="nl-NL"/>
-              </w:rPr>
-            </w:pPr>
-            <w:r>
-              <w:rPr>
-                <w:rFonts w:ascii="Segoe UI" w:eastAsia="Times New Roman" w:hAnsi="Segoe UI" w:cs="Segoe UI"/>
-                <w:lang w:val="nl-NL" w:eastAsia="en-GB"/>
-              </w:rPr>
-              <w:t>Doorlooptijd</w:t>
-            </w:r>
-          </w:p>
-        </w:tc>
-        <w:tc>
-          <w:tcPr>
-            <w:tcW w:w="6316" w:type="dxa"/>
-            <w:tcBorders>
-              <w:top w:val="nil"/>
-              <w:left w:val="nil"/>
-              <w:bottom w:val="single" w:sz="8" w:space="0" w:color="FFFFFF"/>
-              <w:right w:val="single" w:sz="8" w:space="0" w:color="FFFFFF"/>
-            </w:tcBorders>
-            <w:shd w:val="clear" w:color="auto" w:fill="DBE5F1"/>
-            <w:tcMar>
-              <w:top w:w="20" w:type="dxa"/>
-              <w:left w:w="120" w:type="dxa"/>
-              <w:bottom w:w="20" w:type="dxa"/>
-              <w:right w:w="120" w:type="dxa"/>
-            </w:tcMar>
-            <w:vAlign w:val="center"/>
-          </w:tcPr>
-          <w:p>
-            <w:pPr>
-              <w:spacing w:before="220"/>
-              <w:ind w:left="120"/>
-              <w:rPr>
-                <w:sz w:val="20"/>
-                <w:szCs w:val="20"/>
-                <w:lang w:val="nl-NL"/>
-              </w:rPr>
-            </w:pPr>
-            <w:r>
-              <w:rPr>
-                <w:rFonts w:ascii="Segoe UI" w:eastAsia="Times New Roman" w:hAnsi="Segoe UI" w:cs="Segoe UI"/>
-                <w:lang w:val="nl-NL" w:eastAsia="en-GB"/>
-              </w:rPr>
-              <w:t>De tussen het moment dat men aan een release begint te werken, tot het moment waarop deze daadwerkelijk wordt vrijgegeven. Deze meting geeft weer hoe snel een organisatie haar klant kan bereiken.</w:t>
-            </w:r>
-          </w:p>
-        </w:tc>
-      </w:tr>
-      <w:tr>
-        <w:trPr>
-          <w:trHeight w:val="945"/>
-        </w:trPr>
-        <w:tc>
-          <w:tcPr>
-            <w:tcW w:w="2684" w:type="dxa"/>
-            <w:tcBorders>
-              <w:top w:val="nil"/>
-              <w:left w:val="single" w:sz="8" w:space="0" w:color="FFFFFF"/>
-              <w:bottom w:val="single" w:sz="8" w:space="0" w:color="FFFFFF"/>
-              <w:right w:val="single" w:sz="8" w:space="0" w:color="FFFFFF"/>
-            </w:tcBorders>
-            <w:shd w:val="clear" w:color="auto" w:fill="DBE5F1"/>
-            <w:tcMar>
-              <w:top w:w="20" w:type="dxa"/>
-              <w:left w:w="120" w:type="dxa"/>
-              <w:bottom w:w="20" w:type="dxa"/>
-              <w:right w:w="120" w:type="dxa"/>
-            </w:tcMar>
-            <w:vAlign w:val="center"/>
-          </w:tcPr>
-          <w:p>
-            <w:pPr>
-              <w:spacing w:before="220"/>
-              <w:ind w:left="120"/>
-              <w:rPr>
-                <w:lang w:val="nl-NL"/>
-              </w:rPr>
-            </w:pPr>
-            <w:r>
-              <w:rPr>
-                <w:rFonts w:ascii="Segoe UI" w:eastAsia="Times New Roman" w:hAnsi="Segoe UI" w:cs="Segoe UI"/>
-                <w:lang w:val="nl-NL" w:eastAsia="en-GB"/>
-              </w:rPr>
-              <w:lastRenderedPageBreak/>
-              <w:t>Aanlooptijd</w:t>
-            </w:r>
-          </w:p>
-        </w:tc>
-        <w:tc>
-          <w:tcPr>
-            <w:tcW w:w="6316" w:type="dxa"/>
-            <w:tcBorders>
-              <w:top w:val="nil"/>
-              <w:left w:val="nil"/>
-              <w:bottom w:val="single" w:sz="8" w:space="0" w:color="FFFFFF"/>
-              <w:right w:val="single" w:sz="8" w:space="0" w:color="FFFFFF"/>
-            </w:tcBorders>
-            <w:shd w:val="clear" w:color="auto" w:fill="DBE5F1"/>
-            <w:tcMar>
-              <w:top w:w="20" w:type="dxa"/>
-              <w:left w:w="120" w:type="dxa"/>
-              <w:bottom w:w="20" w:type="dxa"/>
-              <w:right w:w="120" w:type="dxa"/>
-            </w:tcMar>
-            <w:vAlign w:val="center"/>
-          </w:tcPr>
-          <w:p>
-            <w:pPr>
-              <w:spacing w:before="220"/>
-              <w:ind w:left="120"/>
-              <w:rPr>
-                <w:sz w:val="20"/>
-                <w:szCs w:val="20"/>
-                <w:lang w:val="nl-NL"/>
-              </w:rPr>
-            </w:pPr>
-            <w:r>
-              <w:rPr>
-                <w:rFonts w:ascii="Segoe UI" w:eastAsia="Times New Roman" w:hAnsi="Segoe UI" w:cs="Segoe UI"/>
-                <w:lang w:val="nl-NL" w:eastAsia="en-GB"/>
-              </w:rPr>
-              <w:t>De periode tussen het moment dat een nieuw idee of hypothese is geformuleerd en het moment dat het in de handen van de gebruiker beland. Deze metriek is een proxy voor de klanttevredenheid.</w:t>
             </w:r>
           </w:p>
         </w:tc>
@@ -6602,14 +6368,376 @@
             </w:pPr>
             <w:r>
               <w:rPr>
-                <w:rFonts w:ascii="Segoe UI" w:eastAsia="Times New Roman" w:hAnsi="Segoe UI" w:cs="Segoe UI"/>
+                <w:rFonts w:eastAsia="Times New Roman"/>
                 <w:lang w:val="nl-NL" w:eastAsia="en-GB"/>
               </w:rPr>
+              <w:t>Release-stabilisatieperiode</w:t>
+            </w:r>
+          </w:p>
+        </w:tc>
+        <w:tc>
+          <w:tcPr>
+            <w:tcW w:w="6316" w:type="dxa"/>
+            <w:tcBorders>
+              <w:top w:val="nil"/>
+              <w:left w:val="nil"/>
+              <w:bottom w:val="single" w:sz="8" w:space="0" w:color="FFFFFF"/>
+              <w:right w:val="single" w:sz="8" w:space="0" w:color="FFFFFF"/>
+            </w:tcBorders>
+            <w:shd w:val="clear" w:color="auto" w:fill="DBE5F1"/>
+            <w:tcMar>
+              <w:top w:w="20" w:type="dxa"/>
+              <w:left w:w="120" w:type="dxa"/>
+              <w:bottom w:w="20" w:type="dxa"/>
+              <w:right w:w="120" w:type="dxa"/>
+            </w:tcMar>
+            <w:vAlign w:val="center"/>
+          </w:tcPr>
+          <w:p>
+            <w:pPr>
+              <w:spacing w:before="220"/>
+              <w:ind w:left="120"/>
+              <w:rPr>
+                <w:sz w:val="20"/>
+                <w:szCs w:val="20"/>
+                <w:lang w:val="nl-NL"/>
+              </w:rPr>
+            </w:pPr>
+            <w:r>
+              <w:rPr>
+                <w:rFonts w:eastAsia="Times New Roman"/>
+                <w:sz w:val="20"/>
+                <w:szCs w:val="20"/>
+                <w:lang w:val="nl-NL" w:eastAsia="en-GB"/>
+              </w:rPr>
+              <w:t xml:space="preserve">De bestede tijd aan herstellen van problemen, tussen het moment waarop de </w:t>
+            </w:r>
+            <w:proofErr w:type="spellStart"/>
+            <w:r>
+              <w:rPr>
+                <w:rFonts w:eastAsia="Times New Roman"/>
+                <w:sz w:val="20"/>
+                <w:szCs w:val="20"/>
+                <w:lang w:val="nl-NL" w:eastAsia="en-GB"/>
+              </w:rPr>
+              <w:t>developers</w:t>
+            </w:r>
+            <w:proofErr w:type="spellEnd"/>
+            <w:r>
+              <w:rPr>
+                <w:rFonts w:eastAsia="Times New Roman"/>
+                <w:sz w:val="20"/>
+                <w:szCs w:val="20"/>
+                <w:lang w:val="nl-NL" w:eastAsia="en-GB"/>
+              </w:rPr>
+              <w:t xml:space="preserve"> aangeven dat het product klaar is om </w:t>
+            </w:r>
+            <w:proofErr w:type="spellStart"/>
+            <w:r>
+              <w:rPr>
+                <w:rFonts w:eastAsia="Times New Roman"/>
+                <w:sz w:val="20"/>
+                <w:szCs w:val="20"/>
+                <w:lang w:val="nl-NL" w:eastAsia="en-GB"/>
+              </w:rPr>
+              <w:t>gereleased</w:t>
+            </w:r>
+            <w:proofErr w:type="spellEnd"/>
+            <w:r>
+              <w:rPr>
+                <w:rFonts w:eastAsia="Times New Roman"/>
+                <w:sz w:val="20"/>
+                <w:szCs w:val="20"/>
+                <w:lang w:val="nl-NL" w:eastAsia="en-GB"/>
+              </w:rPr>
+              <w:t xml:space="preserve"> te worden en het moment dat het daadwerkelijk vrijgegeven kan worden. Ontwerp, de kwaliteit van het product, alsmede de robuustheid van het ontwikkelproces hebben hier directe invloed op.</w:t>
+            </w:r>
+          </w:p>
+        </w:tc>
+      </w:tr>
+      <w:tr>
+        <w:trPr>
+          <w:trHeight w:val="720"/>
+        </w:trPr>
+        <w:tc>
+          <w:tcPr>
+            <w:tcW w:w="2684" w:type="dxa"/>
+            <w:tcBorders>
+              <w:top w:val="nil"/>
+              <w:left w:val="single" w:sz="8" w:space="0" w:color="FFFFFF"/>
+              <w:bottom w:val="single" w:sz="8" w:space="0" w:color="FFFFFF"/>
+              <w:right w:val="single" w:sz="8" w:space="0" w:color="FFFFFF"/>
+            </w:tcBorders>
+            <w:shd w:val="clear" w:color="auto" w:fill="DBE5F1"/>
+            <w:tcMar>
+              <w:top w:w="20" w:type="dxa"/>
+              <w:left w:w="120" w:type="dxa"/>
+              <w:bottom w:w="20" w:type="dxa"/>
+              <w:right w:w="120" w:type="dxa"/>
+            </w:tcMar>
+          </w:tcPr>
+          <w:p>
+            <w:pPr>
+              <w:spacing w:before="220"/>
+              <w:ind w:left="120"/>
+              <w:rPr>
+                <w:lang w:val="nl-NL"/>
+              </w:rPr>
+            </w:pPr>
+            <w:r>
+              <w:rPr>
+                <w:rFonts w:eastAsia="Times New Roman"/>
+                <w:lang w:val="nl-NL" w:eastAsia="en-GB"/>
+              </w:rPr>
+              <w:t>Gemiddelde Reparatietijd</w:t>
+            </w:r>
+          </w:p>
+        </w:tc>
+        <w:tc>
+          <w:tcPr>
+            <w:tcW w:w="6316" w:type="dxa"/>
+            <w:tcBorders>
+              <w:top w:val="nil"/>
+              <w:left w:val="nil"/>
+              <w:bottom w:val="single" w:sz="8" w:space="0" w:color="FFFFFF"/>
+              <w:right w:val="single" w:sz="8" w:space="0" w:color="FFFFFF"/>
+            </w:tcBorders>
+            <w:shd w:val="clear" w:color="auto" w:fill="DBE5F1"/>
+            <w:tcMar>
+              <w:top w:w="20" w:type="dxa"/>
+              <w:left w:w="120" w:type="dxa"/>
+              <w:bottom w:w="20" w:type="dxa"/>
+              <w:right w:w="120" w:type="dxa"/>
+            </w:tcMar>
+            <w:vAlign w:val="center"/>
+          </w:tcPr>
+          <w:p>
+            <w:pPr>
+              <w:spacing w:before="220"/>
+              <w:ind w:left="120"/>
+              <w:rPr>
+                <w:sz w:val="20"/>
+                <w:szCs w:val="20"/>
+                <w:lang w:val="nl-NL"/>
+              </w:rPr>
+            </w:pPr>
+            <w:r>
+              <w:rPr>
+                <w:rFonts w:eastAsia="Times New Roman"/>
+                <w:sz w:val="20"/>
+                <w:szCs w:val="20"/>
+                <w:lang w:val="nl-NL" w:eastAsia="en-GB"/>
+              </w:rPr>
+              <w:t>De gemiddelde periode die verstrijkt tussen het moment dat een probleem is ontdekt en dat het is opgelost. De gemiddelde reparatietijd kan gebruikt worden om de efficiency van de organisatie te meten met betrekking tot het oplossen van fouten.</w:t>
+            </w:r>
+          </w:p>
+        </w:tc>
+      </w:tr>
+      <w:tr>
+        <w:trPr>
+          <w:trHeight w:val="720"/>
+        </w:trPr>
+        <w:tc>
+          <w:tcPr>
+            <w:tcW w:w="2684" w:type="dxa"/>
+            <w:tcBorders>
+              <w:top w:val="nil"/>
+              <w:left w:val="single" w:sz="8" w:space="0" w:color="FFFFFF"/>
+              <w:bottom w:val="single" w:sz="8" w:space="0" w:color="FFFFFF"/>
+              <w:right w:val="single" w:sz="8" w:space="0" w:color="FFFFFF"/>
+            </w:tcBorders>
+            <w:shd w:val="clear" w:color="auto" w:fill="DBE5F1"/>
+            <w:tcMar>
+              <w:top w:w="20" w:type="dxa"/>
+              <w:left w:w="120" w:type="dxa"/>
+              <w:bottom w:w="20" w:type="dxa"/>
+              <w:right w:w="120" w:type="dxa"/>
+            </w:tcMar>
+          </w:tcPr>
+          <w:p>
+            <w:pPr>
+              <w:spacing w:before="220"/>
+              <w:ind w:left="120"/>
+              <w:rPr>
+                <w:lang w:val="nl-NL"/>
+              </w:rPr>
+            </w:pPr>
+            <w:r>
+              <w:rPr>
+                <w:rFonts w:eastAsia="Times New Roman"/>
+                <w:lang w:val="nl-NL" w:eastAsia="en-GB"/>
+              </w:rPr>
+              <w:t>Doorlooptijd</w:t>
+            </w:r>
+          </w:p>
+        </w:tc>
+        <w:tc>
+          <w:tcPr>
+            <w:tcW w:w="6316" w:type="dxa"/>
+            <w:tcBorders>
+              <w:top w:val="nil"/>
+              <w:left w:val="nil"/>
+              <w:bottom w:val="single" w:sz="8" w:space="0" w:color="FFFFFF"/>
+              <w:right w:val="single" w:sz="8" w:space="0" w:color="FFFFFF"/>
+            </w:tcBorders>
+            <w:shd w:val="clear" w:color="auto" w:fill="DBE5F1"/>
+            <w:tcMar>
+              <w:top w:w="20" w:type="dxa"/>
+              <w:left w:w="120" w:type="dxa"/>
+              <w:bottom w:w="20" w:type="dxa"/>
+              <w:right w:w="120" w:type="dxa"/>
+            </w:tcMar>
+            <w:vAlign w:val="center"/>
+          </w:tcPr>
+          <w:p>
+            <w:pPr>
+              <w:spacing w:before="220"/>
+              <w:ind w:left="120"/>
+              <w:rPr>
+                <w:sz w:val="20"/>
+                <w:szCs w:val="20"/>
+                <w:lang w:val="nl-NL"/>
+              </w:rPr>
+            </w:pPr>
+            <w:r>
+              <w:rPr>
+                <w:rFonts w:eastAsia="Times New Roman"/>
+                <w:sz w:val="20"/>
+                <w:szCs w:val="20"/>
+                <w:lang w:val="nl-NL" w:eastAsia="en-GB"/>
+              </w:rPr>
+              <w:t>De tussen het moment dat men aan een release begint te werken, tot het moment waarop deze daadwerkelijk wordt vrijgegeven. Deze meting geeft weer hoe snel een organisatie haar klant kan bereiken.</w:t>
+            </w:r>
+          </w:p>
+        </w:tc>
+      </w:tr>
+      <w:tr>
+        <w:trPr>
+          <w:trHeight w:val="945"/>
+        </w:trPr>
+        <w:tc>
+          <w:tcPr>
+            <w:tcW w:w="2684" w:type="dxa"/>
+            <w:tcBorders>
+              <w:top w:val="nil"/>
+              <w:left w:val="single" w:sz="8" w:space="0" w:color="FFFFFF"/>
+              <w:bottom w:val="single" w:sz="8" w:space="0" w:color="FFFFFF"/>
+              <w:right w:val="single" w:sz="8" w:space="0" w:color="FFFFFF"/>
+            </w:tcBorders>
+            <w:shd w:val="clear" w:color="auto" w:fill="DBE5F1"/>
+            <w:tcMar>
+              <w:top w:w="20" w:type="dxa"/>
+              <w:left w:w="120" w:type="dxa"/>
+              <w:bottom w:w="20" w:type="dxa"/>
+              <w:right w:w="120" w:type="dxa"/>
+            </w:tcMar>
+          </w:tcPr>
+          <w:p>
+            <w:pPr>
+              <w:spacing w:before="220"/>
+              <w:ind w:left="120"/>
+              <w:rPr>
+                <w:sz w:val="20"/>
+                <w:szCs w:val="20"/>
+                <w:lang w:val="nl-NL"/>
+              </w:rPr>
+            </w:pPr>
+            <w:r>
+              <w:rPr>
+                <w:rFonts w:eastAsia="Times New Roman"/>
+                <w:sz w:val="20"/>
+                <w:szCs w:val="20"/>
+                <w:lang w:val="nl-NL" w:eastAsia="en-GB"/>
+              </w:rPr>
+              <w:t>Aanlooptijd</w:t>
+            </w:r>
+          </w:p>
+        </w:tc>
+        <w:tc>
+          <w:tcPr>
+            <w:tcW w:w="6316" w:type="dxa"/>
+            <w:tcBorders>
+              <w:top w:val="nil"/>
+              <w:left w:val="nil"/>
+              <w:bottom w:val="single" w:sz="8" w:space="0" w:color="FFFFFF"/>
+              <w:right w:val="single" w:sz="8" w:space="0" w:color="FFFFFF"/>
+            </w:tcBorders>
+            <w:shd w:val="clear" w:color="auto" w:fill="DBE5F1"/>
+            <w:tcMar>
+              <w:top w:w="20" w:type="dxa"/>
+              <w:left w:w="120" w:type="dxa"/>
+              <w:bottom w:w="20" w:type="dxa"/>
+              <w:right w:w="120" w:type="dxa"/>
+            </w:tcMar>
+            <w:vAlign w:val="center"/>
+          </w:tcPr>
+          <w:p>
+            <w:pPr>
+              <w:spacing w:before="220"/>
+              <w:ind w:left="120"/>
+              <w:rPr>
+                <w:sz w:val="20"/>
+                <w:szCs w:val="20"/>
+                <w:lang w:val="nl-NL"/>
+              </w:rPr>
+            </w:pPr>
+            <w:r>
+              <w:rPr>
+                <w:rFonts w:eastAsia="Times New Roman"/>
+                <w:sz w:val="20"/>
+                <w:szCs w:val="20"/>
+                <w:lang w:val="nl-NL" w:eastAsia="en-GB"/>
+              </w:rPr>
+              <w:t>De periode tussen het moment dat een nieuw idee of hypothese is geformuleerd en het moment dat het in de handen van de gebruiker beland. Deze metriek is een proxy voor de klanttevredenheid.</w:t>
+            </w:r>
+          </w:p>
+        </w:tc>
+      </w:tr>
+      <w:tr>
+        <w:trPr>
+          <w:trHeight w:val="945"/>
+        </w:trPr>
+        <w:tc>
+          <w:tcPr>
+            <w:tcW w:w="2684" w:type="dxa"/>
+            <w:tcBorders>
+              <w:top w:val="nil"/>
+              <w:left w:val="single" w:sz="8" w:space="0" w:color="FFFFFF"/>
+              <w:bottom w:val="single" w:sz="8" w:space="0" w:color="FFFFFF"/>
+              <w:right w:val="single" w:sz="8" w:space="0" w:color="FFFFFF"/>
+            </w:tcBorders>
+            <w:shd w:val="clear" w:color="auto" w:fill="DBE5F1"/>
+            <w:tcMar>
+              <w:top w:w="20" w:type="dxa"/>
+              <w:left w:w="120" w:type="dxa"/>
+              <w:bottom w:w="20" w:type="dxa"/>
+              <w:right w:w="120" w:type="dxa"/>
+            </w:tcMar>
+          </w:tcPr>
+          <w:p>
+            <w:pPr>
+              <w:spacing w:before="220"/>
+              <w:ind w:left="120"/>
+              <w:rPr>
+                <w:sz w:val="20"/>
+                <w:szCs w:val="20"/>
+                <w:lang w:val="nl-NL"/>
+              </w:rPr>
+            </w:pPr>
+            <w:r>
+              <w:rPr>
+                <w:rFonts w:eastAsia="Times New Roman"/>
+                <w:sz w:val="20"/>
+                <w:szCs w:val="20"/>
+                <w:lang w:val="nl-NL" w:eastAsia="en-GB"/>
+              </w:rPr>
               <w:t>Aanlooptijd voor codewijzigingen</w:t>
             </w:r>
             <w:r>
               <w:rPr>
                 <w:rStyle w:val="FootnoteReference"/>
+                <w:sz w:val="20"/>
+                <w:szCs w:val="20"/>
                 <w:lang w:val="nl-NL"/>
               </w:rPr>
               <w:t xml:space="preserve"> </w:t>
@@ -6644,7 +6772,9 @@
             </w:pPr>
             <w:r>
               <w:rPr>
-                <w:rFonts w:ascii="Segoe UI" w:eastAsia="Times New Roman" w:hAnsi="Segoe UI" w:cs="Segoe UI"/>
+                <w:rFonts w:eastAsia="Times New Roman"/>
+                <w:sz w:val="20"/>
+                <w:szCs w:val="20"/>
                 <w:lang w:val="nl-NL" w:eastAsia="en-GB"/>
               </w:rPr>
               <w:t>De periode tussen het opslaan van de code in het versie-managementsysteem en deze code succesvol werkend hebben op de productie omgeving.</w:t>
@@ -6652,6 +6782,8 @@
             <w:r>
               <w:rPr>
                 <w:rStyle w:val="FootnoteReference"/>
+                <w:sz w:val="20"/>
+                <w:szCs w:val="20"/>
                 <w:lang w:val="nl-NL"/>
               </w:rPr>
               <w:t xml:space="preserve"> </w:t>
@@ -6660,6 +6792,8 @@
             <w:r>
               <w:rPr>
                 <w:rStyle w:val="FootnoteReference"/>
+                <w:sz w:val="20"/>
+                <w:szCs w:val="20"/>
                 <w:lang w:val="nl-NL"/>
               </w:rPr>
               <w:footnoteReference w:id="5"/>
@@ -6688,20 +6822,23 @@
               <w:bottom w:w="20" w:type="dxa"/>
               <w:right w:w="120" w:type="dxa"/>
             </w:tcMar>
-            <w:vAlign w:val="center"/>
           </w:tcPr>
           <w:p>
             <w:pPr>
               <w:spacing w:before="220"/>
               <w:ind w:left="120"/>
               <w:rPr>
-                <w:rFonts w:ascii="Segoe UI" w:eastAsia="Times New Roman" w:hAnsi="Segoe UI" w:cs="Segoe UI"/>
+                <w:rFonts w:eastAsia="Times New Roman"/>
+                <w:sz w:val="20"/>
+                <w:szCs w:val="20"/>
                 <w:lang w:val="nl-NL" w:eastAsia="en-GB"/>
               </w:rPr>
             </w:pPr>
             <w:r>
               <w:rPr>
-                <w:rFonts w:ascii="Segoe UI" w:eastAsia="Times New Roman" w:hAnsi="Segoe UI" w:cs="Segoe UI"/>
+                <w:rFonts w:eastAsia="Times New Roman"/>
+                <w:sz w:val="20"/>
+                <w:szCs w:val="20"/>
                 <w:lang w:val="nl-NL" w:eastAsia="en-GB"/>
               </w:rPr>
               <w:t>Uitrolfrequentie</w:t>
@@ -6729,40 +6866,52 @@
             <w:pPr>
               <w:spacing w:before="240" w:after="240"/>
               <w:rPr>
-                <w:rFonts w:ascii="Segoe UI" w:eastAsia="Times New Roman" w:hAnsi="Segoe UI" w:cs="Segoe UI"/>
+                <w:rFonts w:eastAsia="Times New Roman"/>
+                <w:sz w:val="20"/>
+                <w:szCs w:val="20"/>
                 <w:lang w:val="nl-NL" w:eastAsia="en-GB"/>
               </w:rPr>
             </w:pPr>
             <w:r>
               <w:rPr>
-                <w:rFonts w:ascii="Segoe UI" w:eastAsia="Times New Roman" w:hAnsi="Segoe UI" w:cs="Segoe UI"/>
+                <w:rFonts w:eastAsia="Times New Roman"/>
+                <w:sz w:val="20"/>
+                <w:szCs w:val="20"/>
                 <w:lang w:val="nl-NL" w:eastAsia="en-GB"/>
               </w:rPr>
               <w:t xml:space="preserve">Het aantal keer per periode dat een organisatie een nieuwe versie van het product vrijgeeft. </w:t>
             </w:r>
             <w:r>
               <w:rPr>
-                <w:rFonts w:ascii="Segoe UI" w:eastAsia="Times New Roman" w:hAnsi="Segoe UI" w:cs="Segoe UI"/>
+                <w:rFonts w:eastAsia="Times New Roman"/>
+                <w:sz w:val="20"/>
+                <w:szCs w:val="20"/>
                 <w:lang w:val="nl-NL" w:eastAsia="en-GB"/>
               </w:rPr>
               <w:fldChar w:fldCharType="begin"/>
             </w:r>
             <w:r>
               <w:rPr>
-                <w:rFonts w:ascii="Segoe UI" w:eastAsia="Times New Roman" w:hAnsi="Segoe UI" w:cs="Segoe UI"/>
+                <w:rFonts w:eastAsia="Times New Roman"/>
+                <w:sz w:val="20"/>
+                <w:szCs w:val="20"/>
                 <w:lang w:val="nl-NL" w:eastAsia="en-GB"/>
               </w:rPr>
               <w:instrText xml:space="preserve"> NOTEREF _Ref63371933 \f \h  \* MERGEFORMAT </w:instrText>
             </w:r>
             <w:r>
               <w:rPr>
-                <w:rFonts w:ascii="Segoe UI" w:eastAsia="Times New Roman" w:hAnsi="Segoe UI" w:cs="Segoe UI"/>
+                <w:rFonts w:eastAsia="Times New Roman"/>
+                <w:sz w:val="20"/>
+                <w:szCs w:val="20"/>
                 <w:lang w:val="nl-NL" w:eastAsia="en-GB"/>
               </w:rPr>
             </w:r>
             <w:r>
               <w:rPr>
-                <w:rFonts w:ascii="Segoe UI" w:eastAsia="Times New Roman" w:hAnsi="Segoe UI" w:cs="Segoe UI"/>
+                <w:rFonts w:eastAsia="Times New Roman"/>
+                <w:sz w:val="20"/>
+                <w:szCs w:val="20"/>
                 <w:lang w:val="nl-NL" w:eastAsia="en-GB"/>
               </w:rPr>
               <w:fldChar w:fldCharType="separate"/>
@@ -6770,13 +6919,17 @@
             <w:r>
               <w:rPr>
                 <w:rStyle w:val="FootnoteReference"/>
+                <w:sz w:val="20"/>
+                <w:szCs w:val="20"/>
                 <w:lang w:val="nl-NL"/>
               </w:rPr>
               <w:t>5</w:t>
             </w:r>
             <w:r>
               <w:rPr>
-                <w:rFonts w:ascii="Segoe UI" w:eastAsia="Times New Roman" w:hAnsi="Segoe UI" w:cs="Segoe UI"/>
+                <w:rFonts w:eastAsia="Times New Roman"/>
+                <w:sz w:val="20"/>
+                <w:szCs w:val="20"/>
                 <w:lang w:val="nl-NL" w:eastAsia="en-GB"/>
               </w:rPr>
               <w:fldChar w:fldCharType="end"/>
@@ -6804,7 +6957,6 @@
               <w:bottom w:w="20" w:type="dxa"/>
               <w:right w:w="120" w:type="dxa"/>
             </w:tcMar>
-            <w:vAlign w:val="center"/>
           </w:tcPr>
           <w:p>
             <w:pPr>
@@ -6816,9 +6968,10 @@
             </w:pPr>
             <w:r>
               <w:rPr>
-                <w:rFonts w:ascii="Segoe UI" w:eastAsia="Times New Roman" w:hAnsi="Segoe UI" w:cs="Segoe UI"/>
+                <w:rFonts w:eastAsia="Times New Roman"/>
                 <w:lang w:val="nl-NL" w:eastAsia="en-GB"/>
               </w:rPr>
+              <w:lastRenderedPageBreak/>
               <w:t>Hersteltijd</w:t>
             </w:r>
           </w:p>
@@ -6852,34 +7005,44 @@
             </w:pPr>
             <w:r>
               <w:rPr>
-                <w:rFonts w:ascii="Segoe UI" w:eastAsia="Times New Roman" w:hAnsi="Segoe UI" w:cs="Segoe UI"/>
+                <w:rFonts w:eastAsia="Times New Roman"/>
+                <w:sz w:val="20"/>
+                <w:szCs w:val="20"/>
                 <w:lang w:val="nl-NL" w:eastAsia="en-GB"/>
               </w:rPr>
               <w:t>De periode tussen het moment dat een service een storing ondergaat en het moment dat het hersteld is.</w:t>
             </w:r>
             <w:r>
               <w:rPr>
-                <w:rFonts w:ascii="Segoe UI" w:eastAsia="Times New Roman" w:hAnsi="Segoe UI" w:cs="Segoe UI"/>
+                <w:rFonts w:eastAsia="Times New Roman"/>
+                <w:sz w:val="20"/>
+                <w:szCs w:val="20"/>
                 <w:lang w:val="nl-NL" w:eastAsia="en-GB"/>
               </w:rPr>
               <w:fldChar w:fldCharType="begin"/>
             </w:r>
             <w:r>
               <w:rPr>
-                <w:rFonts w:ascii="Segoe UI" w:eastAsia="Times New Roman" w:hAnsi="Segoe UI" w:cs="Segoe UI"/>
+                <w:rFonts w:eastAsia="Times New Roman"/>
+                <w:sz w:val="20"/>
+                <w:szCs w:val="20"/>
                 <w:lang w:val="nl-NL" w:eastAsia="en-GB"/>
               </w:rPr>
               <w:instrText xml:space="preserve"> NOTEREF _Ref63371933 \f \h  \* MERGEFORMAT </w:instrText>
             </w:r>
             <w:r>
               <w:rPr>
-                <w:rFonts w:ascii="Segoe UI" w:eastAsia="Times New Roman" w:hAnsi="Segoe UI" w:cs="Segoe UI"/>
+                <w:rFonts w:eastAsia="Times New Roman"/>
+                <w:sz w:val="20"/>
+                <w:szCs w:val="20"/>
                 <w:lang w:val="nl-NL" w:eastAsia="en-GB"/>
               </w:rPr>
             </w:r>
             <w:r>
               <w:rPr>
-                <w:rFonts w:ascii="Segoe UI" w:eastAsia="Times New Roman" w:hAnsi="Segoe UI" w:cs="Segoe UI"/>
+                <w:rFonts w:eastAsia="Times New Roman"/>
+                <w:sz w:val="20"/>
+                <w:szCs w:val="20"/>
                 <w:lang w:val="nl-NL" w:eastAsia="en-GB"/>
               </w:rPr>
               <w:fldChar w:fldCharType="separate"/>
@@ -6887,13 +7050,17 @@
             <w:r>
               <w:rPr>
                 <w:rStyle w:val="FootnoteReference"/>
+                <w:sz w:val="20"/>
+                <w:szCs w:val="20"/>
                 <w:lang w:val="nl-NL"/>
               </w:rPr>
               <w:t>5</w:t>
             </w:r>
             <w:r>
               <w:rPr>
-                <w:rFonts w:ascii="Segoe UI" w:eastAsia="Times New Roman" w:hAnsi="Segoe UI" w:cs="Segoe UI"/>
+                <w:rFonts w:eastAsia="Times New Roman"/>
+                <w:sz w:val="20"/>
+                <w:szCs w:val="20"/>
                 <w:lang w:val="nl-NL" w:eastAsia="en-GB"/>
               </w:rPr>
               <w:fldChar w:fldCharType="end"/>
@@ -6921,7 +7088,6 @@
               <w:bottom w:w="20" w:type="dxa"/>
               <w:right w:w="120" w:type="dxa"/>
             </w:tcMar>
-            <w:vAlign w:val="center"/>
           </w:tcPr>
           <w:p>
             <w:pPr>
@@ -6933,7 +7099,7 @@
             </w:pPr>
             <w:r>
               <w:rPr>
-                <w:rFonts w:ascii="Segoe UI" w:eastAsia="Times New Roman" w:hAnsi="Segoe UI" w:cs="Segoe UI"/>
+                <w:rFonts w:eastAsia="Times New Roman"/>
                 <w:lang w:val="nl-NL" w:eastAsia="en-GB"/>
               </w:rPr>
               <w:t>Leerperiode</w:t>
@@ -6970,7 +7136,9 @@
             </w:pPr>
             <w:r>
               <w:rPr>
-                <w:rFonts w:ascii="Segoe UI" w:eastAsia="Times New Roman" w:hAnsi="Segoe UI" w:cs="Segoe UI"/>
+                <w:rFonts w:eastAsia="Times New Roman"/>
+                <w:sz w:val="20"/>
+                <w:szCs w:val="20"/>
                 <w:lang w:val="nl-NL" w:eastAsia="en-GB"/>
               </w:rPr>
               <w:t>De tijd benodigd om een idee uit te werken, schetsen, bouwen, aan een klant te leveren en te kunnen leren van hun interactie ermee.</w:t>
@@ -6998,7 +7166,6 @@
               <w:bottom w:w="20" w:type="dxa"/>
               <w:right w:w="120" w:type="dxa"/>
             </w:tcMar>
-            <w:vAlign w:val="center"/>
           </w:tcPr>
           <w:p>
             <w:pPr>
@@ -7010,7 +7177,7 @@
             </w:pPr>
             <w:r>
               <w:rPr>
-                <w:rFonts w:ascii="Segoe UI" w:eastAsia="Times New Roman" w:hAnsi="Segoe UI" w:cs="Segoe UI"/>
+                <w:rFonts w:eastAsia="Times New Roman"/>
                 <w:lang w:val="nl-NL" w:eastAsia="en-GB"/>
               </w:rPr>
               <w:t>Belemmeringsperiode</w:t>
@@ -7047,7 +7214,9 @@
             </w:pPr>
             <w:r>
               <w:rPr>
-                <w:rFonts w:ascii="Segoe UI" w:eastAsia="Times New Roman" w:hAnsi="Segoe UI" w:cs="Segoe UI"/>
+                <w:rFonts w:eastAsia="Times New Roman"/>
+                <w:sz w:val="20"/>
+                <w:szCs w:val="20"/>
                 <w:lang w:val="nl-NL" w:eastAsia="en-GB"/>
               </w:rPr>
               <w:t xml:space="preserve">De gemiddelde tijd tussen het melden van een belemmering en het oplossen ervan. Dit is een proxy voor </w:t>
@@ -7055,21 +7224,27 @@
             <w:proofErr w:type="spellStart"/>
             <w:r>
               <w:rPr>
-                <w:rFonts w:ascii="Segoe UI" w:eastAsia="Times New Roman" w:hAnsi="Segoe UI" w:cs="Segoe UI"/>
+                <w:rFonts w:eastAsia="Times New Roman"/>
+                <w:sz w:val="20"/>
+                <w:szCs w:val="20"/>
                 <w:lang w:val="nl-NL" w:eastAsia="en-GB"/>
               </w:rPr>
               <w:t>medewerkertevrede</w:t>
             </w:r>
             <w:r>
               <w:rPr>
-                <w:rFonts w:ascii="Segoe UI" w:eastAsia="Times New Roman" w:hAnsi="Segoe UI" w:cs="Segoe UI"/>
+                <w:rFonts w:eastAsia="Times New Roman"/>
+                <w:sz w:val="20"/>
+                <w:szCs w:val="20"/>
                 <w:lang w:val="nl-NL" w:eastAsia="en-GB"/>
               </w:rPr>
               <w:t>n</w:t>
             </w:r>
             <w:r>
               <w:rPr>
-                <w:rFonts w:ascii="Segoe UI" w:eastAsia="Times New Roman" w:hAnsi="Segoe UI" w:cs="Segoe UI"/>
+                <w:rFonts w:eastAsia="Times New Roman"/>
+                <w:sz w:val="20"/>
+                <w:szCs w:val="20"/>
                 <w:lang w:val="nl-NL" w:eastAsia="en-GB"/>
               </w:rPr>
               <w:t>heid</w:t>
@@ -7077,7 +7252,9 @@
             <w:proofErr w:type="spellEnd"/>
             <w:r>
               <w:rPr>
-                <w:rFonts w:ascii="Segoe UI" w:eastAsia="Times New Roman" w:hAnsi="Segoe UI" w:cs="Segoe UI"/>
+                <w:rFonts w:eastAsia="Times New Roman"/>
+                <w:sz w:val="20"/>
+                <w:szCs w:val="20"/>
                 <w:lang w:val="nl-NL" w:eastAsia="en-GB"/>
               </w:rPr>
               <w:t xml:space="preserve"> en aanlooptijd.</w:t>
@@ -7105,7 +7282,6 @@
               <w:bottom w:w="20" w:type="dxa"/>
               <w:right w:w="120" w:type="dxa"/>
             </w:tcMar>
-            <w:vAlign w:val="center"/>
           </w:tcPr>
           <w:p>
             <w:pPr>
@@ -7117,7 +7293,7 @@
             </w:pPr>
             <w:r>
               <w:rPr>
-                <w:rFonts w:ascii="Segoe UI" w:eastAsia="Times New Roman" w:hAnsi="Segoe UI" w:cs="Segoe UI"/>
+                <w:rFonts w:eastAsia="Times New Roman"/>
                 <w:lang w:val="nl-NL" w:eastAsia="en-GB"/>
               </w:rPr>
               <w:t>Omschakeltijd</w:t>
@@ -7154,7 +7330,9 @@
             </w:pPr>
             <w:r>
               <w:rPr>
-                <w:rFonts w:ascii="Segoe UI" w:eastAsia="Times New Roman" w:hAnsi="Segoe UI" w:cs="Segoe UI"/>
+                <w:rFonts w:eastAsia="Times New Roman"/>
+                <w:sz w:val="20"/>
+                <w:szCs w:val="20"/>
                 <w:lang w:val="nl-NL" w:eastAsia="en-GB"/>
               </w:rPr>
               <w:t>Een daadwerkelijke maatstaf van de wendbaarheid van de gehele organisatie. Het betreft de periode tussen het ontvangen van feedback of nieuwe informatie en het moment dat de organisatie daarop reageert; bijvoorbeeld hoe snel de organisatie kan reageren op een concurrent die een nieuwe markt-veroverende feature heeft uitgebracht, door in hun eigen product vergelijkbare of overtreffende mogelijkheden in te bouwen die de klantervaring meetbaar verbeteren.</w:t>
@@ -7172,8 +7350,8 @@
         <w:rPr>
           <w:b/>
           <w:color w:val="000000"/>
-          <w:sz w:val="26"/>
-          <w:szCs w:val="26"/>
+          <w:sz w:val="20"/>
+          <w:szCs w:val="20"/>
           <w:lang w:val="nl-NL"/>
         </w:rPr>
       </w:pPr>
@@ -7191,8 +7369,8 @@
         <w:rPr>
           <w:b/>
           <w:color w:val="000000"/>
-          <w:sz w:val="26"/>
-          <w:szCs w:val="26"/>
+          <w:sz w:val="20"/>
+          <w:szCs w:val="20"/>
           <w:lang w:val="nl-NL"/>
         </w:rPr>
       </w:pPr>
@@ -7201,11 +7379,10 @@
         <w:rPr>
           <w:b/>
           <w:color w:val="000000"/>
-          <w:sz w:val="26"/>
-          <w:szCs w:val="26"/>
-          <w:lang w:val="nl-NL"/>
-        </w:rPr>
-        <w:lastRenderedPageBreak/>
+          <w:sz w:val="20"/>
+          <w:szCs w:val="20"/>
+          <w:lang w:val="nl-NL"/>
+        </w:rPr>
         <w:t>Ability</w:t>
       </w:r>
       <w:proofErr w:type="spellEnd"/>
@@ -7213,8 +7390,8 @@
         <w:rPr>
           <w:b/>
           <w:color w:val="000000"/>
-          <w:sz w:val="26"/>
-          <w:szCs w:val="26"/>
+          <w:sz w:val="20"/>
+          <w:szCs w:val="20"/>
           <w:lang w:val="nl-NL"/>
         </w:rPr>
         <w:t xml:space="preserve"> </w:t>
@@ -7224,8 +7401,8 @@
         <w:rPr>
           <w:b/>
           <w:color w:val="000000"/>
-          <w:sz w:val="26"/>
-          <w:szCs w:val="26"/>
+          <w:sz w:val="20"/>
+          <w:szCs w:val="20"/>
           <w:lang w:val="nl-NL"/>
         </w:rPr>
         <w:t>to</w:t>
@@ -7235,8 +7412,8 @@
         <w:rPr>
           <w:b/>
           <w:color w:val="000000"/>
-          <w:sz w:val="26"/>
-          <w:szCs w:val="26"/>
+          <w:sz w:val="20"/>
+          <w:szCs w:val="20"/>
           <w:lang w:val="nl-NL"/>
         </w:rPr>
         <w:t xml:space="preserve"> </w:t>
@@ -7246,8 +7423,8 @@
         <w:rPr>
           <w:b/>
           <w:color w:val="000000"/>
-          <w:sz w:val="26"/>
-          <w:szCs w:val="26"/>
+          <w:sz w:val="20"/>
+          <w:szCs w:val="20"/>
           <w:lang w:val="nl-NL"/>
         </w:rPr>
         <w:t>Innovate</w:t>
@@ -7257,8 +7434,8 @@
         <w:rPr>
           <w:b/>
           <w:color w:val="000000"/>
-          <w:sz w:val="26"/>
-          <w:szCs w:val="26"/>
+          <w:sz w:val="20"/>
+          <w:szCs w:val="20"/>
           <w:lang w:val="nl-NL"/>
         </w:rPr>
         <w:t xml:space="preserve"> (A2I)</w:t>
@@ -7407,7 +7584,7 @@
             </w:pPr>
             <w:r>
               <w:rPr>
-                <w:rFonts w:ascii="Segoe UI" w:eastAsia="Times New Roman" w:hAnsi="Segoe UI" w:cs="Segoe UI"/>
+                <w:rFonts w:eastAsia="Times New Roman"/>
                 <w:lang w:val="nl-NL" w:eastAsia="en-GB"/>
               </w:rPr>
               <w:t>Innovatieratio</w:t>
@@ -7443,7 +7620,9 @@
             </w:pPr>
             <w:r>
               <w:rPr>
-                <w:rFonts w:ascii="Segoe UI" w:eastAsia="Times New Roman" w:hAnsi="Segoe UI" w:cs="Segoe UI"/>
+                <w:rFonts w:eastAsia="Times New Roman"/>
+                <w:sz w:val="20"/>
+                <w:szCs w:val="20"/>
                 <w:lang w:val="nl-NL" w:eastAsia="en-GB"/>
               </w:rPr>
               <w:t>Het percentage van de capaciteit, tijd of budget wat gespendeerd wordt aan het leveren van nieuwe functionaliteit, gedeeld door het totaal. Dit getal geeft inzicht in het vermogen van de organisatie om nieuwe functionaliteit aan een product toe te voegen.</w:t>
@@ -7482,7 +7661,7 @@
             </w:pPr>
             <w:r>
               <w:rPr>
-                <w:rFonts w:ascii="Segoe UI" w:eastAsia="Times New Roman" w:hAnsi="Segoe UI" w:cs="Segoe UI"/>
+                <w:rFonts w:eastAsia="Times New Roman"/>
                 <w:lang w:val="nl-NL" w:eastAsia="en-GB"/>
               </w:rPr>
               <w:t>Defecten-trends</w:t>
@@ -7518,7 +7697,9 @@
             </w:pPr>
             <w:r>
               <w:rPr>
-                <w:rFonts w:ascii="Segoe UI" w:eastAsia="Times New Roman" w:hAnsi="Segoe UI" w:cs="Segoe UI"/>
+                <w:rFonts w:eastAsia="Times New Roman"/>
+                <w:sz w:val="20"/>
+                <w:szCs w:val="20"/>
                 <w:lang w:val="nl-NL" w:eastAsia="en-GB"/>
               </w:rPr>
               <w:t>Een meeting van de toe- of afname van defecten sinds de laatste meeting. Een defect is alles wat de waarde van het product verminderd voor een klant, gebruiker of de organisatie zelf. Defects zijn over het algemeen zaken die niet werken zoals bedoeld.</w:t>
@@ -7557,7 +7738,7 @@
             </w:pPr>
             <w:r>
               <w:rPr>
-                <w:rFonts w:ascii="Segoe UI" w:eastAsia="Times New Roman" w:hAnsi="Segoe UI" w:cs="Segoe UI"/>
+                <w:rFonts w:eastAsia="Times New Roman"/>
                 <w:lang w:val="nl-NL" w:eastAsia="en-GB"/>
               </w:rPr>
               <w:t>Focustijd</w:t>
@@ -7593,7 +7774,9 @@
             </w:pPr>
             <w:r>
               <w:rPr>
-                <w:rFonts w:ascii="Segoe UI" w:eastAsia="Times New Roman" w:hAnsi="Segoe UI" w:cs="Segoe UI"/>
+                <w:rFonts w:eastAsia="Times New Roman"/>
+                <w:sz w:val="20"/>
+                <w:szCs w:val="20"/>
                 <w:lang w:val="nl-NL" w:eastAsia="en-GB"/>
               </w:rPr>
               <w:t>Het percentage van de tijd dat teams daadwerkelijk aan het product kunnen werken.</w:t>
@@ -7632,7 +7815,7 @@
             </w:pPr>
             <w:r>
               <w:rPr>
-                <w:rFonts w:ascii="Segoe UI" w:eastAsia="Times New Roman" w:hAnsi="Segoe UI" w:cs="Segoe UI"/>
+                <w:rFonts w:eastAsia="Times New Roman"/>
                 <w:lang w:val="nl-NL" w:eastAsia="en-GB"/>
               </w:rPr>
               <w:t>Aantal geïnstalleerde versies</w:t>
@@ -7668,7 +7851,9 @@
             </w:pPr>
             <w:r>
               <w:rPr>
-                <w:rFonts w:ascii="Segoe UI" w:eastAsia="Times New Roman" w:hAnsi="Segoe UI" w:cs="Segoe UI"/>
+                <w:rFonts w:eastAsia="Times New Roman"/>
+                <w:sz w:val="20"/>
+                <w:szCs w:val="20"/>
                 <w:lang w:val="nl-NL" w:eastAsia="en-GB"/>
               </w:rPr>
               <w:t>Het aantal versies van het product dat op dit moment wordt ondersteund. Dit getal reflecteert de capaciteit die de organisatie gebruikt om oudere versies van de software te ondersteunen.</w:t>
@@ -7707,9 +7892,10 @@
             </w:pPr>
             <w:r>
               <w:rPr>
-                <w:rFonts w:ascii="Segoe UI" w:eastAsia="Times New Roman" w:hAnsi="Segoe UI" w:cs="Segoe UI"/>
+                <w:rFonts w:eastAsia="Times New Roman"/>
                 <w:lang w:val="nl-NL" w:eastAsia="en-GB"/>
               </w:rPr>
+              <w:lastRenderedPageBreak/>
               <w:t>Technische schuld</w:t>
             </w:r>
           </w:p>
@@ -7743,7 +7929,9 @@
             </w:pPr>
             <w:r>
               <w:rPr>
-                <w:rFonts w:ascii="Segoe UI" w:eastAsia="Times New Roman" w:hAnsi="Segoe UI" w:cs="Segoe UI"/>
+                <w:rFonts w:eastAsia="Times New Roman"/>
+                <w:sz w:val="20"/>
+                <w:szCs w:val="20"/>
                 <w:lang w:val="nl-NL" w:eastAsia="en-GB"/>
               </w:rPr>
               <w:t xml:space="preserve">Een concept in </w:t>
@@ -7751,7 +7939,9 @@
             <w:proofErr w:type="gramStart"/>
             <w:r>
               <w:rPr>
-                <w:rFonts w:ascii="Segoe UI" w:eastAsia="Times New Roman" w:hAnsi="Segoe UI" w:cs="Segoe UI"/>
+                <w:rFonts w:eastAsia="Times New Roman"/>
+                <w:sz w:val="20"/>
+                <w:szCs w:val="20"/>
                 <w:lang w:val="nl-NL" w:eastAsia="en-GB"/>
               </w:rPr>
               <w:t>software ontwikkeling</w:t>
@@ -7759,7 +7949,9 @@
             <w:proofErr w:type="gramEnd"/>
             <w:r>
               <w:rPr>
-                <w:rFonts w:ascii="Segoe UI" w:eastAsia="Times New Roman" w:hAnsi="Segoe UI" w:cs="Segoe UI"/>
+                <w:rFonts w:eastAsia="Times New Roman"/>
+                <w:sz w:val="20"/>
+                <w:szCs w:val="20"/>
                 <w:lang w:val="nl-NL" w:eastAsia="en-GB"/>
               </w:rPr>
               <w:t xml:space="preserve"> dat de extra ontwikkelings- en testwerkzaamheden weerspiegelt die ontstaan wanneer "snelle" oplossingen resulteren in een later herstelwerk. Het creëert een ongewenste impact op het leveren van waarde en een vermijdbare toename van herstelwerk en risico.</w:t>
@@ -7798,31 +7990,17 @@
             </w:pPr>
             <w:r>
               <w:rPr>
-                <w:rFonts w:ascii="Segoe UI" w:eastAsia="Times New Roman" w:hAnsi="Segoe UI" w:cs="Segoe UI"/>
+                <w:rFonts w:eastAsia="Times New Roman"/>
                 <w:lang w:val="nl-NL" w:eastAsia="en-GB"/>
               </w:rPr>
               <w:t xml:space="preserve">Aantal </w:t>
             </w:r>
             <w:r>
               <w:rPr>
-                <w:rFonts w:ascii="Segoe UI" w:eastAsia="Times New Roman" w:hAnsi="Segoe UI" w:cs="Segoe UI"/>
+                <w:rFonts w:eastAsia="Times New Roman"/>
                 <w:lang w:val="nl-NL" w:eastAsia="en-GB"/>
               </w:rPr>
-              <w:t>produ</w:t>
-            </w:r>
-            <w:r>
-              <w:rPr>
-                <w:rFonts w:ascii="Segoe UI" w:eastAsia="Times New Roman" w:hAnsi="Segoe UI" w:cs="Segoe UI"/>
-                <w:lang w:val="nl-NL" w:eastAsia="en-GB"/>
-              </w:rPr>
-              <w:t>ct</w:t>
-            </w:r>
-            <w:r>
-              <w:rPr>
-                <w:rFonts w:ascii="Segoe UI" w:eastAsia="Times New Roman" w:hAnsi="Segoe UI" w:cs="Segoe UI"/>
-                <w:lang w:val="nl-NL" w:eastAsia="en-GB"/>
-              </w:rPr>
-              <w:t>iefouten</w:t>
+              <w:t>productiefouten</w:t>
             </w:r>
           </w:p>
         </w:tc>
@@ -7855,7 +8033,9 @@
             </w:pPr>
             <w:r>
               <w:rPr>
-                <w:rFonts w:ascii="Segoe UI" w:eastAsia="Times New Roman" w:hAnsi="Segoe UI" w:cs="Segoe UI"/>
+                <w:rFonts w:eastAsia="Times New Roman"/>
+                <w:sz w:val="20"/>
+                <w:szCs w:val="20"/>
                 <w:lang w:val="nl-NL" w:eastAsia="en-GB"/>
               </w:rPr>
               <w:t>Het aantal keren dat het Development Team in een bepaalde periode werd onderbroken om een probleem in een geïnstalleerd product op te lossen. Het aantal en de frequentie van productie-incidenten kan helpen om de stabiliteit van het product aan te geven.</w:t>
@@ -7894,10 +8074,9 @@
             </w:pPr>
             <w:r>
               <w:rPr>
-                <w:rFonts w:ascii="Segoe UI" w:eastAsia="Times New Roman" w:hAnsi="Segoe UI" w:cs="Segoe UI"/>
+                <w:rFonts w:eastAsia="Times New Roman"/>
                 <w:lang w:val="nl-NL" w:eastAsia="en-GB"/>
               </w:rPr>
-              <w:lastRenderedPageBreak/>
               <w:t>Aantal actieve product (broncode) varianten</w:t>
             </w:r>
           </w:p>
@@ -7931,7 +8110,9 @@
             </w:pPr>
             <w:r>
               <w:rPr>
-                <w:rFonts w:ascii="Segoe UI" w:eastAsia="Times New Roman" w:hAnsi="Segoe UI" w:cs="Segoe UI"/>
+                <w:rFonts w:eastAsia="Times New Roman"/>
+                <w:sz w:val="20"/>
+                <w:szCs w:val="20"/>
                 <w:lang w:val="nl-NL" w:eastAsia="en-GB"/>
               </w:rPr>
               <w:t>Het aantal verschillende versies (of varianten) van een product of dienst. Geeft inzicht in de potentiële impact van verandering en de daaruit voortvloeiende complexiteit van het werk.</w:t>
@@ -7970,7 +8151,7 @@
             </w:pPr>
             <w:r>
               <w:rPr>
-                <w:rFonts w:ascii="Segoe UI" w:eastAsia="Times New Roman" w:hAnsi="Segoe UI" w:cs="Segoe UI"/>
+                <w:rFonts w:eastAsia="Times New Roman"/>
                 <w:lang w:val="nl-NL" w:eastAsia="en-GB"/>
               </w:rPr>
               <w:t>Tijd benodigd voor het samenvoegen van broncode</w:t>
@@ -8006,7 +8187,9 @@
             </w:pPr>
             <w:r>
               <w:rPr>
-                <w:rFonts w:ascii="Segoe UI" w:eastAsia="Times New Roman" w:hAnsi="Segoe UI" w:cs="Segoe UI"/>
+                <w:rFonts w:eastAsia="Times New Roman"/>
+                <w:sz w:val="20"/>
+                <w:szCs w:val="20"/>
                 <w:lang w:val="nl-NL" w:eastAsia="en-GB"/>
               </w:rPr>
               <w:t>De hoeveelheid tijd die wordt besteed aan het aanbrengen van wijzigingen in verschillende versies van een product of dienst. Geeft inzicht in de potentiële impact van veranderingen en de daaruit voortvloeiende complexiteit van het werk.</w:t>
@@ -8045,7 +8228,7 @@
             </w:pPr>
             <w:r>
               <w:rPr>
-                <w:rFonts w:ascii="Segoe UI" w:eastAsia="Times New Roman" w:hAnsi="Segoe UI" w:cs="Segoe UI"/>
+                <w:rFonts w:eastAsia="Times New Roman"/>
                 <w:lang w:val="nl-NL" w:eastAsia="en-GB"/>
               </w:rPr>
               <w:t>Tijd besteed aan Context-schakelen</w:t>
@@ -8081,7 +8264,9 @@
             </w:pPr>
             <w:r>
               <w:rPr>
-                <w:rFonts w:ascii="Segoe UI" w:eastAsia="Times New Roman" w:hAnsi="Segoe UI" w:cs="Segoe UI"/>
+                <w:rFonts w:eastAsia="Times New Roman"/>
+                <w:sz w:val="20"/>
+                <w:szCs w:val="20"/>
                 <w:lang w:val="nl-NL" w:eastAsia="en-GB"/>
               </w:rPr>
               <w:t>Voorbeelden hiervan zijn tijd die verloren gaat door onderbrekingen als gevolg van vergaderingen of gesprekken, tijd die wordt besteed aan het wisselen tussen taken en tijd die verloren gaat wanneer teamleden worden onderbroken om mensen buiten het team te helpen, kunnen een eenvoudig inzicht geven in de omvang van het probleem.</w:t>
@@ -8120,7 +8305,7 @@
             </w:pPr>
             <w:r>
               <w:rPr>
-                <w:rFonts w:ascii="Segoe UI" w:eastAsia="Times New Roman" w:hAnsi="Segoe UI" w:cs="Segoe UI"/>
+                <w:rFonts w:eastAsia="Times New Roman"/>
                 <w:lang w:val="nl-NL" w:eastAsia="en-GB"/>
               </w:rPr>
               <w:t>De faalratio van wijzigingen</w:t>
@@ -8156,7 +8341,9 @@
             </w:pPr>
             <w:r>
               <w:rPr>
-                <w:rFonts w:ascii="Segoe UI" w:eastAsia="Times New Roman" w:hAnsi="Segoe UI" w:cs="Segoe UI"/>
+                <w:rFonts w:eastAsia="Times New Roman"/>
+                <w:sz w:val="20"/>
+                <w:szCs w:val="20"/>
                 <w:lang w:val="nl-NL" w:eastAsia="en-GB"/>
               </w:rPr>
               <w:t xml:space="preserve">Het percentage vrijgegeven productveranderingen die leiden tot een verminderde service en die moeten worden hersteld (bijv. </w:t>
@@ -8164,7 +8351,9 @@
             <w:proofErr w:type="spellStart"/>
             <w:r>
               <w:rPr>
-                <w:rFonts w:ascii="Segoe UI" w:eastAsia="Times New Roman" w:hAnsi="Segoe UI" w:cs="Segoe UI"/>
+                <w:rFonts w:eastAsia="Times New Roman"/>
+                <w:sz w:val="20"/>
+                <w:szCs w:val="20"/>
                 <w:lang w:val="nl-NL" w:eastAsia="en-GB"/>
               </w:rPr>
               <w:t>hotfix</w:t>
@@ -8172,7 +8361,9 @@
             <w:proofErr w:type="spellEnd"/>
             <w:r>
               <w:rPr>
-                <w:rFonts w:ascii="Segoe UI" w:eastAsia="Times New Roman" w:hAnsi="Segoe UI" w:cs="Segoe UI"/>
+                <w:rFonts w:eastAsia="Times New Roman"/>
+                <w:sz w:val="20"/>
+                <w:szCs w:val="20"/>
                 <w:lang w:val="nl-NL" w:eastAsia="en-GB"/>
               </w:rPr>
               <w:t xml:space="preserve">, </w:t>
@@ -8180,7 +8371,9 @@
             <w:proofErr w:type="spellStart"/>
             <w:r>
               <w:rPr>
-                <w:rFonts w:ascii="Segoe UI" w:eastAsia="Times New Roman" w:hAnsi="Segoe UI" w:cs="Segoe UI"/>
+                <w:rFonts w:eastAsia="Times New Roman"/>
+                <w:sz w:val="20"/>
+                <w:szCs w:val="20"/>
                 <w:lang w:val="nl-NL" w:eastAsia="en-GB"/>
               </w:rPr>
               <w:t>rollback</w:t>
@@ -8188,7 +8381,9 @@
             <w:proofErr w:type="spellEnd"/>
             <w:r>
               <w:rPr>
-                <w:rFonts w:ascii="Segoe UI" w:eastAsia="Times New Roman" w:hAnsi="Segoe UI" w:cs="Segoe UI"/>
+                <w:rFonts w:eastAsia="Times New Roman"/>
+                <w:sz w:val="20"/>
+                <w:szCs w:val="20"/>
                 <w:lang w:val="nl-NL" w:eastAsia="en-GB"/>
               </w:rPr>
               <w:t xml:space="preserve">, patch). </w:t>
@@ -8196,6 +8391,8 @@
             <w:r>
               <w:rPr>
                 <w:rStyle w:val="FootnoteReference"/>
+                <w:sz w:val="20"/>
+                <w:szCs w:val="20"/>
                 <w:lang w:val="nl-NL"/>
               </w:rPr>
               <w:footnoteReference w:id="6"/>
@@ -8268,7 +8465,7 @@
 </file>
 
 <file path=word/endnotes.xml><?xml version="1.0" encoding="utf-8"?>
-<w:endnotes xmlns:wpc="http://schemas.microsoft.com/office/word/2010/wordprocessingCanvas" xmlns:cx="http://schemas.microsoft.com/office/drawing/2014/chartex" xmlns:cx1="http://schemas.microsoft.com/office/drawing/2015/9/8/chartex" xmlns:cx2="http://schemas.microsoft.com/office/drawing/2015/10/21/chartex" xmlns:cx3="http://schemas.microsoft.com/office/drawing/2016/5/9/chartex" xmlns:cx4="http://schemas.microsoft.com/office/drawing/2016/5/10/chartex" xmlns:cx5="http://schemas.microsoft.com/office/drawing/2016/5/11/chartex" xmlns:cx6="http://schemas.microsoft.com/office/drawing/2016/5/12/chartex" xmlns:cx7="http://schemas.microsoft.com/office/drawing/2016/5/13/chartex" xmlns:cx8="http://schemas.microsoft.com/office/drawing/2016/5/14/chartex" xmlns:mc="http://schemas.openxmlformats.org/markup-compatibility/2006" xmlns:aink="http://schemas.microsoft.com/office/drawing/2016/ink" xmlns:am3d="http://schemas.microsoft.com/office/drawing/2017/model3d" xmlns:o="urn:schemas-microsoft-com:office:office" xmlns:r="http://schemas.openxmlformats.org/officeDocument/2006/relationships" xmlns:m="http://schemas.openxmlformats.org/officeDocument/2006/math" xmlns:v="urn:schemas-microsoft-com:vml" xmlns:wp14="http://schemas.microsoft.com/office/word/2010/wordprocessingDrawing" xmlns:wp="http://schemas.openxmlformats.org/drawingml/2006/wordprocessingDrawing" xmlns:w10="urn:schemas-microsoft-com:office:word" xmlns:w="http://schemas.openxmlformats.org/wordprocessingml/2006/main" xmlns:w14="http://schemas.microsoft.com/office/word/2010/wordml" xmlns:w15="http://schemas.microsoft.com/office/word/2012/wordml" xmlns:w16cex="http://schemas.microsoft.com/office/word/2018/wordml/cex" xmlns:w16cid="http://schemas.microsoft.com/office/word/2016/wordml/cid" xmlns:w16="http://schemas.microsoft.com/office/word/2018/wordml" xmlns:w16se="http://schemas.microsoft.com/office/word/2015/wordml/symex" xmlns:wpg="http://schemas.microsoft.com/office/word/2010/wordprocessingGroup" xmlns:wpi="http://schemas.microsoft.com/office/word/2010/wordprocessingInk" xmlns:wne="http://schemas.microsoft.com/office/word/2006/wordml" xmlns:wps="http://schemas.microsoft.com/office/word/2010/wordprocessingShape" mc:Ignorable="w14 w15 w16se w16cid w16 w16cex wp14">
+<w:endnotes xmlns:wpc="http://schemas.microsoft.com/office/word/2010/wordprocessingCanvas" xmlns:cx="http://schemas.microsoft.com/office/drawing/2014/chartex" xmlns:cx1="http://schemas.microsoft.com/office/drawing/2015/9/8/chartex" xmlns:cx2="http://schemas.microsoft.com/office/drawing/2015/10/21/chartex" xmlns:cx3="http://schemas.microsoft.com/office/drawing/2016/5/9/chartex" xmlns:cx4="http://schemas.microsoft.com/office/drawing/2016/5/10/chartex" xmlns:cx5="http://schemas.microsoft.com/office/drawing/2016/5/11/chartex" xmlns:cx6="http://schemas.microsoft.com/office/drawing/2016/5/12/chartex" xmlns:cx7="http://schemas.microsoft.com/office/drawing/2016/5/13/chartex" xmlns:cx8="http://schemas.microsoft.com/office/drawing/2016/5/14/chartex" xmlns:mc="http://schemas.openxmlformats.org/markup-compatibility/2006" xmlns:aink="http://schemas.microsoft.com/office/drawing/2016/ink" xmlns:am3d="http://schemas.microsoft.com/office/drawing/2017/model3d" xmlns:o="urn:schemas-microsoft-com:office:office" xmlns:oel="http://schemas.microsoft.com/office/2019/extlst" xmlns:r="http://schemas.openxmlformats.org/officeDocument/2006/relationships" xmlns:m="http://schemas.openxmlformats.org/officeDocument/2006/math" xmlns:v="urn:schemas-microsoft-com:vml" xmlns:wp14="http://schemas.microsoft.com/office/word/2010/wordprocessingDrawing" xmlns:wp="http://schemas.openxmlformats.org/drawingml/2006/wordprocessingDrawing" xmlns:w10="urn:schemas-microsoft-com:office:word" xmlns:w="http://schemas.openxmlformats.org/wordprocessingml/2006/main" xmlns:w14="http://schemas.microsoft.com/office/word/2010/wordml" xmlns:w15="http://schemas.microsoft.com/office/word/2012/wordml" xmlns:w16cex="http://schemas.microsoft.com/office/word/2018/wordml/cex" xmlns:w16cid="http://schemas.microsoft.com/office/word/2016/wordml/cid" xmlns:w16="http://schemas.microsoft.com/office/word/2018/wordml" xmlns:w16sdtdh="http://schemas.microsoft.com/office/word/2020/wordml/sdtdatahash" xmlns:w16se="http://schemas.microsoft.com/office/word/2015/wordml/symex" xmlns:wpg="http://schemas.microsoft.com/office/word/2010/wordprocessingGroup" xmlns:wpi="http://schemas.microsoft.com/office/word/2010/wordprocessingInk" xmlns:wne="http://schemas.microsoft.com/office/word/2006/wordml" xmlns:wps="http://schemas.microsoft.com/office/word/2010/wordprocessingShape" mc:Ignorable="w14 w15 w16se w16cid w16 w16cex w16sdtdh wp14">
   <w:endnote w:type="separator" w:id="-1">
     <w:p>
       <w:pPr>
@@ -8293,7 +8490,7 @@
 </file>
 
 <file path=word/footer1.xml><?xml version="1.0" encoding="utf-8"?>
-<w:ftr xmlns:wpc="http://schemas.microsoft.com/office/word/2010/wordprocessingCanvas" xmlns:cx="http://schemas.microsoft.com/office/drawing/2014/chartex" xmlns:cx1="http://schemas.microsoft.com/office/drawing/2015/9/8/chartex" xmlns:cx2="http://schemas.microsoft.com/office/drawing/2015/10/21/chartex" xmlns:cx3="http://schemas.microsoft.com/office/drawing/2016/5/9/chartex" xmlns:cx4="http://schemas.microsoft.com/office/drawing/2016/5/10/chartex" xmlns:cx5="http://schemas.microsoft.com/office/drawing/2016/5/11/chartex" xmlns:cx6="http://schemas.microsoft.com/office/drawing/2016/5/12/chartex" xmlns:cx7="http://schemas.microsoft.com/office/drawing/2016/5/13/chartex" xmlns:cx8="http://schemas.microsoft.com/office/drawing/2016/5/14/chartex" xmlns:mc="http://schemas.openxmlformats.org/markup-compatibility/2006" xmlns:aink="http://schemas.microsoft.com/office/drawing/2016/ink" xmlns:am3d="http://schemas.microsoft.com/office/drawing/2017/model3d" xmlns:o="urn:schemas-microsoft-com:office:office" xmlns:r="http://schemas.openxmlformats.org/officeDocument/2006/relationships" xmlns:m="http://schemas.openxmlformats.org/officeDocument/2006/math" xmlns:v="urn:schemas-microsoft-com:vml" xmlns:wp14="http://schemas.microsoft.com/office/word/2010/wordprocessingDrawing" xmlns:wp="http://schemas.openxmlformats.org/drawingml/2006/wordprocessingDrawing" xmlns:w10="urn:schemas-microsoft-com:office:word" xmlns:w="http://schemas.openxmlformats.org/wordprocessingml/2006/main" xmlns:w14="http://schemas.microsoft.com/office/word/2010/wordml" xmlns:w15="http://schemas.microsoft.com/office/word/2012/wordml" xmlns:w16cex="http://schemas.microsoft.com/office/word/2018/wordml/cex" xmlns:w16cid="http://schemas.microsoft.com/office/word/2016/wordml/cid" xmlns:w16="http://schemas.microsoft.com/office/word/2018/wordml" xmlns:w16se="http://schemas.microsoft.com/office/word/2015/wordml/symex" xmlns:wpg="http://schemas.microsoft.com/office/word/2010/wordprocessingGroup" xmlns:wpi="http://schemas.microsoft.com/office/word/2010/wordprocessingInk" xmlns:wne="http://schemas.microsoft.com/office/word/2006/wordml" xmlns:wps="http://schemas.microsoft.com/office/word/2010/wordprocessingShape" mc:Ignorable="w14 w15 w16se w16cid w16 w16cex wp14">
+<w:ftr xmlns:wpc="http://schemas.microsoft.com/office/word/2010/wordprocessingCanvas" xmlns:cx="http://schemas.microsoft.com/office/drawing/2014/chartex" xmlns:cx1="http://schemas.microsoft.com/office/drawing/2015/9/8/chartex" xmlns:cx2="http://schemas.microsoft.com/office/drawing/2015/10/21/chartex" xmlns:cx3="http://schemas.microsoft.com/office/drawing/2016/5/9/chartex" xmlns:cx4="http://schemas.microsoft.com/office/drawing/2016/5/10/chartex" xmlns:cx5="http://schemas.microsoft.com/office/drawing/2016/5/11/chartex" xmlns:cx6="http://schemas.microsoft.com/office/drawing/2016/5/12/chartex" xmlns:cx7="http://schemas.microsoft.com/office/drawing/2016/5/13/chartex" xmlns:cx8="http://schemas.microsoft.com/office/drawing/2016/5/14/chartex" xmlns:mc="http://schemas.openxmlformats.org/markup-compatibility/2006" xmlns:aink="http://schemas.microsoft.com/office/drawing/2016/ink" xmlns:am3d="http://schemas.microsoft.com/office/drawing/2017/model3d" xmlns:o="urn:schemas-microsoft-com:office:office" xmlns:oel="http://schemas.microsoft.com/office/2019/extlst" xmlns:r="http://schemas.openxmlformats.org/officeDocument/2006/relationships" xmlns:m="http://schemas.openxmlformats.org/officeDocument/2006/math" xmlns:v="urn:schemas-microsoft-com:vml" xmlns:wp14="http://schemas.microsoft.com/office/word/2010/wordprocessingDrawing" xmlns:wp="http://schemas.openxmlformats.org/drawingml/2006/wordprocessingDrawing" xmlns:w10="urn:schemas-microsoft-com:office:word" xmlns:w="http://schemas.openxmlformats.org/wordprocessingml/2006/main" xmlns:w14="http://schemas.microsoft.com/office/word/2010/wordml" xmlns:w15="http://schemas.microsoft.com/office/word/2012/wordml" xmlns:w16cex="http://schemas.microsoft.com/office/word/2018/wordml/cex" xmlns:w16cid="http://schemas.microsoft.com/office/word/2016/wordml/cid" xmlns:w16="http://schemas.microsoft.com/office/word/2018/wordml" xmlns:w16sdtdh="http://schemas.microsoft.com/office/word/2020/wordml/sdtdatahash" xmlns:w16se="http://schemas.microsoft.com/office/word/2015/wordml/symex" xmlns:wpg="http://schemas.microsoft.com/office/word/2010/wordprocessingGroup" xmlns:wpi="http://schemas.microsoft.com/office/word/2010/wordprocessingInk" xmlns:wne="http://schemas.microsoft.com/office/word/2006/wordml" xmlns:wps="http://schemas.microsoft.com/office/word/2010/wordprocessingShape" mc:Ignorable="w14 w15 w16se w16cid w16 w16cex w16sdtdh wp14">
   <w:sdt>
     <w:sdtPr>
       <w:rPr>
@@ -8305,11 +8502,6 @@
         <w:docPartUnique/>
       </w:docPartObj>
     </w:sdtPr>
-    <w:sdtEndPr>
-      <w:rPr>
-        <w:rStyle w:val="PageNumber"/>
-      </w:rPr>
-    </w:sdtEndPr>
     <w:sdtContent>
       <w:p>
         <w:pPr>
@@ -8350,7 +8542,7 @@
 </file>
 
 <file path=word/footer2.xml><?xml version="1.0" encoding="utf-8"?>
-<w:ftr xmlns:wpc="http://schemas.microsoft.com/office/word/2010/wordprocessingCanvas" xmlns:cx="http://schemas.microsoft.com/office/drawing/2014/chartex" xmlns:cx1="http://schemas.microsoft.com/office/drawing/2015/9/8/chartex" xmlns:cx2="http://schemas.microsoft.com/office/drawing/2015/10/21/chartex" xmlns:cx3="http://schemas.microsoft.com/office/drawing/2016/5/9/chartex" xmlns:cx4="http://schemas.microsoft.com/office/drawing/2016/5/10/chartex" xmlns:cx5="http://schemas.microsoft.com/office/drawing/2016/5/11/chartex" xmlns:cx6="http://schemas.microsoft.com/office/drawing/2016/5/12/chartex" xmlns:cx7="http://schemas.microsoft.com/office/drawing/2016/5/13/chartex" xmlns:cx8="http://schemas.microsoft.com/office/drawing/2016/5/14/chartex" xmlns:mc="http://schemas.openxmlformats.org/markup-compatibility/2006" xmlns:aink="http://schemas.microsoft.com/office/drawing/2016/ink" xmlns:am3d="http://schemas.microsoft.com/office/drawing/2017/model3d" xmlns:o="urn:schemas-microsoft-com:office:office" xmlns:r="http://schemas.openxmlformats.org/officeDocument/2006/relationships" xmlns:m="http://schemas.openxmlformats.org/officeDocument/2006/math" xmlns:v="urn:schemas-microsoft-com:vml" xmlns:wp14="http://schemas.microsoft.com/office/word/2010/wordprocessingDrawing" xmlns:wp="http://schemas.openxmlformats.org/drawingml/2006/wordprocessingDrawing" xmlns:w10="urn:schemas-microsoft-com:office:word" xmlns:w="http://schemas.openxmlformats.org/wordprocessingml/2006/main" xmlns:w14="http://schemas.microsoft.com/office/word/2010/wordml" xmlns:w15="http://schemas.microsoft.com/office/word/2012/wordml" xmlns:w16cex="http://schemas.microsoft.com/office/word/2018/wordml/cex" xmlns:w16cid="http://schemas.microsoft.com/office/word/2016/wordml/cid" xmlns:w16="http://schemas.microsoft.com/office/word/2018/wordml" xmlns:w16se="http://schemas.microsoft.com/office/word/2015/wordml/symex" xmlns:wpg="http://schemas.microsoft.com/office/word/2010/wordprocessingGroup" xmlns:wpi="http://schemas.microsoft.com/office/word/2010/wordprocessingInk" xmlns:wne="http://schemas.microsoft.com/office/word/2006/wordml" xmlns:wps="http://schemas.microsoft.com/office/word/2010/wordprocessingShape" mc:Ignorable="w14 w15 w16se w16cid w16 w16cex wp14">
+<w:ftr xmlns:wpc="http://schemas.microsoft.com/office/word/2010/wordprocessingCanvas" xmlns:cx="http://schemas.microsoft.com/office/drawing/2014/chartex" xmlns:cx1="http://schemas.microsoft.com/office/drawing/2015/9/8/chartex" xmlns:cx2="http://schemas.microsoft.com/office/drawing/2015/10/21/chartex" xmlns:cx3="http://schemas.microsoft.com/office/drawing/2016/5/9/chartex" xmlns:cx4="http://schemas.microsoft.com/office/drawing/2016/5/10/chartex" xmlns:cx5="http://schemas.microsoft.com/office/drawing/2016/5/11/chartex" xmlns:cx6="http://schemas.microsoft.com/office/drawing/2016/5/12/chartex" xmlns:cx7="http://schemas.microsoft.com/office/drawing/2016/5/13/chartex" xmlns:cx8="http://schemas.microsoft.com/office/drawing/2016/5/14/chartex" xmlns:mc="http://schemas.openxmlformats.org/markup-compatibility/2006" xmlns:aink="http://schemas.microsoft.com/office/drawing/2016/ink" xmlns:am3d="http://schemas.microsoft.com/office/drawing/2017/model3d" xmlns:o="urn:schemas-microsoft-com:office:office" xmlns:oel="http://schemas.microsoft.com/office/2019/extlst" xmlns:r="http://schemas.openxmlformats.org/officeDocument/2006/relationships" xmlns:m="http://schemas.openxmlformats.org/officeDocument/2006/math" xmlns:v="urn:schemas-microsoft-com:vml" xmlns:wp14="http://schemas.microsoft.com/office/word/2010/wordprocessingDrawing" xmlns:wp="http://schemas.openxmlformats.org/drawingml/2006/wordprocessingDrawing" xmlns:w10="urn:schemas-microsoft-com:office:word" xmlns:w="http://schemas.openxmlformats.org/wordprocessingml/2006/main" xmlns:w14="http://schemas.microsoft.com/office/word/2010/wordml" xmlns:w15="http://schemas.microsoft.com/office/word/2012/wordml" xmlns:w16cex="http://schemas.microsoft.com/office/word/2018/wordml/cex" xmlns:w16cid="http://schemas.microsoft.com/office/word/2016/wordml/cid" xmlns:w16="http://schemas.microsoft.com/office/word/2018/wordml" xmlns:w16sdtdh="http://schemas.microsoft.com/office/word/2020/wordml/sdtdatahash" xmlns:w16se="http://schemas.microsoft.com/office/word/2015/wordml/symex" xmlns:wpg="http://schemas.microsoft.com/office/word/2010/wordprocessingGroup" xmlns:wpi="http://schemas.microsoft.com/office/word/2010/wordprocessingInk" xmlns:wne="http://schemas.microsoft.com/office/word/2006/wordml" xmlns:wps="http://schemas.microsoft.com/office/word/2010/wordprocessingShape" mc:Ignorable="w14 w15 w16se w16cid w16 w16cex w16sdtdh wp14">
   <w:sdt>
     <w:sdtPr>
       <w:rPr>
@@ -8362,11 +8554,6 @@
         <w:docPartUnique/>
       </w:docPartObj>
     </w:sdtPr>
-    <w:sdtEndPr>
-      <w:rPr>
-        <w:rStyle w:val="PageNumber"/>
-      </w:rPr>
-    </w:sdtEndPr>
     <w:sdtContent>
       <w:p>
         <w:pPr>
@@ -8420,7 +8607,7 @@
 </file>
 
 <file path=word/footnotes.xml><?xml version="1.0" encoding="utf-8"?>
-<w:footnotes xmlns:wpc="http://schemas.microsoft.com/office/word/2010/wordprocessingCanvas" xmlns:cx="http://schemas.microsoft.com/office/drawing/2014/chartex" xmlns:cx1="http://schemas.microsoft.com/office/drawing/2015/9/8/chartex" xmlns:cx2="http://schemas.microsoft.com/office/drawing/2015/10/21/chartex" xmlns:cx3="http://schemas.microsoft.com/office/drawing/2016/5/9/chartex" xmlns:cx4="http://schemas.microsoft.com/office/drawing/2016/5/10/chartex" xmlns:cx5="http://schemas.microsoft.com/office/drawing/2016/5/11/chartex" xmlns:cx6="http://schemas.microsoft.com/office/drawing/2016/5/12/chartex" xmlns:cx7="http://schemas.microsoft.com/office/drawing/2016/5/13/chartex" xmlns:cx8="http://schemas.microsoft.com/office/drawing/2016/5/14/chartex" xmlns:mc="http://schemas.openxmlformats.org/markup-compatibility/2006" xmlns:aink="http://schemas.microsoft.com/office/drawing/2016/ink" xmlns:am3d="http://schemas.microsoft.com/office/drawing/2017/model3d" xmlns:o="urn:schemas-microsoft-com:office:office" xmlns:r="http://schemas.openxmlformats.org/officeDocument/2006/relationships" xmlns:m="http://schemas.openxmlformats.org/officeDocument/2006/math" xmlns:v="urn:schemas-microsoft-com:vml" xmlns:wp14="http://schemas.microsoft.com/office/word/2010/wordprocessingDrawing" xmlns:wp="http://schemas.openxmlformats.org/drawingml/2006/wordprocessingDrawing" xmlns:w10="urn:schemas-microsoft-com:office:word" xmlns:w="http://schemas.openxmlformats.org/wordprocessingml/2006/main" xmlns:w14="http://schemas.microsoft.com/office/word/2010/wordml" xmlns:w15="http://schemas.microsoft.com/office/word/2012/wordml" xmlns:w16cex="http://schemas.microsoft.com/office/word/2018/wordml/cex" xmlns:w16cid="http://schemas.microsoft.com/office/word/2016/wordml/cid" xmlns:w16="http://schemas.microsoft.com/office/word/2018/wordml" xmlns:w16se="http://schemas.microsoft.com/office/word/2015/wordml/symex" xmlns:wpg="http://schemas.microsoft.com/office/word/2010/wordprocessingGroup" xmlns:wpi="http://schemas.microsoft.com/office/word/2010/wordprocessingInk" xmlns:wne="http://schemas.microsoft.com/office/word/2006/wordml" xmlns:wps="http://schemas.microsoft.com/office/word/2010/wordprocessingShape" mc:Ignorable="w14 w15 w16se w16cid w16 w16cex wp14">
+<w:footnotes xmlns:wpc="http://schemas.microsoft.com/office/word/2010/wordprocessingCanvas" xmlns:cx="http://schemas.microsoft.com/office/drawing/2014/chartex" xmlns:cx1="http://schemas.microsoft.com/office/drawing/2015/9/8/chartex" xmlns:cx2="http://schemas.microsoft.com/office/drawing/2015/10/21/chartex" xmlns:cx3="http://schemas.microsoft.com/office/drawing/2016/5/9/chartex" xmlns:cx4="http://schemas.microsoft.com/office/drawing/2016/5/10/chartex" xmlns:cx5="http://schemas.microsoft.com/office/drawing/2016/5/11/chartex" xmlns:cx6="http://schemas.microsoft.com/office/drawing/2016/5/12/chartex" xmlns:cx7="http://schemas.microsoft.com/office/drawing/2016/5/13/chartex" xmlns:cx8="http://schemas.microsoft.com/office/drawing/2016/5/14/chartex" xmlns:mc="http://schemas.openxmlformats.org/markup-compatibility/2006" xmlns:aink="http://schemas.microsoft.com/office/drawing/2016/ink" xmlns:am3d="http://schemas.microsoft.com/office/drawing/2017/model3d" xmlns:o="urn:schemas-microsoft-com:office:office" xmlns:oel="http://schemas.microsoft.com/office/2019/extlst" xmlns:r="http://schemas.openxmlformats.org/officeDocument/2006/relationships" xmlns:m="http://schemas.openxmlformats.org/officeDocument/2006/math" xmlns:v="urn:schemas-microsoft-com:vml" xmlns:wp14="http://schemas.microsoft.com/office/word/2010/wordprocessingDrawing" xmlns:wp="http://schemas.openxmlformats.org/drawingml/2006/wordprocessingDrawing" xmlns:w10="urn:schemas-microsoft-com:office:word" xmlns:w="http://schemas.openxmlformats.org/wordprocessingml/2006/main" xmlns:w14="http://schemas.microsoft.com/office/word/2010/wordml" xmlns:w15="http://schemas.microsoft.com/office/word/2012/wordml" xmlns:w16cex="http://schemas.microsoft.com/office/word/2018/wordml/cex" xmlns:w16cid="http://schemas.microsoft.com/office/word/2016/wordml/cid" xmlns:w16="http://schemas.microsoft.com/office/word/2018/wordml" xmlns:w16sdtdh="http://schemas.microsoft.com/office/word/2020/wordml/sdtdatahash" xmlns:w16se="http://schemas.microsoft.com/office/word/2015/wordml/symex" xmlns:wpg="http://schemas.microsoft.com/office/word/2010/wordprocessingGroup" xmlns:wpi="http://schemas.microsoft.com/office/word/2010/wordprocessingInk" xmlns:wne="http://schemas.microsoft.com/office/word/2006/wordml" xmlns:wps="http://schemas.microsoft.com/office/word/2010/wordprocessingShape" mc:Ignorable="w14 w15 w16se w16cid w16 w16cex w16sdtdh wp14">
   <w:footnote w:type="separator" w:id="-1">
     <w:p>
       <w:pPr>
@@ -8967,7 +9154,7 @@
 </file>
 
 <file path=word/numbering.xml><?xml version="1.0" encoding="utf-8"?>
-<w:numbering xmlns:wpc="http://schemas.microsoft.com/office/word/2010/wordprocessingCanvas" xmlns:cx="http://schemas.microsoft.com/office/drawing/2014/chartex" xmlns:cx1="http://schemas.microsoft.com/office/drawing/2015/9/8/chartex" xmlns:cx2="http://schemas.microsoft.com/office/drawing/2015/10/21/chartex" xmlns:cx3="http://schemas.microsoft.com/office/drawing/2016/5/9/chartex" xmlns:cx4="http://schemas.microsoft.com/office/drawing/2016/5/10/chartex" xmlns:cx5="http://schemas.microsoft.com/office/drawing/2016/5/11/chartex" xmlns:cx6="http://schemas.microsoft.com/office/drawing/2016/5/12/chartex" xmlns:cx7="http://schemas.microsoft.com/office/drawing/2016/5/13/chartex" xmlns:cx8="http://schemas.microsoft.com/office/drawing/2016/5/14/chartex" xmlns:mc="http://schemas.openxmlformats.org/markup-compatibility/2006" xmlns:aink="http://schemas.microsoft.com/office/drawing/2016/ink" xmlns:am3d="http://schemas.microsoft.com/office/drawing/2017/model3d" xmlns:o="urn:schemas-microsoft-com:office:office" xmlns:r="http://schemas.openxmlformats.org/officeDocument/2006/relationships" xmlns:m="http://schemas.openxmlformats.org/officeDocument/2006/math" xmlns:v="urn:schemas-microsoft-com:vml" xmlns:wp14="http://schemas.microsoft.com/office/word/2010/wordprocessingDrawing" xmlns:wp="http://schemas.openxmlformats.org/drawingml/2006/wordprocessingDrawing" xmlns:w10="urn:schemas-microsoft-com:office:word" xmlns:w="http://schemas.openxmlformats.org/wordprocessingml/2006/main" xmlns:w14="http://schemas.microsoft.com/office/word/2010/wordml" xmlns:w15="http://schemas.microsoft.com/office/word/2012/wordml" xmlns:w16cex="http://schemas.microsoft.com/office/word/2018/wordml/cex" xmlns:w16cid="http://schemas.microsoft.com/office/word/2016/wordml/cid" xmlns:w16="http://schemas.microsoft.com/office/word/2018/wordml" xmlns:w16se="http://schemas.microsoft.com/office/word/2015/wordml/symex" xmlns:wpg="http://schemas.microsoft.com/office/word/2010/wordprocessingGroup" xmlns:wpi="http://schemas.microsoft.com/office/word/2010/wordprocessingInk" xmlns:wne="http://schemas.microsoft.com/office/word/2006/wordml" xmlns:wps="http://schemas.microsoft.com/office/word/2010/wordprocessingShape" mc:Ignorable="w14 w15 w16se w16cid w16 w16cex wp14">
+<w:numbering xmlns:wpc="http://schemas.microsoft.com/office/word/2010/wordprocessingCanvas" xmlns:cx="http://schemas.microsoft.com/office/drawing/2014/chartex" xmlns:cx1="http://schemas.microsoft.com/office/drawing/2015/9/8/chartex" xmlns:cx2="http://schemas.microsoft.com/office/drawing/2015/10/21/chartex" xmlns:cx3="http://schemas.microsoft.com/office/drawing/2016/5/9/chartex" xmlns:cx4="http://schemas.microsoft.com/office/drawing/2016/5/10/chartex" xmlns:cx5="http://schemas.microsoft.com/office/drawing/2016/5/11/chartex" xmlns:cx6="http://schemas.microsoft.com/office/drawing/2016/5/12/chartex" xmlns:cx7="http://schemas.microsoft.com/office/drawing/2016/5/13/chartex" xmlns:cx8="http://schemas.microsoft.com/office/drawing/2016/5/14/chartex" xmlns:mc="http://schemas.openxmlformats.org/markup-compatibility/2006" xmlns:aink="http://schemas.microsoft.com/office/drawing/2016/ink" xmlns:am3d="http://schemas.microsoft.com/office/drawing/2017/model3d" xmlns:o="urn:schemas-microsoft-com:office:office" xmlns:oel="http://schemas.microsoft.com/office/2019/extlst" xmlns:r="http://schemas.openxmlformats.org/officeDocument/2006/relationships" xmlns:m="http://schemas.openxmlformats.org/officeDocument/2006/math" xmlns:v="urn:schemas-microsoft-com:vml" xmlns:wp14="http://schemas.microsoft.com/office/word/2010/wordprocessingDrawing" xmlns:wp="http://schemas.openxmlformats.org/drawingml/2006/wordprocessingDrawing" xmlns:w10="urn:schemas-microsoft-com:office:word" xmlns:w="http://schemas.openxmlformats.org/wordprocessingml/2006/main" xmlns:w14="http://schemas.microsoft.com/office/word/2010/wordml" xmlns:w15="http://schemas.microsoft.com/office/word/2012/wordml" xmlns:w16cex="http://schemas.microsoft.com/office/word/2018/wordml/cex" xmlns:w16cid="http://schemas.microsoft.com/office/word/2016/wordml/cid" xmlns:w16="http://schemas.microsoft.com/office/word/2018/wordml" xmlns:w16sdtdh="http://schemas.microsoft.com/office/word/2020/wordml/sdtdatahash" xmlns:w16se="http://schemas.microsoft.com/office/word/2015/wordml/symex" xmlns:wpg="http://schemas.microsoft.com/office/word/2010/wordprocessingGroup" xmlns:wpi="http://schemas.microsoft.com/office/word/2010/wordprocessingInk" xmlns:wne="http://schemas.microsoft.com/office/word/2006/wordml" xmlns:wps="http://schemas.microsoft.com/office/word/2010/wordprocessingShape" mc:Ignorable="w14 w15 w16se w16cid w16 w16cex w16sdtdh wp14">
   <w:abstractNum w:abstractNumId="0" w15:restartNumberingAfterBreak="0">
     <w:nsid w:val="0E0D2FA8"/>
     <w:multiLevelType w:val="multilevel"/>
@@ -10098,41 +10285,41 @@
       </w:rPr>
     </w:lvl>
   </w:abstractNum>
-  <w:num w:numId="1">
+  <w:num w:numId="1" w16cid:durableId="1839729172">
     <w:abstractNumId w:val="4"/>
   </w:num>
-  <w:num w:numId="2">
+  <w:num w:numId="2" w16cid:durableId="2091341163">
     <w:abstractNumId w:val="7"/>
   </w:num>
-  <w:num w:numId="3">
+  <w:num w:numId="3" w16cid:durableId="660697008">
     <w:abstractNumId w:val="3"/>
   </w:num>
-  <w:num w:numId="4">
+  <w:num w:numId="4" w16cid:durableId="437608031">
     <w:abstractNumId w:val="9"/>
   </w:num>
-  <w:num w:numId="5">
+  <w:num w:numId="5" w16cid:durableId="577447422">
     <w:abstractNumId w:val="6"/>
   </w:num>
-  <w:num w:numId="6">
+  <w:num w:numId="6" w16cid:durableId="67845567">
     <w:abstractNumId w:val="1"/>
   </w:num>
-  <w:num w:numId="7">
+  <w:num w:numId="7" w16cid:durableId="497162649">
     <w:abstractNumId w:val="5"/>
   </w:num>
-  <w:num w:numId="8">
+  <w:num w:numId="8" w16cid:durableId="226114889">
     <w:abstractNumId w:val="2"/>
   </w:num>
-  <w:num w:numId="9">
+  <w:num w:numId="9" w16cid:durableId="23750875">
     <w:abstractNumId w:val="0"/>
   </w:num>
-  <w:num w:numId="10">
+  <w:num w:numId="10" w16cid:durableId="1626958971">
     <w:abstractNumId w:val="8"/>
   </w:num>
 </w:numbering>
 </file>
 
 <file path=word/styles.xml><?xml version="1.0" encoding="utf-8"?>
-<w:styles xmlns:mc="http://schemas.openxmlformats.org/markup-compatibility/2006" xmlns:r="http://schemas.openxmlformats.org/officeDocument/2006/relationships" xmlns:w="http://schemas.openxmlformats.org/wordprocessingml/2006/main" xmlns:w14="http://schemas.microsoft.com/office/word/2010/wordml" xmlns:w15="http://schemas.microsoft.com/office/word/2012/wordml" xmlns:w16cex="http://schemas.microsoft.com/office/word/2018/wordml/cex" xmlns:w16cid="http://schemas.microsoft.com/office/word/2016/wordml/cid" xmlns:w16="http://schemas.microsoft.com/office/word/2018/wordml" xmlns:w16se="http://schemas.microsoft.com/office/word/2015/wordml/symex" mc:Ignorable="w14 w15 w16se w16cid w16 w16cex">
+<w:styles xmlns:mc="http://schemas.openxmlformats.org/markup-compatibility/2006" xmlns:r="http://schemas.openxmlformats.org/officeDocument/2006/relationships" xmlns:w="http://schemas.openxmlformats.org/wordprocessingml/2006/main" xmlns:w14="http://schemas.microsoft.com/office/word/2010/wordml" xmlns:w15="http://schemas.microsoft.com/office/word/2012/wordml" xmlns:w16cex="http://schemas.microsoft.com/office/word/2018/wordml/cex" xmlns:w16cid="http://schemas.microsoft.com/office/word/2016/wordml/cid" xmlns:w16="http://schemas.microsoft.com/office/word/2018/wordml" xmlns:w16sdtdh="http://schemas.microsoft.com/office/word/2020/wordml/sdtdatahash" xmlns:w16se="http://schemas.microsoft.com/office/word/2015/wordml/symex" mc:Ignorable="w14 w15 w16se w16cid w16 w16cex w16sdtdh">
   <w:docDefaults>
     <w:rPrDefault>
       <w:rPr>

</xml_diff>

<commit_message>
Versienummer ook updaten naar juiste
</commit_message>
<xml_diff>
--- a/2020-EBM-Gids-NL-dev.docx
+++ b/2020-EBM-Gids-NL-dev.docx
@@ -255,7 +255,7 @@
           <w:iCs/>
           <w:lang w:val="nl-NL"/>
         </w:rPr>
-        <w:t>Vertaling: Sjoerd Kranendonk voor Scrum Facilitators, 2021, Versie 0.</w:t>
+        <w:t>Vertaling: Sjoerd Kranendonk voor Scrum Facilitators, 202</w:t>
       </w:r>
       <w:r>
         <w:rPr>
@@ -263,7 +263,39 @@
           <w:iCs/>
           <w:lang w:val="nl-NL"/>
         </w:rPr>
+        <w:t>3</w:t>
+      </w:r>
+      <w:r>
+        <w:rPr>
+          <w:i/>
+          <w:iCs/>
+          <w:lang w:val="nl-NL"/>
+        </w:rPr>
+        <w:t>, Versie 0.</w:t>
+      </w:r>
+      <w:r>
+        <w:rPr>
+          <w:i/>
+          <w:iCs/>
+          <w:lang w:val="nl-NL"/>
+        </w:rPr>
         <w:t>4</w:t>
+      </w:r>
+      <w:r>
+        <w:rPr>
+          <w:i/>
+          <w:iCs/>
+          <w:lang w:val="nl-NL"/>
+        </w:rPr>
+        <w:t>.</w:t>
+      </w:r>
+      <w:r>
+        <w:rPr>
+          <w:i/>
+          <w:iCs/>
+          <w:lang w:val="nl-NL"/>
+        </w:rPr>
+        <w:t>2</w:t>
       </w:r>
     </w:p>
     <w:p>
@@ -4850,7 +4882,16 @@
                 <w:lang w:val="nl-NL" w:eastAsia="en-GB"/>
               </w:rPr>
               <w:lastRenderedPageBreak/>
-              <w:t>V0.4.1</w:t>
+              <w:t>V0.4.</w:t>
+            </w:r>
+            <w:r>
+              <w:rPr>
+                <w:rFonts w:ascii="Segoe UI" w:eastAsia="Times New Roman" w:hAnsi="Segoe UI" w:cs="Segoe UI"/>
+                <w:sz w:val="21"/>
+                <w:szCs w:val="21"/>
+                <w:lang w:val="nl-NL" w:eastAsia="en-GB"/>
+              </w:rPr>
+              <w:t>2</w:t>
             </w:r>
           </w:p>
         </w:tc>
@@ -4930,6 +4971,15 @@
               </w:rPr>
               <w:t xml:space="preserve"> consistent gemaakt.</w:t>
             </w:r>
+            <w:r>
+              <w:rPr>
+                <w:rFonts w:ascii="Segoe UI" w:eastAsia="Times New Roman" w:hAnsi="Segoe UI" w:cs="Segoe UI"/>
+                <w:sz w:val="21"/>
+                <w:szCs w:val="21"/>
+                <w:lang w:val="nl-NL" w:eastAsia="en-GB"/>
+              </w:rPr>
+              <w:t xml:space="preserve"> En versienummer correct naar 0.4.2 bijgewerkt.</w:t>
+            </w:r>
           </w:p>
         </w:tc>
       </w:tr>
@@ -4982,7 +5032,7 @@
           <w:b/>
           <w:sz w:val="46"/>
           <w:szCs w:val="46"/>
-          <w:lang w:val="en-US"/>
+          <w:lang w:val="nl-NL"/>
         </w:rPr>
       </w:pPr>
       <w:r>
@@ -4990,11 +5040,42 @@
           <w:b/>
           <w:sz w:val="46"/>
           <w:szCs w:val="46"/>
-          <w:lang w:val="en-US"/>
+          <w:lang w:val="nl-NL"/>
         </w:rPr>
         <w:lastRenderedPageBreak/>
-        <w:t>Appendix: voorbeeld-Key Value Measures</w:t>
-      </w:r>
+        <w:t>Appendix: voorbeeld-</w:t>
+      </w:r>
+      <w:proofErr w:type="spellStart"/>
+      <w:r>
+        <w:rPr>
+          <w:b/>
+          <w:sz w:val="46"/>
+          <w:szCs w:val="46"/>
+          <w:lang w:val="nl-NL"/>
+        </w:rPr>
+        <w:t>Key</w:t>
+      </w:r>
+      <w:proofErr w:type="spellEnd"/>
+      <w:r>
+        <w:rPr>
+          <w:b/>
+          <w:sz w:val="46"/>
+          <w:szCs w:val="46"/>
+          <w:lang w:val="nl-NL"/>
+        </w:rPr>
+        <w:t xml:space="preserve"> Value </w:t>
+      </w:r>
+      <w:proofErr w:type="spellStart"/>
+      <w:r>
+        <w:rPr>
+          <w:b/>
+          <w:sz w:val="46"/>
+          <w:szCs w:val="46"/>
+          <w:lang w:val="nl-NL"/>
+        </w:rPr>
+        <w:t>Measures</w:t>
+      </w:r>
+      <w:proofErr w:type="spellEnd"/>
     </w:p>
     <w:p>
       <w:pPr>
@@ -8660,32 +8741,35 @@
         </w:rPr>
         <w:t xml:space="preserve">Voor meer informatie over complexiteit, zie het gedeelte over Scrum Theorie in de Scrum Guide op </w:t>
       </w:r>
-      <w:hyperlink r:id="rId1" w:history="1">
-        <w:r>
-          <w:rPr>
-            <w:rStyle w:val="Hyperlink"/>
-            <w:sz w:val="20"/>
-            <w:szCs w:val="20"/>
-            <w:lang w:val="nl-NL"/>
-          </w:rPr>
-          <w:t>https://www.scrumguides.org/scrum-guide.html</w:t>
-        </w:r>
-      </w:hyperlink>
-      <w:r>
-        <w:rPr>
+      <w:r>
+        <w:fldChar w:fldCharType="begin"/>
+      </w:r>
+      <w:r>
+        <w:rPr>
+          <w:lang w:val="nl-NL"/>
+        </w:rPr>
+        <w:instrText>HYPERLINK "https://www.scrumguides.org/scrum-guide.html"</w:instrText>
+      </w:r>
+      <w:r>
+        <w:fldChar w:fldCharType="separate"/>
+      </w:r>
+      <w:r>
+        <w:rPr>
+          <w:rStyle w:val="Hyperlink"/>
           <w:sz w:val="20"/>
           <w:szCs w:val="20"/>
           <w:lang w:val="nl-NL"/>
         </w:rPr>
-        <w:t xml:space="preserve"> (of download de </w:t>
-      </w:r>
-      <w:r>
-        <w:rPr>
+        <w:t>https://www.scrumguides.org/scrum-guide.html</w:t>
+      </w:r>
+      <w:r>
+        <w:rPr>
+          <w:rStyle w:val="Hyperlink"/>
           <w:sz w:val="20"/>
           <w:szCs w:val="20"/>
           <w:lang w:val="nl-NL"/>
         </w:rPr>
-        <w:t>N</w:t>
+        <w:fldChar w:fldCharType="end"/>
       </w:r>
       <w:r>
         <w:rPr>
@@ -8693,25 +8777,60 @@
           <w:szCs w:val="20"/>
           <w:lang w:val="nl-NL"/>
         </w:rPr>
-        <w:t xml:space="preserve">ederlandse gids via </w:t>
-      </w:r>
-      <w:hyperlink r:id="rId2" w:history="1">
-        <w:r>
-          <w:rPr>
-            <w:rStyle w:val="Hyperlink"/>
-            <w:sz w:val="20"/>
-            <w:szCs w:val="20"/>
-            <w:lang w:val="nl-NL"/>
-          </w:rPr>
-          <w:t>https://www.scrumguides.org/download.html</w:t>
-        </w:r>
-      </w:hyperlink>
+        <w:t xml:space="preserve"> (of download de </w:t>
+      </w:r>
       <w:r>
         <w:rPr>
           <w:sz w:val="20"/>
           <w:szCs w:val="20"/>
           <w:lang w:val="nl-NL"/>
         </w:rPr>
+        <w:t>N</w:t>
+      </w:r>
+      <w:r>
+        <w:rPr>
+          <w:sz w:val="20"/>
+          <w:szCs w:val="20"/>
+          <w:lang w:val="nl-NL"/>
+        </w:rPr>
+        <w:t xml:space="preserve">ederlandse gids via </w:t>
+      </w:r>
+      <w:r>
+        <w:fldChar w:fldCharType="begin"/>
+      </w:r>
+      <w:r>
+        <w:rPr>
+          <w:lang w:val="nl-NL"/>
+        </w:rPr>
+        <w:instrText>HYPERLINK "https://www.scrumguides.org/download.html"</w:instrText>
+      </w:r>
+      <w:r>
+        <w:fldChar w:fldCharType="separate"/>
+      </w:r>
+      <w:r>
+        <w:rPr>
+          <w:rStyle w:val="Hyperlink"/>
+          <w:sz w:val="20"/>
+          <w:szCs w:val="20"/>
+          <w:lang w:val="nl-NL"/>
+        </w:rPr>
+        <w:t>https://www.scrumguides.org/download.html</w:t>
+      </w:r>
+      <w:r>
+        <w:rPr>
+          <w:rStyle w:val="Hyperlink"/>
+          <w:sz w:val="20"/>
+          <w:szCs w:val="20"/>
+          <w:lang w:val="nl-NL"/>
+        </w:rPr>
+        <w:fldChar w:fldCharType="end"/>
+      </w:r>
+      <w:r>
+        <w:rPr>
+          <w:sz w:val="20"/>
+          <w:szCs w:val="20"/>
+          <w:lang w:val="nl-NL"/>
+        </w:rPr>
         <w:t>)</w:t>
       </w:r>
     </w:p>
@@ -8802,23 +8921,42 @@
         </w:rPr>
         <w:t xml:space="preserve"> (</w:t>
       </w:r>
-      <w:hyperlink r:id="rId3" w:history="1">
-        <w:r>
-          <w:rPr>
-            <w:rStyle w:val="Hyperlink"/>
-            <w:sz w:val="20"/>
-            <w:szCs w:val="20"/>
-            <w:lang w:val="nl-NL"/>
-          </w:rPr>
-          <w:t>http://www.personal.umich.edu/~mrother/The_Improvement_Kata.html</w:t>
-        </w:r>
-      </w:hyperlink>
-      <w:r>
-        <w:rPr>
+      <w:r>
+        <w:fldChar w:fldCharType="begin"/>
+      </w:r>
+      <w:r>
+        <w:rPr>
+          <w:lang w:val="nl-NL"/>
+        </w:rPr>
+        <w:instrText>HYPERLINK "http://www.personal.umich.edu/~mrother/The_Improvement_Kata.html"</w:instrText>
+      </w:r>
+      <w:r>
+        <w:fldChar w:fldCharType="separate"/>
+      </w:r>
+      <w:r>
+        <w:rPr>
+          <w:rStyle w:val="Hyperlink"/>
           <w:sz w:val="20"/>
           <w:szCs w:val="20"/>
           <w:lang w:val="nl-NL"/>
         </w:rPr>
+        <w:t>http://www.personal.umich.edu/~mrother/The_Improvement_Kata.html</w:t>
+      </w:r>
+      <w:r>
+        <w:rPr>
+          <w:rStyle w:val="Hyperlink"/>
+          <w:sz w:val="20"/>
+          <w:szCs w:val="20"/>
+          <w:lang w:val="nl-NL"/>
+        </w:rPr>
+        <w:fldChar w:fldCharType="end"/>
+      </w:r>
+      <w:r>
+        <w:rPr>
+          <w:sz w:val="20"/>
+          <w:szCs w:val="20"/>
+          <w:lang w:val="nl-NL"/>
+        </w:rPr>
         <w:t>)</w:t>
       </w:r>
     </w:p>
@@ -8927,23 +9065,42 @@
         </w:rPr>
         <w:t xml:space="preserve">. Deze wordt ook wel de PDCA-cyclus genoemd (Plan-Do-Check-Act); zie </w:t>
       </w:r>
-      <w:hyperlink r:id="rId4" w:history="1">
-        <w:r>
-          <w:rPr>
-            <w:rStyle w:val="Hyperlink"/>
-            <w:sz w:val="20"/>
-            <w:szCs w:val="20"/>
-            <w:lang w:val="nl-NL"/>
-          </w:rPr>
-          <w:t>https://nl.wikipedia.org/wiki/Kwaliteitscirkel_van_Deming</w:t>
-        </w:r>
-      </w:hyperlink>
-      <w:r>
-        <w:rPr>
+      <w:r>
+        <w:fldChar w:fldCharType="begin"/>
+      </w:r>
+      <w:r>
+        <w:rPr>
+          <w:lang w:val="nl-NL"/>
+        </w:rPr>
+        <w:instrText>HYPERLINK "https://nl.wikipedia.org/wiki/Kwaliteitscirkel_van_Deming"</w:instrText>
+      </w:r>
+      <w:r>
+        <w:fldChar w:fldCharType="separate"/>
+      </w:r>
+      <w:r>
+        <w:rPr>
+          <w:rStyle w:val="Hyperlink"/>
           <w:sz w:val="20"/>
           <w:szCs w:val="20"/>
           <w:lang w:val="nl-NL"/>
         </w:rPr>
+        <w:t>https://nl.wikipedia.org/wiki/Kwaliteitscirkel_van_Deming</w:t>
+      </w:r>
+      <w:r>
+        <w:rPr>
+          <w:rStyle w:val="Hyperlink"/>
+          <w:sz w:val="20"/>
+          <w:szCs w:val="20"/>
+          <w:lang w:val="nl-NL"/>
+        </w:rPr>
+        <w:fldChar w:fldCharType="end"/>
+      </w:r>
+      <w:r>
+        <w:rPr>
+          <w:sz w:val="20"/>
+          <w:szCs w:val="20"/>
+          <w:lang w:val="nl-NL"/>
+        </w:rPr>
         <w:t>.</w:t>
       </w:r>
     </w:p>
@@ -9057,16 +9214,34 @@
         </w:rPr>
         <w:t xml:space="preserve">Voor meer informatie zie het </w:t>
       </w:r>
-      <w:hyperlink r:id="rId5">
-        <w:r>
-          <w:rPr>
-            <w:color w:val="1155CC"/>
-            <w:u w:val="single"/>
-            <w:lang w:val="nl-NL"/>
-          </w:rPr>
-          <w:t>DORA 2019 report</w:t>
-        </w:r>
-      </w:hyperlink>
+      <w:r>
+        <w:fldChar w:fldCharType="begin"/>
+      </w:r>
+      <w:r>
+        <w:rPr>
+          <w:lang w:val="nl-NL"/>
+        </w:rPr>
+        <w:instrText>HYPERLINK "https://cloud.google.com/devops/state-of-devops/?utm_source=thenewstack&amp;utm_medium=website&amp;utm_campaign=platform" \h</w:instrText>
+      </w:r>
+      <w:r>
+        <w:fldChar w:fldCharType="separate"/>
+      </w:r>
+      <w:r>
+        <w:rPr>
+          <w:color w:val="1155CC"/>
+          <w:u w:val="single"/>
+          <w:lang w:val="nl-NL"/>
+        </w:rPr>
+        <w:t>DORA 2019 report</w:t>
+      </w:r>
+      <w:r>
+        <w:rPr>
+          <w:color w:val="1155CC"/>
+          <w:u w:val="single"/>
+          <w:lang w:val="nl-NL"/>
+        </w:rPr>
+        <w:fldChar w:fldCharType="end"/>
+      </w:r>
       <w:r>
         <w:rPr>
           <w:color w:val="444A4F"/>
@@ -9110,16 +9285,34 @@
         </w:rPr>
         <w:t xml:space="preserve">Voor meer informatie zie het </w:t>
       </w:r>
-      <w:hyperlink r:id="rId6">
-        <w:r>
-          <w:rPr>
-            <w:color w:val="1155CC"/>
-            <w:u w:val="single"/>
-            <w:lang w:val="nl-NL"/>
-          </w:rPr>
-          <w:t>DORA 2019 report</w:t>
-        </w:r>
-      </w:hyperlink>
+      <w:r>
+        <w:fldChar w:fldCharType="begin"/>
+      </w:r>
+      <w:r>
+        <w:rPr>
+          <w:lang w:val="nl-NL"/>
+        </w:rPr>
+        <w:instrText>HYPERLINK "https://cloud.google.com/devops/state-of-devops/?utm_source=thenewstack&amp;utm_medium=website&amp;utm_campaign=platform" \h</w:instrText>
+      </w:r>
+      <w:r>
+        <w:fldChar w:fldCharType="separate"/>
+      </w:r>
+      <w:r>
+        <w:rPr>
+          <w:color w:val="1155CC"/>
+          <w:u w:val="single"/>
+          <w:lang w:val="nl-NL"/>
+        </w:rPr>
+        <w:t>DORA 2019 report</w:t>
+      </w:r>
+      <w:r>
+        <w:rPr>
+          <w:color w:val="1155CC"/>
+          <w:u w:val="single"/>
+          <w:lang w:val="nl-NL"/>
+        </w:rPr>
+        <w:fldChar w:fldCharType="end"/>
+      </w:r>
       <w:r>
         <w:rPr>
           <w:color w:val="444A4F"/>

</xml_diff>